<commit_message>
0 + 1.1 + 1.2
</commit_message>
<xml_diff>
--- a/Praca dyplomowa.docx
+++ b/Praca dyplomowa.docx
@@ -20,8 +20,6 @@
         </w:rPr>
         <w:t>Spis treści:</w:t>
       </w:r>
-      <w:bookmarkStart w:id="0" w:name="_GoBack"/>
-      <w:bookmarkEnd w:id="0"/>
     </w:p>
     <w:p>
       <w:pPr>
@@ -69,6 +67,193 @@
       </w:r>
       <w:proofErr w:type="spellEnd"/>
     </w:p>
+    <w:tbl>
+      <w:tblPr>
+        <w:tblStyle w:val="Tabela-Siatka"/>
+        <w:tblW w:w="0" w:type="auto"/>
+        <w:tblBorders>
+          <w:top w:val="none" w:sz="0" w:space="0" w:color="auto"/>
+          <w:left w:val="none" w:sz="0" w:space="0" w:color="auto"/>
+          <w:bottom w:val="none" w:sz="0" w:space="0" w:color="auto"/>
+          <w:right w:val="none" w:sz="0" w:space="0" w:color="auto"/>
+          <w:insideH w:val="none" w:sz="0" w:space="0" w:color="auto"/>
+          <w:insideV w:val="none" w:sz="0" w:space="0" w:color="auto"/>
+        </w:tblBorders>
+        <w:tblLook w:val="04A0" w:firstRow="1" w:lastRow="0" w:firstColumn="1" w:lastColumn="0" w:noHBand="0" w:noVBand="1"/>
+      </w:tblPr>
+      <w:tblGrid>
+        <w:gridCol w:w="4531"/>
+        <w:gridCol w:w="4531"/>
+      </w:tblGrid>
+      <w:tr>
+        <w:tc>
+          <w:tcPr>
+            <w:tcW w:w="4531" w:type="dxa"/>
+          </w:tcPr>
+          <w:p>
+            <w:pPr>
+              <w:jc w:val="both"/>
+              <w:rPr>
+                <w:rFonts w:ascii="Times New Roman" w:hAnsi="Times New Roman" w:cs="Times New Roman"/>
+                <w:sz w:val="24"/>
+                <w:szCs w:val="24"/>
+              </w:rPr>
+            </w:pPr>
+            <w:r>
+              <w:rPr>
+                <w:rFonts w:ascii="Times New Roman" w:hAnsi="Times New Roman" w:cs="Times New Roman"/>
+                <w:sz w:val="24"/>
+                <w:szCs w:val="24"/>
+              </w:rPr>
+              <w:t>Celem pracy jest stworzenie narzędzia dydaktycznego mającego wspomagać nauczanie grafiki komputerowej na Politechnice Wrocławskiej.</w:t>
+            </w:r>
+            <w:r>
+              <w:rPr>
+                <w:rFonts w:ascii="Times New Roman" w:hAnsi="Times New Roman" w:cs="Times New Roman"/>
+                <w:sz w:val="24"/>
+                <w:szCs w:val="24"/>
+              </w:rPr>
+              <w:t xml:space="preserve"> Jej zakres obejmuje projekt i implementację programu pozwalającego w prosty sposób zacząć przygodę z grafiką komputerową. </w:t>
+            </w:r>
+            <w:r>
+              <w:rPr>
+                <w:rFonts w:ascii="Times New Roman" w:hAnsi="Times New Roman" w:cs="Times New Roman"/>
+                <w:sz w:val="24"/>
+                <w:szCs w:val="24"/>
+              </w:rPr>
+              <w:t xml:space="preserve"> </w:t>
+            </w:r>
+            <w:r>
+              <w:rPr>
+                <w:rFonts w:ascii="Times New Roman" w:hAnsi="Times New Roman" w:cs="Times New Roman"/>
+                <w:sz w:val="24"/>
+                <w:szCs w:val="24"/>
+              </w:rPr>
+              <w:t>Ma on</w:t>
+            </w:r>
+            <w:r>
+              <w:rPr>
+                <w:rFonts w:ascii="Times New Roman" w:hAnsi="Times New Roman" w:cs="Times New Roman"/>
+                <w:sz w:val="24"/>
+                <w:szCs w:val="24"/>
+              </w:rPr>
+              <w:t xml:space="preserve"> prezentować podstawowe funkcjonalności </w:t>
+            </w:r>
+            <w:r>
+              <w:rPr>
+                <w:rFonts w:ascii="Times New Roman" w:hAnsi="Times New Roman" w:cs="Times New Roman"/>
+                <w:sz w:val="24"/>
+                <w:szCs w:val="24"/>
+              </w:rPr>
+              <w:t xml:space="preserve">biblioteki OpenGL. </w:t>
+            </w:r>
+            <w:r>
+              <w:rPr>
+                <w:rFonts w:ascii="Times New Roman" w:hAnsi="Times New Roman" w:cs="Times New Roman"/>
+                <w:sz w:val="24"/>
+                <w:szCs w:val="24"/>
+              </w:rPr>
+              <w:t xml:space="preserve">Powinien </w:t>
+            </w:r>
+            <w:r>
+              <w:rPr>
+                <w:rFonts w:ascii="Times New Roman" w:hAnsi="Times New Roman" w:cs="Times New Roman"/>
+                <w:sz w:val="24"/>
+                <w:szCs w:val="24"/>
+              </w:rPr>
+              <w:t xml:space="preserve">pozwalać </w:t>
+            </w:r>
+            <w:r>
+              <w:rPr>
+                <w:rFonts w:ascii="Times New Roman" w:hAnsi="Times New Roman" w:cs="Times New Roman"/>
+                <w:sz w:val="24"/>
+                <w:szCs w:val="24"/>
+              </w:rPr>
+              <w:br/>
+            </w:r>
+            <w:r>
+              <w:rPr>
+                <w:rFonts w:ascii="Times New Roman" w:hAnsi="Times New Roman" w:cs="Times New Roman"/>
+                <w:sz w:val="24"/>
+                <w:szCs w:val="24"/>
+              </w:rPr>
+              <w:t>na wczytanie sceny</w:t>
+            </w:r>
+            <w:r>
+              <w:rPr>
+                <w:rFonts w:ascii="Times New Roman" w:hAnsi="Times New Roman" w:cs="Times New Roman"/>
+                <w:sz w:val="24"/>
+                <w:szCs w:val="24"/>
+              </w:rPr>
+              <w:t xml:space="preserve"> </w:t>
+            </w:r>
+            <w:r>
+              <w:rPr>
+                <w:rFonts w:ascii="Times New Roman" w:hAnsi="Times New Roman" w:cs="Times New Roman"/>
+                <w:sz w:val="24"/>
+                <w:szCs w:val="24"/>
+              </w:rPr>
+              <w:t xml:space="preserve">i eksperymentowanie </w:t>
+            </w:r>
+            <w:r>
+              <w:rPr>
+                <w:rFonts w:ascii="Times New Roman" w:hAnsi="Times New Roman" w:cs="Times New Roman"/>
+                <w:sz w:val="24"/>
+                <w:szCs w:val="24"/>
+              </w:rPr>
+              <w:br/>
+            </w:r>
+            <w:r>
+              <w:rPr>
+                <w:rFonts w:ascii="Times New Roman" w:hAnsi="Times New Roman" w:cs="Times New Roman"/>
+                <w:sz w:val="24"/>
+                <w:szCs w:val="24"/>
+              </w:rPr>
+              <w:t xml:space="preserve">z jej parametrami z poziomu graficznego interfejsu użytkownika. Program musi także oferować możliwość wygenerowania </w:t>
+            </w:r>
+            <w:r>
+              <w:rPr>
+                <w:rFonts w:ascii="Times New Roman" w:hAnsi="Times New Roman" w:cs="Times New Roman"/>
+                <w:sz w:val="24"/>
+                <w:szCs w:val="24"/>
+              </w:rPr>
+              <w:t>kodu który po skompilowaniu utworzy scenę odpowiadającą tej skonfigurowanej przez   użytkownika. Do programu dołączona zostanie instrukcja oraz krótki opis funkcjonalności biblioteki OpenGL prezentowanych przez program</w:t>
+            </w:r>
+            <w:r>
+              <w:rPr>
+                <w:rFonts w:ascii="Times New Roman" w:hAnsi="Times New Roman" w:cs="Times New Roman"/>
+                <w:sz w:val="24"/>
+                <w:szCs w:val="24"/>
+              </w:rPr>
+              <w:t>.</w:t>
+            </w:r>
+            <w:r>
+              <w:rPr>
+                <w:rFonts w:ascii="Times New Roman" w:hAnsi="Times New Roman" w:cs="Times New Roman"/>
+                <w:sz w:val="24"/>
+                <w:szCs w:val="24"/>
+              </w:rPr>
+              <w:t xml:space="preserve"> Zostaną one zawarte w tej pracy.</w:t>
+            </w:r>
+          </w:p>
+        </w:tc>
+        <w:tc>
+          <w:tcPr>
+            <w:tcW w:w="4531" w:type="dxa"/>
+          </w:tcPr>
+          <w:p>
+            <w:pPr>
+              <w:rPr>
+                <w:rFonts w:ascii="Times New Roman" w:hAnsi="Times New Roman" w:cs="Times New Roman"/>
+                <w:b/>
+                <w:sz w:val="24"/>
+                <w:szCs w:val="24"/>
+              </w:rPr>
+            </w:pPr>
+          </w:p>
+        </w:tc>
+      </w:tr>
+    </w:tbl>
     <w:p>
       <w:pPr>
         <w:rPr>
@@ -112,6 +297,15 @@
         <w:lastRenderedPageBreak/>
         <w:t>Wprowadzenie do OpenGL</w:t>
       </w:r>
+      <w:r>
+        <w:rPr>
+          <w:rFonts w:ascii="Times New Roman" w:hAnsi="Times New Roman" w:cs="Times New Roman"/>
+          <w:b/>
+          <w:sz w:val="28"/>
+          <w:szCs w:val="24"/>
+        </w:rPr>
+        <w:br/>
+      </w:r>
     </w:p>
     <w:p>
       <w:pPr>
@@ -131,19 +325,219 @@
         <w:rPr>
           <w:rFonts w:ascii="Times New Roman" w:hAnsi="Times New Roman" w:cs="Times New Roman"/>
           <w:b/>
-          <w:sz w:val="24"/>
-          <w:szCs w:val="24"/>
-        </w:rPr>
-        <w:t>Czym jest Open</w:t>
-      </w:r>
-      <w:r>
-        <w:rPr>
-          <w:rFonts w:ascii="Times New Roman" w:hAnsi="Times New Roman" w:cs="Times New Roman"/>
-          <w:b/>
-          <w:sz w:val="26"/>
-          <w:szCs w:val="26"/>
-        </w:rPr>
-        <w:t>GL</w:t>
+          <w:sz w:val="26"/>
+          <w:szCs w:val="26"/>
+        </w:rPr>
+        <w:t>Czym jest OpenGL</w:t>
+      </w:r>
+    </w:p>
+    <w:p>
+      <w:pPr>
+        <w:ind w:left="360"/>
+        <w:jc w:val="both"/>
+        <w:rPr>
+          <w:rFonts w:ascii="Times New Roman" w:hAnsi="Times New Roman" w:cs="Times New Roman"/>
+          <w:sz w:val="24"/>
+          <w:szCs w:val="26"/>
+        </w:rPr>
+      </w:pPr>
+      <w:r>
+        <w:rPr>
+          <w:rFonts w:ascii="Times New Roman" w:hAnsi="Times New Roman" w:cs="Times New Roman"/>
+          <w:sz w:val="24"/>
+          <w:szCs w:val="26"/>
+        </w:rPr>
+        <w:t xml:space="preserve">Przed przystąpieniem do </w:t>
+      </w:r>
+      <w:r>
+        <w:rPr>
+          <w:rFonts w:ascii="Times New Roman" w:hAnsi="Times New Roman" w:cs="Times New Roman"/>
+          <w:sz w:val="24"/>
+          <w:szCs w:val="26"/>
+        </w:rPr>
+        <w:t xml:space="preserve">jego </w:t>
+      </w:r>
+      <w:r>
+        <w:rPr>
+          <w:rFonts w:ascii="Times New Roman" w:hAnsi="Times New Roman" w:cs="Times New Roman"/>
+          <w:sz w:val="24"/>
+          <w:szCs w:val="26"/>
+        </w:rPr>
+        <w:t xml:space="preserve">omawiania </w:t>
+      </w:r>
+      <w:r>
+        <w:rPr>
+          <w:rFonts w:ascii="Times New Roman" w:hAnsi="Times New Roman" w:cs="Times New Roman"/>
+          <w:sz w:val="24"/>
+          <w:szCs w:val="26"/>
+        </w:rPr>
+        <w:t>warto wyjaśnić czym jest OpenGL</w:t>
+      </w:r>
+      <w:r>
+        <w:rPr>
+          <w:rFonts w:ascii="Times New Roman" w:hAnsi="Times New Roman" w:cs="Times New Roman"/>
+          <w:sz w:val="24"/>
+          <w:szCs w:val="26"/>
+        </w:rPr>
+        <w:t>.</w:t>
+      </w:r>
+      <w:r>
+        <w:rPr>
+          <w:rFonts w:ascii="Times New Roman" w:hAnsi="Times New Roman" w:cs="Times New Roman"/>
+          <w:sz w:val="24"/>
+          <w:szCs w:val="26"/>
+        </w:rPr>
+        <w:t xml:space="preserve"> </w:t>
+      </w:r>
+      <w:r>
+        <w:rPr>
+          <w:rFonts w:ascii="Times New Roman" w:hAnsi="Times New Roman" w:cs="Times New Roman"/>
+          <w:sz w:val="24"/>
+          <w:szCs w:val="26"/>
+        </w:rPr>
+        <w:br/>
+        <w:t>Open Graphics Library jest to interfejs programowania aplikacji (API)</w:t>
+      </w:r>
+      <w:r>
+        <w:rPr>
+          <w:rFonts w:ascii="Times New Roman" w:hAnsi="Times New Roman" w:cs="Times New Roman"/>
+          <w:sz w:val="24"/>
+          <w:szCs w:val="26"/>
+        </w:rPr>
+        <w:t xml:space="preserve">  </w:t>
+      </w:r>
+      <w:r>
+        <w:rPr>
+          <w:rFonts w:ascii="Times New Roman" w:hAnsi="Times New Roman" w:cs="Times New Roman"/>
+          <w:sz w:val="24"/>
+          <w:szCs w:val="26"/>
+        </w:rPr>
+        <w:t xml:space="preserve">służący do </w:t>
+      </w:r>
+      <w:proofErr w:type="spellStart"/>
+      <w:r>
+        <w:rPr>
+          <w:rFonts w:ascii="Times New Roman" w:hAnsi="Times New Roman" w:cs="Times New Roman"/>
+          <w:sz w:val="24"/>
+          <w:szCs w:val="26"/>
+        </w:rPr>
+        <w:t>renderowania</w:t>
+      </w:r>
+      <w:proofErr w:type="spellEnd"/>
+      <w:r>
+        <w:rPr>
+          <w:rFonts w:ascii="Times New Roman" w:hAnsi="Times New Roman" w:cs="Times New Roman"/>
+          <w:sz w:val="24"/>
+          <w:szCs w:val="26"/>
+        </w:rPr>
+        <w:t xml:space="preserve"> grafiki. </w:t>
+      </w:r>
+      <w:r>
+        <w:rPr>
+          <w:rFonts w:ascii="Times New Roman" w:hAnsi="Times New Roman" w:cs="Times New Roman"/>
+          <w:sz w:val="24"/>
+          <w:szCs w:val="26"/>
+        </w:rPr>
+        <w:t>Składa się on z około 250 funkcji pozwalających na tworzenie grafiki 2D oraz 3D. Oferuje</w:t>
+      </w:r>
+      <w:r>
+        <w:rPr>
+          <w:rFonts w:ascii="Times New Roman" w:hAnsi="Times New Roman" w:cs="Times New Roman"/>
+          <w:sz w:val="24"/>
+          <w:szCs w:val="26"/>
+        </w:rPr>
+        <w:t xml:space="preserve"> on uzyskanie przyspieszenia sprzętowego poprzez wykorzystanie procesora graficznego (GPU). </w:t>
+      </w:r>
+    </w:p>
+    <w:p>
+      <w:pPr>
+        <w:ind w:left="360"/>
+        <w:jc w:val="both"/>
+        <w:rPr>
+          <w:rFonts w:ascii="Times New Roman" w:hAnsi="Times New Roman" w:cs="Times New Roman"/>
+          <w:sz w:val="24"/>
+          <w:szCs w:val="26"/>
+        </w:rPr>
+      </w:pPr>
+      <w:r>
+        <w:rPr>
+          <w:rFonts w:ascii="Times New Roman" w:hAnsi="Times New Roman" w:cs="Times New Roman"/>
+          <w:sz w:val="24"/>
+          <w:szCs w:val="26"/>
+        </w:rPr>
+        <w:t>Ponieważ OpenGL jest interfejsem istnieje</w:t>
+      </w:r>
+      <w:r>
+        <w:rPr>
+          <w:rFonts w:ascii="Times New Roman" w:hAnsi="Times New Roman" w:cs="Times New Roman"/>
+          <w:sz w:val="24"/>
+          <w:szCs w:val="26"/>
+        </w:rPr>
+        <w:t xml:space="preserve"> wiele</w:t>
+      </w:r>
+      <w:r>
+        <w:rPr>
+          <w:rFonts w:ascii="Times New Roman" w:hAnsi="Times New Roman" w:cs="Times New Roman"/>
+          <w:sz w:val="24"/>
+          <w:szCs w:val="26"/>
+        </w:rPr>
+        <w:t xml:space="preserve"> jego</w:t>
+      </w:r>
+      <w:r>
+        <w:rPr>
+          <w:rFonts w:ascii="Times New Roman" w:hAnsi="Times New Roman" w:cs="Times New Roman"/>
+          <w:sz w:val="24"/>
+          <w:szCs w:val="26"/>
+        </w:rPr>
+        <w:t xml:space="preserve"> </w:t>
+      </w:r>
+      <w:r>
+        <w:rPr>
+          <w:rFonts w:ascii="Times New Roman" w:hAnsi="Times New Roman" w:cs="Times New Roman"/>
+          <w:sz w:val="24"/>
+          <w:szCs w:val="26"/>
+        </w:rPr>
+        <w:t xml:space="preserve">implementacji </w:t>
+      </w:r>
+      <w:r>
+        <w:rPr>
+          <w:rFonts w:ascii="Times New Roman" w:hAnsi="Times New Roman" w:cs="Times New Roman"/>
+          <w:sz w:val="24"/>
+          <w:szCs w:val="26"/>
+        </w:rPr>
+        <w:t>dla różnych języków programowania. Mogą się one różnić wydajnością jednak ich sposób ich działania pozosta</w:t>
+      </w:r>
+      <w:r>
+        <w:rPr>
+          <w:rFonts w:ascii="Times New Roman" w:hAnsi="Times New Roman" w:cs="Times New Roman"/>
+          <w:sz w:val="24"/>
+          <w:szCs w:val="26"/>
+        </w:rPr>
+        <w:t>je</w:t>
+      </w:r>
+      <w:r>
+        <w:rPr>
+          <w:rFonts w:ascii="Times New Roman" w:hAnsi="Times New Roman" w:cs="Times New Roman"/>
+          <w:sz w:val="24"/>
+          <w:szCs w:val="26"/>
+        </w:rPr>
+        <w:t xml:space="preserve"> taki sam.</w:t>
+      </w:r>
+      <w:r>
+        <w:rPr>
+          <w:rFonts w:ascii="Times New Roman" w:hAnsi="Times New Roman" w:cs="Times New Roman"/>
+          <w:sz w:val="24"/>
+          <w:szCs w:val="26"/>
+        </w:rPr>
+        <w:tab/>
+      </w:r>
+      <w:r>
+        <w:rPr>
+          <w:rFonts w:ascii="Times New Roman" w:hAnsi="Times New Roman" w:cs="Times New Roman"/>
+          <w:sz w:val="24"/>
+          <w:szCs w:val="26"/>
+        </w:rPr>
+        <w:br/>
       </w:r>
     </w:p>
     <w:p>
@@ -167,7 +561,466 @@
           <w:sz w:val="26"/>
           <w:szCs w:val="26"/>
         </w:rPr>
-        <w:t>Dostępne wersje OpenGL</w:t>
+        <w:t>W</w:t>
+      </w:r>
+      <w:r>
+        <w:rPr>
+          <w:rFonts w:ascii="Times New Roman" w:hAnsi="Times New Roman" w:cs="Times New Roman"/>
+          <w:b/>
+          <w:sz w:val="26"/>
+          <w:szCs w:val="26"/>
+        </w:rPr>
+        <w:t>ersje OpenGL</w:t>
+      </w:r>
+    </w:p>
+    <w:p>
+      <w:pPr>
+        <w:ind w:left="360"/>
+        <w:jc w:val="both"/>
+        <w:rPr>
+          <w:rFonts w:ascii="Times New Roman" w:hAnsi="Times New Roman" w:cs="Times New Roman"/>
+          <w:sz w:val="24"/>
+          <w:szCs w:val="26"/>
+        </w:rPr>
+      </w:pPr>
+      <w:r>
+        <w:rPr>
+          <w:rFonts w:ascii="Times New Roman" w:hAnsi="Times New Roman" w:cs="Times New Roman"/>
+          <w:sz w:val="24"/>
+          <w:szCs w:val="26"/>
+        </w:rPr>
+        <w:t xml:space="preserve">W celu czytelnego zaprezentowania podstaw grafiki komputerowej wykorzystana została stara wersja OpenGL ( </w:t>
+      </w:r>
+      <w:proofErr w:type="spellStart"/>
+      <w:r>
+        <w:rPr>
+          <w:rFonts w:ascii="Times New Roman" w:hAnsi="Times New Roman" w:cs="Times New Roman"/>
+          <w:sz w:val="24"/>
+          <w:szCs w:val="26"/>
+        </w:rPr>
+        <w:t>Fixed</w:t>
+      </w:r>
+      <w:proofErr w:type="spellEnd"/>
+      <w:r>
+        <w:rPr>
+          <w:rFonts w:ascii="Times New Roman" w:hAnsi="Times New Roman" w:cs="Times New Roman"/>
+          <w:sz w:val="24"/>
+          <w:szCs w:val="26"/>
+        </w:rPr>
+        <w:t xml:space="preserve"> </w:t>
+      </w:r>
+      <w:proofErr w:type="spellStart"/>
+      <w:r>
+        <w:rPr>
+          <w:rFonts w:ascii="Times New Roman" w:hAnsi="Times New Roman" w:cs="Times New Roman"/>
+          <w:sz w:val="24"/>
+          <w:szCs w:val="26"/>
+        </w:rPr>
+        <w:t>Function</w:t>
+      </w:r>
+      <w:proofErr w:type="spellEnd"/>
+      <w:r>
+        <w:rPr>
+          <w:rFonts w:ascii="Times New Roman" w:hAnsi="Times New Roman" w:cs="Times New Roman"/>
+          <w:sz w:val="24"/>
+          <w:szCs w:val="26"/>
+        </w:rPr>
+        <w:t xml:space="preserve"> </w:t>
+      </w:r>
+      <w:proofErr w:type="spellStart"/>
+      <w:r>
+        <w:rPr>
+          <w:rFonts w:ascii="Times New Roman" w:hAnsi="Times New Roman" w:cs="Times New Roman"/>
+          <w:sz w:val="24"/>
+          <w:szCs w:val="26"/>
+        </w:rPr>
+        <w:t>Pipeline</w:t>
+      </w:r>
+      <w:proofErr w:type="spellEnd"/>
+      <w:r>
+        <w:rPr>
+          <w:rFonts w:ascii="Times New Roman" w:hAnsi="Times New Roman" w:cs="Times New Roman"/>
+          <w:sz w:val="24"/>
+          <w:szCs w:val="26"/>
+        </w:rPr>
+        <w:t xml:space="preserve"> / </w:t>
+      </w:r>
+      <w:proofErr w:type="spellStart"/>
+      <w:r>
+        <w:rPr>
+          <w:rFonts w:ascii="Times New Roman" w:hAnsi="Times New Roman" w:cs="Times New Roman"/>
+          <w:sz w:val="24"/>
+          <w:szCs w:val="26"/>
+        </w:rPr>
+        <w:t>Legacy</w:t>
+      </w:r>
+      <w:proofErr w:type="spellEnd"/>
+      <w:r>
+        <w:rPr>
+          <w:rFonts w:ascii="Times New Roman" w:hAnsi="Times New Roman" w:cs="Times New Roman"/>
+          <w:sz w:val="24"/>
+          <w:szCs w:val="26"/>
+        </w:rPr>
+        <w:t xml:space="preserve"> OpenGL). </w:t>
+      </w:r>
+      <w:r>
+        <w:rPr>
+          <w:rFonts w:ascii="Times New Roman" w:hAnsi="Times New Roman" w:cs="Times New Roman"/>
+          <w:sz w:val="24"/>
+          <w:szCs w:val="26"/>
+        </w:rPr>
+        <w:t xml:space="preserve">Jej używanie jest niezalecane ze względu na ograniczone możliwości w porównaniu do nowszych wersji API. </w:t>
+      </w:r>
+    </w:p>
+    <w:p>
+      <w:pPr>
+        <w:ind w:left="360"/>
+        <w:jc w:val="both"/>
+        <w:rPr>
+          <w:rFonts w:ascii="Times New Roman" w:hAnsi="Times New Roman" w:cs="Times New Roman"/>
+          <w:sz w:val="24"/>
+          <w:szCs w:val="26"/>
+        </w:rPr>
+      </w:pPr>
+      <w:r>
+        <w:rPr>
+          <w:rFonts w:ascii="Times New Roman" w:hAnsi="Times New Roman" w:cs="Times New Roman"/>
+          <w:sz w:val="24"/>
+          <w:szCs w:val="26"/>
+        </w:rPr>
+        <w:t>T</w:t>
+      </w:r>
+      <w:r>
+        <w:rPr>
+          <w:rFonts w:ascii="Times New Roman" w:hAnsi="Times New Roman" w:cs="Times New Roman"/>
+          <w:sz w:val="24"/>
+          <w:szCs w:val="26"/>
+        </w:rPr>
+        <w:t xml:space="preserve">aka wersja świetnie </w:t>
+      </w:r>
+      <w:r>
+        <w:rPr>
+          <w:rFonts w:ascii="Times New Roman" w:hAnsi="Times New Roman" w:cs="Times New Roman"/>
+          <w:sz w:val="24"/>
+          <w:szCs w:val="26"/>
+        </w:rPr>
+        <w:t xml:space="preserve">się jednak </w:t>
+      </w:r>
+      <w:r>
+        <w:rPr>
+          <w:rFonts w:ascii="Times New Roman" w:hAnsi="Times New Roman" w:cs="Times New Roman"/>
+          <w:sz w:val="24"/>
+          <w:szCs w:val="26"/>
+        </w:rPr>
+        <w:t xml:space="preserve">nadaje by przedstawić podstawowy potok </w:t>
+      </w:r>
+      <w:proofErr w:type="spellStart"/>
+      <w:r>
+        <w:rPr>
+          <w:rFonts w:ascii="Times New Roman" w:hAnsi="Times New Roman" w:cs="Times New Roman"/>
+          <w:sz w:val="24"/>
+          <w:szCs w:val="26"/>
+        </w:rPr>
+        <w:t>renderowania</w:t>
+      </w:r>
+      <w:proofErr w:type="spellEnd"/>
+      <w:r>
+        <w:rPr>
+          <w:rFonts w:ascii="Times New Roman" w:hAnsi="Times New Roman" w:cs="Times New Roman"/>
+          <w:sz w:val="24"/>
+          <w:szCs w:val="26"/>
+        </w:rPr>
+        <w:t xml:space="preserve"> (Rendering </w:t>
+      </w:r>
+      <w:proofErr w:type="spellStart"/>
+      <w:r>
+        <w:rPr>
+          <w:rFonts w:ascii="Times New Roman" w:hAnsi="Times New Roman" w:cs="Times New Roman"/>
+          <w:sz w:val="24"/>
+          <w:szCs w:val="26"/>
+        </w:rPr>
+        <w:t>Pipeline</w:t>
+      </w:r>
+      <w:proofErr w:type="spellEnd"/>
+      <w:r>
+        <w:rPr>
+          <w:rFonts w:ascii="Times New Roman" w:hAnsi="Times New Roman" w:cs="Times New Roman"/>
+          <w:sz w:val="24"/>
+          <w:szCs w:val="26"/>
+        </w:rPr>
+        <w:t xml:space="preserve">) bez dodatkowego narzutu wprowadzanego przez </w:t>
+      </w:r>
+      <w:proofErr w:type="spellStart"/>
+      <w:r>
+        <w:rPr>
+          <w:rFonts w:ascii="Times New Roman" w:hAnsi="Times New Roman" w:cs="Times New Roman"/>
+          <w:sz w:val="24"/>
+          <w:szCs w:val="26"/>
+        </w:rPr>
+        <w:t>shader’y</w:t>
+      </w:r>
+      <w:proofErr w:type="spellEnd"/>
+      <w:r>
+        <w:rPr>
+          <w:rFonts w:ascii="Times New Roman" w:hAnsi="Times New Roman" w:cs="Times New Roman"/>
+          <w:sz w:val="24"/>
+          <w:szCs w:val="26"/>
+        </w:rPr>
+        <w:t>.</w:t>
+      </w:r>
+      <w:r>
+        <w:rPr>
+          <w:rFonts w:ascii="Times New Roman" w:hAnsi="Times New Roman" w:cs="Times New Roman"/>
+          <w:sz w:val="24"/>
+          <w:szCs w:val="26"/>
+        </w:rPr>
+        <w:t xml:space="preserve"> Program ten nie prezentuje jak należy tworzyć aplikacje korzystając z OpenGL</w:t>
+      </w:r>
+      <w:r>
+        <w:rPr>
+          <w:rFonts w:ascii="Times New Roman" w:hAnsi="Times New Roman" w:cs="Times New Roman"/>
+          <w:sz w:val="24"/>
+          <w:szCs w:val="26"/>
+        </w:rPr>
+        <w:t>.</w:t>
+      </w:r>
+      <w:r>
+        <w:rPr>
+          <w:rFonts w:ascii="Times New Roman" w:hAnsi="Times New Roman" w:cs="Times New Roman"/>
+          <w:sz w:val="24"/>
+          <w:szCs w:val="26"/>
+        </w:rPr>
+        <w:t xml:space="preserve"> </w:t>
+      </w:r>
+      <w:r>
+        <w:rPr>
+          <w:rFonts w:ascii="Times New Roman" w:hAnsi="Times New Roman" w:cs="Times New Roman"/>
+          <w:sz w:val="24"/>
+          <w:szCs w:val="26"/>
+        </w:rPr>
+        <w:t>P</w:t>
+      </w:r>
+      <w:r>
+        <w:rPr>
+          <w:rFonts w:ascii="Times New Roman" w:hAnsi="Times New Roman" w:cs="Times New Roman"/>
+          <w:sz w:val="24"/>
+          <w:szCs w:val="26"/>
+        </w:rPr>
+        <w:t xml:space="preserve">owinien być stosowany tylko w celu zrozumienia mechanizmów </w:t>
+      </w:r>
+      <w:r>
+        <w:rPr>
+          <w:rFonts w:ascii="Times New Roman" w:hAnsi="Times New Roman" w:cs="Times New Roman"/>
+          <w:sz w:val="24"/>
+          <w:szCs w:val="26"/>
+        </w:rPr>
+        <w:t xml:space="preserve">występujących </w:t>
+      </w:r>
+      <w:r>
+        <w:rPr>
+          <w:rFonts w:ascii="Times New Roman" w:hAnsi="Times New Roman" w:cs="Times New Roman"/>
+          <w:sz w:val="24"/>
+          <w:szCs w:val="26"/>
+        </w:rPr>
+        <w:t xml:space="preserve">w grafice komputerowej które w wielu wypadkach zostały już zastąpione przez bardziej elastyczne </w:t>
+      </w:r>
+      <w:r>
+        <w:rPr>
+          <w:rFonts w:ascii="Times New Roman" w:hAnsi="Times New Roman" w:cs="Times New Roman"/>
+          <w:sz w:val="24"/>
+          <w:szCs w:val="26"/>
+        </w:rPr>
+        <w:br/>
+        <w:t>i wydajne rozwiązania.</w:t>
+      </w:r>
+      <w:r>
+        <w:rPr>
+          <w:rFonts w:ascii="Times New Roman" w:hAnsi="Times New Roman" w:cs="Times New Roman"/>
+          <w:sz w:val="24"/>
+          <w:szCs w:val="26"/>
+        </w:rPr>
+        <w:t xml:space="preserve"> Niemniej poznanie podstawowych</w:t>
+      </w:r>
+      <w:r>
+        <w:rPr>
+          <w:rFonts w:ascii="Times New Roman" w:hAnsi="Times New Roman" w:cs="Times New Roman"/>
+          <w:sz w:val="24"/>
+          <w:szCs w:val="26"/>
+        </w:rPr>
+        <w:t xml:space="preserve"> idei </w:t>
+      </w:r>
+      <w:r>
+        <w:rPr>
+          <w:rFonts w:ascii="Times New Roman" w:hAnsi="Times New Roman" w:cs="Times New Roman"/>
+          <w:sz w:val="24"/>
+          <w:szCs w:val="26"/>
+        </w:rPr>
+        <w:t xml:space="preserve">omówionych </w:t>
+      </w:r>
+      <w:r>
+        <w:rPr>
+          <w:rFonts w:ascii="Times New Roman" w:hAnsi="Times New Roman" w:cs="Times New Roman"/>
+          <w:sz w:val="24"/>
+          <w:szCs w:val="26"/>
+        </w:rPr>
+        <w:t xml:space="preserve">w </w:t>
+      </w:r>
+      <w:r>
+        <w:rPr>
+          <w:rFonts w:ascii="Times New Roman" w:hAnsi="Times New Roman" w:cs="Times New Roman"/>
+          <w:sz w:val="24"/>
+          <w:szCs w:val="26"/>
+        </w:rPr>
+        <w:t>program</w:t>
+      </w:r>
+      <w:r>
+        <w:rPr>
+          <w:rFonts w:ascii="Times New Roman" w:hAnsi="Times New Roman" w:cs="Times New Roman"/>
+          <w:sz w:val="24"/>
+          <w:szCs w:val="26"/>
+        </w:rPr>
+        <w:t>ie</w:t>
+      </w:r>
+      <w:r>
+        <w:rPr>
+          <w:rFonts w:ascii="Times New Roman" w:hAnsi="Times New Roman" w:cs="Times New Roman"/>
+          <w:sz w:val="24"/>
+          <w:szCs w:val="26"/>
+        </w:rPr>
+        <w:t xml:space="preserve"> zapewnia </w:t>
+      </w:r>
+      <w:r>
+        <w:rPr>
+          <w:rFonts w:ascii="Times New Roman" w:hAnsi="Times New Roman" w:cs="Times New Roman"/>
+          <w:sz w:val="24"/>
+          <w:szCs w:val="26"/>
+        </w:rPr>
+        <w:t xml:space="preserve">solidne podstawy </w:t>
+      </w:r>
+      <w:r>
+        <w:rPr>
+          <w:rFonts w:ascii="Times New Roman" w:hAnsi="Times New Roman" w:cs="Times New Roman"/>
+          <w:sz w:val="24"/>
+          <w:szCs w:val="26"/>
+        </w:rPr>
+        <w:t>z zakresu grafiki komputerowej któr</w:t>
+      </w:r>
+      <w:r>
+        <w:rPr>
+          <w:rFonts w:ascii="Times New Roman" w:hAnsi="Times New Roman" w:cs="Times New Roman"/>
+          <w:sz w:val="24"/>
+          <w:szCs w:val="26"/>
+        </w:rPr>
+        <w:t>e</w:t>
+      </w:r>
+      <w:r>
+        <w:rPr>
+          <w:rFonts w:ascii="Times New Roman" w:hAnsi="Times New Roman" w:cs="Times New Roman"/>
+          <w:sz w:val="24"/>
+          <w:szCs w:val="26"/>
+        </w:rPr>
+        <w:t xml:space="preserve"> pozwol</w:t>
+      </w:r>
+      <w:r>
+        <w:rPr>
+          <w:rFonts w:ascii="Times New Roman" w:hAnsi="Times New Roman" w:cs="Times New Roman"/>
+          <w:sz w:val="24"/>
+          <w:szCs w:val="26"/>
+        </w:rPr>
+        <w:t>ą</w:t>
+      </w:r>
+      <w:r>
+        <w:rPr>
+          <w:rFonts w:ascii="Times New Roman" w:hAnsi="Times New Roman" w:cs="Times New Roman"/>
+          <w:sz w:val="24"/>
+          <w:szCs w:val="26"/>
+        </w:rPr>
+        <w:t xml:space="preserve"> bez problemu pojąć koncepty i założenia stosowane w </w:t>
+      </w:r>
+      <w:r>
+        <w:rPr>
+          <w:rFonts w:ascii="Times New Roman" w:hAnsi="Times New Roman" w:cs="Times New Roman"/>
+          <w:sz w:val="24"/>
+          <w:szCs w:val="26"/>
+        </w:rPr>
+        <w:t>nowszych</w:t>
+      </w:r>
+      <w:r>
+        <w:rPr>
+          <w:rFonts w:ascii="Times New Roman" w:hAnsi="Times New Roman" w:cs="Times New Roman"/>
+          <w:sz w:val="24"/>
+          <w:szCs w:val="26"/>
+        </w:rPr>
+        <w:t xml:space="preserve"> wersj</w:t>
+      </w:r>
+      <w:r>
+        <w:rPr>
+          <w:rFonts w:ascii="Times New Roman" w:hAnsi="Times New Roman" w:cs="Times New Roman"/>
+          <w:sz w:val="24"/>
+          <w:szCs w:val="26"/>
+        </w:rPr>
+        <w:t>ach</w:t>
+      </w:r>
+      <w:bookmarkStart w:id="0" w:name="_GoBack"/>
+      <w:bookmarkEnd w:id="0"/>
+      <w:r>
+        <w:rPr>
+          <w:rFonts w:ascii="Times New Roman" w:hAnsi="Times New Roman" w:cs="Times New Roman"/>
+          <w:sz w:val="24"/>
+          <w:szCs w:val="26"/>
+        </w:rPr>
+        <w:t xml:space="preserve"> OpenGL.</w:t>
+      </w:r>
+      <w:r>
+        <w:rPr>
+          <w:rFonts w:ascii="Times New Roman" w:hAnsi="Times New Roman" w:cs="Times New Roman"/>
+          <w:sz w:val="24"/>
+          <w:szCs w:val="26"/>
+        </w:rPr>
+        <w:tab/>
+      </w:r>
+    </w:p>
+    <w:p>
+      <w:pPr>
+        <w:ind w:left="360"/>
+        <w:jc w:val="both"/>
+        <w:rPr>
+          <w:rFonts w:ascii="Times New Roman" w:hAnsi="Times New Roman" w:cs="Times New Roman"/>
+          <w:sz w:val="24"/>
+          <w:szCs w:val="26"/>
+        </w:rPr>
+      </w:pPr>
+      <w:r>
+        <w:rPr>
+          <w:rFonts w:ascii="Times New Roman" w:hAnsi="Times New Roman" w:cs="Times New Roman"/>
+          <w:sz w:val="24"/>
+          <w:szCs w:val="26"/>
+        </w:rPr>
+        <w:t>############## ?? VULCAN ?? #########</w:t>
+      </w:r>
+      <w:r>
+        <w:rPr>
+          <w:rFonts w:ascii="Times New Roman" w:hAnsi="Times New Roman" w:cs="Times New Roman"/>
+          <w:sz w:val="24"/>
+          <w:szCs w:val="26"/>
+        </w:rPr>
+        <w:t>##</w:t>
+      </w:r>
+      <w:r>
+        <w:rPr>
+          <w:rFonts w:ascii="Times New Roman" w:hAnsi="Times New Roman" w:cs="Times New Roman"/>
+          <w:sz w:val="24"/>
+          <w:szCs w:val="26"/>
+        </w:rPr>
+        <w:t>##</w:t>
+      </w:r>
+      <w:r>
+        <w:rPr>
+          <w:rFonts w:ascii="Times New Roman" w:hAnsi="Times New Roman" w:cs="Times New Roman"/>
+          <w:sz w:val="24"/>
+          <w:szCs w:val="26"/>
+        </w:rPr>
+        <w:br/>
       </w:r>
     </w:p>
     <w:p>
@@ -196,6 +1049,33 @@
     </w:p>
     <w:p>
       <w:pPr>
+        <w:ind w:left="360"/>
+        <w:rPr>
+          <w:rFonts w:ascii="Times New Roman" w:hAnsi="Times New Roman" w:cs="Times New Roman"/>
+          <w:sz w:val="24"/>
+          <w:szCs w:val="26"/>
+        </w:rPr>
+      </w:pPr>
+      <w:r>
+        <w:rPr>
+          <w:rFonts w:ascii="Times New Roman" w:hAnsi="Times New Roman" w:cs="Times New Roman"/>
+          <w:sz w:val="24"/>
+          <w:szCs w:val="26"/>
+        </w:rPr>
+        <w:t>1 -&gt; 2 -&gt; 3</w:t>
+      </w:r>
+      <w:r>
+        <w:rPr>
+          <w:rFonts w:ascii="Times New Roman" w:hAnsi="Times New Roman" w:cs="Times New Roman"/>
+          <w:sz w:val="24"/>
+          <w:szCs w:val="26"/>
+        </w:rPr>
+        <w:br/>
+        <w:t xml:space="preserve"> </w:t>
+      </w:r>
+    </w:p>
+    <w:p>
+      <w:pPr>
         <w:pStyle w:val="Akapitzlist"/>
         <w:numPr>
           <w:ilvl w:val="1"/>
@@ -240,6 +1120,32 @@
     </w:p>
     <w:p>
       <w:pPr>
+        <w:ind w:left="360"/>
+        <w:rPr>
+          <w:rFonts w:ascii="Times New Roman" w:hAnsi="Times New Roman" w:cs="Times New Roman"/>
+          <w:sz w:val="24"/>
+          <w:szCs w:val="26"/>
+        </w:rPr>
+      </w:pPr>
+      <w:r>
+        <w:rPr>
+          <w:rFonts w:ascii="Times New Roman" w:hAnsi="Times New Roman" w:cs="Times New Roman"/>
+          <w:sz w:val="24"/>
+          <w:szCs w:val="26"/>
+        </w:rPr>
+        <w:t>123</w:t>
+      </w:r>
+      <w:r>
+        <w:rPr>
+          <w:rFonts w:ascii="Times New Roman" w:hAnsi="Times New Roman" w:cs="Times New Roman"/>
+          <w:sz w:val="24"/>
+          <w:szCs w:val="26"/>
+        </w:rPr>
+        <w:br/>
+      </w:r>
+    </w:p>
+    <w:p>
+      <w:pPr>
         <w:pStyle w:val="Akapitzlist"/>
         <w:numPr>
           <w:ilvl w:val="1"/>
@@ -259,7 +1165,77 @@
           <w:sz w:val="26"/>
           <w:szCs w:val="26"/>
         </w:rPr>
-        <w:t>GLUT</w:t>
+        <w:t>GLU</w:t>
+      </w:r>
+    </w:p>
+    <w:p>
+      <w:pPr>
+        <w:ind w:left="360"/>
+        <w:jc w:val="both"/>
+        <w:rPr>
+          <w:rFonts w:ascii="Times New Roman" w:hAnsi="Times New Roman" w:cs="Times New Roman"/>
+          <w:sz w:val="24"/>
+          <w:szCs w:val="26"/>
+        </w:rPr>
+      </w:pPr>
+      <w:r>
+        <w:rPr>
+          <w:rFonts w:ascii="Times New Roman" w:hAnsi="Times New Roman" w:cs="Times New Roman"/>
+          <w:sz w:val="24"/>
+          <w:szCs w:val="26"/>
+        </w:rPr>
+        <w:t xml:space="preserve">Ponieważ OpenGL zawiera jedynie zestaw podstawowych funkcji istnieje wiele bibliotek które wspomagają </w:t>
+      </w:r>
+      <w:r>
+        <w:rPr>
+          <w:rFonts w:ascii="Times New Roman" w:hAnsi="Times New Roman" w:cs="Times New Roman"/>
+          <w:sz w:val="24"/>
+          <w:szCs w:val="26"/>
+        </w:rPr>
+        <w:t xml:space="preserve">jego </w:t>
+      </w:r>
+      <w:r>
+        <w:rPr>
+          <w:rFonts w:ascii="Times New Roman" w:hAnsi="Times New Roman" w:cs="Times New Roman"/>
+          <w:sz w:val="24"/>
+          <w:szCs w:val="26"/>
+        </w:rPr>
+        <w:t xml:space="preserve">wykorzystanie. Jedną z nich jest OpenGL </w:t>
+      </w:r>
+      <w:proofErr w:type="spellStart"/>
+      <w:r>
+        <w:rPr>
+          <w:rFonts w:ascii="Times New Roman" w:hAnsi="Times New Roman" w:cs="Times New Roman"/>
+          <w:sz w:val="24"/>
+          <w:szCs w:val="26"/>
+        </w:rPr>
+        <w:t>Utility</w:t>
+      </w:r>
+      <w:proofErr w:type="spellEnd"/>
+      <w:r>
+        <w:rPr>
+          <w:rFonts w:ascii="Times New Roman" w:hAnsi="Times New Roman" w:cs="Times New Roman"/>
+          <w:sz w:val="24"/>
+          <w:szCs w:val="26"/>
+        </w:rPr>
+        <w:t xml:space="preserve"> </w:t>
+      </w:r>
+      <w:r>
+        <w:rPr>
+          <w:rFonts w:ascii="Times New Roman" w:hAnsi="Times New Roman" w:cs="Times New Roman"/>
+          <w:sz w:val="24"/>
+          <w:szCs w:val="26"/>
+        </w:rPr>
+        <w:br/>
+        <w:t xml:space="preserve">Library (GLU). Zawiera ona zestaw około 50 funkcji </w:t>
+      </w:r>
+      <w:r>
+        <w:rPr>
+          <w:rFonts w:ascii="Times New Roman" w:hAnsi="Times New Roman" w:cs="Times New Roman"/>
+          <w:sz w:val="24"/>
+          <w:szCs w:val="26"/>
+        </w:rPr>
+        <w:t>ułatwiających korzystanie z OpenGL i jest standardową częścią każdej jego implementacji.</w:t>
       </w:r>
     </w:p>
     <w:p>
@@ -289,6 +1265,7 @@
           <w:sz w:val="28"/>
           <w:szCs w:val="24"/>
         </w:rPr>
+        <w:lastRenderedPageBreak/>
         <w:br w:type="page"/>
       </w:r>
     </w:p>
@@ -1017,13 +1994,110 @@
       </w:r>
     </w:p>
     <w:sectPr>
+      <w:footerReference w:type="default" r:id="rId8"/>
       <w:pgSz w:w="11906" w:h="16838"/>
       <w:pgMar w:top="1417" w:right="1417" w:bottom="1417" w:left="1417" w:header="708" w:footer="708" w:gutter="0"/>
+      <w:pgNumType w:start="1"/>
       <w:cols w:space="708"/>
       <w:docGrid w:linePitch="360"/>
     </w:sectPr>
   </w:body>
 </w:document>
+</file>
+
+<file path=word/endnotes.xml><?xml version="1.0" encoding="utf-8"?>
+<w:endnotes xmlns:wpc="http://schemas.microsoft.com/office/word/2010/wordprocessingCanvas" xmlns:cx="http://schemas.microsoft.com/office/drawing/2014/chartex" xmlns:cx1="http://schemas.microsoft.com/office/drawing/2015/9/8/chartex" xmlns:cx2="http://schemas.microsoft.com/office/drawing/2015/10/21/chartex" xmlns:cx3="http://schemas.microsoft.com/office/drawing/2016/5/9/chartex" xmlns:cx4="http://schemas.microsoft.com/office/drawing/2016/5/10/chartex" xmlns:cx5="http://schemas.microsoft.com/office/drawing/2016/5/11/chartex" xmlns:cx6="http://schemas.microsoft.com/office/drawing/2016/5/12/chartex" xmlns:cx7="http://schemas.microsoft.com/office/drawing/2016/5/13/chartex" xmlns:cx8="http://schemas.microsoft.com/office/drawing/2016/5/14/chartex" xmlns:mc="http://schemas.openxmlformats.org/markup-compatibility/2006" xmlns:aink="http://schemas.microsoft.com/office/drawing/2016/ink" xmlns:am3d="http://schemas.microsoft.com/office/drawing/2017/model3d" xmlns:o="urn:schemas-microsoft-com:office:office" xmlns:r="http://schemas.openxmlformats.org/officeDocument/2006/relationships" xmlns:m="http://schemas.openxmlformats.org/officeDocument/2006/math" xmlns:v="urn:schemas-microsoft-com:vml" xmlns:wp14="http://schemas.microsoft.com/office/word/2010/wordprocessingDrawing" xmlns:wp="http://schemas.openxmlformats.org/drawingml/2006/wordprocessingDrawing" xmlns:w10="urn:schemas-microsoft-com:office:word" xmlns:w="http://schemas.openxmlformats.org/wordprocessingml/2006/main" xmlns:w14="http://schemas.microsoft.com/office/word/2010/wordml" xmlns:w15="http://schemas.microsoft.com/office/word/2012/wordml" xmlns:w16cid="http://schemas.microsoft.com/office/word/2016/wordml/cid" xmlns:w16se="http://schemas.microsoft.com/office/word/2015/wordml/symex" xmlns:wpg="http://schemas.microsoft.com/office/word/2010/wordprocessingGroup" xmlns:wpi="http://schemas.microsoft.com/office/word/2010/wordprocessingInk" xmlns:wne="http://schemas.microsoft.com/office/word/2006/wordml" xmlns:wps="http://schemas.microsoft.com/office/word/2010/wordprocessingShape" mc:Ignorable="w14 w15 w16se w16cid wp14">
+  <w:endnote w:type="separator" w:id="-1">
+    <w:p>
+      <w:pPr>
+        <w:spacing w:after="0" w:line="240" w:lineRule="auto"/>
+      </w:pPr>
+      <w:r>
+        <w:separator/>
+      </w:r>
+    </w:p>
+  </w:endnote>
+  <w:endnote w:type="continuationSeparator" w:id="0">
+    <w:p>
+      <w:pPr>
+        <w:spacing w:after="0" w:line="240" w:lineRule="auto"/>
+      </w:pPr>
+      <w:r>
+        <w:continuationSeparator/>
+      </w:r>
+    </w:p>
+  </w:endnote>
+</w:endnotes>
+</file>
+
+<file path=word/footer1.xml><?xml version="1.0" encoding="utf-8"?>
+<w:ftr xmlns:wpc="http://schemas.microsoft.com/office/word/2010/wordprocessingCanvas" xmlns:cx="http://schemas.microsoft.com/office/drawing/2014/chartex" xmlns:cx1="http://schemas.microsoft.com/office/drawing/2015/9/8/chartex" xmlns:cx2="http://schemas.microsoft.com/office/drawing/2015/10/21/chartex" xmlns:cx3="http://schemas.microsoft.com/office/drawing/2016/5/9/chartex" xmlns:cx4="http://schemas.microsoft.com/office/drawing/2016/5/10/chartex" xmlns:cx5="http://schemas.microsoft.com/office/drawing/2016/5/11/chartex" xmlns:cx6="http://schemas.microsoft.com/office/drawing/2016/5/12/chartex" xmlns:cx7="http://schemas.microsoft.com/office/drawing/2016/5/13/chartex" xmlns:cx8="http://schemas.microsoft.com/office/drawing/2016/5/14/chartex" xmlns:mc="http://schemas.openxmlformats.org/markup-compatibility/2006" xmlns:aink="http://schemas.microsoft.com/office/drawing/2016/ink" xmlns:am3d="http://schemas.microsoft.com/office/drawing/2017/model3d" xmlns:o="urn:schemas-microsoft-com:office:office" xmlns:r="http://schemas.openxmlformats.org/officeDocument/2006/relationships" xmlns:m="http://schemas.openxmlformats.org/officeDocument/2006/math" xmlns:v="urn:schemas-microsoft-com:vml" xmlns:wp14="http://schemas.microsoft.com/office/word/2010/wordprocessingDrawing" xmlns:wp="http://schemas.openxmlformats.org/drawingml/2006/wordprocessingDrawing" xmlns:w10="urn:schemas-microsoft-com:office:word" xmlns:w="http://schemas.openxmlformats.org/wordprocessingml/2006/main" xmlns:w14="http://schemas.microsoft.com/office/word/2010/wordml" xmlns:w15="http://schemas.microsoft.com/office/word/2012/wordml" xmlns:w16cid="http://schemas.microsoft.com/office/word/2016/wordml/cid" xmlns:w16se="http://schemas.microsoft.com/office/word/2015/wordml/symex" xmlns:wpg="http://schemas.microsoft.com/office/word/2010/wordprocessingGroup" xmlns:wpi="http://schemas.microsoft.com/office/word/2010/wordprocessingInk" xmlns:wne="http://schemas.microsoft.com/office/word/2006/wordml" xmlns:wps="http://schemas.microsoft.com/office/word/2010/wordprocessingShape" mc:Ignorable="w14 w15 w16se w16cid wp14">
+  <w:sdt>
+    <w:sdtPr>
+      <w:id w:val="493001070"/>
+      <w:docPartObj>
+        <w:docPartGallery w:val="Page Numbers (Bottom of Page)"/>
+        <w:docPartUnique/>
+      </w:docPartObj>
+    </w:sdtPr>
+    <w:sdtContent>
+      <w:p>
+        <w:pPr>
+          <w:pStyle w:val="Stopka"/>
+          <w:jc w:val="right"/>
+        </w:pPr>
+        <w:r>
+          <w:fldChar w:fldCharType="begin"/>
+        </w:r>
+        <w:r>
+          <w:instrText>PAGE   \* MERGEFORMAT</w:instrText>
+        </w:r>
+        <w:r>
+          <w:fldChar w:fldCharType="separate"/>
+        </w:r>
+        <w:r>
+          <w:rPr>
+            <w:noProof/>
+          </w:rPr>
+          <w:t>8</w:t>
+        </w:r>
+        <w:r>
+          <w:fldChar w:fldCharType="end"/>
+        </w:r>
+      </w:p>
+    </w:sdtContent>
+  </w:sdt>
+  <w:p>
+    <w:pPr>
+      <w:pStyle w:val="Stopka"/>
+    </w:pPr>
+  </w:p>
+</w:ftr>
+</file>
+
+<file path=word/footnotes.xml><?xml version="1.0" encoding="utf-8"?>
+<w:footnotes xmlns:wpc="http://schemas.microsoft.com/office/word/2010/wordprocessingCanvas" xmlns:cx="http://schemas.microsoft.com/office/drawing/2014/chartex" xmlns:cx1="http://schemas.microsoft.com/office/drawing/2015/9/8/chartex" xmlns:cx2="http://schemas.microsoft.com/office/drawing/2015/10/21/chartex" xmlns:cx3="http://schemas.microsoft.com/office/drawing/2016/5/9/chartex" xmlns:cx4="http://schemas.microsoft.com/office/drawing/2016/5/10/chartex" xmlns:cx5="http://schemas.microsoft.com/office/drawing/2016/5/11/chartex" xmlns:cx6="http://schemas.microsoft.com/office/drawing/2016/5/12/chartex" xmlns:cx7="http://schemas.microsoft.com/office/drawing/2016/5/13/chartex" xmlns:cx8="http://schemas.microsoft.com/office/drawing/2016/5/14/chartex" xmlns:mc="http://schemas.openxmlformats.org/markup-compatibility/2006" xmlns:aink="http://schemas.microsoft.com/office/drawing/2016/ink" xmlns:am3d="http://schemas.microsoft.com/office/drawing/2017/model3d" xmlns:o="urn:schemas-microsoft-com:office:office" xmlns:r="http://schemas.openxmlformats.org/officeDocument/2006/relationships" xmlns:m="http://schemas.openxmlformats.org/officeDocument/2006/math" xmlns:v="urn:schemas-microsoft-com:vml" xmlns:wp14="http://schemas.microsoft.com/office/word/2010/wordprocessingDrawing" xmlns:wp="http://schemas.openxmlformats.org/drawingml/2006/wordprocessingDrawing" xmlns:w10="urn:schemas-microsoft-com:office:word" xmlns:w="http://schemas.openxmlformats.org/wordprocessingml/2006/main" xmlns:w14="http://schemas.microsoft.com/office/word/2010/wordml" xmlns:w15="http://schemas.microsoft.com/office/word/2012/wordml" xmlns:w16cid="http://schemas.microsoft.com/office/word/2016/wordml/cid" xmlns:w16se="http://schemas.microsoft.com/office/word/2015/wordml/symex" xmlns:wpg="http://schemas.microsoft.com/office/word/2010/wordprocessingGroup" xmlns:wpi="http://schemas.microsoft.com/office/word/2010/wordprocessingInk" xmlns:wne="http://schemas.microsoft.com/office/word/2006/wordml" xmlns:wps="http://schemas.microsoft.com/office/word/2010/wordprocessingShape" mc:Ignorable="w14 w15 w16se w16cid wp14">
+  <w:footnote w:type="separator" w:id="-1">
+    <w:p>
+      <w:pPr>
+        <w:spacing w:after="0" w:line="240" w:lineRule="auto"/>
+      </w:pPr>
+      <w:r>
+        <w:separator/>
+      </w:r>
+    </w:p>
+  </w:footnote>
+  <w:footnote w:type="continuationSeparator" w:id="0">
+    <w:p>
+      <w:pPr>
+        <w:spacing w:after="0" w:line="240" w:lineRule="auto"/>
+      </w:pPr>
+      <w:r>
+        <w:continuationSeparator/>
+      </w:r>
+    </w:p>
+  </w:footnote>
+</w:footnotes>
 </file>
 
 <file path=word/numbering.xml><?xml version="1.0" encoding="utf-8"?>
@@ -2332,6 +3406,7 @@
   </w:style>
   <w:style w:type="paragraph" w:styleId="Bezodstpw">
     <w:name w:val="No Spacing"/>
+    <w:link w:val="BezodstpwZnak"/>
     <w:uiPriority w:val="1"/>
     <w:qFormat/>
     <w:rsid w:val="0091492C"/>
@@ -2523,7 +3598,602 @@
       <w:contextualSpacing/>
     </w:pPr>
   </w:style>
+  <w:style w:type="character" w:customStyle="1" w:styleId="BezodstpwZnak">
+    <w:name w:val="Bez odstępów Znak"/>
+    <w:basedOn w:val="Domylnaczcionkaakapitu"/>
+    <w:link w:val="Bezodstpw"/>
+    <w:uiPriority w:val="1"/>
+    <w:rsid w:val="002C300B"/>
+  </w:style>
+  <w:style w:type="paragraph" w:styleId="Nagwek">
+    <w:name w:val="header"/>
+    <w:basedOn w:val="Normalny"/>
+    <w:link w:val="NagwekZnak"/>
+    <w:uiPriority w:val="99"/>
+    <w:unhideWhenUsed/>
+    <w:rsid w:val="002C300B"/>
+    <w:pPr>
+      <w:tabs>
+        <w:tab w:val="center" w:pos="4536"/>
+        <w:tab w:val="right" w:pos="9072"/>
+      </w:tabs>
+      <w:spacing w:after="0" w:line="240" w:lineRule="auto"/>
+    </w:pPr>
+  </w:style>
+  <w:style w:type="character" w:customStyle="1" w:styleId="NagwekZnak">
+    <w:name w:val="Nagłówek Znak"/>
+    <w:basedOn w:val="Domylnaczcionkaakapitu"/>
+    <w:link w:val="Nagwek"/>
+    <w:uiPriority w:val="99"/>
+    <w:rsid w:val="002C300B"/>
+  </w:style>
+  <w:style w:type="paragraph" w:styleId="Stopka">
+    <w:name w:val="footer"/>
+    <w:basedOn w:val="Normalny"/>
+    <w:link w:val="StopkaZnak"/>
+    <w:uiPriority w:val="99"/>
+    <w:unhideWhenUsed/>
+    <w:rsid w:val="002C300B"/>
+    <w:pPr>
+      <w:tabs>
+        <w:tab w:val="center" w:pos="4536"/>
+        <w:tab w:val="right" w:pos="9072"/>
+      </w:tabs>
+      <w:spacing w:after="0" w:line="240" w:lineRule="auto"/>
+    </w:pPr>
+  </w:style>
+  <w:style w:type="character" w:customStyle="1" w:styleId="StopkaZnak">
+    <w:name w:val="Stopka Znak"/>
+    <w:basedOn w:val="Domylnaczcionkaakapitu"/>
+    <w:link w:val="Stopka"/>
+    <w:uiPriority w:val="99"/>
+    <w:rsid w:val="002C300B"/>
+  </w:style>
+  <w:style w:type="table" w:styleId="Tabela-Siatka">
+    <w:name w:val="Table Grid"/>
+    <w:basedOn w:val="Standardowy"/>
+    <w:uiPriority w:val="39"/>
+    <w:rsid w:val="002C300B"/>
+    <w:pPr>
+      <w:spacing w:after="0" w:line="240" w:lineRule="auto"/>
+    </w:pPr>
+    <w:tblPr>
+      <w:tblBorders>
+        <w:top w:val="single" w:sz="4" w:space="0" w:color="auto"/>
+        <w:left w:val="single" w:sz="4" w:space="0" w:color="auto"/>
+        <w:bottom w:val="single" w:sz="4" w:space="0" w:color="auto"/>
+        <w:right w:val="single" w:sz="4" w:space="0" w:color="auto"/>
+        <w:insideH w:val="single" w:sz="4" w:space="0" w:color="auto"/>
+        <w:insideV w:val="single" w:sz="4" w:space="0" w:color="auto"/>
+      </w:tblBorders>
+    </w:tblPr>
+  </w:style>
 </w:styles>
+</file>
+
+<file path=word/glossary/document.xml><?xml version="1.0" encoding="utf-8"?>
+<w:glossaryDocument xmlns:wpc="http://schemas.microsoft.com/office/word/2010/wordprocessingCanvas" xmlns:cx="http://schemas.microsoft.com/office/drawing/2014/chartex" xmlns:cx1="http://schemas.microsoft.com/office/drawing/2015/9/8/chartex" xmlns:cx2="http://schemas.microsoft.com/office/drawing/2015/10/21/chartex" xmlns:cx3="http://schemas.microsoft.com/office/drawing/2016/5/9/chartex" xmlns:cx4="http://schemas.microsoft.com/office/drawing/2016/5/10/chartex" xmlns:cx5="http://schemas.microsoft.com/office/drawing/2016/5/11/chartex" xmlns:cx6="http://schemas.microsoft.com/office/drawing/2016/5/12/chartex" xmlns:cx7="http://schemas.microsoft.com/office/drawing/2016/5/13/chartex" xmlns:cx8="http://schemas.microsoft.com/office/drawing/2016/5/14/chartex" xmlns:mc="http://schemas.openxmlformats.org/markup-compatibility/2006" xmlns:aink="http://schemas.microsoft.com/office/drawing/2016/ink" xmlns:am3d="http://schemas.microsoft.com/office/drawing/2017/model3d" xmlns:o="urn:schemas-microsoft-com:office:office" xmlns:r="http://schemas.openxmlformats.org/officeDocument/2006/relationships" xmlns:m="http://schemas.openxmlformats.org/officeDocument/2006/math" xmlns:v="urn:schemas-microsoft-com:vml" xmlns:wp14="http://schemas.microsoft.com/office/word/2010/wordprocessingDrawing" xmlns:wp="http://schemas.openxmlformats.org/drawingml/2006/wordprocessingDrawing" xmlns:w10="urn:schemas-microsoft-com:office:word" xmlns:w="http://schemas.openxmlformats.org/wordprocessingml/2006/main" xmlns:w14="http://schemas.microsoft.com/office/word/2010/wordml" xmlns:w15="http://schemas.microsoft.com/office/word/2012/wordml" xmlns:w16cid="http://schemas.microsoft.com/office/word/2016/wordml/cid" xmlns:w16se="http://schemas.microsoft.com/office/word/2015/wordml/symex" xmlns:wpg="http://schemas.microsoft.com/office/word/2010/wordprocessingGroup" xmlns:wpi="http://schemas.microsoft.com/office/word/2010/wordprocessingInk" xmlns:wne="http://schemas.microsoft.com/office/word/2006/wordml" xmlns:wps="http://schemas.microsoft.com/office/word/2010/wordprocessingShape" mc:Ignorable="w14 w15 w16se w16cid wp14"/>
+</file>
+
+<file path=word/glossary/fontTable.xml><?xml version="1.0" encoding="utf-8"?>
+<w:fonts xmlns:mc="http://schemas.openxmlformats.org/markup-compatibility/2006" xmlns:r="http://schemas.openxmlformats.org/officeDocument/2006/relationships" xmlns:w="http://schemas.openxmlformats.org/wordprocessingml/2006/main" xmlns:w14="http://schemas.microsoft.com/office/word/2010/wordml" xmlns:w15="http://schemas.microsoft.com/office/word/2012/wordml" xmlns:w16cid="http://schemas.microsoft.com/office/word/2016/wordml/cid" xmlns:w16se="http://schemas.microsoft.com/office/word/2015/wordml/symex" mc:Ignorable="w14 w15 w16se w16cid">
+  <w:font w:name="Times New Roman">
+    <w:panose1 w:val="02020603050405020304"/>
+    <w:charset w:val="EE"/>
+    <w:family w:val="roman"/>
+    <w:pitch w:val="variable"/>
+    <w:sig w:usb0="E0002AFF" w:usb1="C0007843" w:usb2="00000009" w:usb3="00000000" w:csb0="000001FF" w:csb1="00000000"/>
+  </w:font>
+  <w:font w:name="Calibri">
+    <w:panose1 w:val="020F0502020204030204"/>
+    <w:charset w:val="EE"/>
+    <w:family w:val="swiss"/>
+    <w:pitch w:val="variable"/>
+    <w:sig w:usb0="E00002FF" w:usb1="4000ACFF" w:usb2="00000001" w:usb3="00000000" w:csb0="0000019F" w:csb1="00000000"/>
+  </w:font>
+  <w:font w:name="Calibri Light">
+    <w:panose1 w:val="020F0302020204030204"/>
+    <w:charset w:val="EE"/>
+    <w:family w:val="swiss"/>
+    <w:pitch w:val="variable"/>
+    <w:sig w:usb0="A00002EF" w:usb1="4000207B" w:usb2="00000000" w:usb3="00000000" w:csb0="0000019F" w:csb1="00000000"/>
+  </w:font>
+</w:fonts>
+</file>
+
+<file path=word/glossary/settings.xml><?xml version="1.0" encoding="utf-8"?>
+<w:settings xmlns:mc="http://schemas.openxmlformats.org/markup-compatibility/2006" xmlns:o="urn:schemas-microsoft-com:office:office" xmlns:r="http://schemas.openxmlformats.org/officeDocument/2006/relationships" xmlns:m="http://schemas.openxmlformats.org/officeDocument/2006/math" xmlns:v="urn:schemas-microsoft-com:vml" xmlns:w10="urn:schemas-microsoft-com:office:word" xmlns:w="http://schemas.openxmlformats.org/wordprocessingml/2006/main" xmlns:w14="http://schemas.microsoft.com/office/word/2010/wordml" xmlns:w15="http://schemas.microsoft.com/office/word/2012/wordml" xmlns:w16cid="http://schemas.microsoft.com/office/word/2016/wordml/cid" xmlns:w16se="http://schemas.microsoft.com/office/word/2015/wordml/symex" xmlns:sl="http://schemas.openxmlformats.org/schemaLibrary/2006/main" mc:Ignorable="w14 w15 w16se w16cid">
+  <w:view w:val="normal"/>
+  <w:defaultTabStop w:val="708"/>
+  <w:hyphenationZone w:val="425"/>
+  <w:characterSpacingControl w:val="doNotCompress"/>
+  <w:compat>
+    <w:useFELayout/>
+    <w:compatSetting w:name="compatibilityMode" w:uri="http://schemas.microsoft.com/office/word" w:val="15"/>
+    <w:compatSetting w:name="overrideTableStyleFontSizeAndJustification" w:uri="http://schemas.microsoft.com/office/word" w:val="1"/>
+    <w:compatSetting w:name="enableOpenTypeFeatures" w:uri="http://schemas.microsoft.com/office/word" w:val="1"/>
+    <w:compatSetting w:name="doNotFlipMirrorIndents" w:uri="http://schemas.microsoft.com/office/word" w:val="1"/>
+    <w:compatSetting w:name="differentiateMultirowTableHeaders" w:uri="http://schemas.microsoft.com/office/word" w:val="1"/>
+    <w:compatSetting w:name="useWord2013TrackBottomHyphenation" w:uri="http://schemas.microsoft.com/office/word" w:val="0"/>
+  </w:compat>
+  <w:rsids>
+    <w:rsidRoot w:val="007C1108"/>
+    <w:rsid w:val="007C1108"/>
+  </w:rsids>
+  <m:mathPr>
+    <m:mathFont m:val="Cambria Math"/>
+    <m:brkBin m:val="before"/>
+    <m:brkBinSub m:val="--"/>
+    <m:smallFrac m:val="0"/>
+    <m:dispDef/>
+    <m:lMargin m:val="0"/>
+    <m:rMargin m:val="0"/>
+    <m:defJc m:val="centerGroup"/>
+    <m:wrapIndent m:val="1440"/>
+    <m:intLim m:val="subSup"/>
+    <m:naryLim m:val="undOvr"/>
+  </m:mathPr>
+  <w:themeFontLang w:val="pl-PL"/>
+  <w:clrSchemeMapping w:bg1="light1" w:t1="dark1" w:bg2="light2" w:t2="dark2" w:accent1="accent1" w:accent2="accent2" w:accent3="accent3" w:accent4="accent4" w:accent5="accent5" w:accent6="accent6" w:hyperlink="hyperlink" w:followedHyperlink="followedHyperlink"/>
+  <w:decimalSymbol w:val=","/>
+  <w:listSeparator w:val=";"/>
+  <w15:chartTrackingRefBased/>
+</w:settings>
+</file>
+
+<file path=word/glossary/styles.xml><?xml version="1.0" encoding="utf-8"?>
+<w:styles xmlns:mc="http://schemas.openxmlformats.org/markup-compatibility/2006" xmlns:r="http://schemas.openxmlformats.org/officeDocument/2006/relationships" xmlns:w="http://schemas.openxmlformats.org/wordprocessingml/2006/main" xmlns:w14="http://schemas.microsoft.com/office/word/2010/wordml" xmlns:w15="http://schemas.microsoft.com/office/word/2012/wordml" xmlns:w16cid="http://schemas.microsoft.com/office/word/2016/wordml/cid" xmlns:w16se="http://schemas.microsoft.com/office/word/2015/wordml/symex" mc:Ignorable="w14 w15 w16se w16cid">
+  <w:docDefaults>
+    <w:rPrDefault>
+      <w:rPr>
+        <w:rFonts w:asciiTheme="minorHAnsi" w:eastAsiaTheme="minorEastAsia" w:hAnsiTheme="minorHAnsi" w:cstheme="minorBidi"/>
+        <w:sz w:val="22"/>
+        <w:szCs w:val="22"/>
+        <w:lang w:val="pl-PL" w:eastAsia="pl-PL" w:bidi="ar-SA"/>
+      </w:rPr>
+    </w:rPrDefault>
+    <w:pPrDefault>
+      <w:pPr>
+        <w:spacing w:after="160" w:line="259" w:lineRule="auto"/>
+      </w:pPr>
+    </w:pPrDefault>
+  </w:docDefaults>
+  <w:latentStyles w:defLockedState="0" w:defUIPriority="99" w:defSemiHidden="0" w:defUnhideWhenUsed="0" w:defQFormat="0" w:count="375">
+    <w:lsdException w:name="Normal" w:uiPriority="0" w:qFormat="1"/>
+    <w:lsdException w:name="heading 1" w:uiPriority="9" w:qFormat="1"/>
+    <w:lsdException w:name="heading 2" w:semiHidden="1" w:uiPriority="9" w:unhideWhenUsed="1" w:qFormat="1"/>
+    <w:lsdException w:name="heading 3" w:semiHidden="1" w:uiPriority="9" w:unhideWhenUsed="1" w:qFormat="1"/>
+    <w:lsdException w:name="heading 4" w:semiHidden="1" w:uiPriority="9" w:unhideWhenUsed="1" w:qFormat="1"/>
+    <w:lsdException w:name="heading 5" w:semiHidden="1" w:uiPriority="9" w:unhideWhenUsed="1" w:qFormat="1"/>
+    <w:lsdException w:name="heading 6" w:semiHidden="1" w:uiPriority="9" w:unhideWhenUsed="1" w:qFormat="1"/>
+    <w:lsdException w:name="heading 7" w:semiHidden="1" w:uiPriority="9" w:unhideWhenUsed="1" w:qFormat="1"/>
+    <w:lsdException w:name="heading 8" w:semiHidden="1" w:uiPriority="9" w:unhideWhenUsed="1" w:qFormat="1"/>
+    <w:lsdException w:name="heading 9" w:semiHidden="1" w:uiPriority="9" w:unhideWhenUsed="1" w:qFormat="1"/>
+    <w:lsdException w:name="index 1" w:semiHidden="1" w:unhideWhenUsed="1"/>
+    <w:lsdException w:name="index 2" w:semiHidden="1" w:unhideWhenUsed="1"/>
+    <w:lsdException w:name="index 3" w:semiHidden="1" w:unhideWhenUsed="1"/>
+    <w:lsdException w:name="index 4" w:semiHidden="1" w:unhideWhenUsed="1"/>
+    <w:lsdException w:name="index 5" w:semiHidden="1" w:unhideWhenUsed="1"/>
+    <w:lsdException w:name="index 6" w:semiHidden="1" w:unhideWhenUsed="1"/>
+    <w:lsdException w:name="index 7" w:semiHidden="1" w:unhideWhenUsed="1"/>
+    <w:lsdException w:name="index 8" w:semiHidden="1" w:unhideWhenUsed="1"/>
+    <w:lsdException w:name="index 9" w:semiHidden="1" w:unhideWhenUsed="1"/>
+    <w:lsdException w:name="toc 1" w:semiHidden="1" w:uiPriority="39" w:unhideWhenUsed="1"/>
+    <w:lsdException w:name="toc 2" w:semiHidden="1" w:uiPriority="39" w:unhideWhenUsed="1"/>
+    <w:lsdException w:name="toc 3" w:semiHidden="1" w:uiPriority="39" w:unhideWhenUsed="1"/>
+    <w:lsdException w:name="toc 4" w:semiHidden="1" w:uiPriority="39" w:unhideWhenUsed="1"/>
+    <w:lsdException w:name="toc 5" w:semiHidden="1" w:uiPriority="39" w:unhideWhenUsed="1"/>
+    <w:lsdException w:name="toc 6" w:semiHidden="1" w:uiPriority="39" w:unhideWhenUsed="1"/>
+    <w:lsdException w:name="toc 7" w:semiHidden="1" w:uiPriority="39" w:unhideWhenUsed="1"/>
+    <w:lsdException w:name="toc 8" w:semiHidden="1" w:uiPriority="39" w:unhideWhenUsed="1"/>
+    <w:lsdException w:name="toc 9" w:semiHidden="1" w:uiPriority="39" w:unhideWhenUsed="1"/>
+    <w:lsdException w:name="Normal Indent" w:semiHidden="1" w:unhideWhenUsed="1"/>
+    <w:lsdException w:name="footnote text" w:semiHidden="1" w:unhideWhenUsed="1"/>
+    <w:lsdException w:name="annotation text" w:semiHidden="1" w:unhideWhenUsed="1"/>
+    <w:lsdException w:name="header" w:semiHidden="1" w:unhideWhenUsed="1"/>
+    <w:lsdException w:name="footer" w:semiHidden="1" w:unhideWhenUsed="1"/>
+    <w:lsdException w:name="index heading" w:semiHidden="1" w:unhideWhenUsed="1"/>
+    <w:lsdException w:name="caption" w:semiHidden="1" w:uiPriority="35" w:unhideWhenUsed="1" w:qFormat="1"/>
+    <w:lsdException w:name="table of figures" w:semiHidden="1" w:unhideWhenUsed="1"/>
+    <w:lsdException w:name="envelope address" w:semiHidden="1" w:unhideWhenUsed="1"/>
+    <w:lsdException w:name="envelope return" w:semiHidden="1" w:unhideWhenUsed="1"/>
+    <w:lsdException w:name="footnote reference" w:semiHidden="1" w:unhideWhenUsed="1"/>
+    <w:lsdException w:name="annotation reference" w:semiHidden="1" w:unhideWhenUsed="1"/>
+    <w:lsdException w:name="line number" w:semiHidden="1" w:unhideWhenUsed="1"/>
+    <w:lsdException w:name="page number" w:semiHidden="1" w:unhideWhenUsed="1"/>
+    <w:lsdException w:name="endnote reference" w:semiHidden="1" w:unhideWhenUsed="1"/>
+    <w:lsdException w:name="endnote text" w:semiHidden="1" w:unhideWhenUsed="1"/>
+    <w:lsdException w:name="table of authorities" w:semiHidden="1" w:unhideWhenUsed="1"/>
+    <w:lsdException w:name="macro" w:semiHidden="1" w:unhideWhenUsed="1"/>
+    <w:lsdException w:name="toa heading" w:semiHidden="1" w:unhideWhenUsed="1"/>
+    <w:lsdException w:name="List" w:semiHidden="1" w:unhideWhenUsed="1"/>
+    <w:lsdException w:name="List Bullet" w:semiHidden="1" w:unhideWhenUsed="1"/>
+    <w:lsdException w:name="List Number" w:semiHidden="1" w:unhideWhenUsed="1"/>
+    <w:lsdException w:name="List 2" w:semiHidden="1" w:unhideWhenUsed="1"/>
+    <w:lsdException w:name="List 3" w:semiHidden="1" w:unhideWhenUsed="1"/>
+    <w:lsdException w:name="List 4" w:semiHidden="1" w:unhideWhenUsed="1"/>
+    <w:lsdException w:name="List 5" w:semiHidden="1" w:unhideWhenUsed="1"/>
+    <w:lsdException w:name="List Bullet 2" w:semiHidden="1" w:unhideWhenUsed="1"/>
+    <w:lsdException w:name="List Bullet 3" w:semiHidden="1" w:unhideWhenUsed="1"/>
+    <w:lsdException w:name="List Bullet 4" w:semiHidden="1" w:unhideWhenUsed="1"/>
+    <w:lsdException w:name="List Bullet 5" w:semiHidden="1" w:unhideWhenUsed="1"/>
+    <w:lsdException w:name="List Number 2" w:semiHidden="1" w:unhideWhenUsed="1"/>
+    <w:lsdException w:name="List Number 3" w:semiHidden="1" w:unhideWhenUsed="1"/>
+    <w:lsdException w:name="List Number 4" w:semiHidden="1" w:unhideWhenUsed="1"/>
+    <w:lsdException w:name="List Number 5" w:semiHidden="1" w:unhideWhenUsed="1"/>
+    <w:lsdException w:name="Title" w:uiPriority="10" w:qFormat="1"/>
+    <w:lsdException w:name="Closing" w:semiHidden="1" w:unhideWhenUsed="1"/>
+    <w:lsdException w:name="Signature" w:semiHidden="1" w:unhideWhenUsed="1"/>
+    <w:lsdException w:name="Default Paragraph Font" w:semiHidden="1" w:uiPriority="1" w:unhideWhenUsed="1"/>
+    <w:lsdException w:name="Body Text" w:semiHidden="1" w:unhideWhenUsed="1"/>
+    <w:lsdException w:name="Body Text Indent" w:semiHidden="1" w:unhideWhenUsed="1"/>
+    <w:lsdException w:name="List Continue" w:semiHidden="1" w:unhideWhenUsed="1"/>
+    <w:lsdException w:name="List Continue 2" w:semiHidden="1" w:unhideWhenUsed="1"/>
+    <w:lsdException w:name="List Continue 3" w:semiHidden="1" w:unhideWhenUsed="1"/>
+    <w:lsdException w:name="List Continue 4" w:semiHidden="1" w:unhideWhenUsed="1"/>
+    <w:lsdException w:name="List Continue 5" w:semiHidden="1" w:unhideWhenUsed="1"/>
+    <w:lsdException w:name="Message Header" w:semiHidden="1" w:unhideWhenUsed="1"/>
+    <w:lsdException w:name="Subtitle" w:uiPriority="11" w:qFormat="1"/>
+    <w:lsdException w:name="Salutation" w:semiHidden="1" w:unhideWhenUsed="1"/>
+    <w:lsdException w:name="Date" w:semiHidden="1" w:unhideWhenUsed="1"/>
+    <w:lsdException w:name="Body Text First Indent" w:semiHidden="1" w:unhideWhenUsed="1"/>
+    <w:lsdException w:name="Body Text First Indent 2" w:semiHidden="1" w:unhideWhenUsed="1"/>
+    <w:lsdException w:name="Note Heading" w:semiHidden="1" w:unhideWhenUsed="1"/>
+    <w:lsdException w:name="Body Text 2" w:semiHidden="1" w:unhideWhenUsed="1"/>
+    <w:lsdException w:name="Body Text 3" w:semiHidden="1" w:unhideWhenUsed="1"/>
+    <w:lsdException w:name="Body Text Indent 2" w:semiHidden="1" w:unhideWhenUsed="1"/>
+    <w:lsdException w:name="Body Text Indent 3" w:semiHidden="1" w:unhideWhenUsed="1"/>
+    <w:lsdException w:name="Block Text" w:semiHidden="1" w:unhideWhenUsed="1"/>
+    <w:lsdException w:name="Hyperlink" w:semiHidden="1" w:unhideWhenUsed="1"/>
+    <w:lsdException w:name="FollowedHyperlink" w:semiHidden="1" w:unhideWhenUsed="1"/>
+    <w:lsdException w:name="Strong" w:uiPriority="22" w:qFormat="1"/>
+    <w:lsdException w:name="Emphasis" w:uiPriority="20" w:qFormat="1"/>
+    <w:lsdException w:name="Document Map" w:semiHidden="1" w:unhideWhenUsed="1"/>
+    <w:lsdException w:name="Plain Text" w:semiHidden="1" w:unhideWhenUsed="1"/>
+    <w:lsdException w:name="E-mail Signature" w:semiHidden="1" w:unhideWhenUsed="1"/>
+    <w:lsdException w:name="HTML Top of Form" w:semiHidden="1" w:unhideWhenUsed="1"/>
+    <w:lsdException w:name="HTML Bottom of Form" w:semiHidden="1" w:unhideWhenUsed="1"/>
+    <w:lsdException w:name="Normal (Web)" w:semiHidden="1" w:unhideWhenUsed="1"/>
+    <w:lsdException w:name="HTML Acronym" w:semiHidden="1" w:unhideWhenUsed="1"/>
+    <w:lsdException w:name="HTML Address" w:semiHidden="1" w:unhideWhenUsed="1"/>
+    <w:lsdException w:name="HTML Cite" w:semiHidden="1" w:unhideWhenUsed="1"/>
+    <w:lsdException w:name="HTML Code" w:semiHidden="1" w:unhideWhenUsed="1"/>
+    <w:lsdException w:name="HTML Definition" w:semiHidden="1" w:unhideWhenUsed="1"/>
+    <w:lsdException w:name="HTML Keyboard" w:semiHidden="1" w:unhideWhenUsed="1"/>
+    <w:lsdException w:name="HTML Preformatted" w:semiHidden="1" w:unhideWhenUsed="1"/>
+    <w:lsdException w:name="HTML Sample" w:semiHidden="1" w:unhideWhenUsed="1"/>
+    <w:lsdException w:name="HTML Typewriter" w:semiHidden="1" w:unhideWhenUsed="1"/>
+    <w:lsdException w:name="HTML Variable" w:semiHidden="1" w:unhideWhenUsed="1"/>
+    <w:lsdException w:name="Normal Table" w:semiHidden="1" w:unhideWhenUsed="1"/>
+    <w:lsdException w:name="annotation subject" w:semiHidden="1" w:unhideWhenUsed="1"/>
+    <w:lsdException w:name="No List" w:semiHidden="1" w:unhideWhenUsed="1"/>
+    <w:lsdException w:name="Outline List 1" w:semiHidden="1" w:unhideWhenUsed="1"/>
+    <w:lsdException w:name="Outline List 2" w:semiHidden="1" w:unhideWhenUsed="1"/>
+    <w:lsdException w:name="Outline List 3" w:semiHidden="1" w:unhideWhenUsed="1"/>
+    <w:lsdException w:name="Table Simple 1" w:semiHidden="1" w:unhideWhenUsed="1"/>
+    <w:lsdException w:name="Table Simple 2" w:semiHidden="1" w:unhideWhenUsed="1"/>
+    <w:lsdException w:name="Table Simple 3" w:semiHidden="1" w:unhideWhenUsed="1"/>
+    <w:lsdException w:name="Table Classic 1" w:semiHidden="1" w:unhideWhenUsed="1"/>
+    <w:lsdException w:name="Table Classic 2" w:semiHidden="1" w:unhideWhenUsed="1"/>
+    <w:lsdException w:name="Table Classic 3" w:semiHidden="1" w:unhideWhenUsed="1"/>
+    <w:lsdException w:name="Table Classic 4" w:semiHidden="1" w:unhideWhenUsed="1"/>
+    <w:lsdException w:name="Table Colorful 1" w:semiHidden="1" w:unhideWhenUsed="1"/>
+    <w:lsdException w:name="Table Colorful 2" w:semiHidden="1" w:unhideWhenUsed="1"/>
+    <w:lsdException w:name="Table Colorful 3" w:semiHidden="1" w:unhideWhenUsed="1"/>
+    <w:lsdException w:name="Table Columns 1" w:semiHidden="1" w:unhideWhenUsed="1"/>
+    <w:lsdException w:name="Table Columns 2" w:semiHidden="1" w:unhideWhenUsed="1"/>
+    <w:lsdException w:name="Table Columns 3" w:semiHidden="1" w:unhideWhenUsed="1"/>
+    <w:lsdException w:name="Table Columns 4" w:semiHidden="1" w:unhideWhenUsed="1"/>
+    <w:lsdException w:name="Table Columns 5" w:semiHidden="1" w:unhideWhenUsed="1"/>
+    <w:lsdException w:name="Table Grid 1" w:semiHidden="1" w:unhideWhenUsed="1"/>
+    <w:lsdException w:name="Table Grid 2" w:semiHidden="1" w:unhideWhenUsed="1"/>
+    <w:lsdException w:name="Table Grid 3" w:semiHidden="1" w:unhideWhenUsed="1"/>
+    <w:lsdException w:name="Table Grid 4" w:semiHidden="1" w:unhideWhenUsed="1"/>
+    <w:lsdException w:name="Table Grid 5" w:semiHidden="1" w:unhideWhenUsed="1"/>
+    <w:lsdException w:name="Table Grid 6" w:semiHidden="1" w:unhideWhenUsed="1"/>
+    <w:lsdException w:name="Table Grid 7" w:semiHidden="1" w:unhideWhenUsed="1"/>
+    <w:lsdException w:name="Table Grid 8" w:semiHidden="1" w:unhideWhenUsed="1"/>
+    <w:lsdException w:name="Table List 1" w:semiHidden="1" w:unhideWhenUsed="1"/>
+    <w:lsdException w:name="Table List 2" w:semiHidden="1" w:unhideWhenUsed="1"/>
+    <w:lsdException w:name="Table List 3" w:semiHidden="1" w:unhideWhenUsed="1"/>
+    <w:lsdException w:name="Table List 4" w:semiHidden="1" w:unhideWhenUsed="1"/>
+    <w:lsdException w:name="Table List 5" w:semiHidden="1" w:unhideWhenUsed="1"/>
+    <w:lsdException w:name="Table List 6" w:semiHidden="1" w:unhideWhenUsed="1"/>
+    <w:lsdException w:name="Table List 7" w:semiHidden="1" w:unhideWhenUsed="1"/>
+    <w:lsdException w:name="Table List 8" w:semiHidden="1" w:unhideWhenUsed="1"/>
+    <w:lsdException w:name="Table 3D effects 1" w:semiHidden="1" w:unhideWhenUsed="1"/>
+    <w:lsdException w:name="Table 3D effects 2" w:semiHidden="1" w:unhideWhenUsed="1"/>
+    <w:lsdException w:name="Table 3D effects 3" w:semiHidden="1" w:unhideWhenUsed="1"/>
+    <w:lsdException w:name="Table Contemporary" w:semiHidden="1" w:unhideWhenUsed="1"/>
+    <w:lsdException w:name="Table Elegant" w:semiHidden="1" w:unhideWhenUsed="1"/>
+    <w:lsdException w:name="Table Professional" w:semiHidden="1" w:unhideWhenUsed="1"/>
+    <w:lsdException w:name="Table Subtle 1" w:semiHidden="1" w:unhideWhenUsed="1"/>
+    <w:lsdException w:name="Table Subtle 2" w:semiHidden="1" w:unhideWhenUsed="1"/>
+    <w:lsdException w:name="Table Web 1" w:semiHidden="1" w:unhideWhenUsed="1"/>
+    <w:lsdException w:name="Table Web 2" w:semiHidden="1" w:unhideWhenUsed="1"/>
+    <w:lsdException w:name="Table Web 3" w:semiHidden="1" w:unhideWhenUsed="1"/>
+    <w:lsdException w:name="Balloon Text" w:semiHidden="1" w:unhideWhenUsed="1"/>
+    <w:lsdException w:name="Table Grid" w:uiPriority="39"/>
+    <w:lsdException w:name="Table Theme" w:semiHidden="1" w:unhideWhenUsed="1"/>
+    <w:lsdException w:name="Placeholder Text" w:semiHidden="1"/>
+    <w:lsdException w:name="No Spacing" w:uiPriority="1" w:qFormat="1"/>
+    <w:lsdException w:name="Light Shading" w:uiPriority="60"/>
+    <w:lsdException w:name="Light List" w:uiPriority="61"/>
+    <w:lsdException w:name="Light Grid" w:uiPriority="62"/>
+    <w:lsdException w:name="Medium Shading 1" w:uiPriority="63"/>
+    <w:lsdException w:name="Medium Shading 2" w:uiPriority="64"/>
+    <w:lsdException w:name="Medium List 1" w:uiPriority="65"/>
+    <w:lsdException w:name="Medium List 2" w:uiPriority="66"/>
+    <w:lsdException w:name="Medium Grid 1" w:uiPriority="67"/>
+    <w:lsdException w:name="Medium Grid 2" w:uiPriority="68"/>
+    <w:lsdException w:name="Medium Grid 3" w:uiPriority="69"/>
+    <w:lsdException w:name="Dark List" w:uiPriority="70"/>
+    <w:lsdException w:name="Colorful Shading" w:uiPriority="71"/>
+    <w:lsdException w:name="Colorful List" w:uiPriority="72"/>
+    <w:lsdException w:name="Colorful Grid" w:uiPriority="73"/>
+    <w:lsdException w:name="Light Shading Accent 1" w:uiPriority="60"/>
+    <w:lsdException w:name="Light List Accent 1" w:uiPriority="61"/>
+    <w:lsdException w:name="Light Grid Accent 1" w:uiPriority="62"/>
+    <w:lsdException w:name="Medium Shading 1 Accent 1" w:uiPriority="63"/>
+    <w:lsdException w:name="Medium Shading 2 Accent 1" w:uiPriority="64"/>
+    <w:lsdException w:name="Medium List 1 Accent 1" w:uiPriority="65"/>
+    <w:lsdException w:name="Revision" w:semiHidden="1"/>
+    <w:lsdException w:name="List Paragraph" w:uiPriority="34" w:qFormat="1"/>
+    <w:lsdException w:name="Quote" w:uiPriority="29" w:qFormat="1"/>
+    <w:lsdException w:name="Intense Quote" w:uiPriority="30" w:qFormat="1"/>
+    <w:lsdException w:name="Medium List 2 Accent 1" w:uiPriority="66"/>
+    <w:lsdException w:name="Medium Grid 1 Accent 1" w:uiPriority="67"/>
+    <w:lsdException w:name="Medium Grid 2 Accent 1" w:uiPriority="68"/>
+    <w:lsdException w:name="Medium Grid 3 Accent 1" w:uiPriority="69"/>
+    <w:lsdException w:name="Dark List Accent 1" w:uiPriority="70"/>
+    <w:lsdException w:name="Colorful Shading Accent 1" w:uiPriority="71"/>
+    <w:lsdException w:name="Colorful List Accent 1" w:uiPriority="72"/>
+    <w:lsdException w:name="Colorful Grid Accent 1" w:uiPriority="73"/>
+    <w:lsdException w:name="Light Shading Accent 2" w:uiPriority="60"/>
+    <w:lsdException w:name="Light List Accent 2" w:uiPriority="61"/>
+    <w:lsdException w:name="Light Grid Accent 2" w:uiPriority="62"/>
+    <w:lsdException w:name="Medium Shading 1 Accent 2" w:uiPriority="63"/>
+    <w:lsdException w:name="Medium Shading 2 Accent 2" w:uiPriority="64"/>
+    <w:lsdException w:name="Medium List 1 Accent 2" w:uiPriority="65"/>
+    <w:lsdException w:name="Medium List 2 Accent 2" w:uiPriority="66"/>
+    <w:lsdException w:name="Medium Grid 1 Accent 2" w:uiPriority="67"/>
+    <w:lsdException w:name="Medium Grid 2 Accent 2" w:uiPriority="68"/>
+    <w:lsdException w:name="Medium Grid 3 Accent 2" w:uiPriority="69"/>
+    <w:lsdException w:name="Dark List Accent 2" w:uiPriority="70"/>
+    <w:lsdException w:name="Colorful Shading Accent 2" w:uiPriority="71"/>
+    <w:lsdException w:name="Colorful List Accent 2" w:uiPriority="72"/>
+    <w:lsdException w:name="Colorful Grid Accent 2" w:uiPriority="73"/>
+    <w:lsdException w:name="Light Shading Accent 3" w:uiPriority="60"/>
+    <w:lsdException w:name="Light List Accent 3" w:uiPriority="61"/>
+    <w:lsdException w:name="Light Grid Accent 3" w:uiPriority="62"/>
+    <w:lsdException w:name="Medium Shading 1 Accent 3" w:uiPriority="63"/>
+    <w:lsdException w:name="Medium Shading 2 Accent 3" w:uiPriority="64"/>
+    <w:lsdException w:name="Medium List 1 Accent 3" w:uiPriority="65"/>
+    <w:lsdException w:name="Medium List 2 Accent 3" w:uiPriority="66"/>
+    <w:lsdException w:name="Medium Grid 1 Accent 3" w:uiPriority="67"/>
+    <w:lsdException w:name="Medium Grid 2 Accent 3" w:uiPriority="68"/>
+    <w:lsdException w:name="Medium Grid 3 Accent 3" w:uiPriority="69"/>
+    <w:lsdException w:name="Dark List Accent 3" w:uiPriority="70"/>
+    <w:lsdException w:name="Colorful Shading Accent 3" w:uiPriority="71"/>
+    <w:lsdException w:name="Colorful List Accent 3" w:uiPriority="72"/>
+    <w:lsdException w:name="Colorful Grid Accent 3" w:uiPriority="73"/>
+    <w:lsdException w:name="Light Shading Accent 4" w:uiPriority="60"/>
+    <w:lsdException w:name="Light List Accent 4" w:uiPriority="61"/>
+    <w:lsdException w:name="Light Grid Accent 4" w:uiPriority="62"/>
+    <w:lsdException w:name="Medium Shading 1 Accent 4" w:uiPriority="63"/>
+    <w:lsdException w:name="Medium Shading 2 Accent 4" w:uiPriority="64"/>
+    <w:lsdException w:name="Medium List 1 Accent 4" w:uiPriority="65"/>
+    <w:lsdException w:name="Medium List 2 Accent 4" w:uiPriority="66"/>
+    <w:lsdException w:name="Medium Grid 1 Accent 4" w:uiPriority="67"/>
+    <w:lsdException w:name="Medium Grid 2 Accent 4" w:uiPriority="68"/>
+    <w:lsdException w:name="Medium Grid 3 Accent 4" w:uiPriority="69"/>
+    <w:lsdException w:name="Dark List Accent 4" w:uiPriority="70"/>
+    <w:lsdException w:name="Colorful Shading Accent 4" w:uiPriority="71"/>
+    <w:lsdException w:name="Colorful List Accent 4" w:uiPriority="72"/>
+    <w:lsdException w:name="Colorful Grid Accent 4" w:uiPriority="73"/>
+    <w:lsdException w:name="Light Shading Accent 5" w:uiPriority="60"/>
+    <w:lsdException w:name="Light List Accent 5" w:uiPriority="61"/>
+    <w:lsdException w:name="Light Grid Accent 5" w:uiPriority="62"/>
+    <w:lsdException w:name="Medium Shading 1 Accent 5" w:uiPriority="63"/>
+    <w:lsdException w:name="Medium Shading 2 Accent 5" w:uiPriority="64"/>
+    <w:lsdException w:name="Medium List 1 Accent 5" w:uiPriority="65"/>
+    <w:lsdException w:name="Medium List 2 Accent 5" w:uiPriority="66"/>
+    <w:lsdException w:name="Medium Grid 1 Accent 5" w:uiPriority="67"/>
+    <w:lsdException w:name="Medium Grid 2 Accent 5" w:uiPriority="68"/>
+    <w:lsdException w:name="Medium Grid 3 Accent 5" w:uiPriority="69"/>
+    <w:lsdException w:name="Dark List Accent 5" w:uiPriority="70"/>
+    <w:lsdException w:name="Colorful Shading Accent 5" w:uiPriority="71"/>
+    <w:lsdException w:name="Colorful List Accent 5" w:uiPriority="72"/>
+    <w:lsdException w:name="Colorful Grid Accent 5" w:uiPriority="73"/>
+    <w:lsdException w:name="Light Shading Accent 6" w:uiPriority="60"/>
+    <w:lsdException w:name="Light List Accent 6" w:uiPriority="61"/>
+    <w:lsdException w:name="Light Grid Accent 6" w:uiPriority="62"/>
+    <w:lsdException w:name="Medium Shading 1 Accent 6" w:uiPriority="63"/>
+    <w:lsdException w:name="Medium Shading 2 Accent 6" w:uiPriority="64"/>
+    <w:lsdException w:name="Medium List 1 Accent 6" w:uiPriority="65"/>
+    <w:lsdException w:name="Medium List 2 Accent 6" w:uiPriority="66"/>
+    <w:lsdException w:name="Medium Grid 1 Accent 6" w:uiPriority="67"/>
+    <w:lsdException w:name="Medium Grid 2 Accent 6" w:uiPriority="68"/>
+    <w:lsdException w:name="Medium Grid 3 Accent 6" w:uiPriority="69"/>
+    <w:lsdException w:name="Dark List Accent 6" w:uiPriority="70"/>
+    <w:lsdException w:name="Colorful Shading Accent 6" w:uiPriority="71"/>
+    <w:lsdException w:name="Colorful List Accent 6" w:uiPriority="72"/>
+    <w:lsdException w:name="Colorful Grid Accent 6" w:uiPriority="73"/>
+    <w:lsdException w:name="Subtle Emphasis" w:uiPriority="19" w:qFormat="1"/>
+    <w:lsdException w:name="Intense Emphasis" w:uiPriority="21" w:qFormat="1"/>
+    <w:lsdException w:name="Subtle Reference" w:uiPriority="31" w:qFormat="1"/>
+    <w:lsdException w:name="Intense Reference" w:uiPriority="32" w:qFormat="1"/>
+    <w:lsdException w:name="Book Title" w:uiPriority="33" w:qFormat="1"/>
+    <w:lsdException w:name="Bibliography" w:semiHidden="1" w:uiPriority="37" w:unhideWhenUsed="1"/>
+    <w:lsdException w:name="TOC Heading" w:semiHidden="1" w:uiPriority="39" w:unhideWhenUsed="1" w:qFormat="1"/>
+    <w:lsdException w:name="Plain Table 1" w:uiPriority="41"/>
+    <w:lsdException w:name="Plain Table 2" w:uiPriority="42"/>
+    <w:lsdException w:name="Plain Table 3" w:uiPriority="43"/>
+    <w:lsdException w:name="Plain Table 4" w:uiPriority="44"/>
+    <w:lsdException w:name="Plain Table 5" w:uiPriority="45"/>
+    <w:lsdException w:name="Grid Table Light" w:uiPriority="40"/>
+    <w:lsdException w:name="Grid Table 1 Light" w:uiPriority="46"/>
+    <w:lsdException w:name="Grid Table 2" w:uiPriority="47"/>
+    <w:lsdException w:name="Grid Table 3" w:uiPriority="48"/>
+    <w:lsdException w:name="Grid Table 4" w:uiPriority="49"/>
+    <w:lsdException w:name="Grid Table 5 Dark" w:uiPriority="50"/>
+    <w:lsdException w:name="Grid Table 6 Colorful" w:uiPriority="51"/>
+    <w:lsdException w:name="Grid Table 7 Colorful" w:uiPriority="52"/>
+    <w:lsdException w:name="Grid Table 1 Light Accent 1" w:uiPriority="46"/>
+    <w:lsdException w:name="Grid Table 2 Accent 1" w:uiPriority="47"/>
+    <w:lsdException w:name="Grid Table 3 Accent 1" w:uiPriority="48"/>
+    <w:lsdException w:name="Grid Table 4 Accent 1" w:uiPriority="49"/>
+    <w:lsdException w:name="Grid Table 5 Dark Accent 1" w:uiPriority="50"/>
+    <w:lsdException w:name="Grid Table 6 Colorful Accent 1" w:uiPriority="51"/>
+    <w:lsdException w:name="Grid Table 7 Colorful Accent 1" w:uiPriority="52"/>
+    <w:lsdException w:name="Grid Table 1 Light Accent 2" w:uiPriority="46"/>
+    <w:lsdException w:name="Grid Table 2 Accent 2" w:uiPriority="47"/>
+    <w:lsdException w:name="Grid Table 3 Accent 2" w:uiPriority="48"/>
+    <w:lsdException w:name="Grid Table 4 Accent 2" w:uiPriority="49"/>
+    <w:lsdException w:name="Grid Table 5 Dark Accent 2" w:uiPriority="50"/>
+    <w:lsdException w:name="Grid Table 6 Colorful Accent 2" w:uiPriority="51"/>
+    <w:lsdException w:name="Grid Table 7 Colorful Accent 2" w:uiPriority="52"/>
+    <w:lsdException w:name="Grid Table 1 Light Accent 3" w:uiPriority="46"/>
+    <w:lsdException w:name="Grid Table 2 Accent 3" w:uiPriority="47"/>
+    <w:lsdException w:name="Grid Table 3 Accent 3" w:uiPriority="48"/>
+    <w:lsdException w:name="Grid Table 4 Accent 3" w:uiPriority="49"/>
+    <w:lsdException w:name="Grid Table 5 Dark Accent 3" w:uiPriority="50"/>
+    <w:lsdException w:name="Grid Table 6 Colorful Accent 3" w:uiPriority="51"/>
+    <w:lsdException w:name="Grid Table 7 Colorful Accent 3" w:uiPriority="52"/>
+    <w:lsdException w:name="Grid Table 1 Light Accent 4" w:uiPriority="46"/>
+    <w:lsdException w:name="Grid Table 2 Accent 4" w:uiPriority="47"/>
+    <w:lsdException w:name="Grid Table 3 Accent 4" w:uiPriority="48"/>
+    <w:lsdException w:name="Grid Table 4 Accent 4" w:uiPriority="49"/>
+    <w:lsdException w:name="Grid Table 5 Dark Accent 4" w:uiPriority="50"/>
+    <w:lsdException w:name="Grid Table 6 Colorful Accent 4" w:uiPriority="51"/>
+    <w:lsdException w:name="Grid Table 7 Colorful Accent 4" w:uiPriority="52"/>
+    <w:lsdException w:name="Grid Table 1 Light Accent 5" w:uiPriority="46"/>
+    <w:lsdException w:name="Grid Table 2 Accent 5" w:uiPriority="47"/>
+    <w:lsdException w:name="Grid Table 3 Accent 5" w:uiPriority="48"/>
+    <w:lsdException w:name="Grid Table 4 Accent 5" w:uiPriority="49"/>
+    <w:lsdException w:name="Grid Table 5 Dark Accent 5" w:uiPriority="50"/>
+    <w:lsdException w:name="Grid Table 6 Colorful Accent 5" w:uiPriority="51"/>
+    <w:lsdException w:name="Grid Table 7 Colorful Accent 5" w:uiPriority="52"/>
+    <w:lsdException w:name="Grid Table 1 Light Accent 6" w:uiPriority="46"/>
+    <w:lsdException w:name="Grid Table 2 Accent 6" w:uiPriority="47"/>
+    <w:lsdException w:name="Grid Table 3 Accent 6" w:uiPriority="48"/>
+    <w:lsdException w:name="Grid Table 4 Accent 6" w:uiPriority="49"/>
+    <w:lsdException w:name="Grid Table 5 Dark Accent 6" w:uiPriority="50"/>
+    <w:lsdException w:name="Grid Table 6 Colorful Accent 6" w:uiPriority="51"/>
+    <w:lsdException w:name="Grid Table 7 Colorful Accent 6" w:uiPriority="52"/>
+    <w:lsdException w:name="List Table 1 Light" w:uiPriority="46"/>
+    <w:lsdException w:name="List Table 2" w:uiPriority="47"/>
+    <w:lsdException w:name="List Table 3" w:uiPriority="48"/>
+    <w:lsdException w:name="List Table 4" w:uiPriority="49"/>
+    <w:lsdException w:name="List Table 5 Dark" w:uiPriority="50"/>
+    <w:lsdException w:name="List Table 6 Colorful" w:uiPriority="51"/>
+    <w:lsdException w:name="List Table 7 Colorful" w:uiPriority="52"/>
+    <w:lsdException w:name="List Table 1 Light Accent 1" w:uiPriority="46"/>
+    <w:lsdException w:name="List Table 2 Accent 1" w:uiPriority="47"/>
+    <w:lsdException w:name="List Table 3 Accent 1" w:uiPriority="48"/>
+    <w:lsdException w:name="List Table 4 Accent 1" w:uiPriority="49"/>
+    <w:lsdException w:name="List Table 5 Dark Accent 1" w:uiPriority="50"/>
+    <w:lsdException w:name="List Table 6 Colorful Accent 1" w:uiPriority="51"/>
+    <w:lsdException w:name="List Table 7 Colorful Accent 1" w:uiPriority="52"/>
+    <w:lsdException w:name="List Table 1 Light Accent 2" w:uiPriority="46"/>
+    <w:lsdException w:name="List Table 2 Accent 2" w:uiPriority="47"/>
+    <w:lsdException w:name="List Table 3 Accent 2" w:uiPriority="48"/>
+    <w:lsdException w:name="List Table 4 Accent 2" w:uiPriority="49"/>
+    <w:lsdException w:name="List Table 5 Dark Accent 2" w:uiPriority="50"/>
+    <w:lsdException w:name="List Table 6 Colorful Accent 2" w:uiPriority="51"/>
+    <w:lsdException w:name="List Table 7 Colorful Accent 2" w:uiPriority="52"/>
+    <w:lsdException w:name="List Table 1 Light Accent 3" w:uiPriority="46"/>
+    <w:lsdException w:name="List Table 2 Accent 3" w:uiPriority="47"/>
+    <w:lsdException w:name="List Table 3 Accent 3" w:uiPriority="48"/>
+    <w:lsdException w:name="List Table 4 Accent 3" w:uiPriority="49"/>
+    <w:lsdException w:name="List Table 5 Dark Accent 3" w:uiPriority="50"/>
+    <w:lsdException w:name="List Table 6 Colorful Accent 3" w:uiPriority="51"/>
+    <w:lsdException w:name="List Table 7 Colorful Accent 3" w:uiPriority="52"/>
+    <w:lsdException w:name="List Table 1 Light Accent 4" w:uiPriority="46"/>
+    <w:lsdException w:name="List Table 2 Accent 4" w:uiPriority="47"/>
+    <w:lsdException w:name="List Table 3 Accent 4" w:uiPriority="48"/>
+    <w:lsdException w:name="List Table 4 Accent 4" w:uiPriority="49"/>
+    <w:lsdException w:name="List Table 5 Dark Accent 4" w:uiPriority="50"/>
+    <w:lsdException w:name="List Table 6 Colorful Accent 4" w:uiPriority="51"/>
+    <w:lsdException w:name="List Table 7 Colorful Accent 4" w:uiPriority="52"/>
+    <w:lsdException w:name="List Table 1 Light Accent 5" w:uiPriority="46"/>
+    <w:lsdException w:name="List Table 2 Accent 5" w:uiPriority="47"/>
+    <w:lsdException w:name="List Table 3 Accent 5" w:uiPriority="48"/>
+    <w:lsdException w:name="List Table 4 Accent 5" w:uiPriority="49"/>
+    <w:lsdException w:name="List Table 5 Dark Accent 5" w:uiPriority="50"/>
+    <w:lsdException w:name="List Table 6 Colorful Accent 5" w:uiPriority="51"/>
+    <w:lsdException w:name="List Table 7 Colorful Accent 5" w:uiPriority="52"/>
+    <w:lsdException w:name="List Table 1 Light Accent 6" w:uiPriority="46"/>
+    <w:lsdException w:name="List Table 2 Accent 6" w:uiPriority="47"/>
+    <w:lsdException w:name="List Table 3 Accent 6" w:uiPriority="48"/>
+    <w:lsdException w:name="List Table 4 Accent 6" w:uiPriority="49"/>
+    <w:lsdException w:name="List Table 5 Dark Accent 6" w:uiPriority="50"/>
+    <w:lsdException w:name="List Table 6 Colorful Accent 6" w:uiPriority="51"/>
+    <w:lsdException w:name="List Table 7 Colorful Accent 6" w:uiPriority="52"/>
+    <w:lsdException w:name="Mention" w:semiHidden="1" w:unhideWhenUsed="1"/>
+    <w:lsdException w:name="Smart Hyperlink" w:semiHidden="1" w:unhideWhenUsed="1"/>
+    <w:lsdException w:name="Hashtag" w:semiHidden="1" w:unhideWhenUsed="1"/>
+    <w:lsdException w:name="Unresolved Mention" w:semiHidden="1" w:unhideWhenUsed="1"/>
+  </w:latentStyles>
+  <w:style w:type="paragraph" w:default="1" w:styleId="Normalny">
+    <w:name w:val="Normal"/>
+    <w:qFormat/>
+  </w:style>
+  <w:style w:type="character" w:default="1" w:styleId="Domylnaczcionkaakapitu">
+    <w:name w:val="Default Paragraph Font"/>
+    <w:uiPriority w:val="1"/>
+    <w:semiHidden/>
+    <w:unhideWhenUsed/>
+  </w:style>
+  <w:style w:type="table" w:default="1" w:styleId="Standardowy">
+    <w:name w:val="Normal Table"/>
+    <w:uiPriority w:val="99"/>
+    <w:semiHidden/>
+    <w:unhideWhenUsed/>
+    <w:tblPr>
+      <w:tblInd w:w="0" w:type="dxa"/>
+      <w:tblCellMar>
+        <w:top w:w="0" w:type="dxa"/>
+        <w:left w:w="108" w:type="dxa"/>
+        <w:bottom w:w="0" w:type="dxa"/>
+        <w:right w:w="108" w:type="dxa"/>
+      </w:tblCellMar>
+    </w:tblPr>
+  </w:style>
+  <w:style w:type="numbering" w:default="1" w:styleId="Bezlisty">
+    <w:name w:val="No List"/>
+    <w:uiPriority w:val="99"/>
+    <w:semiHidden/>
+    <w:unhideWhenUsed/>
+  </w:style>
+  <w:style w:type="paragraph" w:customStyle="1" w:styleId="1F47DC85132E43F3AFA2651C8CD7BD24">
+    <w:name w:val="1F47DC85132E43F3AFA2651C8CD7BD24"/>
+    <w:rsid w:val="007C1108"/>
+  </w:style>
+  <w:style w:type="paragraph" w:customStyle="1" w:styleId="A2D07AFD38AD47A1AA1ED1088CF32953">
+    <w:name w:val="A2D07AFD38AD47A1AA1ED1088CF32953"/>
+    <w:rsid w:val="007C1108"/>
+  </w:style>
+  <w:style w:type="paragraph" w:customStyle="1" w:styleId="92CAAFB6E69F4C71A99CE90D8C95D356">
+    <w:name w:val="92CAAFB6E69F4C71A99CE90D8C95D356"/>
+    <w:rsid w:val="007C1108"/>
+  </w:style>
+  <w:style w:type="paragraph" w:customStyle="1" w:styleId="BB72AA865E7B49E98F3EE4262A52702E">
+    <w:name w:val="BB72AA865E7B49E98F3EE4262A52702E"/>
+    <w:rsid w:val="007C1108"/>
+  </w:style>
+  <w:style w:type="paragraph" w:customStyle="1" w:styleId="88389E70AAED454F939B480E6240D7D5">
+    <w:name w:val="88389E70AAED454F939B480E6240D7D5"/>
+    <w:rsid w:val="007C1108"/>
+  </w:style>
+</w:styles>
+</file>
+
+<file path=word/glossary/webSettings.xml><?xml version="1.0" encoding="utf-8"?>
+<w:webSettings xmlns:mc="http://schemas.openxmlformats.org/markup-compatibility/2006" xmlns:r="http://schemas.openxmlformats.org/officeDocument/2006/relationships" xmlns:w="http://schemas.openxmlformats.org/wordprocessingml/2006/main" xmlns:w14="http://schemas.microsoft.com/office/word/2010/wordml" xmlns:w15="http://schemas.microsoft.com/office/word/2012/wordml" xmlns:w16cid="http://schemas.microsoft.com/office/word/2016/wordml/cid" xmlns:w16se="http://schemas.microsoft.com/office/word/2015/wordml/symex" mc:Ignorable="w14 w15 w16se w16cid">
+  <w:optimizeForBrowser/>
+  <w:allowPNG/>
+</w:webSettings>
 </file>
 
 <file path=word/theme/theme1.xml><?xml version="1.0" encoding="utf-8"?>
@@ -2826,7 +4496,7 @@
 </file>
 
 <file path=customXml/itemProps1.xml><?xml version="1.0" encoding="utf-8"?>
-<ds:datastoreItem xmlns:ds="http://schemas.openxmlformats.org/officeDocument/2006/customXml" ds:itemID="{F0157AFD-740D-4B04-AFD1-18A28ADD798C}">
+<ds:datastoreItem xmlns:ds="http://schemas.openxmlformats.org/officeDocument/2006/customXml" ds:itemID="{461175F4-B137-4527-8287-0D785C98567A}">
   <ds:schemaRefs>
     <ds:schemaRef ds:uri="http://schemas.openxmlformats.org/officeDocument/2006/bibliography"/>
   </ds:schemaRefs>

</xml_diff>

<commit_message>
thesis - OpenGL description - wip1
</commit_message>
<xml_diff>
--- a/Praca dyplomowa.docx
+++ b/Praca dyplomowa.docx
@@ -3922,7 +3922,25 @@
         <w:rPr>
           <w:lang w:eastAsia="pl-PL"/>
         </w:rPr>
-        <w:t>Stare chińskie przysłowie głosi:</w:t>
+        <w:t>Stare chińskie przysłowie</w:t>
+      </w:r>
+      <w:r>
+        <w:rPr>
+          <w:lang w:eastAsia="pl-PL"/>
+        </w:rPr>
+        <w:t>, często przypisywane Konfucjuszowi</w:t>
+      </w:r>
+      <w:r>
+        <w:rPr>
+          <w:lang w:eastAsia="pl-PL"/>
+        </w:rPr>
+        <w:t>,</w:t>
+      </w:r>
+      <w:r>
+        <w:rPr>
+          <w:lang w:eastAsia="pl-PL"/>
+        </w:rPr>
+        <w:t xml:space="preserve"> głosi:</w:t>
       </w:r>
     </w:p>
     <w:p>
@@ -4049,21 +4067,7 @@
         <w:rPr>
           <w:lang w:eastAsia="pl-PL"/>
         </w:rPr>
-        <w:t xml:space="preserve"> dostępne w </w:t>
-      </w:r>
-      <w:proofErr w:type="spellStart"/>
-      <w:r>
-        <w:rPr>
-          <w:lang w:eastAsia="pl-PL"/>
-        </w:rPr>
-        <w:t>internecie</w:t>
-      </w:r>
-      <w:proofErr w:type="spellEnd"/>
-      <w:r>
-        <w:rPr>
-          <w:lang w:eastAsia="pl-PL"/>
-        </w:rPr>
-        <w:t>,</w:t>
+        <w:t xml:space="preserve"> dostępne w internecie,</w:t>
       </w:r>
     </w:p>
     <w:p>
@@ -4077,28 +4081,12 @@
           <w:lang w:eastAsia="pl-PL"/>
         </w:rPr>
       </w:pPr>
-      <w:proofErr w:type="spellStart"/>
-      <w:r>
-        <w:rPr>
-          <w:lang w:eastAsia="pl-PL"/>
-        </w:rPr>
-        <w:t>tutoriale</w:t>
-      </w:r>
-      <w:proofErr w:type="spellEnd"/>
-      <w:r>
-        <w:rPr>
-          <w:lang w:eastAsia="pl-PL"/>
-        </w:rPr>
-        <w:t xml:space="preserve"> dostępne w </w:t>
-      </w:r>
-      <w:proofErr w:type="spellStart"/>
-      <w:r>
-        <w:rPr>
-          <w:lang w:eastAsia="pl-PL"/>
-        </w:rPr>
-        <w:t>internecie</w:t>
-      </w:r>
-      <w:proofErr w:type="spellEnd"/>
+      <w:r>
+        <w:rPr>
+          <w:lang w:eastAsia="pl-PL"/>
+        </w:rPr>
+        <w:t>tutoriale dostępne w internecie</w:t>
+      </w:r>
       <w:r>
         <w:rPr>
           <w:lang w:eastAsia="pl-PL"/>
@@ -4596,8 +4584,6 @@
       <w:r>
         <w:t>i,</w:t>
       </w:r>
-      <w:bookmarkStart w:id="5" w:name="_GoBack"/>
-      <w:bookmarkEnd w:id="5"/>
     </w:p>
     <w:p>
       <w:pPr>
@@ -4634,603 +4620,1280 @@
       <w:pPr>
         <w:pStyle w:val="Nagwek1"/>
       </w:pPr>
-      <w:bookmarkStart w:id="6" w:name="_Toc502881199"/>
+      <w:bookmarkStart w:id="5" w:name="_Toc502881199"/>
       <w:r>
         <w:t>Przegląd stosowanych technologi</w:t>
       </w:r>
       <w:r>
         <w:t>i</w:t>
       </w:r>
+      <w:bookmarkEnd w:id="5"/>
+    </w:p>
+    <w:p>
+      <w:pPr>
+        <w:pStyle w:val="Nagwek2"/>
+      </w:pPr>
+      <w:bookmarkStart w:id="6" w:name="_Toc502881200"/>
+      <w:r>
+        <w:t>O</w:t>
+      </w:r>
+      <w:r>
+        <w:t>pen</w:t>
+      </w:r>
+      <w:r>
+        <w:t>GL</w:t>
+      </w:r>
       <w:bookmarkEnd w:id="6"/>
     </w:p>
     <w:p>
       <w:pPr>
+        <w:pStyle w:val="Nagwek3"/>
+      </w:pPr>
+      <w:bookmarkStart w:id="7" w:name="_Toc502881201"/>
+      <w:r>
+        <w:t>Czym</w:t>
+      </w:r>
+      <w:r>
+        <w:t xml:space="preserve"> jest OpenGL</w:t>
+      </w:r>
+      <w:bookmarkEnd w:id="7"/>
+    </w:p>
+    <w:p>
+      <w:r>
+        <w:t xml:space="preserve">Przed przystąpieniem do jego omawiania warto wyjaśnić czym </w:t>
+      </w:r>
+      <w:r>
+        <w:t xml:space="preserve">właściwie </w:t>
+      </w:r>
+      <w:r>
+        <w:t xml:space="preserve">jest OpenGL. </w:t>
+      </w:r>
+      <w:r>
+        <w:br/>
+        <w:t>Open Graphics Library jest to interfejs programowania aplikacji (API)  służący do renderowania grafiki</w:t>
+      </w:r>
+      <w:r>
+        <w:t xml:space="preserve"> komputerowej</w:t>
+      </w:r>
+      <w:r>
+        <w:t xml:space="preserve">. Składa się on z około 250 funkcji pozwalających na tworzenie grafiki 2D oraz 3D. </w:t>
+      </w:r>
+      <w:r>
+        <w:t>Pozwala</w:t>
+      </w:r>
+      <w:r>
+        <w:t xml:space="preserve"> on </w:t>
+      </w:r>
+      <w:r>
+        <w:t xml:space="preserve">na </w:t>
+      </w:r>
+      <w:r>
+        <w:t xml:space="preserve">uzyskanie przyspieszenia sprzętowego poprzez wykorzystanie procesora graficznego (GPU). </w:t>
+      </w:r>
+    </w:p>
+    <w:p>
+      <w:r>
+        <w:t xml:space="preserve">Ponieważ OpenGL jest interfejsem istnieje wiele jego implementacji dla różnych języków programowania. Mogą się one różnić </w:t>
+      </w:r>
+      <w:r>
+        <w:t xml:space="preserve">implementacją oraz </w:t>
+      </w:r>
+      <w:r>
+        <w:t xml:space="preserve">wydajnością jednak ich </w:t>
+      </w:r>
+      <w:r>
+        <w:t>interfejs</w:t>
+      </w:r>
+      <w:r>
+        <w:t xml:space="preserve"> pozostaje taki sam.</w:t>
+      </w:r>
+      <w:r>
+        <w:tab/>
+      </w:r>
+    </w:p>
+    <w:p>
+      <w:pPr>
+        <w:pStyle w:val="Nagwek3"/>
+      </w:pPr>
+      <w:bookmarkStart w:id="8" w:name="_Toc502881202"/>
+      <w:r>
+        <w:t>Wersje OpenGL</w:t>
+      </w:r>
+      <w:bookmarkEnd w:id="8"/>
+    </w:p>
+    <w:p>
+      <w:r>
+        <w:t xml:space="preserve">W momencie publikacji tej pracy najnowszą dostępną wersją OpenGL jest </w:t>
+      </w:r>
+      <w:r>
+        <w:t>OpenGL 4.6</w:t>
+      </w:r>
+      <w:r>
+        <w:t xml:space="preserve">. </w:t>
+      </w:r>
+      <w:r>
+        <w:br/>
+      </w:r>
+      <w:r>
+        <w:t>Opis funkcjonalności wprowadzanych wraz z kolejnymi wersjami biblioteki można znaleźć na stronie wydawcy [B].</w:t>
+      </w:r>
+      <w:r>
+        <w:t xml:space="preserve"> Analizując historię wersji biblioteki można dostrzec zachowanie kompatybilności wstecznej dla większości wersji.  Warto </w:t>
+      </w:r>
+      <w:r>
+        <w:t xml:space="preserve">jednak </w:t>
+      </w:r>
+      <w:r>
+        <w:t>zauważyć, że w wersji 3.0</w:t>
+      </w:r>
+      <w:r>
+        <w:t xml:space="preserve"> nastąpiła</w:t>
+      </w:r>
+      <w:r>
+        <w:t xml:space="preserve"> </w:t>
+      </w:r>
+      <w:r>
+        <w:t xml:space="preserve">zmiana </w:t>
+      </w:r>
+      <w:r>
+        <w:t>paradygmatu</w:t>
+      </w:r>
+      <w:r>
+        <w:t xml:space="preserve"> związana z wprowadzeniem shader’ów</w:t>
+      </w:r>
+      <w:r>
+        <w:t>,</w:t>
+      </w:r>
+      <w:r>
+        <w:t xml:space="preserve"> </w:t>
+      </w:r>
+      <w:r>
+        <w:t>co</w:t>
+      </w:r>
+      <w:r>
+        <w:t xml:space="preserve"> </w:t>
+      </w:r>
+      <w:r>
+        <w:t>spowodował</w:t>
+      </w:r>
+      <w:r>
+        <w:t>o</w:t>
+      </w:r>
+      <w:r>
+        <w:t xml:space="preserve"> porzucenie części dotychczasowej specyfikacji. </w:t>
+      </w:r>
+      <w:r>
+        <w:t xml:space="preserve">Efektem jest brak kompatybilności </w:t>
+      </w:r>
+      <w:r>
+        <w:t xml:space="preserve">wstecznej wersji 3.0 </w:t>
+      </w:r>
+      <w:r>
+        <w:t>i</w:t>
+      </w:r>
+      <w:r>
+        <w:t xml:space="preserve"> kolejnych z </w:t>
+      </w:r>
+      <w:r>
+        <w:t>wersjami wcześniejszymi niż wersja 3.0.</w:t>
+      </w:r>
+    </w:p>
+    <w:p>
+      <w:r>
+        <w:t xml:space="preserve">W celu czytelnego zaprezentowania podstaw grafiki komputerowej wykorzystana została stara wersja OpenGL ( Fixed Function Pipeline / Legacy OpenGL). Jej używanie jest niezalecane ze względu na </w:t>
+      </w:r>
+      <w:r>
+        <w:t xml:space="preserve">brak kompatybilności z nowymi urządzeniami, </w:t>
+      </w:r>
+      <w:r>
+        <w:t xml:space="preserve">ograniczone możliwości </w:t>
+      </w:r>
+      <w:r>
+        <w:t>oraz niską wydajność</w:t>
+      </w:r>
+      <w:r>
+        <w:t xml:space="preserve"> [A]</w:t>
+      </w:r>
+      <w:r>
+        <w:t xml:space="preserve"> </w:t>
+      </w:r>
+      <w:r>
+        <w:t xml:space="preserve">w porównaniu do nowszych wersji API. Taka wersja świetnie się jednak nadaje by przedstawić podstawowy potok renderowania (Rendering Pipeline) bez dodatkowego narzutu wprowadzanego przez shader’y. Program ten nie prezentuje jak należy tworzyć </w:t>
+      </w:r>
+      <w:r>
+        <w:t xml:space="preserve">nowoczesne </w:t>
+      </w:r>
+      <w:r>
+        <w:t xml:space="preserve">aplikacje korzystając z OpenGL. Powinien być stosowany tylko w celu zrozumienia </w:t>
+      </w:r>
+      <w:r>
+        <w:t xml:space="preserve">podstawowych </w:t>
+      </w:r>
+      <w:r>
+        <w:t xml:space="preserve">mechanizmów występujących w grafice komputerowej które </w:t>
+      </w:r>
+      <w:r>
+        <w:br/>
+      </w:r>
+      <w:r>
+        <w:t>w wielu wypadkach zostały już zastąpione przez bardziej elastyczne i wydajne rozwiązania. Niemniej poznanie podstawowych idei omówionych w programie zapewnia solidne podstawy z zakresu grafiki komputerowej które pozwolą bez problemu pojąć koncepty i założenia stosowane w nowszych wersjach OpenGL.</w:t>
+      </w:r>
+      <w:r>
+        <w:t xml:space="preserve"> </w:t>
+      </w:r>
+    </w:p>
+    <w:p>
+      <w:r>
+        <w:t>W dalszej części pracy określenie OpenGL będzie odnosić się do Legacy OpenGL.</w:t>
+      </w:r>
+    </w:p>
+    <w:p>
+      <w:pPr>
+        <w:pStyle w:val="Nagwek3"/>
+      </w:pPr>
+      <w:bookmarkStart w:id="9" w:name="_Toc502881205"/>
+      <w:r>
+        <w:lastRenderedPageBreak/>
+        <w:t>Dodatkowe biblioteki</w:t>
+      </w:r>
+      <w:bookmarkEnd w:id="9"/>
+    </w:p>
+    <w:p>
+      <w:r>
+        <w:t>Ponieważ OpenGL zawiera jedynie zestaw podstawowych funkcji</w:t>
+      </w:r>
+      <w:r>
+        <w:t xml:space="preserve"> odpowiedzialnych za renderowanie grafiki komputerowej</w:t>
+      </w:r>
+      <w:r>
+        <w:t xml:space="preserve"> istnieje wiele bibliotek wspomagają</w:t>
+      </w:r>
+      <w:r>
+        <w:t>cych pracę</w:t>
+      </w:r>
+      <w:r>
+        <w:t xml:space="preserve"> z OpenGL</w:t>
+      </w:r>
+      <w:r>
+        <w:t xml:space="preserve">. </w:t>
+      </w:r>
+      <w:r>
+        <w:t xml:space="preserve">Pierwszą biblioteką o której warto wspomnieć jest </w:t>
+      </w:r>
+      <w:r>
+        <w:t>OpenGL Utility Library (GLU)</w:t>
+      </w:r>
+      <w:r>
+        <w:t xml:space="preserve"> </w:t>
+      </w:r>
+      <w:r>
+        <w:t>[C]</w:t>
+      </w:r>
+      <w:r>
+        <w:t xml:space="preserve">. Zawiera ona zestaw około 50 funkcji ułatwiających korzystanie z OpenGL i jest standardową </w:t>
+      </w:r>
+      <w:r>
+        <w:t>częścią</w:t>
+      </w:r>
+      <w:r>
+        <w:t xml:space="preserve"> każdej jego implementacji.</w:t>
+      </w:r>
+      <w:bookmarkStart w:id="10" w:name="_Toc502881204"/>
+      <w:r>
+        <w:t xml:space="preserve"> </w:t>
+      </w:r>
+    </w:p>
+    <w:p>
+      <w:r>
+        <w:t xml:space="preserve">W celu pozostania niezależnym od platformy OpenGL nie jest </w:t>
+      </w:r>
+      <w:r>
+        <w:t>powiązany</w:t>
+      </w:r>
+      <w:r>
+        <w:t xml:space="preserve"> z żadnym środowiskiem graficznym.</w:t>
+      </w:r>
+      <w:r>
+        <w:t xml:space="preserve"> Sprawia to, że </w:t>
+      </w:r>
+      <w:r>
+        <w:t xml:space="preserve"> kolejną użyteczną biblioteką jest OpenGL Utility Toolkit (GLUT) ofer</w:t>
+      </w:r>
+      <w:r>
+        <w:t>ujący proste API odpowiadające za zarządzanie oknem aplikacji</w:t>
+      </w:r>
+      <w:r>
+        <w:t xml:space="preserve"> [C]</w:t>
+      </w:r>
+      <w:r>
+        <w:t>.</w:t>
+      </w:r>
+      <w:r>
+        <w:t xml:space="preserve"> Jest ono również niezależne od platformy. Dla każdej platformy dostępne są więc kolejne biblioteki zapewniające wsparcie dla OpenGL w danym środowisku graficznym. Przykładowo dla systemów z rodziny Microsoft Windows jest to </w:t>
+      </w:r>
+      <w:r>
+        <w:t>WGL</w:t>
+      </w:r>
+      <w:r>
+        <w:t xml:space="preserve"> a dla systemów UNIX’owych wspierających </w:t>
+      </w:r>
+      <w:r>
+        <w:t>X Window System</w:t>
+      </w:r>
+      <w:r>
+        <w:t xml:space="preserve"> jest to GLX.</w:t>
+      </w:r>
+    </w:p>
+    <w:p>
+      <w:r>
+        <w:t>Ponadto i</w:t>
+      </w:r>
+      <w:r>
+        <w:t>stnieje wiele bibliotek abstrahujących niskopoziomowe funkcje na rzecz wysokopoziomowych dedykowanych do specyficznych zadań.</w:t>
+      </w:r>
+      <w:r>
+        <w:t xml:space="preserve"> Przykładami są </w:t>
+      </w:r>
+      <w:r>
+        <w:t xml:space="preserve">np. </w:t>
+      </w:r>
+      <w:r>
+        <w:t>Gizmo 3D</w:t>
+      </w:r>
+      <w:r>
+        <w:t xml:space="preserve">, </w:t>
+      </w:r>
+      <w:r>
+        <w:t>Open Inventor</w:t>
+      </w:r>
+      <w:r>
+        <w:t xml:space="preserve">, </w:t>
+      </w:r>
+      <w:r>
+        <w:t>Coin</w:t>
+      </w:r>
+      <w:r>
+        <w:t>,</w:t>
+      </w:r>
+      <w:r>
+        <w:t xml:space="preserve"> </w:t>
+      </w:r>
+      <w:r>
+        <w:t>OpenSceneGraph</w:t>
+      </w:r>
+      <w:r>
+        <w:t xml:space="preserve"> [D]</w:t>
+      </w:r>
+      <w:r>
+        <w:t>.</w:t>
+      </w:r>
+    </w:p>
+    <w:p>
+      <w:pPr>
+        <w:pStyle w:val="Nagwek3"/>
+      </w:pPr>
+      <w:r>
+        <w:t>Kolejność renderowania w OpenGL</w:t>
+      </w:r>
+      <w:bookmarkEnd w:id="10"/>
+    </w:p>
+    <w:p>
+      <w:r>
+        <w:t xml:space="preserve">OpenGL </w:t>
+      </w:r>
+      <w:r>
+        <w:t xml:space="preserve">definiuje kolejność operacji wykonywanych w celu otrzymania obrazu wyświetlanego na ekranie. Została ona przedstawiona na poniższym </w:t>
+      </w:r>
+      <w:r>
+        <w:t>diagramie</w:t>
+      </w:r>
+      <w:r>
+        <w:t>.</w:t>
+      </w:r>
+    </w:p>
+    <w:p>
+      <w:pPr>
+        <w:rPr>
+          <w:noProof/>
+        </w:rPr>
+      </w:pPr>
+    </w:p>
+    <w:p>
+      <w:r>
+        <w:rPr>
+          <w:noProof/>
+        </w:rPr>
+        <w:drawing>
+          <wp:inline distT="0" distB="0" distL="0" distR="0" wp14:anchorId="3BD2FFA7" wp14:editId="49A4C523">
+            <wp:extent cx="5654649" cy="3694632"/>
+            <wp:effectExtent l="0" t="0" r="3810" b="1270"/>
+            <wp:docPr id="1" name="Obraz 1"/>
+            <wp:cNvGraphicFramePr>
+              <a:graphicFrameLocks xmlns:a="http://schemas.openxmlformats.org/drawingml/2006/main" noChangeAspect="1"/>
+            </wp:cNvGraphicFramePr>
+            <a:graphic xmlns:a="http://schemas.openxmlformats.org/drawingml/2006/main">
+              <a:graphicData uri="http://schemas.openxmlformats.org/drawingml/2006/picture">
+                <pic:pic xmlns:pic="http://schemas.openxmlformats.org/drawingml/2006/picture">
+                  <pic:nvPicPr>
+                    <pic:cNvPr id="1" name=""/>
+                    <pic:cNvPicPr/>
+                  </pic:nvPicPr>
+                  <pic:blipFill rotWithShape="1">
+                    <a:blip r:embed="rId8"/>
+                    <a:srcRect l="11429" t="9256" r="15291" b="5624"/>
+                    <a:stretch/>
+                  </pic:blipFill>
+                  <pic:spPr bwMode="auto">
+                    <a:xfrm>
+                      <a:off x="0" y="0"/>
+                      <a:ext cx="5665655" cy="3701823"/>
+                    </a:xfrm>
+                    <a:prstGeom prst="rect">
+                      <a:avLst/>
+                    </a:prstGeom>
+                    <a:ln>
+                      <a:noFill/>
+                    </a:ln>
+                    <a:extLst>
+                      <a:ext uri="{53640926-AAD7-44D8-BBD7-CCE9431645EC}">
+                        <a14:shadowObscured xmlns:a14="http://schemas.microsoft.com/office/drawing/2010/main"/>
+                      </a:ext>
+                    </a:extLst>
+                  </pic:spPr>
+                </pic:pic>
+              </a:graphicData>
+            </a:graphic>
+          </wp:inline>
+        </w:drawing>
+      </w:r>
+    </w:p>
+    <w:p>
+      <w:pPr>
+        <w:jc w:val="center"/>
+      </w:pPr>
+      <w:r>
+        <w:t>Rys. 2.1 Kolejność renderowania w OpenGL [C]</w:t>
+      </w:r>
+    </w:p>
+    <w:p>
+      <w:r>
+        <w:lastRenderedPageBreak/>
+        <w:t xml:space="preserve">Analizując diagram możemy dostrzec dwa typy danych wejściowych, piksele i wierzchołki, każdy z własnym przepływem informacji. Pierwszym krokiem przetwarzania dla wierzchołków jest </w:t>
+      </w:r>
+      <w:r>
+        <w:t xml:space="preserve">ich </w:t>
+      </w:r>
+      <w:r>
+        <w:t xml:space="preserve">wczytanie i </w:t>
+      </w:r>
+      <w:r>
+        <w:t>wyznaczenie</w:t>
+      </w:r>
+      <w:r>
+        <w:t xml:space="preserve"> ich</w:t>
+      </w:r>
+      <w:r>
+        <w:t xml:space="preserve"> pozycji w przestrzeni sceny</w:t>
+      </w:r>
+      <w:r>
+        <w:t>. Na grupach wierzchołków rozpinane są proste figury geometryczne</w:t>
+      </w:r>
+      <w:r>
+        <w:t xml:space="preserve"> i </w:t>
+      </w:r>
+      <w:r>
+        <w:t>ustalane</w:t>
+      </w:r>
+      <w:r>
+        <w:t xml:space="preserve"> są dla nich wektory normalne. </w:t>
+      </w:r>
+      <w:r>
+        <w:t>Ustawione</w:t>
+      </w:r>
+      <w:r>
+        <w:t xml:space="preserve"> zostaje mapowanie tekstur oraz wykonywane są wyliczenia związane z oświetleniem.</w:t>
+      </w:r>
+      <w:r>
+        <w:t xml:space="preserve"> </w:t>
+      </w:r>
+      <w:r>
+        <w:t>Jednocześnie wczytywane są</w:t>
+      </w:r>
+      <w:r>
+        <w:t xml:space="preserve"> tekstury z tablicy pikseli</w:t>
+      </w:r>
+      <w:r>
+        <w:t>.</w:t>
+      </w:r>
+      <w:r>
+        <w:t xml:space="preserve"> W procesie rasteryzacji łączone są efekty obu </w:t>
+      </w:r>
+      <w:r>
+        <w:t xml:space="preserve">operacji. Wyznaczane są tzw. </w:t>
+      </w:r>
+      <w:r>
+        <w:t>f</w:t>
+      </w:r>
+      <w:r>
+        <w:t>ragmenty odpowiadające pikselom</w:t>
+      </w:r>
+      <w:r>
+        <w:t xml:space="preserve"> w końcowym obrazie</w:t>
+      </w:r>
+      <w:r>
+        <w:t>. Dla każdego z fragmentów ustalany jest kolor i głębokość. Kolejnym krokiem są operacje na fragmentach takie jak teksturowanie, usuwanie ukrytych powierzchni, rozmywanie</w:t>
+      </w:r>
+      <w:r>
+        <w:t xml:space="preserve"> i</w:t>
+      </w:r>
+      <w:r>
+        <w:t xml:space="preserve"> maskowanie</w:t>
+      </w:r>
+      <w:r>
+        <w:t>. Tak przetworzony fragment jest zapisywany</w:t>
+      </w:r>
+      <w:r>
+        <w:t xml:space="preserve"> jako piksel. Gotowy obraz może zostać wyświetlony na ekranie.</w:t>
+      </w:r>
+    </w:p>
+    <w:p>
+      <w:pPr>
+        <w:pStyle w:val="Nagwek3"/>
+      </w:pPr>
+      <w:bookmarkStart w:id="11" w:name="_Toc502881203"/>
+      <w:r>
+        <w:t>OpenGL jako maszyna stanów</w:t>
+      </w:r>
+      <w:bookmarkEnd w:id="11"/>
+    </w:p>
+    <w:p>
+      <w:r>
+        <w:t xml:space="preserve">OpenGL działa na zasadzie maszyny stanów. </w:t>
+      </w:r>
+      <w:r>
+        <w:t>Większość</w:t>
+      </w:r>
+      <w:r>
+        <w:t xml:space="preserve"> operacj</w:t>
+      </w:r>
+      <w:r>
+        <w:t>i</w:t>
+      </w:r>
+      <w:r>
+        <w:t xml:space="preserve">, </w:t>
+      </w:r>
+      <w:r>
+        <w:t xml:space="preserve">poczynając </w:t>
+      </w:r>
+      <w:r>
+        <w:t>od u</w:t>
+      </w:r>
+      <w:r>
+        <w:t>stawienia koloru rysowania</w:t>
+      </w:r>
+      <w:r>
+        <w:t xml:space="preserve">, </w:t>
+      </w:r>
+      <w:r>
+        <w:t>używanej tekstury</w:t>
+      </w:r>
+      <w:r>
+        <w:t>, własności powierzchniowych czy ustawień oświetlenia</w:t>
+      </w:r>
+      <w:r>
+        <w:t xml:space="preserve"> </w:t>
+      </w:r>
+      <w:r>
+        <w:t xml:space="preserve">na </w:t>
+      </w:r>
+      <w:r>
+        <w:t>modyfikacj</w:t>
+      </w:r>
+      <w:r>
+        <w:t>i</w:t>
+      </w:r>
+      <w:r>
+        <w:t xml:space="preserve"> macierzy projekcji i transformacji </w:t>
+      </w:r>
+      <w:r>
+        <w:t>skończywszy</w:t>
+      </w:r>
+      <w:r>
+        <w:t>,</w:t>
+      </w:r>
+      <w:r>
+        <w:t xml:space="preserve"> polega na zmianie aktualnego stanu OpenGL. </w:t>
+      </w:r>
+      <w:r>
+        <w:t xml:space="preserve">Zdefiniowanych jest wiele binarnych zmiennych stanu pozwalających na </w:t>
+      </w:r>
+      <w:r>
+        <w:t xml:space="preserve">proste </w:t>
+      </w:r>
+      <w:r>
+        <w:t>włączanie i</w:t>
+      </w:r>
+      <w:r>
+        <w:t xml:space="preserve"> wyłączanie danego trybu rysowania z wykorzystaniem komend </w:t>
+      </w:r>
+      <w:r>
+        <w:rPr>
+          <w:b/>
+        </w:rPr>
+        <w:t xml:space="preserve">glEnable() </w:t>
+      </w:r>
+      <w:r>
+        <w:t xml:space="preserve">oraz </w:t>
+      </w:r>
+      <w:r>
+        <w:rPr>
+          <w:b/>
+        </w:rPr>
+        <w:t>glDisable()</w:t>
+      </w:r>
+      <w:r>
+        <w:t xml:space="preserve">. Każda zmienna stanu posiada swoją domyślną wartość co </w:t>
+      </w:r>
+      <w:r>
+        <w:t xml:space="preserve">pozwala uniknąć konieczności jej specyfikowania jeśli nie potrzebujemy z niej korzystać. </w:t>
+      </w:r>
+      <w:r>
+        <w:t xml:space="preserve">OpenGL umożliwia również sprawdzenie aktualnych wartości zmiennych stanu poprzez szereg zdefiniowanych metod w </w:t>
+      </w:r>
+      <w:r>
+        <w:t>zależności od typu danej zmiennej.</w:t>
+      </w:r>
+      <w:r>
+        <w:t xml:space="preserve"> </w:t>
+      </w:r>
+      <w:r>
+        <w:t>Pełna lista dostę</w:t>
+      </w:r>
+      <w:r>
+        <w:t>p</w:t>
+      </w:r>
+      <w:r>
+        <w:t xml:space="preserve">nych zmiennych stanu </w:t>
+      </w:r>
+      <w:r>
+        <w:t xml:space="preserve">wraz </w:t>
+      </w:r>
+      <w:r>
+        <w:br/>
+      </w:r>
+      <w:bookmarkStart w:id="12" w:name="_GoBack"/>
+      <w:bookmarkEnd w:id="12"/>
+      <w:r>
+        <w:t xml:space="preserve">z informacją o ich domyślnych wartościach </w:t>
+      </w:r>
+      <w:r>
+        <w:t xml:space="preserve">znajduje się w dokumentacji </w:t>
+      </w:r>
+      <w:r>
+        <w:t>API [E]</w:t>
+      </w:r>
+      <w:r>
+        <w:t>.</w:t>
+      </w:r>
+      <w:bookmarkStart w:id="13" w:name="_Toc502881207"/>
+    </w:p>
+    <w:p>
+      <w:pPr>
+        <w:pStyle w:val="Nagwek3"/>
+      </w:pPr>
+      <w:r>
+        <w:t>Transformacja modelująca</w:t>
+      </w:r>
+      <w:bookmarkEnd w:id="13"/>
+    </w:p>
+    <w:p/>
+    <w:p>
+      <w:pPr>
+        <w:pStyle w:val="Nagwek3"/>
+      </w:pPr>
+      <w:bookmarkStart w:id="14" w:name="_Toc502881208"/>
+      <w:r>
+        <w:lastRenderedPageBreak/>
+        <w:t>Transformacja obserwatora</w:t>
+      </w:r>
+      <w:bookmarkEnd w:id="14"/>
+    </w:p>
+    <w:p>
+      <w:pPr>
+        <w:pStyle w:val="Nagwek3"/>
+      </w:pPr>
+      <w:bookmarkStart w:id="15" w:name="_Toc502881209"/>
+      <w:r>
+        <w:t>Transformacja</w:t>
+      </w:r>
+      <w:r>
+        <w:t xml:space="preserve"> projekcji - r</w:t>
+      </w:r>
+      <w:r>
+        <w:t>zutowanie</w:t>
+      </w:r>
+      <w:bookmarkEnd w:id="15"/>
+    </w:p>
+    <w:p>
+      <w:pPr>
+        <w:pStyle w:val="Nagwek3"/>
+      </w:pPr>
+      <w:bookmarkStart w:id="16" w:name="_Toc502881210"/>
+      <w:r>
+        <w:t>Oświetlenie</w:t>
+      </w:r>
+      <w:bookmarkEnd w:id="16"/>
+    </w:p>
+    <w:p>
+      <w:pPr>
+        <w:pStyle w:val="Nagwek3"/>
+      </w:pPr>
+      <w:bookmarkStart w:id="17" w:name="_Toc502881211"/>
+      <w:r>
+        <w:t>Właściwości powierzchniowe. Materiały.</w:t>
+      </w:r>
+      <w:bookmarkEnd w:id="17"/>
+    </w:p>
+    <w:p>
+      <w:pPr>
+        <w:pStyle w:val="Nagwek3"/>
+      </w:pPr>
+      <w:r>
+        <w:t xml:space="preserve"> </w:t>
+      </w:r>
+      <w:bookmarkStart w:id="18" w:name="_Toc502881212"/>
+      <w:r>
+        <w:t>Teksturowanie</w:t>
+      </w:r>
+      <w:bookmarkEnd w:id="18"/>
+      <w:r>
+        <w:br/>
+      </w:r>
+    </w:p>
+    <w:p>
+      <w:pPr>
         <w:pStyle w:val="Nagwek2"/>
       </w:pPr>
-      <w:bookmarkStart w:id="7" w:name="_Toc502881200"/>
-      <w:r>
-        <w:t>O</w:t>
-      </w:r>
-      <w:r>
-        <w:t>pen</w:t>
-      </w:r>
-      <w:r>
-        <w:t>GL</w:t>
-      </w:r>
-      <w:bookmarkEnd w:id="7"/>
+      <w:bookmarkStart w:id="19" w:name="_Toc502881213"/>
+      <w:r>
+        <w:t>Wspierane formaty</w:t>
+      </w:r>
+      <w:bookmarkEnd w:id="19"/>
     </w:p>
     <w:p>
       <w:pPr>
         <w:pStyle w:val="Nagwek3"/>
       </w:pPr>
-      <w:bookmarkStart w:id="8" w:name="_Toc502881201"/>
-      <w:r>
-        <w:t>Czym</w:t>
-      </w:r>
-      <w:r>
-        <w:t xml:space="preserve"> jest OpenGL</w:t>
-      </w:r>
-      <w:bookmarkEnd w:id="8"/>
-    </w:p>
-    <w:p>
-      <w:r>
-        <w:t xml:space="preserve">Przed przystąpieniem do jego omawiania warto wyjaśnić czym jest OpenGL. </w:t>
-      </w:r>
-      <w:r>
-        <w:br/>
-        <w:t xml:space="preserve">Open Graphics Library jest to interfejs programowania aplikacji (API)  służący do </w:t>
-      </w:r>
-      <w:proofErr w:type="spellStart"/>
-      <w:r>
-        <w:t>renderowania</w:t>
-      </w:r>
-      <w:proofErr w:type="spellEnd"/>
-      <w:r>
-        <w:t xml:space="preserve"> grafiki. Składa się on z około 250 funkcji pozwalających na tworzenie grafiki 2D oraz 3D. Oferuje on uzyskanie przyspieszenia sprzętowego poprzez wykorzystanie procesora graficznego (GPU). </w:t>
-      </w:r>
-    </w:p>
-    <w:p>
-      <w:r>
-        <w:t>Ponieważ OpenGL jest interfejsem istnieje wiele jego implementacji dla różnych języków programowania. Mogą się one różnić wydajnością jednak ich sposób ich działania pozostaje taki sam.</w:t>
+      <w:bookmarkStart w:id="20" w:name="_Toc502881214"/>
+      <w:r>
+        <w:t>Omówienie wykorzystanych formatów plików</w:t>
+      </w:r>
+      <w:bookmarkEnd w:id="20"/>
+    </w:p>
+    <w:p>
+      <w:pPr>
+        <w:pStyle w:val="Nagwek3"/>
+      </w:pPr>
+      <w:bookmarkStart w:id="21" w:name="_Toc502881215"/>
+      <w:r>
+        <w:t>Uzasadnienie wyboru</w:t>
+      </w:r>
+      <w:bookmarkEnd w:id="21"/>
+    </w:p>
+    <w:p>
+      <w:pPr>
+        <w:pStyle w:val="Nagwek3"/>
+      </w:pPr>
+      <w:bookmarkStart w:id="22" w:name="_Toc502881216"/>
+      <w:r>
+        <w:t xml:space="preserve">Definicja geometrii sceny </w:t>
+      </w:r>
+      <w:r>
+        <w:t xml:space="preserve">– format </w:t>
+      </w:r>
+      <w:r>
+        <w:t>OBJ</w:t>
+      </w:r>
+      <w:bookmarkEnd w:id="22"/>
+    </w:p>
+    <w:p>
+      <w:pPr>
+        <w:pStyle w:val="Nagwek3"/>
+      </w:pPr>
+      <w:bookmarkStart w:id="23" w:name="_Toc502881217"/>
+      <w:r>
+        <w:t xml:space="preserve">Definicja materiałów </w:t>
+      </w:r>
+      <w:r>
+        <w:t>–</w:t>
+      </w:r>
+      <w:r>
+        <w:t xml:space="preserve"> </w:t>
+      </w:r>
+      <w:r>
+        <w:t xml:space="preserve">format </w:t>
+      </w:r>
+      <w:r>
+        <w:t>MTL</w:t>
+      </w:r>
+      <w:bookmarkEnd w:id="23"/>
+    </w:p>
+    <w:p>
+      <w:pPr>
+        <w:pStyle w:val="Nagwek3"/>
+      </w:pPr>
+      <w:bookmarkStart w:id="24" w:name="_Toc502881218"/>
+      <w:r>
+        <w:t>Tekstury – popularne formaty rastrowe</w:t>
+      </w:r>
+      <w:bookmarkEnd w:id="24"/>
+    </w:p>
+    <w:p/>
+    <w:p>
+      <w:pPr>
+        <w:pStyle w:val="Nagwek1"/>
+      </w:pPr>
+      <w:bookmarkStart w:id="25" w:name="_Toc502881219"/>
+      <w:r>
+        <w:t xml:space="preserve">Architektura i </w:t>
+      </w:r>
+      <w:r>
+        <w:t>i</w:t>
+      </w:r>
+      <w:r>
+        <w:t>mplementacja rozwiązania</w:t>
+      </w:r>
+      <w:bookmarkEnd w:id="25"/>
+    </w:p>
+    <w:p>
+      <w:pPr>
+        <w:pStyle w:val="Nagwek2"/>
+      </w:pPr>
+      <w:bookmarkStart w:id="26" w:name="_Toc502881220"/>
+      <w:r>
+        <w:t>Analiza wymagań</w:t>
+      </w:r>
+      <w:bookmarkEnd w:id="26"/>
+    </w:p>
+    <w:p>
+      <w:pPr>
+        <w:pStyle w:val="Nagwek2"/>
+      </w:pPr>
+      <w:bookmarkStart w:id="27" w:name="_Toc502881221"/>
+      <w:r>
+        <w:t>Architektura rozwiązania</w:t>
+      </w:r>
+      <w:bookmarkEnd w:id="27"/>
+    </w:p>
+    <w:p>
+      <w:pPr>
+        <w:pStyle w:val="Nagwek2"/>
+      </w:pPr>
+      <w:bookmarkStart w:id="28" w:name="_Toc502881222"/>
+      <w:r>
+        <w:t>Opis komponentów, uml</w:t>
+      </w:r>
+      <w:bookmarkEnd w:id="28"/>
+    </w:p>
+    <w:p>
+      <w:pPr>
+        <w:pStyle w:val="Nagwek2"/>
+      </w:pPr>
+      <w:bookmarkStart w:id="29" w:name="_Toc502881223"/>
+      <w:r>
+        <w:t>Wykorzystanie technologie</w:t>
+      </w:r>
+      <w:bookmarkEnd w:id="29"/>
+    </w:p>
+    <w:p>
+      <w:pPr>
+        <w:pStyle w:val="Nagwek2"/>
+      </w:pPr>
+      <w:bookmarkStart w:id="30" w:name="_Toc502881224"/>
+      <w:r>
+        <w:t>Problemy napotkane podczas implementacji</w:t>
+      </w:r>
+      <w:bookmarkEnd w:id="30"/>
+    </w:p>
+    <w:p/>
+    <w:p>
+      <w:pPr>
+        <w:pStyle w:val="Nagwek1"/>
+      </w:pPr>
+      <w:bookmarkStart w:id="31" w:name="_Toc502881225"/>
+      <w:r>
+        <w:lastRenderedPageBreak/>
+        <w:t>Instrukcja</w:t>
+      </w:r>
+      <w:bookmarkEnd w:id="31"/>
+      <w:r>
+        <w:t xml:space="preserve"> użytkownika</w:t>
+      </w:r>
+    </w:p>
+    <w:p>
+      <w:pPr>
+        <w:pStyle w:val="Nagwek2"/>
+      </w:pPr>
+      <w:bookmarkStart w:id="32" w:name="_Toc502881226"/>
+      <w:r>
+        <w:t>Instalacja</w:t>
+      </w:r>
+      <w:bookmarkEnd w:id="32"/>
+      <w:r>
+        <w:t xml:space="preserve"> </w:t>
+      </w:r>
+    </w:p>
+    <w:p>
+      <w:pPr>
+        <w:pStyle w:val="Nagwek2"/>
+      </w:pPr>
+      <w:bookmarkStart w:id="33" w:name="_Toc502881227"/>
+      <w:r>
+        <w:t>Konfiguracja</w:t>
+      </w:r>
+      <w:bookmarkEnd w:id="33"/>
+    </w:p>
+    <w:p>
+      <w:pPr>
+        <w:pStyle w:val="Nagwek2"/>
+      </w:pPr>
+      <w:bookmarkStart w:id="34" w:name="_Toc502881228"/>
+      <w:r>
+        <w:t>Instrukcja użytkowania</w:t>
+      </w:r>
+      <w:bookmarkEnd w:id="34"/>
+      <w:r>
+        <w:t xml:space="preserve"> </w:t>
+      </w:r>
+    </w:p>
+    <w:p>
+      <w:r>
+        <w:t>+ screeny</w:t>
+      </w:r>
+    </w:p>
+    <w:p/>
+    <w:p>
+      <w:pPr>
+        <w:pStyle w:val="Nagwek1"/>
+      </w:pPr>
+      <w:bookmarkStart w:id="35" w:name="_Toc502881229"/>
+      <w:r>
+        <w:t>Podsumowanie i wnioski</w:t>
+      </w:r>
+      <w:bookmarkEnd w:id="35"/>
+    </w:p>
+    <w:p>
+      <w:pPr>
+        <w:pStyle w:val="Nagwek2"/>
+      </w:pPr>
+      <w:bookmarkStart w:id="36" w:name="_Toc502881230"/>
+      <w:r>
+        <w:t xml:space="preserve">Czego się </w:t>
+      </w:r>
+      <w:r>
+        <w:t>nauczyłem</w:t>
+      </w:r>
+      <w:bookmarkEnd w:id="36"/>
+    </w:p>
+    <w:p>
+      <w:pPr>
+        <w:pStyle w:val="Nagwek2"/>
+      </w:pPr>
+      <w:bookmarkStart w:id="37" w:name="_Toc502881231"/>
+      <w:r>
+        <w:t>D</w:t>
+      </w:r>
+      <w:r>
+        <w:t>alszy rozwój</w:t>
+      </w:r>
+      <w:bookmarkEnd w:id="37"/>
+    </w:p>
+    <w:p>
+      <w:pPr>
+        <w:pStyle w:val="Nagwek3"/>
+      </w:pPr>
+      <w:bookmarkStart w:id="38" w:name="_Toc502881232"/>
+      <w:r>
+        <w:t>Wykorzystanie biblioteki Prism</w:t>
+      </w:r>
+      <w:bookmarkEnd w:id="38"/>
+    </w:p>
+    <w:p>
+      <w:pPr>
+        <w:pStyle w:val="Nagwek3"/>
+      </w:pPr>
+      <w:bookmarkStart w:id="39" w:name="_Toc502881233"/>
+      <w:r>
+        <w:t>Rozbudowa interfejsu użytkownika</w:t>
+      </w:r>
+      <w:bookmarkEnd w:id="39"/>
+    </w:p>
+    <w:p>
+      <w:pPr>
+        <w:pStyle w:val="Nagwek3"/>
+      </w:pPr>
+      <w:bookmarkStart w:id="40" w:name="_Toc502881234"/>
+      <w:r>
+        <w:t>Pokrycie kodu testami</w:t>
+      </w:r>
+      <w:bookmarkEnd w:id="40"/>
+    </w:p>
+    <w:p/>
+    <w:p>
+      <w:pPr>
+        <w:pStyle w:val="Nagwek1"/>
+      </w:pPr>
+      <w:bookmarkStart w:id="41" w:name="_Toc502881235"/>
+      <w:r>
+        <w:t>Bibliografia</w:t>
+      </w:r>
+      <w:bookmarkEnd w:id="41"/>
+    </w:p>
+    <w:p/>
+    <w:p>
+      <w:r>
+        <w:t>[A]</w:t>
       </w:r>
       <w:r>
         <w:tab/>
       </w:r>
-    </w:p>
-    <w:p>
-      <w:pPr>
-        <w:pStyle w:val="Nagwek3"/>
-      </w:pPr>
-      <w:bookmarkStart w:id="9" w:name="_Toc502881202"/>
-      <w:r>
-        <w:t>Wersje OpenGL</w:t>
-      </w:r>
-      <w:bookmarkEnd w:id="9"/>
-    </w:p>
-    <w:p>
-      <w:r>
-        <w:t xml:space="preserve">W celu czytelnego zaprezentowania podstaw grafiki komputerowej wykorzystana została stara wersja OpenGL ( </w:t>
-      </w:r>
-      <w:proofErr w:type="spellStart"/>
-      <w:r>
-        <w:t>Fixed</w:t>
-      </w:r>
-      <w:proofErr w:type="spellEnd"/>
+      <w:hyperlink r:id="rId9" w:history="1">
+        <w:r>
+          <w:rPr>
+            <w:rStyle w:val="Hipercze"/>
+          </w:rPr>
+          <w:t>https://www.khronos.org/opengl/wiki/Legacy_OpenGL</w:t>
+        </w:r>
+      </w:hyperlink>
       <w:r>
         <w:t xml:space="preserve"> </w:t>
       </w:r>
-      <w:proofErr w:type="spellStart"/>
-      <w:r>
-        <w:t>Function</w:t>
-      </w:r>
-      <w:proofErr w:type="spellEnd"/>
+    </w:p>
+    <w:p>
+      <w:r>
+        <w:t>[B]</w:t>
+      </w:r>
+      <w:r>
+        <w:tab/>
+      </w:r>
+      <w:hyperlink r:id="rId10" w:history="1">
+        <w:r>
+          <w:rPr>
+            <w:rStyle w:val="Hipercze"/>
+          </w:rPr>
+          <w:t>https://www.khronos.org/opengl/wiki/History_of_OpenGL</w:t>
+        </w:r>
+      </w:hyperlink>
       <w:r>
         <w:t xml:space="preserve"> </w:t>
       </w:r>
-      <w:proofErr w:type="spellStart"/>
-      <w:r>
-        <w:t>Pipeline</w:t>
-      </w:r>
-      <w:proofErr w:type="spellEnd"/>
-      <w:r>
-        <w:t xml:space="preserve"> / </w:t>
-      </w:r>
-      <w:proofErr w:type="spellStart"/>
-      <w:r>
-        <w:t>Legacy</w:t>
-      </w:r>
-      <w:proofErr w:type="spellEnd"/>
-      <w:r>
-        <w:t xml:space="preserve"> OpenGL). Jej używanie jest niezalecane ze względu na ograniczone możliwości w porównaniu do nowszych wersji API. </w:t>
-      </w:r>
-    </w:p>
-    <w:p>
-      <w:r>
-        <w:t xml:space="preserve">Taka wersja świetnie się jednak nadaje by przedstawić podstawowy potok </w:t>
-      </w:r>
-      <w:proofErr w:type="spellStart"/>
-      <w:r>
-        <w:t>renderowania</w:t>
-      </w:r>
-      <w:proofErr w:type="spellEnd"/>
-      <w:r>
-        <w:t xml:space="preserve"> (Rendering </w:t>
-      </w:r>
-      <w:proofErr w:type="spellStart"/>
-      <w:r>
-        <w:t>Pipeline</w:t>
-      </w:r>
-      <w:proofErr w:type="spellEnd"/>
-      <w:r>
-        <w:t xml:space="preserve">) bez dodatkowego narzutu wprowadzanego przez </w:t>
-      </w:r>
-      <w:proofErr w:type="spellStart"/>
-      <w:r>
-        <w:t>shader’y</w:t>
-      </w:r>
-      <w:proofErr w:type="spellEnd"/>
-      <w:r>
-        <w:t xml:space="preserve">. Program ten nie prezentuje jak należy tworzyć aplikacje korzystając z OpenGL. Powinien być stosowany tylko w celu zrozumienia mechanizmów występujących w grafice komputerowej które w wielu wypadkach zostały już zastąpione przez bardziej elastyczne </w:t>
-      </w:r>
-      <w:r>
-        <w:br/>
-        <w:t>i wydajne rozwiązania. Niemniej poznanie podstawowych idei omówionych w programie zapewnia solidne podstawy z zakresu grafiki komputerowej które pozwolą bez problemu pojąć koncepty i założenia stosowane w nowszych wersjach OpenGL.</w:t>
+    </w:p>
+    <w:p>
+      <w:r>
+        <w:t>[C]</w:t>
       </w:r>
       <w:r>
         <w:tab/>
-      </w:r>
-    </w:p>
-    <w:p>
-      <w:r>
-        <w:t>############## ?? VULCAN ?? #############</w:t>
-      </w:r>
-      <w:r>
-        <w:br/>
-      </w:r>
-    </w:p>
-    <w:p>
-      <w:pPr>
-        <w:pStyle w:val="Nagwek3"/>
-      </w:pPr>
-      <w:bookmarkStart w:id="10" w:name="_Toc502881203"/>
-      <w:r>
-        <w:t>OpenGL jako maszyna stanów</w:t>
-      </w:r>
-      <w:bookmarkEnd w:id="10"/>
-      <w:r>
+        <w:t>OpenGL Programming Guide</w:t>
+      </w:r>
+      <w:r>
+        <w:t xml:space="preserve"> </w:t>
+      </w:r>
+    </w:p>
+    <w:p>
+      <w:r>
+        <w:t>[D]</w:t>
+      </w:r>
+      <w:r>
+        <w:tab/>
+      </w:r>
+      <w:hyperlink r:id="rId11" w:history="1">
+        <w:r>
+          <w:rPr>
+            <w:rStyle w:val="Hipercze"/>
+          </w:rPr>
+          <w:t>https://www.opengl.org/resources/libraries/</w:t>
+        </w:r>
+      </w:hyperlink>
+      <w:r>
+        <w:t xml:space="preserve"> </w:t>
+      </w:r>
+    </w:p>
+    <w:p>
+      <w:pPr>
         <w:rPr>
           <w:lang w:val="en-US"/>
         </w:rPr>
+      </w:pPr>
+      <w:r>
+        <w:rPr>
+          <w:lang w:val="en-US"/>
+        </w:rPr>
+        <w:t>[E]</w:t>
+      </w:r>
+      <w:r>
+        <w:rPr>
+          <w:lang w:val="en-US"/>
+        </w:rPr>
+        <w:tab/>
+        <w:t>The OpenG</w:t>
+      </w:r>
+      <w:r>
+        <w:rPr>
+          <w:lang w:val="en-US"/>
+        </w:rPr>
+        <w:t>L</w:t>
+      </w:r>
+      <w:r>
+        <w:rPr>
+          <w:lang w:val="en-US"/>
+        </w:rPr>
+        <w:t xml:space="preserve">® </w:t>
+      </w:r>
+      <w:r>
+        <w:rPr>
+          <w:lang w:val="en-US"/>
+        </w:rPr>
+        <w:t>Graphics System:</w:t>
+      </w:r>
+      <w:r>
+        <w:rPr>
+          <w:lang w:val="en-US"/>
+        </w:rPr>
         <w:t xml:space="preserve"> </w:t>
       </w:r>
-    </w:p>
-    <w:p>
-      <w:pPr>
-        <w:pStyle w:val="Nagwek3"/>
-      </w:pPr>
-      <w:bookmarkStart w:id="11" w:name="_Toc502881204"/>
-      <w:r>
-        <w:t xml:space="preserve">Kolejność </w:t>
-      </w:r>
-      <w:proofErr w:type="spellStart"/>
-      <w:r>
-        <w:t>renderowania</w:t>
-      </w:r>
-      <w:proofErr w:type="spellEnd"/>
-      <w:r>
-        <w:t xml:space="preserve"> w OpenGL</w:t>
-      </w:r>
-      <w:bookmarkEnd w:id="11"/>
-    </w:p>
-    <w:p>
-      <w:r>
-        <w:t>123</w:t>
-      </w:r>
-    </w:p>
-    <w:p>
-      <w:pPr>
-        <w:pStyle w:val="Nagwek3"/>
-      </w:pPr>
-      <w:bookmarkStart w:id="12" w:name="_Toc502881205"/>
-      <w:r>
+      <w:r>
+        <w:rPr>
+          <w:lang w:val="en-US"/>
+        </w:rPr>
+        <w:t>A Specification</w:t>
+      </w:r>
+    </w:p>
+    <w:p>
+      <w:pPr>
+        <w:numPr>
+          <w:ilvl w:val="0"/>
+          <w:numId w:val="4"/>
+        </w:numPr>
+        <w:rPr>
+          <w:lang w:val="en-US"/>
+        </w:rPr>
+      </w:pPr>
+      <w:r>
+        <w:rPr>
+          <w:lang w:val="en-US"/>
+        </w:rPr>
+        <w:t>Shirley P. et al. - Fundamentals of Computer Graphics, Second ed. AK Peters, Ltd.; 2 edition, 2002</w:t>
+      </w:r>
+    </w:p>
+    <w:p>
+      <w:pPr>
+        <w:numPr>
+          <w:ilvl w:val="0"/>
+          <w:numId w:val="4"/>
+        </w:numPr>
+      </w:pPr>
+      <w:r>
+        <w:t>Fernando R., Kilgard M.J. - Język Cg, Programowanie grafiki w czasie rzeczywistym, Helion, 2003</w:t>
+      </w:r>
+    </w:p>
+    <w:p>
+      <w:pPr>
+        <w:numPr>
+          <w:ilvl w:val="0"/>
+          <w:numId w:val="4"/>
+        </w:numPr>
+        <w:rPr>
+          <w:lang w:val="en-US"/>
+        </w:rPr>
+      </w:pPr>
+      <w:r>
+        <w:rPr>
+          <w:lang w:val="en-US"/>
+        </w:rPr>
+        <w:t xml:space="preserve">Wright B., Liptchak B. - OpenGL. </w:t>
+      </w:r>
+      <w:r>
+        <w:t>Księga eksperta, Helion 2004</w:t>
+      </w:r>
+      <w:r>
+        <w:rPr>
+          <w:lang w:val="en-US"/>
+        </w:rPr>
+        <w:t xml:space="preserve"> </w:t>
+      </w:r>
+    </w:p>
+    <w:p>
+      <w:pPr>
+        <w:numPr>
+          <w:ilvl w:val="0"/>
+          <w:numId w:val="4"/>
+        </w:numPr>
+        <w:rPr>
+          <w:lang w:val="en-US"/>
+        </w:rPr>
+      </w:pPr>
+      <w:r>
+        <w:rPr>
+          <w:lang w:val="en-US"/>
+        </w:rPr>
         <w:lastRenderedPageBreak/>
-        <w:t>GLU</w:t>
-      </w:r>
-      <w:bookmarkEnd w:id="12"/>
-    </w:p>
-    <w:p>
-      <w:r>
-        <w:t xml:space="preserve">Ponieważ OpenGL zawiera jedynie zestaw podstawowych funkcji istnieje wiele bibliotek które wspomagają jego wykorzystanie. Jedną z nich jest OpenGL </w:t>
-      </w:r>
-      <w:proofErr w:type="spellStart"/>
-      <w:r>
-        <w:t>Utility</w:t>
-      </w:r>
-      <w:proofErr w:type="spellEnd"/>
-      <w:r>
-        <w:t xml:space="preserve"> </w:t>
-      </w:r>
-      <w:r>
-        <w:br/>
-        <w:t xml:space="preserve">Library (GLU). Zawiera ona zestaw około 50 funkcji ułatwiających korzystanie z OpenGL i jest standardową </w:t>
-      </w:r>
-      <w:r>
-        <w:t>częścią</w:t>
-      </w:r>
-      <w:r>
-        <w:t xml:space="preserve"> każdej jego implementacji.</w:t>
-      </w:r>
-    </w:p>
-    <w:p>
-      <w:pPr>
-        <w:pStyle w:val="Nagwek3"/>
-      </w:pPr>
-      <w:bookmarkStart w:id="13" w:name="_Toc502881206"/>
-      <w:r>
-        <w:t>Zarządzanie stanem</w:t>
-      </w:r>
-      <w:bookmarkEnd w:id="13"/>
-    </w:p>
-    <w:p>
-      <w:pPr>
-        <w:pStyle w:val="Nagwek3"/>
-      </w:pPr>
-      <w:bookmarkStart w:id="14" w:name="_Toc502881207"/>
-      <w:r>
-        <w:t>Transformacja modelująca</w:t>
-      </w:r>
-      <w:bookmarkEnd w:id="14"/>
-    </w:p>
-    <w:p>
-      <w:pPr>
-        <w:pStyle w:val="Nagwek3"/>
-      </w:pPr>
-      <w:bookmarkStart w:id="15" w:name="_Toc502881208"/>
-      <w:r>
-        <w:t>Transformacja obserwatora</w:t>
-      </w:r>
-      <w:bookmarkEnd w:id="15"/>
-    </w:p>
-    <w:p>
-      <w:pPr>
-        <w:pStyle w:val="Nagwek3"/>
-      </w:pPr>
-      <w:bookmarkStart w:id="16" w:name="_Toc502881209"/>
-      <w:r>
-        <w:t>Transformacja. Rzutowanie</w:t>
-      </w:r>
-      <w:bookmarkEnd w:id="16"/>
-    </w:p>
-    <w:p>
-      <w:pPr>
-        <w:pStyle w:val="Nagwek3"/>
-      </w:pPr>
-      <w:bookmarkStart w:id="17" w:name="_Toc502881210"/>
-      <w:r>
-        <w:t>Oświetlenie</w:t>
-      </w:r>
-      <w:bookmarkEnd w:id="17"/>
-    </w:p>
-    <w:p>
-      <w:pPr>
-        <w:pStyle w:val="Nagwek3"/>
-      </w:pPr>
-      <w:bookmarkStart w:id="18" w:name="_Toc502881211"/>
-      <w:r>
-        <w:t>Właściwości powierzchniowe. Materiały.</w:t>
-      </w:r>
-      <w:bookmarkEnd w:id="18"/>
-    </w:p>
-    <w:p>
-      <w:pPr>
-        <w:pStyle w:val="Nagwek3"/>
-      </w:pPr>
-      <w:r>
-        <w:t xml:space="preserve"> </w:t>
-      </w:r>
-      <w:bookmarkStart w:id="19" w:name="_Toc502881212"/>
-      <w:r>
-        <w:t>Teksturowanie</w:t>
-      </w:r>
-      <w:bookmarkEnd w:id="19"/>
-      <w:r>
-        <w:br/>
-      </w:r>
-    </w:p>
-    <w:p>
-      <w:pPr>
-        <w:pStyle w:val="Nagwek2"/>
-      </w:pPr>
-      <w:bookmarkStart w:id="20" w:name="_Toc502881213"/>
-      <w:r>
-        <w:t>Wspierane formaty</w:t>
-      </w:r>
-      <w:bookmarkEnd w:id="20"/>
-    </w:p>
-    <w:p>
-      <w:pPr>
-        <w:pStyle w:val="Nagwek3"/>
-      </w:pPr>
-      <w:bookmarkStart w:id="21" w:name="_Toc502881214"/>
-      <w:r>
-        <w:t>Omówienie wykorzystanych formatów plików</w:t>
-      </w:r>
-      <w:bookmarkEnd w:id="21"/>
-    </w:p>
-    <w:p>
-      <w:pPr>
-        <w:pStyle w:val="Nagwek3"/>
-      </w:pPr>
-      <w:bookmarkStart w:id="22" w:name="_Toc502881215"/>
-      <w:r>
-        <w:t>Uzasadnienie wyboru</w:t>
-      </w:r>
-      <w:bookmarkEnd w:id="22"/>
-    </w:p>
-    <w:p>
-      <w:pPr>
-        <w:pStyle w:val="Nagwek3"/>
-      </w:pPr>
-      <w:bookmarkStart w:id="23" w:name="_Toc502881216"/>
-      <w:r>
-        <w:t xml:space="preserve">Definicja geometrii sceny </w:t>
-      </w:r>
-      <w:r>
-        <w:t xml:space="preserve">– format </w:t>
-      </w:r>
-      <w:r>
-        <w:t>OBJ</w:t>
-      </w:r>
-      <w:bookmarkEnd w:id="23"/>
-    </w:p>
-    <w:p>
-      <w:pPr>
-        <w:pStyle w:val="Nagwek3"/>
-      </w:pPr>
-      <w:bookmarkStart w:id="24" w:name="_Toc502881217"/>
-      <w:r>
-        <w:t xml:space="preserve">Definicja materiałów </w:t>
-      </w:r>
-      <w:r>
-        <w:t>–</w:t>
-      </w:r>
-      <w:r>
-        <w:t xml:space="preserve"> </w:t>
-      </w:r>
-      <w:r>
-        <w:t xml:space="preserve">format </w:t>
-      </w:r>
-      <w:r>
-        <w:t>MTL</w:t>
-      </w:r>
-      <w:bookmarkEnd w:id="24"/>
-    </w:p>
-    <w:p>
-      <w:pPr>
-        <w:pStyle w:val="Nagwek3"/>
-      </w:pPr>
-      <w:bookmarkStart w:id="25" w:name="_Toc502881218"/>
-      <w:r>
-        <w:t>Tekstury – popularne formaty rastrowe</w:t>
-      </w:r>
-      <w:bookmarkEnd w:id="25"/>
+        <w:t>Ebert D.S., Musgrave F.K., Peachey D., Perlin K. - Texturing and  Modeling, A Procedural Approach, 3rd edition, Morgan Kaufmann; 2002</w:t>
+      </w:r>
+    </w:p>
+    <w:p>
+      <w:pPr>
+        <w:numPr>
+          <w:ilvl w:val="0"/>
+          <w:numId w:val="4"/>
+        </w:numPr>
+        <w:rPr>
+          <w:lang w:val="en-US"/>
+        </w:rPr>
+      </w:pPr>
+      <w:r>
+        <w:rPr>
+          <w:lang w:val="en-US"/>
+        </w:rPr>
+        <w:t xml:space="preserve">Akenine-Moller T., Heines E. – Real Time Rendering – Third edition, A.K. Peters Ltd. 2008 </w:t>
+      </w:r>
+    </w:p>
+    <w:p>
+      <w:pPr>
+        <w:numPr>
+          <w:ilvl w:val="0"/>
+          <w:numId w:val="4"/>
+        </w:numPr>
+        <w:rPr>
+          <w:lang w:val="en-US"/>
+        </w:rPr>
+      </w:pPr>
+      <w:r>
+        <w:rPr>
+          <w:lang w:val="en-US"/>
+        </w:rPr>
+        <w:t>Foley J.D., van Dam A. Feiner S., Hughes F.J. - Computer Graphics,  Principles and Practice, Addison-Wesley, 1992 (ISBN 0-201-12110-7)</w:t>
+      </w:r>
+    </w:p>
+    <w:p>
+      <w:pPr>
+        <w:numPr>
+          <w:ilvl w:val="0"/>
+          <w:numId w:val="4"/>
+        </w:numPr>
+      </w:pPr>
+      <w:r>
+        <w:t xml:space="preserve">Zabrodzki J. [red] - Grafikia komputerowa, metody i narzędzia, WNT, W-wa, 1994 </w:t>
+      </w:r>
     </w:p>
     <w:p/>
     <w:p>
-      <w:pPr>
-        <w:pStyle w:val="Nagwek1"/>
-      </w:pPr>
-      <w:bookmarkStart w:id="26" w:name="_Toc502881219"/>
-      <w:r>
-        <w:lastRenderedPageBreak/>
-        <w:t>Architektura i Implementacja rozwiązania</w:t>
-      </w:r>
-      <w:bookmarkEnd w:id="26"/>
-    </w:p>
-    <w:p>
-      <w:pPr>
-        <w:pStyle w:val="Nagwek2"/>
-      </w:pPr>
-      <w:bookmarkStart w:id="27" w:name="_Toc502881220"/>
-      <w:r>
-        <w:t>Analiza wymagań</w:t>
-      </w:r>
-      <w:bookmarkEnd w:id="27"/>
-    </w:p>
-    <w:p>
-      <w:pPr>
-        <w:pStyle w:val="Nagwek2"/>
-      </w:pPr>
-      <w:bookmarkStart w:id="28" w:name="_Toc502881221"/>
-      <w:r>
-        <w:t>Architektura rozwiązania</w:t>
-      </w:r>
-      <w:bookmarkEnd w:id="28"/>
-    </w:p>
-    <w:p>
-      <w:pPr>
-        <w:pStyle w:val="Nagwek2"/>
-      </w:pPr>
-      <w:bookmarkStart w:id="29" w:name="_Toc502881222"/>
-      <w:r>
-        <w:t xml:space="preserve">Opis komponentów, </w:t>
-      </w:r>
-      <w:proofErr w:type="spellStart"/>
-      <w:r>
-        <w:t>uml</w:t>
-      </w:r>
-      <w:bookmarkEnd w:id="29"/>
-      <w:proofErr w:type="spellEnd"/>
-    </w:p>
-    <w:p>
-      <w:pPr>
-        <w:pStyle w:val="Nagwek2"/>
-      </w:pPr>
-      <w:bookmarkStart w:id="30" w:name="_Toc502881223"/>
-      <w:r>
-        <w:t>Wykorzystanie technologie</w:t>
-      </w:r>
-      <w:bookmarkEnd w:id="30"/>
-    </w:p>
-    <w:p>
-      <w:pPr>
-        <w:pStyle w:val="Nagwek2"/>
-      </w:pPr>
-      <w:bookmarkStart w:id="31" w:name="_Toc502881224"/>
-      <w:r>
-        <w:t>Problemy napotkane podczas implementacji</w:t>
-      </w:r>
-      <w:bookmarkEnd w:id="31"/>
-    </w:p>
-    <w:p/>
-    <w:p>
-      <w:pPr>
-        <w:pStyle w:val="Nagwek1"/>
-      </w:pPr>
-      <w:bookmarkStart w:id="32" w:name="_Toc502881225"/>
-      <w:r>
-        <w:t>Instrukcja</w:t>
-      </w:r>
-      <w:bookmarkEnd w:id="32"/>
-    </w:p>
-    <w:p>
-      <w:pPr>
-        <w:pStyle w:val="Nagwek2"/>
-      </w:pPr>
-      <w:bookmarkStart w:id="33" w:name="_Toc502881226"/>
-      <w:r>
-        <w:t>Instalacja</w:t>
-      </w:r>
-      <w:bookmarkEnd w:id="33"/>
-      <w:r>
-        <w:t xml:space="preserve"> </w:t>
-      </w:r>
-    </w:p>
-    <w:p>
-      <w:pPr>
-        <w:pStyle w:val="Nagwek2"/>
-      </w:pPr>
-      <w:bookmarkStart w:id="34" w:name="_Toc502881227"/>
-      <w:r>
-        <w:t>Konfiguracja</w:t>
-      </w:r>
-      <w:bookmarkEnd w:id="34"/>
-    </w:p>
-    <w:p>
-      <w:pPr>
-        <w:pStyle w:val="Nagwek2"/>
-      </w:pPr>
-      <w:bookmarkStart w:id="35" w:name="_Toc502881228"/>
-      <w:r>
-        <w:t>Instrukcja użytkowania</w:t>
-      </w:r>
-      <w:bookmarkEnd w:id="35"/>
-      <w:r>
-        <w:t xml:space="preserve"> </w:t>
-      </w:r>
-    </w:p>
-    <w:p>
-      <w:r>
-        <w:t xml:space="preserve">+ </w:t>
-      </w:r>
-      <w:proofErr w:type="spellStart"/>
-      <w:r>
-        <w:t>screeny</w:t>
-      </w:r>
-      <w:proofErr w:type="spellEnd"/>
-    </w:p>
-    <w:p/>
-    <w:p>
-      <w:pPr>
-        <w:pStyle w:val="Nagwek1"/>
-      </w:pPr>
-      <w:bookmarkStart w:id="36" w:name="_Toc502881229"/>
-      <w:r>
-        <w:t>Podsumowanie i wnioski</w:t>
-      </w:r>
-      <w:bookmarkEnd w:id="36"/>
-    </w:p>
-    <w:p>
-      <w:pPr>
-        <w:pStyle w:val="Nagwek2"/>
-      </w:pPr>
-      <w:bookmarkStart w:id="37" w:name="_Toc502881230"/>
-      <w:r>
-        <w:t xml:space="preserve">Czego się </w:t>
-      </w:r>
-      <w:r>
-        <w:t>nauczyłem</w:t>
-      </w:r>
-      <w:bookmarkEnd w:id="37"/>
-    </w:p>
-    <w:p>
-      <w:pPr>
-        <w:pStyle w:val="Nagwek2"/>
-      </w:pPr>
-      <w:bookmarkStart w:id="38" w:name="_Toc502881231"/>
-      <w:r>
-        <w:t>D</w:t>
-      </w:r>
-      <w:r>
-        <w:t>alszy rozwój</w:t>
-      </w:r>
-      <w:bookmarkEnd w:id="38"/>
-    </w:p>
-    <w:p>
-      <w:pPr>
-        <w:pStyle w:val="Nagwek3"/>
-      </w:pPr>
-      <w:bookmarkStart w:id="39" w:name="_Toc502881232"/>
-      <w:r>
-        <w:t xml:space="preserve">Wykorzystanie biblioteki </w:t>
-      </w:r>
-      <w:proofErr w:type="spellStart"/>
-      <w:r>
-        <w:t>Prism</w:t>
-      </w:r>
-      <w:bookmarkEnd w:id="39"/>
-      <w:proofErr w:type="spellEnd"/>
-    </w:p>
-    <w:p>
-      <w:pPr>
-        <w:pStyle w:val="Nagwek3"/>
-      </w:pPr>
-      <w:bookmarkStart w:id="40" w:name="_Toc502881233"/>
-      <w:r>
-        <w:t>Rozbudowa interfejsu użytkownika</w:t>
-      </w:r>
-      <w:bookmarkEnd w:id="40"/>
-    </w:p>
-    <w:p>
-      <w:pPr>
-        <w:pStyle w:val="Nagwek3"/>
-      </w:pPr>
-      <w:bookmarkStart w:id="41" w:name="_Toc502881234"/>
-      <w:r>
-        <w:t>Pokrycie kodu testami</w:t>
-      </w:r>
-      <w:bookmarkEnd w:id="41"/>
-    </w:p>
-    <w:p/>
-    <w:p>
-      <w:pPr>
-        <w:pStyle w:val="Nagwek1"/>
-      </w:pPr>
-      <w:bookmarkStart w:id="42" w:name="_Toc502881235"/>
-      <w:r>
-        <w:lastRenderedPageBreak/>
-        <w:t>Bibliografia</w:t>
-      </w:r>
-      <w:bookmarkEnd w:id="42"/>
-    </w:p>
-    <w:p/>
-    <w:p>
       <w:r>
         <w:t>~15 pozycji</w:t>
       </w:r>
     </w:p>
     <w:sectPr>
-      <w:footerReference w:type="default" r:id="rId8"/>
+      <w:footerReference w:type="default" r:id="rId12"/>
       <w:pgSz w:w="11906" w:h="16838"/>
       <w:pgMar w:top="1417" w:right="1417" w:bottom="1417" w:left="1417" w:header="708" w:footer="708" w:gutter="0"/>
       <w:pgNumType w:start="1"/>
@@ -5295,7 +5958,7 @@
           <w:rPr>
             <w:noProof/>
           </w:rPr>
-          <w:t>6</w:t>
+          <w:t>8</w:t>
         </w:r>
         <w:r>
           <w:fldChar w:fldCharType="end"/>
@@ -5339,6 +6002,119 @@
 <file path=word/numbering.xml><?xml version="1.0" encoding="utf-8"?>
 <w:numbering xmlns:wpc="http://schemas.microsoft.com/office/word/2010/wordprocessingCanvas" xmlns:cx="http://schemas.microsoft.com/office/drawing/2014/chartex" xmlns:cx1="http://schemas.microsoft.com/office/drawing/2015/9/8/chartex" xmlns:cx2="http://schemas.microsoft.com/office/drawing/2015/10/21/chartex" xmlns:cx3="http://schemas.microsoft.com/office/drawing/2016/5/9/chartex" xmlns:cx4="http://schemas.microsoft.com/office/drawing/2016/5/10/chartex" xmlns:cx5="http://schemas.microsoft.com/office/drawing/2016/5/11/chartex" xmlns:cx6="http://schemas.microsoft.com/office/drawing/2016/5/12/chartex" xmlns:cx7="http://schemas.microsoft.com/office/drawing/2016/5/13/chartex" xmlns:cx8="http://schemas.microsoft.com/office/drawing/2016/5/14/chartex" xmlns:mc="http://schemas.openxmlformats.org/markup-compatibility/2006" xmlns:aink="http://schemas.microsoft.com/office/drawing/2016/ink" xmlns:am3d="http://schemas.microsoft.com/office/drawing/2017/model3d" xmlns:o="urn:schemas-microsoft-com:office:office" xmlns:r="http://schemas.openxmlformats.org/officeDocument/2006/relationships" xmlns:m="http://schemas.openxmlformats.org/officeDocument/2006/math" xmlns:v="urn:schemas-microsoft-com:vml" xmlns:wp14="http://schemas.microsoft.com/office/word/2010/wordprocessingDrawing" xmlns:wp="http://schemas.openxmlformats.org/drawingml/2006/wordprocessingDrawing" xmlns:w10="urn:schemas-microsoft-com:office:word" xmlns:w="http://schemas.openxmlformats.org/wordprocessingml/2006/main" xmlns:w14="http://schemas.microsoft.com/office/word/2010/wordml" xmlns:w15="http://schemas.microsoft.com/office/word/2012/wordml" xmlns:w16cid="http://schemas.microsoft.com/office/word/2016/wordml/cid" xmlns:w16se="http://schemas.microsoft.com/office/word/2015/wordml/symex" xmlns:wpg="http://schemas.microsoft.com/office/word/2010/wordprocessingGroup" xmlns:wpi="http://schemas.microsoft.com/office/word/2010/wordprocessingInk" xmlns:wne="http://schemas.microsoft.com/office/word/2006/wordml" xmlns:wps="http://schemas.microsoft.com/office/word/2010/wordprocessingShape" mc:Ignorable="w14 w15 w16se w16cid wp14">
   <w:abstractNum w:abstractNumId="0" w15:restartNumberingAfterBreak="0">
+    <w:nsid w:val="085A184B"/>
+    <w:multiLevelType w:val="hybridMultilevel"/>
+    <w:tmpl w:val="7752E1CE"/>
+    <w:lvl w:ilvl="0" w:tplc="257086F0">
+      <w:start w:val="1"/>
+      <w:numFmt w:val="decimal"/>
+      <w:lvlText w:val="%1."/>
+      <w:lvlJc w:val="left"/>
+      <w:pPr>
+        <w:tabs>
+          <w:tab w:val="num" w:pos="720"/>
+        </w:tabs>
+        <w:ind w:left="720" w:hanging="360"/>
+      </w:pPr>
+    </w:lvl>
+    <w:lvl w:ilvl="1" w:tplc="2A3ED2EE" w:tentative="1">
+      <w:start w:val="1"/>
+      <w:numFmt w:val="decimal"/>
+      <w:lvlText w:val="%2."/>
+      <w:lvlJc w:val="left"/>
+      <w:pPr>
+        <w:tabs>
+          <w:tab w:val="num" w:pos="1440"/>
+        </w:tabs>
+        <w:ind w:left="1440" w:hanging="360"/>
+      </w:pPr>
+    </w:lvl>
+    <w:lvl w:ilvl="2" w:tplc="9ABEFC2E" w:tentative="1">
+      <w:start w:val="1"/>
+      <w:numFmt w:val="decimal"/>
+      <w:lvlText w:val="%3."/>
+      <w:lvlJc w:val="left"/>
+      <w:pPr>
+        <w:tabs>
+          <w:tab w:val="num" w:pos="2160"/>
+        </w:tabs>
+        <w:ind w:left="2160" w:hanging="360"/>
+      </w:pPr>
+    </w:lvl>
+    <w:lvl w:ilvl="3" w:tplc="367A61E4" w:tentative="1">
+      <w:start w:val="1"/>
+      <w:numFmt w:val="decimal"/>
+      <w:lvlText w:val="%4."/>
+      <w:lvlJc w:val="left"/>
+      <w:pPr>
+        <w:tabs>
+          <w:tab w:val="num" w:pos="2880"/>
+        </w:tabs>
+        <w:ind w:left="2880" w:hanging="360"/>
+      </w:pPr>
+    </w:lvl>
+    <w:lvl w:ilvl="4" w:tplc="0554AFC2" w:tentative="1">
+      <w:start w:val="1"/>
+      <w:numFmt w:val="decimal"/>
+      <w:lvlText w:val="%5."/>
+      <w:lvlJc w:val="left"/>
+      <w:pPr>
+        <w:tabs>
+          <w:tab w:val="num" w:pos="3600"/>
+        </w:tabs>
+        <w:ind w:left="3600" w:hanging="360"/>
+      </w:pPr>
+    </w:lvl>
+    <w:lvl w:ilvl="5" w:tplc="178CC5B2" w:tentative="1">
+      <w:start w:val="1"/>
+      <w:numFmt w:val="decimal"/>
+      <w:lvlText w:val="%6."/>
+      <w:lvlJc w:val="left"/>
+      <w:pPr>
+        <w:tabs>
+          <w:tab w:val="num" w:pos="4320"/>
+        </w:tabs>
+        <w:ind w:left="4320" w:hanging="360"/>
+      </w:pPr>
+    </w:lvl>
+    <w:lvl w:ilvl="6" w:tplc="E9D077F6" w:tentative="1">
+      <w:start w:val="1"/>
+      <w:numFmt w:val="decimal"/>
+      <w:lvlText w:val="%7."/>
+      <w:lvlJc w:val="left"/>
+      <w:pPr>
+        <w:tabs>
+          <w:tab w:val="num" w:pos="5040"/>
+        </w:tabs>
+        <w:ind w:left="5040" w:hanging="360"/>
+      </w:pPr>
+    </w:lvl>
+    <w:lvl w:ilvl="7" w:tplc="9D1817E2" w:tentative="1">
+      <w:start w:val="1"/>
+      <w:numFmt w:val="decimal"/>
+      <w:lvlText w:val="%8."/>
+      <w:lvlJc w:val="left"/>
+      <w:pPr>
+        <w:tabs>
+          <w:tab w:val="num" w:pos="5760"/>
+        </w:tabs>
+        <w:ind w:left="5760" w:hanging="360"/>
+      </w:pPr>
+    </w:lvl>
+    <w:lvl w:ilvl="8" w:tplc="82C08D08" w:tentative="1">
+      <w:start w:val="1"/>
+      <w:numFmt w:val="decimal"/>
+      <w:lvlText w:val="%9."/>
+      <w:lvlJc w:val="left"/>
+      <w:pPr>
+        <w:tabs>
+          <w:tab w:val="num" w:pos="6480"/>
+        </w:tabs>
+        <w:ind w:left="6480" w:hanging="360"/>
+      </w:pPr>
+    </w:lvl>
+  </w:abstractNum>
+  <w:abstractNum w:abstractNumId="1" w15:restartNumberingAfterBreak="0">
     <w:nsid w:val="1482775B"/>
     <w:multiLevelType w:val="multilevel"/>
     <w:tmpl w:val="226841C4"/>
@@ -5435,7 +6211,7 @@
       </w:pPr>
     </w:lvl>
   </w:abstractNum>
-  <w:abstractNum w:abstractNumId="1" w15:restartNumberingAfterBreak="0">
+  <w:abstractNum w:abstractNumId="2" w15:restartNumberingAfterBreak="0">
     <w:nsid w:val="16515C0E"/>
     <w:multiLevelType w:val="hybridMultilevel"/>
     <w:tmpl w:val="0FD47802"/>
@@ -5548,10 +6324,10 @@
     </w:lvl>
   </w:abstractNum>
   <w:num w:numId="1">
-    <w:abstractNumId w:val="0"/>
+    <w:abstractNumId w:val="1"/>
   </w:num>
   <w:num w:numId="2">
-    <w:abstractNumId w:val="0"/>
+    <w:abstractNumId w:val="1"/>
     <w:lvlOverride w:ilvl="0"/>
     <w:lvlOverride w:ilvl="1">
       <w:startOverride w:val="1"/>
@@ -5579,9 +6355,12 @@
     </w:lvlOverride>
   </w:num>
   <w:num w:numId="3">
-    <w:abstractNumId w:val="1"/>
+    <w:abstractNumId w:val="2"/>
   </w:num>
-  <w:numIdMacAtCleanup w:val="3"/>
+  <w:num w:numId="4">
+    <w:abstractNumId w:val="0"/>
+  </w:num>
+  <w:numIdMacAtCleanup w:val="4"/>
 </w:numbering>
 </file>
 
@@ -6825,6 +7604,104 @@
       <w:u w:val="single"/>
     </w:rPr>
   </w:style>
+  <w:style w:type="paragraph" w:styleId="Tekstprzypisudolnego">
+    <w:name w:val="footnote text"/>
+    <w:basedOn w:val="Normalny"/>
+    <w:link w:val="TekstprzypisudolnegoZnak"/>
+    <w:uiPriority w:val="99"/>
+    <w:semiHidden/>
+    <w:unhideWhenUsed/>
+    <w:rsid w:val="00220112"/>
+    <w:pPr>
+      <w:spacing w:after="0" w:line="240" w:lineRule="auto"/>
+    </w:pPr>
+    <w:rPr>
+      <w:sz w:val="20"/>
+      <w:szCs w:val="20"/>
+    </w:rPr>
+  </w:style>
+  <w:style w:type="character" w:customStyle="1" w:styleId="TekstprzypisudolnegoZnak">
+    <w:name w:val="Tekst przypisu dolnego Znak"/>
+    <w:basedOn w:val="Domylnaczcionkaakapitu"/>
+    <w:link w:val="Tekstprzypisudolnego"/>
+    <w:uiPriority w:val="99"/>
+    <w:semiHidden/>
+    <w:rsid w:val="00220112"/>
+    <w:rPr>
+      <w:sz w:val="20"/>
+      <w:szCs w:val="20"/>
+    </w:rPr>
+  </w:style>
+  <w:style w:type="character" w:styleId="Odwoanieprzypisudolnego">
+    <w:name w:val="footnote reference"/>
+    <w:basedOn w:val="Domylnaczcionkaakapitu"/>
+    <w:uiPriority w:val="99"/>
+    <w:semiHidden/>
+    <w:unhideWhenUsed/>
+    <w:rsid w:val="00220112"/>
+    <w:rPr>
+      <w:vertAlign w:val="superscript"/>
+    </w:rPr>
+  </w:style>
+  <w:style w:type="paragraph" w:styleId="Tekstprzypisukocowego">
+    <w:name w:val="endnote text"/>
+    <w:basedOn w:val="Normalny"/>
+    <w:link w:val="TekstprzypisukocowegoZnak"/>
+    <w:uiPriority w:val="99"/>
+    <w:semiHidden/>
+    <w:unhideWhenUsed/>
+    <w:rsid w:val="00220112"/>
+    <w:pPr>
+      <w:spacing w:after="0" w:line="240" w:lineRule="auto"/>
+    </w:pPr>
+    <w:rPr>
+      <w:sz w:val="20"/>
+      <w:szCs w:val="20"/>
+    </w:rPr>
+  </w:style>
+  <w:style w:type="character" w:customStyle="1" w:styleId="TekstprzypisukocowegoZnak">
+    <w:name w:val="Tekst przypisu końcowego Znak"/>
+    <w:basedOn w:val="Domylnaczcionkaakapitu"/>
+    <w:link w:val="Tekstprzypisukocowego"/>
+    <w:uiPriority w:val="99"/>
+    <w:semiHidden/>
+    <w:rsid w:val="00220112"/>
+    <w:rPr>
+      <w:sz w:val="20"/>
+      <w:szCs w:val="20"/>
+    </w:rPr>
+  </w:style>
+  <w:style w:type="character" w:styleId="Odwoanieprzypisukocowego">
+    <w:name w:val="endnote reference"/>
+    <w:basedOn w:val="Domylnaczcionkaakapitu"/>
+    <w:uiPriority w:val="99"/>
+    <w:semiHidden/>
+    <w:unhideWhenUsed/>
+    <w:rsid w:val="00220112"/>
+    <w:rPr>
+      <w:vertAlign w:val="superscript"/>
+    </w:rPr>
+  </w:style>
+  <w:style w:type="paragraph" w:styleId="Bibliografia">
+    <w:name w:val="Bibliography"/>
+    <w:basedOn w:val="Normalny"/>
+    <w:next w:val="Normalny"/>
+    <w:uiPriority w:val="37"/>
+    <w:unhideWhenUsed/>
+    <w:rsid w:val="00CA11F8"/>
+  </w:style>
+  <w:style w:type="character" w:styleId="Nierozpoznanawzmianka">
+    <w:name w:val="Unresolved Mention"/>
+    <w:basedOn w:val="Domylnaczcionkaakapitu"/>
+    <w:uiPriority w:val="99"/>
+    <w:semiHidden/>
+    <w:unhideWhenUsed/>
+    <w:rsid w:val="008A4D7C"/>
+    <w:rPr>
+      <w:color w:val="808080"/>
+      <w:shd w:val="clear" w:color="auto" w:fill="E6E6E6"/>
+    </w:rPr>
+  </w:style>
 </w:styles>
 </file>
 
@@ -7583,11 +8460,29 @@
 </file>
 
 <file path=customXml/item1.xml><?xml version="1.0" encoding="utf-8"?>
-<b:Sources xmlns:b="http://schemas.openxmlformats.org/officeDocument/2006/bibliography" xmlns="http://schemas.openxmlformats.org/officeDocument/2006/bibliography" SelectedStyle="\APASixthEditionOfficeOnline.xsl" StyleName="APA" Version="6"/>
+<b:Sources xmlns:b="http://schemas.openxmlformats.org/officeDocument/2006/bibliography" xmlns="http://schemas.openxmlformats.org/officeDocument/2006/bibliography" SelectedStyle="\APASixthEditionOfficeOnline.xsl" StyleName="APA" Version="6">
+  <b:Source>
+    <b:Tag>The16</b:Tag>
+    <b:SourceType>DocumentFromInternetSite</b:SourceType>
+    <b:Guid>{16177C08-0F4E-4BDC-A6F8-53B70FF865D8}</b:Guid>
+    <b:Title>dokumentacja i informacje o OpenGL</b:Title>
+    <b:Year>2016</b:Year>
+    <b:Month>05</b:Month>
+    <b:Day>11</b:Day>
+    <b:URL>https://www.khronos.org/opengl/wiki/Legacy_OpenGL</b:URL>
+    <b:LCID>en-US</b:LCID>
+    <b:Author>
+      <b:Author>
+        <b:Corporate>The Khronos Group Inc</b:Corporate>
+      </b:Author>
+    </b:Author>
+    <b:RefOrder>1</b:RefOrder>
+  </b:Source>
+</b:Sources>
 </file>
 
 <file path=customXml/itemProps1.xml><?xml version="1.0" encoding="utf-8"?>
-<ds:datastoreItem xmlns:ds="http://schemas.openxmlformats.org/officeDocument/2006/customXml" ds:itemID="{20DAC632-FC64-4B12-B007-F70CC866C83F}">
+<ds:datastoreItem xmlns:ds="http://schemas.openxmlformats.org/officeDocument/2006/customXml" ds:itemID="{48F81365-3027-450D-BF68-D6BE54462414}">
   <ds:schemaRefs>
     <ds:schemaRef ds:uri="http://schemas.openxmlformats.org/officeDocument/2006/bibliography"/>
   </ds:schemaRefs>

</xml_diff>

<commit_message>
thesis - OpenGL description - transformations
</commit_message>
<xml_diff>
--- a/Praca dyplomowa.docx
+++ b/Praca dyplomowa.docx
@@ -55,7 +55,7 @@
           <w:r>
             <w:fldChar w:fldCharType="separate"/>
           </w:r>
-          <w:hyperlink w:anchor="_Toc502881194" w:history="1">
+          <w:hyperlink w:anchor="_Toc503023146" w:history="1">
             <w:r>
               <w:rPr>
                 <w:rStyle w:val="Hipercze"/>
@@ -97,7 +97,7 @@
                 <w:noProof/>
                 <w:webHidden/>
               </w:rPr>
-              <w:instrText xml:space="preserve"> PAGEREF _Toc502881194 \h </w:instrText>
+              <w:instrText xml:space="preserve"> PAGEREF _Toc503023146 \h </w:instrText>
             </w:r>
             <w:r>
               <w:rPr>
@@ -141,7 +141,7 @@
               <w:lang w:eastAsia="pl-PL"/>
             </w:rPr>
           </w:pPr>
-          <w:hyperlink w:anchor="_Toc502881195" w:history="1">
+          <w:hyperlink w:anchor="_Toc503023147" w:history="1">
             <w:r>
               <w:rPr>
                 <w:rStyle w:val="Hipercze"/>
@@ -183,7 +183,7 @@
                 <w:noProof/>
                 <w:webHidden/>
               </w:rPr>
-              <w:instrText xml:space="preserve"> PAGEREF _Toc502881195 \h </w:instrText>
+              <w:instrText xml:space="preserve"> PAGEREF _Toc503023147 \h </w:instrText>
             </w:r>
             <w:r>
               <w:rPr>
@@ -227,7 +227,7 @@
               <w:sz w:val="22"/>
             </w:rPr>
           </w:pPr>
-          <w:hyperlink w:anchor="_Toc502881196" w:history="1">
+          <w:hyperlink w:anchor="_Toc503023148" w:history="1">
             <w:r>
               <w:rPr>
                 <w:rStyle w:val="Hipercze"/>
@@ -271,7 +271,7 @@
                 <w:noProof/>
                 <w:webHidden/>
               </w:rPr>
-              <w:instrText xml:space="preserve"> PAGEREF _Toc502881196 \h </w:instrText>
+              <w:instrText xml:space="preserve"> PAGEREF _Toc503023148 \h </w:instrText>
             </w:r>
             <w:r>
               <w:rPr>
@@ -315,7 +315,7 @@
               <w:sz w:val="22"/>
             </w:rPr>
           </w:pPr>
-          <w:hyperlink w:anchor="_Toc502881197" w:history="1">
+          <w:hyperlink w:anchor="_Toc503023149" w:history="1">
             <w:r>
               <w:rPr>
                 <w:rStyle w:val="Hipercze"/>
@@ -357,7 +357,7 @@
                 <w:noProof/>
                 <w:webHidden/>
               </w:rPr>
-              <w:instrText xml:space="preserve"> PAGEREF _Toc502881197 \h </w:instrText>
+              <w:instrText xml:space="preserve"> PAGEREF _Toc503023149 \h </w:instrText>
             </w:r>
             <w:r>
               <w:rPr>
@@ -401,7 +401,7 @@
               <w:sz w:val="22"/>
             </w:rPr>
           </w:pPr>
-          <w:hyperlink w:anchor="_Toc502881198" w:history="1">
+          <w:hyperlink w:anchor="_Toc503023150" w:history="1">
             <w:r>
               <w:rPr>
                 <w:rStyle w:val="Hipercze"/>
@@ -443,7 +443,7 @@
                 <w:noProof/>
                 <w:webHidden/>
               </w:rPr>
-              <w:instrText xml:space="preserve"> PAGEREF _Toc502881198 \h </w:instrText>
+              <w:instrText xml:space="preserve"> PAGEREF _Toc503023150 \h </w:instrText>
             </w:r>
             <w:r>
               <w:rPr>
@@ -487,7 +487,7 @@
               <w:lang w:eastAsia="pl-PL"/>
             </w:rPr>
           </w:pPr>
-          <w:hyperlink w:anchor="_Toc502881199" w:history="1">
+          <w:hyperlink w:anchor="_Toc503023151" w:history="1">
             <w:r>
               <w:rPr>
                 <w:rStyle w:val="Hipercze"/>
@@ -529,7 +529,7 @@
                 <w:noProof/>
                 <w:webHidden/>
               </w:rPr>
-              <w:instrText xml:space="preserve"> PAGEREF _Toc502881199 \h </w:instrText>
+              <w:instrText xml:space="preserve"> PAGEREF _Toc503023151 \h </w:instrText>
             </w:r>
             <w:r>
               <w:rPr>
@@ -573,7 +573,7 @@
               <w:sz w:val="22"/>
             </w:rPr>
           </w:pPr>
-          <w:hyperlink w:anchor="_Toc502881200" w:history="1">
+          <w:hyperlink w:anchor="_Toc503023152" w:history="1">
             <w:r>
               <w:rPr>
                 <w:rStyle w:val="Hipercze"/>
@@ -615,7 +615,7 @@
                 <w:noProof/>
                 <w:webHidden/>
               </w:rPr>
-              <w:instrText xml:space="preserve"> PAGEREF _Toc502881200 \h </w:instrText>
+              <w:instrText xml:space="preserve"> PAGEREF _Toc503023152 \h </w:instrText>
             </w:r>
             <w:r>
               <w:rPr>
@@ -659,7 +659,7 @@
               <w:sz w:val="22"/>
             </w:rPr>
           </w:pPr>
-          <w:hyperlink w:anchor="_Toc502881201" w:history="1">
+          <w:hyperlink w:anchor="_Toc503023153" w:history="1">
             <w:r>
               <w:rPr>
                 <w:rStyle w:val="Hipercze"/>
@@ -701,7 +701,7 @@
                 <w:noProof/>
                 <w:webHidden/>
               </w:rPr>
-              <w:instrText xml:space="preserve"> PAGEREF _Toc502881201 \h </w:instrText>
+              <w:instrText xml:space="preserve"> PAGEREF _Toc503023153 \h </w:instrText>
             </w:r>
             <w:r>
               <w:rPr>
@@ -745,7 +745,7 @@
               <w:sz w:val="22"/>
             </w:rPr>
           </w:pPr>
-          <w:hyperlink w:anchor="_Toc502881202" w:history="1">
+          <w:hyperlink w:anchor="_Toc503023154" w:history="1">
             <w:r>
               <w:rPr>
                 <w:rStyle w:val="Hipercze"/>
@@ -787,7 +787,7 @@
                 <w:noProof/>
                 <w:webHidden/>
               </w:rPr>
-              <w:instrText xml:space="preserve"> PAGEREF _Toc502881202 \h </w:instrText>
+              <w:instrText xml:space="preserve"> PAGEREF _Toc503023154 \h </w:instrText>
             </w:r>
             <w:r>
               <w:rPr>
@@ -831,7 +831,7 @@
               <w:sz w:val="22"/>
             </w:rPr>
           </w:pPr>
-          <w:hyperlink w:anchor="_Toc502881203" w:history="1">
+          <w:hyperlink w:anchor="_Toc503023155" w:history="1">
             <w:r>
               <w:rPr>
                 <w:rStyle w:val="Hipercze"/>
@@ -852,7 +852,7 @@
                 <w:rStyle w:val="Hipercze"/>
                 <w:noProof/>
               </w:rPr>
-              <w:t>OpenGL jako maszyna stanów</w:t>
+              <w:t>Dodatkowe biblioteki</w:t>
             </w:r>
             <w:r>
               <w:rPr>
@@ -873,7 +873,7 @@
                 <w:noProof/>
                 <w:webHidden/>
               </w:rPr>
-              <w:instrText xml:space="preserve"> PAGEREF _Toc502881203 \h </w:instrText>
+              <w:instrText xml:space="preserve"> PAGEREF _Toc503023155 \h </w:instrText>
             </w:r>
             <w:r>
               <w:rPr>
@@ -893,7 +893,7 @@
                 <w:noProof/>
                 <w:webHidden/>
               </w:rPr>
-              <w:t>3</w:t>
+              <w:t>4</w:t>
             </w:r>
             <w:r>
               <w:rPr>
@@ -917,7 +917,7 @@
               <w:sz w:val="22"/>
             </w:rPr>
           </w:pPr>
-          <w:hyperlink w:anchor="_Toc502881204" w:history="1">
+          <w:hyperlink w:anchor="_Toc503023156" w:history="1">
             <w:r>
               <w:rPr>
                 <w:rStyle w:val="Hipercze"/>
@@ -959,7 +959,7 @@
                 <w:noProof/>
                 <w:webHidden/>
               </w:rPr>
-              <w:instrText xml:space="preserve"> PAGEREF _Toc502881204 \h </w:instrText>
+              <w:instrText xml:space="preserve"> PAGEREF _Toc503023156 \h </w:instrText>
             </w:r>
             <w:r>
               <w:rPr>
@@ -979,7 +979,7 @@
                 <w:noProof/>
                 <w:webHidden/>
               </w:rPr>
-              <w:t>3</w:t>
+              <w:t>4</w:t>
             </w:r>
             <w:r>
               <w:rPr>
@@ -1003,7 +1003,7 @@
               <w:sz w:val="22"/>
             </w:rPr>
           </w:pPr>
-          <w:hyperlink w:anchor="_Toc502881205" w:history="1">
+          <w:hyperlink w:anchor="_Toc503023157" w:history="1">
             <w:r>
               <w:rPr>
                 <w:rStyle w:val="Hipercze"/>
@@ -1024,7 +1024,7 @@
                 <w:rStyle w:val="Hipercze"/>
                 <w:noProof/>
               </w:rPr>
-              <w:t>GLU</w:t>
+              <w:t>OpenGL jako maszyna stanów</w:t>
             </w:r>
             <w:r>
               <w:rPr>
@@ -1045,7 +1045,7 @@
                 <w:noProof/>
                 <w:webHidden/>
               </w:rPr>
-              <w:instrText xml:space="preserve"> PAGEREF _Toc502881205 \h </w:instrText>
+              <w:instrText xml:space="preserve"> PAGEREF _Toc503023157 \h </w:instrText>
             </w:r>
             <w:r>
               <w:rPr>
@@ -1065,7 +1065,7 @@
                 <w:noProof/>
                 <w:webHidden/>
               </w:rPr>
-              <w:t>3</w:t>
+              <w:t>5</w:t>
             </w:r>
             <w:r>
               <w:rPr>
@@ -1089,7 +1089,7 @@
               <w:sz w:val="22"/>
             </w:rPr>
           </w:pPr>
-          <w:hyperlink w:anchor="_Toc502881206" w:history="1">
+          <w:hyperlink w:anchor="_Toc503023158" w:history="1">
             <w:r>
               <w:rPr>
                 <w:rStyle w:val="Hipercze"/>
@@ -1110,7 +1110,7 @@
                 <w:rStyle w:val="Hipercze"/>
                 <w:noProof/>
               </w:rPr>
-              <w:t>Zarządzanie stanem</w:t>
+              <w:t>Transformacje</w:t>
             </w:r>
             <w:r>
               <w:rPr>
@@ -1131,7 +1131,7 @@
                 <w:noProof/>
                 <w:webHidden/>
               </w:rPr>
-              <w:instrText xml:space="preserve"> PAGEREF _Toc502881206 \h </w:instrText>
+              <w:instrText xml:space="preserve"> PAGEREF _Toc503023158 \h </w:instrText>
             </w:r>
             <w:r>
               <w:rPr>
@@ -1151,7 +1151,7 @@
                 <w:noProof/>
                 <w:webHidden/>
               </w:rPr>
-              <w:t>4</w:t>
+              <w:t>5</w:t>
             </w:r>
             <w:r>
               <w:rPr>
@@ -1175,7 +1175,7 @@
               <w:sz w:val="22"/>
             </w:rPr>
           </w:pPr>
-          <w:hyperlink w:anchor="_Toc502881207" w:history="1">
+          <w:hyperlink w:anchor="_Toc503023159" w:history="1">
             <w:r>
               <w:rPr>
                 <w:rStyle w:val="Hipercze"/>
@@ -1196,7 +1196,7 @@
                 <w:rStyle w:val="Hipercze"/>
                 <w:noProof/>
               </w:rPr>
-              <w:t>Transformacja modelująca</w:t>
+              <w:t>Macierze transformacji</w:t>
             </w:r>
             <w:r>
               <w:rPr>
@@ -1217,7 +1217,7 @@
                 <w:noProof/>
                 <w:webHidden/>
               </w:rPr>
-              <w:instrText xml:space="preserve"> PAGEREF _Toc502881207 \h </w:instrText>
+              <w:instrText xml:space="preserve"> PAGEREF _Toc503023159 \h </w:instrText>
             </w:r>
             <w:r>
               <w:rPr>
@@ -1237,7 +1237,7 @@
                 <w:noProof/>
                 <w:webHidden/>
               </w:rPr>
-              <w:t>4</w:t>
+              <w:t>6</w:t>
             </w:r>
             <w:r>
               <w:rPr>
@@ -1261,7 +1261,7 @@
               <w:sz w:val="22"/>
             </w:rPr>
           </w:pPr>
-          <w:hyperlink w:anchor="_Toc502881208" w:history="1">
+          <w:hyperlink w:anchor="_Toc503023160" w:history="1">
             <w:r>
               <w:rPr>
                 <w:rStyle w:val="Hipercze"/>
@@ -1282,7 +1282,7 @@
                 <w:rStyle w:val="Hipercze"/>
                 <w:noProof/>
               </w:rPr>
-              <w:t>Transformacja obserwatora</w:t>
+              <w:t>Transformacja modelująca i transformacja obserwatora</w:t>
             </w:r>
             <w:r>
               <w:rPr>
@@ -1303,7 +1303,7 @@
                 <w:noProof/>
                 <w:webHidden/>
               </w:rPr>
-              <w:instrText xml:space="preserve"> PAGEREF _Toc502881208 \h </w:instrText>
+              <w:instrText xml:space="preserve"> PAGEREF _Toc503023160 \h </w:instrText>
             </w:r>
             <w:r>
               <w:rPr>
@@ -1323,7 +1323,7 @@
                 <w:noProof/>
                 <w:webHidden/>
               </w:rPr>
-              <w:t>4</w:t>
+              <w:t>7</w:t>
             </w:r>
             <w:r>
               <w:rPr>
@@ -1347,7 +1347,7 @@
               <w:sz w:val="22"/>
             </w:rPr>
           </w:pPr>
-          <w:hyperlink w:anchor="_Toc502881209" w:history="1">
+          <w:hyperlink w:anchor="_Toc503023161" w:history="1">
             <w:r>
               <w:rPr>
                 <w:rStyle w:val="Hipercze"/>
@@ -1368,7 +1368,7 @@
                 <w:rStyle w:val="Hipercze"/>
                 <w:noProof/>
               </w:rPr>
-              <w:t>Transformacja. Rzutowanie</w:t>
+              <w:t>Transformacja projekcji - rzutowanie</w:t>
             </w:r>
             <w:r>
               <w:rPr>
@@ -1389,7 +1389,7 @@
                 <w:noProof/>
                 <w:webHidden/>
               </w:rPr>
-              <w:instrText xml:space="preserve"> PAGEREF _Toc502881209 \h </w:instrText>
+              <w:instrText xml:space="preserve"> PAGEREF _Toc503023161 \h </w:instrText>
             </w:r>
             <w:r>
               <w:rPr>
@@ -1409,7 +1409,7 @@
                 <w:noProof/>
                 <w:webHidden/>
               </w:rPr>
-              <w:t>4</w:t>
+              <w:t>8</w:t>
             </w:r>
             <w:r>
               <w:rPr>
@@ -1433,7 +1433,7 @@
               <w:sz w:val="22"/>
             </w:rPr>
           </w:pPr>
-          <w:hyperlink w:anchor="_Toc502881210" w:history="1">
+          <w:hyperlink w:anchor="_Toc503023162" w:history="1">
             <w:r>
               <w:rPr>
                 <w:rStyle w:val="Hipercze"/>
@@ -1475,7 +1475,7 @@
                 <w:noProof/>
                 <w:webHidden/>
               </w:rPr>
-              <w:instrText xml:space="preserve"> PAGEREF _Toc502881210 \h </w:instrText>
+              <w:instrText xml:space="preserve"> PAGEREF _Toc503023162 \h </w:instrText>
             </w:r>
             <w:r>
               <w:rPr>
@@ -1495,7 +1495,7 @@
                 <w:noProof/>
                 <w:webHidden/>
               </w:rPr>
-              <w:t>4</w:t>
+              <w:t>8</w:t>
             </w:r>
             <w:r>
               <w:rPr>
@@ -1519,7 +1519,7 @@
               <w:sz w:val="22"/>
             </w:rPr>
           </w:pPr>
-          <w:hyperlink w:anchor="_Toc502881211" w:history="1">
+          <w:hyperlink w:anchor="_Toc503023163" w:history="1">
             <w:r>
               <w:rPr>
                 <w:rStyle w:val="Hipercze"/>
@@ -1561,7 +1561,7 @@
                 <w:noProof/>
                 <w:webHidden/>
               </w:rPr>
-              <w:instrText xml:space="preserve"> PAGEREF _Toc502881211 \h </w:instrText>
+              <w:instrText xml:space="preserve"> PAGEREF _Toc503023163 \h </w:instrText>
             </w:r>
             <w:r>
               <w:rPr>
@@ -1581,7 +1581,7 @@
                 <w:noProof/>
                 <w:webHidden/>
               </w:rPr>
-              <w:t>4</w:t>
+              <w:t>8</w:t>
             </w:r>
             <w:r>
               <w:rPr>
@@ -1605,7 +1605,7 @@
               <w:sz w:val="22"/>
             </w:rPr>
           </w:pPr>
-          <w:hyperlink w:anchor="_Toc502881212" w:history="1">
+          <w:hyperlink w:anchor="_Toc503023164" w:history="1">
             <w:r>
               <w:rPr>
                 <w:rStyle w:val="Hipercze"/>
@@ -1647,7 +1647,7 @@
                 <w:noProof/>
                 <w:webHidden/>
               </w:rPr>
-              <w:instrText xml:space="preserve"> PAGEREF _Toc502881212 \h </w:instrText>
+              <w:instrText xml:space="preserve"> PAGEREF _Toc503023164 \h </w:instrText>
             </w:r>
             <w:r>
               <w:rPr>
@@ -1667,7 +1667,7 @@
                 <w:noProof/>
                 <w:webHidden/>
               </w:rPr>
-              <w:t>4</w:t>
+              <w:t>8</w:t>
             </w:r>
             <w:r>
               <w:rPr>
@@ -1691,7 +1691,7 @@
               <w:sz w:val="22"/>
             </w:rPr>
           </w:pPr>
-          <w:hyperlink w:anchor="_Toc502881213" w:history="1">
+          <w:hyperlink w:anchor="_Toc503023165" w:history="1">
             <w:r>
               <w:rPr>
                 <w:rStyle w:val="Hipercze"/>
@@ -1733,7 +1733,7 @@
                 <w:noProof/>
                 <w:webHidden/>
               </w:rPr>
-              <w:instrText xml:space="preserve"> PAGEREF _Toc502881213 \h </w:instrText>
+              <w:instrText xml:space="preserve"> PAGEREF _Toc503023165 \h </w:instrText>
             </w:r>
             <w:r>
               <w:rPr>
@@ -1753,7 +1753,7 @@
                 <w:noProof/>
                 <w:webHidden/>
               </w:rPr>
-              <w:t>4</w:t>
+              <w:t>8</w:t>
             </w:r>
             <w:r>
               <w:rPr>
@@ -1777,7 +1777,7 @@
               <w:sz w:val="22"/>
             </w:rPr>
           </w:pPr>
-          <w:hyperlink w:anchor="_Toc502881214" w:history="1">
+          <w:hyperlink w:anchor="_Toc503023166" w:history="1">
             <w:r>
               <w:rPr>
                 <w:rStyle w:val="Hipercze"/>
@@ -1819,7 +1819,7 @@
                 <w:noProof/>
                 <w:webHidden/>
               </w:rPr>
-              <w:instrText xml:space="preserve"> PAGEREF _Toc502881214 \h </w:instrText>
+              <w:instrText xml:space="preserve"> PAGEREF _Toc503023166 \h </w:instrText>
             </w:r>
             <w:r>
               <w:rPr>
@@ -1839,7 +1839,7 @@
                 <w:noProof/>
                 <w:webHidden/>
               </w:rPr>
-              <w:t>4</w:t>
+              <w:t>8</w:t>
             </w:r>
             <w:r>
               <w:rPr>
@@ -1863,7 +1863,7 @@
               <w:sz w:val="22"/>
             </w:rPr>
           </w:pPr>
-          <w:hyperlink w:anchor="_Toc502881215" w:history="1">
+          <w:hyperlink w:anchor="_Toc503023167" w:history="1">
             <w:r>
               <w:rPr>
                 <w:rStyle w:val="Hipercze"/>
@@ -1905,7 +1905,7 @@
                 <w:noProof/>
                 <w:webHidden/>
               </w:rPr>
-              <w:instrText xml:space="preserve"> PAGEREF _Toc502881215 \h </w:instrText>
+              <w:instrText xml:space="preserve"> PAGEREF _Toc503023167 \h </w:instrText>
             </w:r>
             <w:r>
               <w:rPr>
@@ -1925,7 +1925,7 @@
                 <w:noProof/>
                 <w:webHidden/>
               </w:rPr>
-              <w:t>4</w:t>
+              <w:t>8</w:t>
             </w:r>
             <w:r>
               <w:rPr>
@@ -1949,7 +1949,7 @@
               <w:sz w:val="22"/>
             </w:rPr>
           </w:pPr>
-          <w:hyperlink w:anchor="_Toc502881216" w:history="1">
+          <w:hyperlink w:anchor="_Toc503023168" w:history="1">
             <w:r>
               <w:rPr>
                 <w:rStyle w:val="Hipercze"/>
@@ -1991,7 +1991,7 @@
                 <w:noProof/>
                 <w:webHidden/>
               </w:rPr>
-              <w:instrText xml:space="preserve"> PAGEREF _Toc502881216 \h </w:instrText>
+              <w:instrText xml:space="preserve"> PAGEREF _Toc503023168 \h </w:instrText>
             </w:r>
             <w:r>
               <w:rPr>
@@ -2011,7 +2011,7 @@
                 <w:noProof/>
                 <w:webHidden/>
               </w:rPr>
-              <w:t>4</w:t>
+              <w:t>8</w:t>
             </w:r>
             <w:r>
               <w:rPr>
@@ -2035,7 +2035,7 @@
               <w:sz w:val="22"/>
             </w:rPr>
           </w:pPr>
-          <w:hyperlink w:anchor="_Toc502881217" w:history="1">
+          <w:hyperlink w:anchor="_Toc503023169" w:history="1">
             <w:r>
               <w:rPr>
                 <w:rStyle w:val="Hipercze"/>
@@ -2077,7 +2077,7 @@
                 <w:noProof/>
                 <w:webHidden/>
               </w:rPr>
-              <w:instrText xml:space="preserve"> PAGEREF _Toc502881217 \h </w:instrText>
+              <w:instrText xml:space="preserve"> PAGEREF _Toc503023169 \h </w:instrText>
             </w:r>
             <w:r>
               <w:rPr>
@@ -2097,7 +2097,7 @@
                 <w:noProof/>
                 <w:webHidden/>
               </w:rPr>
-              <w:t>4</w:t>
+              <w:t>8</w:t>
             </w:r>
             <w:r>
               <w:rPr>
@@ -2121,7 +2121,7 @@
               <w:sz w:val="22"/>
             </w:rPr>
           </w:pPr>
-          <w:hyperlink w:anchor="_Toc502881218" w:history="1">
+          <w:hyperlink w:anchor="_Toc503023170" w:history="1">
             <w:r>
               <w:rPr>
                 <w:rStyle w:val="Hipercze"/>
@@ -2163,7 +2163,7 @@
                 <w:noProof/>
                 <w:webHidden/>
               </w:rPr>
-              <w:instrText xml:space="preserve"> PAGEREF _Toc502881218 \h </w:instrText>
+              <w:instrText xml:space="preserve"> PAGEREF _Toc503023170 \h </w:instrText>
             </w:r>
             <w:r>
               <w:rPr>
@@ -2183,7 +2183,7 @@
                 <w:noProof/>
                 <w:webHidden/>
               </w:rPr>
-              <w:t>4</w:t>
+              <w:t>8</w:t>
             </w:r>
             <w:r>
               <w:rPr>
@@ -2207,7 +2207,7 @@
               <w:lang w:eastAsia="pl-PL"/>
             </w:rPr>
           </w:pPr>
-          <w:hyperlink w:anchor="_Toc502881219" w:history="1">
+          <w:hyperlink w:anchor="_Toc503023171" w:history="1">
             <w:r>
               <w:rPr>
                 <w:rStyle w:val="Hipercze"/>
@@ -2228,7 +2228,7 @@
                 <w:rStyle w:val="Hipercze"/>
                 <w:noProof/>
               </w:rPr>
-              <w:t>Architektura i Implementacja rozwiązania</w:t>
+              <w:t>Architektura i implementacja rozwiązania</w:t>
             </w:r>
             <w:r>
               <w:rPr>
@@ -2249,7 +2249,7 @@
                 <w:noProof/>
                 <w:webHidden/>
               </w:rPr>
-              <w:instrText xml:space="preserve"> PAGEREF _Toc502881219 \h </w:instrText>
+              <w:instrText xml:space="preserve"> PAGEREF _Toc503023171 \h </w:instrText>
             </w:r>
             <w:r>
               <w:rPr>
@@ -2269,7 +2269,7 @@
                 <w:noProof/>
                 <w:webHidden/>
               </w:rPr>
-              <w:t>5</w:t>
+              <w:t>8</w:t>
             </w:r>
             <w:r>
               <w:rPr>
@@ -2293,7 +2293,7 @@
               <w:sz w:val="22"/>
             </w:rPr>
           </w:pPr>
-          <w:hyperlink w:anchor="_Toc502881220" w:history="1">
+          <w:hyperlink w:anchor="_Toc503023172" w:history="1">
             <w:r>
               <w:rPr>
                 <w:rStyle w:val="Hipercze"/>
@@ -2335,7 +2335,7 @@
                 <w:noProof/>
                 <w:webHidden/>
               </w:rPr>
-              <w:instrText xml:space="preserve"> PAGEREF _Toc502881220 \h </w:instrText>
+              <w:instrText xml:space="preserve"> PAGEREF _Toc503023172 \h </w:instrText>
             </w:r>
             <w:r>
               <w:rPr>
@@ -2355,7 +2355,7 @@
                 <w:noProof/>
                 <w:webHidden/>
               </w:rPr>
-              <w:t>5</w:t>
+              <w:t>8</w:t>
             </w:r>
             <w:r>
               <w:rPr>
@@ -2379,7 +2379,7 @@
               <w:sz w:val="22"/>
             </w:rPr>
           </w:pPr>
-          <w:hyperlink w:anchor="_Toc502881221" w:history="1">
+          <w:hyperlink w:anchor="_Toc503023173" w:history="1">
             <w:r>
               <w:rPr>
                 <w:rStyle w:val="Hipercze"/>
@@ -2421,7 +2421,7 @@
                 <w:noProof/>
                 <w:webHidden/>
               </w:rPr>
-              <w:instrText xml:space="preserve"> PAGEREF _Toc502881221 \h </w:instrText>
+              <w:instrText xml:space="preserve"> PAGEREF _Toc503023173 \h </w:instrText>
             </w:r>
             <w:r>
               <w:rPr>
@@ -2441,7 +2441,7 @@
                 <w:noProof/>
                 <w:webHidden/>
               </w:rPr>
-              <w:t>5</w:t>
+              <w:t>8</w:t>
             </w:r>
             <w:r>
               <w:rPr>
@@ -2465,7 +2465,7 @@
               <w:sz w:val="22"/>
             </w:rPr>
           </w:pPr>
-          <w:hyperlink w:anchor="_Toc502881222" w:history="1">
+          <w:hyperlink w:anchor="_Toc503023174" w:history="1">
             <w:r>
               <w:rPr>
                 <w:rStyle w:val="Hipercze"/>
@@ -2507,7 +2507,7 @@
                 <w:noProof/>
                 <w:webHidden/>
               </w:rPr>
-              <w:instrText xml:space="preserve"> PAGEREF _Toc502881222 \h </w:instrText>
+              <w:instrText xml:space="preserve"> PAGEREF _Toc503023174 \h </w:instrText>
             </w:r>
             <w:r>
               <w:rPr>
@@ -2527,7 +2527,7 @@
                 <w:noProof/>
                 <w:webHidden/>
               </w:rPr>
-              <w:t>5</w:t>
+              <w:t>8</w:t>
             </w:r>
             <w:r>
               <w:rPr>
@@ -2551,7 +2551,7 @@
               <w:sz w:val="22"/>
             </w:rPr>
           </w:pPr>
-          <w:hyperlink w:anchor="_Toc502881223" w:history="1">
+          <w:hyperlink w:anchor="_Toc503023175" w:history="1">
             <w:r>
               <w:rPr>
                 <w:rStyle w:val="Hipercze"/>
@@ -2593,7 +2593,7 @@
                 <w:noProof/>
                 <w:webHidden/>
               </w:rPr>
-              <w:instrText xml:space="preserve"> PAGEREF _Toc502881223 \h </w:instrText>
+              <w:instrText xml:space="preserve"> PAGEREF _Toc503023175 \h </w:instrText>
             </w:r>
             <w:r>
               <w:rPr>
@@ -2613,7 +2613,7 @@
                 <w:noProof/>
                 <w:webHidden/>
               </w:rPr>
-              <w:t>5</w:t>
+              <w:t>8</w:t>
             </w:r>
             <w:r>
               <w:rPr>
@@ -2637,7 +2637,7 @@
               <w:sz w:val="22"/>
             </w:rPr>
           </w:pPr>
-          <w:hyperlink w:anchor="_Toc502881224" w:history="1">
+          <w:hyperlink w:anchor="_Toc503023176" w:history="1">
             <w:r>
               <w:rPr>
                 <w:rStyle w:val="Hipercze"/>
@@ -2679,7 +2679,7 @@
                 <w:noProof/>
                 <w:webHidden/>
               </w:rPr>
-              <w:instrText xml:space="preserve"> PAGEREF _Toc502881224 \h </w:instrText>
+              <w:instrText xml:space="preserve"> PAGEREF _Toc503023176 \h </w:instrText>
             </w:r>
             <w:r>
               <w:rPr>
@@ -2699,7 +2699,7 @@
                 <w:noProof/>
                 <w:webHidden/>
               </w:rPr>
-              <w:t>5</w:t>
+              <w:t>8</w:t>
             </w:r>
             <w:r>
               <w:rPr>
@@ -2723,7 +2723,7 @@
               <w:lang w:eastAsia="pl-PL"/>
             </w:rPr>
           </w:pPr>
-          <w:hyperlink w:anchor="_Toc502881225" w:history="1">
+          <w:hyperlink w:anchor="_Toc503023177" w:history="1">
             <w:r>
               <w:rPr>
                 <w:rStyle w:val="Hipercze"/>
@@ -2744,7 +2744,7 @@
                 <w:rStyle w:val="Hipercze"/>
                 <w:noProof/>
               </w:rPr>
-              <w:t>Instrukcja</w:t>
+              <w:t>Instrukcja użytkownika</w:t>
             </w:r>
             <w:r>
               <w:rPr>
@@ -2765,7 +2765,7 @@
                 <w:noProof/>
                 <w:webHidden/>
               </w:rPr>
-              <w:instrText xml:space="preserve"> PAGEREF _Toc502881225 \h </w:instrText>
+              <w:instrText xml:space="preserve"> PAGEREF _Toc503023177 \h </w:instrText>
             </w:r>
             <w:r>
               <w:rPr>
@@ -2785,7 +2785,7 @@
                 <w:noProof/>
                 <w:webHidden/>
               </w:rPr>
-              <w:t>5</w:t>
+              <w:t>9</w:t>
             </w:r>
             <w:r>
               <w:rPr>
@@ -2809,7 +2809,7 @@
               <w:sz w:val="22"/>
             </w:rPr>
           </w:pPr>
-          <w:hyperlink w:anchor="_Toc502881226" w:history="1">
+          <w:hyperlink w:anchor="_Toc503023178" w:history="1">
             <w:r>
               <w:rPr>
                 <w:rStyle w:val="Hipercze"/>
@@ -2851,7 +2851,7 @@
                 <w:noProof/>
                 <w:webHidden/>
               </w:rPr>
-              <w:instrText xml:space="preserve"> PAGEREF _Toc502881226 \h </w:instrText>
+              <w:instrText xml:space="preserve"> PAGEREF _Toc503023178 \h </w:instrText>
             </w:r>
             <w:r>
               <w:rPr>
@@ -2871,7 +2871,7 @@
                 <w:noProof/>
                 <w:webHidden/>
               </w:rPr>
-              <w:t>5</w:t>
+              <w:t>9</w:t>
             </w:r>
             <w:r>
               <w:rPr>
@@ -2895,7 +2895,7 @@
               <w:sz w:val="22"/>
             </w:rPr>
           </w:pPr>
-          <w:hyperlink w:anchor="_Toc502881227" w:history="1">
+          <w:hyperlink w:anchor="_Toc503023179" w:history="1">
             <w:r>
               <w:rPr>
                 <w:rStyle w:val="Hipercze"/>
@@ -2937,7 +2937,7 @@
                 <w:noProof/>
                 <w:webHidden/>
               </w:rPr>
-              <w:instrText xml:space="preserve"> PAGEREF _Toc502881227 \h </w:instrText>
+              <w:instrText xml:space="preserve"> PAGEREF _Toc503023179 \h </w:instrText>
             </w:r>
             <w:r>
               <w:rPr>
@@ -2957,7 +2957,7 @@
                 <w:noProof/>
                 <w:webHidden/>
               </w:rPr>
-              <w:t>5</w:t>
+              <w:t>9</w:t>
             </w:r>
             <w:r>
               <w:rPr>
@@ -2981,7 +2981,7 @@
               <w:sz w:val="22"/>
             </w:rPr>
           </w:pPr>
-          <w:hyperlink w:anchor="_Toc502881228" w:history="1">
+          <w:hyperlink w:anchor="_Toc503023180" w:history="1">
             <w:r>
               <w:rPr>
                 <w:rStyle w:val="Hipercze"/>
@@ -3023,7 +3023,7 @@
                 <w:noProof/>
                 <w:webHidden/>
               </w:rPr>
-              <w:instrText xml:space="preserve"> PAGEREF _Toc502881228 \h </w:instrText>
+              <w:instrText xml:space="preserve"> PAGEREF _Toc503023180 \h </w:instrText>
             </w:r>
             <w:r>
               <w:rPr>
@@ -3043,7 +3043,7 @@
                 <w:noProof/>
                 <w:webHidden/>
               </w:rPr>
-              <w:t>5</w:t>
+              <w:t>9</w:t>
             </w:r>
             <w:r>
               <w:rPr>
@@ -3067,7 +3067,7 @@
               <w:lang w:eastAsia="pl-PL"/>
             </w:rPr>
           </w:pPr>
-          <w:hyperlink w:anchor="_Toc502881229" w:history="1">
+          <w:hyperlink w:anchor="_Toc503023181" w:history="1">
             <w:r>
               <w:rPr>
                 <w:rStyle w:val="Hipercze"/>
@@ -3109,7 +3109,7 @@
                 <w:noProof/>
                 <w:webHidden/>
               </w:rPr>
-              <w:instrText xml:space="preserve"> PAGEREF _Toc502881229 \h </w:instrText>
+              <w:instrText xml:space="preserve"> PAGEREF _Toc503023181 \h </w:instrText>
             </w:r>
             <w:r>
               <w:rPr>
@@ -3129,7 +3129,7 @@
                 <w:noProof/>
                 <w:webHidden/>
               </w:rPr>
-              <w:t>5</w:t>
+              <w:t>9</w:t>
             </w:r>
             <w:r>
               <w:rPr>
@@ -3153,7 +3153,7 @@
               <w:sz w:val="22"/>
             </w:rPr>
           </w:pPr>
-          <w:hyperlink w:anchor="_Toc502881230" w:history="1">
+          <w:hyperlink w:anchor="_Toc503023182" w:history="1">
             <w:r>
               <w:rPr>
                 <w:rStyle w:val="Hipercze"/>
@@ -3195,7 +3195,7 @@
                 <w:noProof/>
                 <w:webHidden/>
               </w:rPr>
-              <w:instrText xml:space="preserve"> PAGEREF _Toc502881230 \h </w:instrText>
+              <w:instrText xml:space="preserve"> PAGEREF _Toc503023182 \h </w:instrText>
             </w:r>
             <w:r>
               <w:rPr>
@@ -3215,7 +3215,7 @@
                 <w:noProof/>
                 <w:webHidden/>
               </w:rPr>
-              <w:t>5</w:t>
+              <w:t>9</w:t>
             </w:r>
             <w:r>
               <w:rPr>
@@ -3239,7 +3239,7 @@
               <w:sz w:val="22"/>
             </w:rPr>
           </w:pPr>
-          <w:hyperlink w:anchor="_Toc502881231" w:history="1">
+          <w:hyperlink w:anchor="_Toc503023183" w:history="1">
             <w:r>
               <w:rPr>
                 <w:rStyle w:val="Hipercze"/>
@@ -3281,7 +3281,7 @@
                 <w:noProof/>
                 <w:webHidden/>
               </w:rPr>
-              <w:instrText xml:space="preserve"> PAGEREF _Toc502881231 \h </w:instrText>
+              <w:instrText xml:space="preserve"> PAGEREF _Toc503023183 \h </w:instrText>
             </w:r>
             <w:r>
               <w:rPr>
@@ -3301,7 +3301,7 @@
                 <w:noProof/>
                 <w:webHidden/>
               </w:rPr>
-              <w:t>5</w:t>
+              <w:t>9</w:t>
             </w:r>
             <w:r>
               <w:rPr>
@@ -3325,7 +3325,7 @@
               <w:sz w:val="22"/>
             </w:rPr>
           </w:pPr>
-          <w:hyperlink w:anchor="_Toc502881232" w:history="1">
+          <w:hyperlink w:anchor="_Toc503023184" w:history="1">
             <w:r>
               <w:rPr>
                 <w:rStyle w:val="Hipercze"/>
@@ -3367,7 +3367,7 @@
                 <w:noProof/>
                 <w:webHidden/>
               </w:rPr>
-              <w:instrText xml:space="preserve"> PAGEREF _Toc502881232 \h </w:instrText>
+              <w:instrText xml:space="preserve"> PAGEREF _Toc503023184 \h </w:instrText>
             </w:r>
             <w:r>
               <w:rPr>
@@ -3387,7 +3387,7 @@
                 <w:noProof/>
                 <w:webHidden/>
               </w:rPr>
-              <w:t>5</w:t>
+              <w:t>9</w:t>
             </w:r>
             <w:r>
               <w:rPr>
@@ -3411,7 +3411,7 @@
               <w:sz w:val="22"/>
             </w:rPr>
           </w:pPr>
-          <w:hyperlink w:anchor="_Toc502881233" w:history="1">
+          <w:hyperlink w:anchor="_Toc503023185" w:history="1">
             <w:r>
               <w:rPr>
                 <w:rStyle w:val="Hipercze"/>
@@ -3453,7 +3453,7 @@
                 <w:noProof/>
                 <w:webHidden/>
               </w:rPr>
-              <w:instrText xml:space="preserve"> PAGEREF _Toc502881233 \h </w:instrText>
+              <w:instrText xml:space="preserve"> PAGEREF _Toc503023185 \h </w:instrText>
             </w:r>
             <w:r>
               <w:rPr>
@@ -3473,7 +3473,7 @@
                 <w:noProof/>
                 <w:webHidden/>
               </w:rPr>
-              <w:t>5</w:t>
+              <w:t>9</w:t>
             </w:r>
             <w:r>
               <w:rPr>
@@ -3497,7 +3497,7 @@
               <w:sz w:val="22"/>
             </w:rPr>
           </w:pPr>
-          <w:hyperlink w:anchor="_Toc502881234" w:history="1">
+          <w:hyperlink w:anchor="_Toc503023186" w:history="1">
             <w:r>
               <w:rPr>
                 <w:rStyle w:val="Hipercze"/>
@@ -3539,7 +3539,7 @@
                 <w:noProof/>
                 <w:webHidden/>
               </w:rPr>
-              <w:instrText xml:space="preserve"> PAGEREF _Toc502881234 \h </w:instrText>
+              <w:instrText xml:space="preserve"> PAGEREF _Toc503023186 \h </w:instrText>
             </w:r>
             <w:r>
               <w:rPr>
@@ -3559,7 +3559,7 @@
                 <w:noProof/>
                 <w:webHidden/>
               </w:rPr>
-              <w:t>5</w:t>
+              <w:t>9</w:t>
             </w:r>
             <w:r>
               <w:rPr>
@@ -3583,7 +3583,7 @@
               <w:lang w:eastAsia="pl-PL"/>
             </w:rPr>
           </w:pPr>
-          <w:hyperlink w:anchor="_Toc502881235" w:history="1">
+          <w:hyperlink w:anchor="_Toc503023187" w:history="1">
             <w:r>
               <w:rPr>
                 <w:rStyle w:val="Hipercze"/>
@@ -3625,7 +3625,7 @@
                 <w:noProof/>
                 <w:webHidden/>
               </w:rPr>
-              <w:instrText xml:space="preserve"> PAGEREF _Toc502881235 \h </w:instrText>
+              <w:instrText xml:space="preserve"> PAGEREF _Toc503023187 \h </w:instrText>
             </w:r>
             <w:r>
               <w:rPr>
@@ -3645,7 +3645,7 @@
                 <w:noProof/>
                 <w:webHidden/>
               </w:rPr>
-              <w:t>6</w:t>
+              <w:t>9</w:t>
             </w:r>
             <w:r>
               <w:rPr>
@@ -3693,7 +3693,7 @@
           <w:numId w:val="2"/>
         </w:numPr>
       </w:pPr>
-      <w:bookmarkStart w:id="0" w:name="_Toc502881194"/>
+      <w:bookmarkStart w:id="0" w:name="_Toc503023146"/>
       <w:r>
         <w:lastRenderedPageBreak/>
         <w:t>Abstra</w:t>
@@ -3887,7 +3887,7 @@
       <w:pPr>
         <w:pStyle w:val="Nagwek1"/>
       </w:pPr>
-      <w:bookmarkStart w:id="1" w:name="_Toc502881195"/>
+      <w:bookmarkStart w:id="1" w:name="_Toc503023147"/>
       <w:r>
         <w:lastRenderedPageBreak/>
         <w:t>Wstęp</w:t>
@@ -3902,7 +3902,7 @@
           <w:lang w:eastAsia="pl-PL"/>
         </w:rPr>
       </w:pPr>
-      <w:bookmarkStart w:id="2" w:name="_Toc502881196"/>
+      <w:bookmarkStart w:id="2" w:name="_Toc503023148"/>
       <w:r>
         <w:rPr>
           <w:rFonts w:eastAsia="Times New Roman"/>
@@ -4289,7 +4289,7 @@
           <w:lang w:eastAsia="pl-PL"/>
         </w:rPr>
       </w:pPr>
-      <w:bookmarkStart w:id="3" w:name="_Toc502881197"/>
+      <w:bookmarkStart w:id="3" w:name="_Toc503023149"/>
       <w:r>
         <w:rPr>
           <w:lang w:eastAsia="pl-PL"/>
@@ -4402,7 +4402,7 @@
           <w:lang w:eastAsia="pl-PL"/>
         </w:rPr>
       </w:pPr>
-      <w:bookmarkStart w:id="4" w:name="_Toc502881198"/>
+      <w:bookmarkStart w:id="4" w:name="_Toc503023150"/>
       <w:r>
         <w:rPr>
           <w:lang w:eastAsia="pl-PL"/>
@@ -4620,7 +4620,7 @@
       <w:pPr>
         <w:pStyle w:val="Nagwek1"/>
       </w:pPr>
-      <w:bookmarkStart w:id="5" w:name="_Toc502881199"/>
+      <w:bookmarkStart w:id="5" w:name="_Toc503023151"/>
       <w:r>
         <w:t>Przegląd stosowanych technologi</w:t>
       </w:r>
@@ -4633,7 +4633,7 @@
       <w:pPr>
         <w:pStyle w:val="Nagwek2"/>
       </w:pPr>
-      <w:bookmarkStart w:id="6" w:name="_Toc502881200"/>
+      <w:bookmarkStart w:id="6" w:name="_Toc503023152"/>
       <w:r>
         <w:t>O</w:t>
       </w:r>
@@ -4649,7 +4649,7 @@
       <w:pPr>
         <w:pStyle w:val="Nagwek3"/>
       </w:pPr>
-      <w:bookmarkStart w:id="7" w:name="_Toc502881201"/>
+      <w:bookmarkStart w:id="7" w:name="_Toc503023153"/>
       <w:r>
         <w:t>Czym</w:t>
       </w:r>
@@ -4715,7 +4715,7 @@
       <w:pPr>
         <w:pStyle w:val="Nagwek3"/>
       </w:pPr>
-      <w:bookmarkStart w:id="8" w:name="_Toc502881202"/>
+      <w:bookmarkStart w:id="8" w:name="_Toc503023154"/>
       <w:r>
         <w:t>Wersje OpenGL</w:t>
       </w:r>
@@ -4851,7 +4851,7 @@
       <w:pPr>
         <w:pStyle w:val="Nagwek3"/>
       </w:pPr>
-      <w:bookmarkStart w:id="9" w:name="_Toc502881205"/>
+      <w:bookmarkStart w:id="9" w:name="_Toc503023155"/>
       <w:r>
         <w:lastRenderedPageBreak/>
         <w:t>Dodatkowe biblioteki</w:t>
@@ -4898,7 +4898,6 @@
       <w:r>
         <w:t xml:space="preserve"> każdej jego implementacji.</w:t>
       </w:r>
-      <w:bookmarkStart w:id="10" w:name="_Toc502881204"/>
       <w:r>
         <w:t xml:space="preserve"> </w:t>
       </w:r>
@@ -4992,6 +4991,7 @@
       <w:pPr>
         <w:pStyle w:val="Nagwek3"/>
       </w:pPr>
+      <w:bookmarkStart w:id="10" w:name="_Toc503023156"/>
       <w:r>
         <w:t>Kolejność renderowania w OpenGL</w:t>
       </w:r>
@@ -5160,7 +5160,7 @@
       <w:pPr>
         <w:pStyle w:val="Nagwek3"/>
       </w:pPr>
-      <w:bookmarkStart w:id="11" w:name="_Toc502881203"/>
+      <w:bookmarkStart w:id="11" w:name="_Toc503023157"/>
       <w:r>
         <w:t>OpenGL jako maszyna stanów</w:t>
       </w:r>
@@ -5280,384 +5280,1632 @@
       </w:r>
       <w:r>
         <w:br/>
-      </w:r>
-      <w:bookmarkStart w:id="12" w:name="_GoBack"/>
+        <w:t xml:space="preserve">z informacją o ich domyślnych wartościach </w:t>
+      </w:r>
+      <w:r>
+        <w:t xml:space="preserve">znajduje się w dokumentacji </w:t>
+      </w:r>
+      <w:r>
+        <w:t>API [E]</w:t>
+      </w:r>
+      <w:r>
+        <w:t>.</w:t>
+      </w:r>
+    </w:p>
+    <w:p>
+      <w:pPr>
+        <w:pStyle w:val="Nagwek3"/>
+      </w:pPr>
+      <w:bookmarkStart w:id="12" w:name="_Toc503023158"/>
+      <w:r>
+        <w:t>Transformacj</w:t>
+      </w:r>
+      <w:r>
+        <w:t>e</w:t>
+      </w:r>
       <w:bookmarkEnd w:id="12"/>
-      <w:r>
-        <w:t xml:space="preserve">z informacją o ich domyślnych wartościach </w:t>
-      </w:r>
-      <w:r>
-        <w:t xml:space="preserve">znajduje się w dokumentacji </w:t>
-      </w:r>
-      <w:r>
-        <w:t>API [E]</w:t>
+    </w:p>
+    <w:p>
+      <w:pPr>
+        <w:rPr>
+          <w:noProof/>
+        </w:rPr>
+      </w:pPr>
+      <w:r>
+        <w:t>Jednym z podstawowych konceptów</w:t>
+      </w:r>
+      <w:r>
+        <w:t>, zrozumienie których jest kluczowe do pracy z OpenGL są transformacje</w:t>
       </w:r>
       <w:r>
         <w:t>.</w:t>
       </w:r>
-      <w:bookmarkStart w:id="13" w:name="_Toc502881207"/>
+      <w:r>
+        <w:t xml:space="preserve"> Pozwalają one na manipulację</w:t>
+      </w:r>
+      <w:r>
+        <w:t xml:space="preserve"> położenia</w:t>
+      </w:r>
+      <w:r>
+        <w:t xml:space="preserve"> </w:t>
+      </w:r>
+      <w:r>
+        <w:t>wierzchołków w trój-wymiarowej przestrzeni</w:t>
+      </w:r>
+      <w:r>
+        <w:t xml:space="preserve"> </w:t>
+      </w:r>
+      <w:r>
+        <w:t xml:space="preserve">sceny </w:t>
+      </w:r>
+      <w:r>
+        <w:t xml:space="preserve">oraz pozycji </w:t>
+      </w:r>
+      <w:r>
+        <w:t>i</w:t>
+      </w:r>
+      <w:r>
+        <w:t xml:space="preserve"> s</w:t>
+      </w:r>
+      <w:r>
+        <w:t>posobu w jaki na nią patrzymy. W efekcie otrzymujemy zrzutowany na płaszczyznę obraz złożony z pikseli.</w:t>
+      </w:r>
+    </w:p>
+    <w:p>
+      <w:r>
+        <w:rPr>
+          <w:noProof/>
+        </w:rPr>
+        <w:drawing>
+          <wp:inline distT="0" distB="0" distL="0" distR="0" wp14:anchorId="17AB151D" wp14:editId="44998260">
+            <wp:extent cx="5565913" cy="2775874"/>
+            <wp:effectExtent l="0" t="0" r="0" b="5715"/>
+            <wp:docPr id="9" name="Obraz 9"/>
+            <wp:cNvGraphicFramePr>
+              <a:graphicFrameLocks xmlns:a="http://schemas.openxmlformats.org/drawingml/2006/main" noChangeAspect="1"/>
+            </wp:cNvGraphicFramePr>
+            <a:graphic xmlns:a="http://schemas.openxmlformats.org/drawingml/2006/main">
+              <a:graphicData uri="http://schemas.openxmlformats.org/drawingml/2006/picture">
+                <pic:pic xmlns:pic="http://schemas.openxmlformats.org/drawingml/2006/picture">
+                  <pic:nvPicPr>
+                    <pic:cNvPr id="1" name=""/>
+                    <pic:cNvPicPr/>
+                  </pic:nvPicPr>
+                  <pic:blipFill rotWithShape="1">
+                    <a:blip r:embed="rId9"/>
+                    <a:srcRect l="22222" t="28955" r="23527" b="22945"/>
+                    <a:stretch/>
+                  </pic:blipFill>
+                  <pic:spPr bwMode="auto">
+                    <a:xfrm>
+                      <a:off x="0" y="0"/>
+                      <a:ext cx="5575043" cy="2780427"/>
+                    </a:xfrm>
+                    <a:prstGeom prst="rect">
+                      <a:avLst/>
+                    </a:prstGeom>
+                    <a:ln>
+                      <a:noFill/>
+                    </a:ln>
+                    <a:extLst>
+                      <a:ext uri="{53640926-AAD7-44D8-BBD7-CCE9431645EC}">
+                        <a14:shadowObscured xmlns:a14="http://schemas.microsoft.com/office/drawing/2010/main"/>
+                      </a:ext>
+                    </a:extLst>
+                  </pic:spPr>
+                </pic:pic>
+              </a:graphicData>
+            </a:graphic>
+          </wp:inline>
+        </w:drawing>
+      </w:r>
+    </w:p>
+    <w:p>
+      <w:pPr>
+        <w:jc w:val="center"/>
+      </w:pPr>
+      <w:r>
+        <w:t>Rys. 2.2 Kolejność aplikowania transformacji</w:t>
+      </w:r>
+      <w:r>
+        <w:t xml:space="preserve"> [E]</w:t>
+      </w:r>
+    </w:p>
+    <w:p>
+      <w:r>
+        <w:lastRenderedPageBreak/>
+        <w:t xml:space="preserve">Według kolejności przedstawionej na powyższym schemacie, pierwszym etapem przetwarzania otrzymanych wierzchołków jest transformacja modelująca i transformacja obserwatora. Zostaną one szczegółowo omówione w rozdziale 2.1.8. Jej wyniki są przekazywane do transformacji projekcji </w:t>
+      </w:r>
+      <w:r>
+        <w:t xml:space="preserve">omówionej w rozdziale 2.1.9. Ostatnią transformacją wykonywaną na wierzchołkach przekształcenie ich do wydzielonej przestrzeni okna (viewport). </w:t>
+      </w:r>
+      <w:r>
+        <w:t>Na podstawie informacji o wysokości i szerokości dostępnego obszaru wyświetlania ustawiane są naturalne proporcje dla wyświetlanego obrazu. Tak przetworzony obraz złożony z pikseli może być bezpośrednio wyświetlony na ekranie.</w:t>
+      </w:r>
     </w:p>
     <w:p>
       <w:pPr>
         <w:pStyle w:val="Nagwek3"/>
       </w:pPr>
-      <w:r>
-        <w:t>Transformacja modelująca</w:t>
+      <w:bookmarkStart w:id="13" w:name="_Toc503023159"/>
+      <w:r>
+        <w:t>Macierze transformacji</w:t>
       </w:r>
       <w:bookmarkEnd w:id="13"/>
     </w:p>
+    <w:p>
+      <w:r>
+        <w:t xml:space="preserve">Z matematycznego punktu widzenia transformacje są sekwencją wymnożonych ze sobą macierzy o wymiarach 4x4.  Warto zrozumieć takie spojrzenie na transformacje ponieważ pozwala ono pojąć znaczenie kolejności ich nakładania – mnożenie macierzy nie jest przemienne. </w:t>
+      </w:r>
+    </w:p>
+    <w:p>
+      <w:r>
+        <w:t xml:space="preserve">Pierwszym krokiem jest wczytywanie </w:t>
+      </w:r>
+      <w:r>
+        <w:t xml:space="preserve">do bufora </w:t>
+      </w:r>
+      <w:r>
+        <w:rPr>
+          <w:b/>
+        </w:rPr>
+        <w:t>B</w:t>
+      </w:r>
+      <w:r>
+        <w:t xml:space="preserve"> </w:t>
+      </w:r>
+      <w:r>
+        <w:t xml:space="preserve">macierzy tożsamości </w:t>
+      </w:r>
+      <w:r>
+        <w:rPr>
+          <w:b/>
+        </w:rPr>
+        <w:t>I</w:t>
+      </w:r>
+      <w:r>
+        <w:t xml:space="preserve">. </w:t>
+      </w:r>
+      <w:r>
+        <w:t xml:space="preserve">Każda kolejna zdefiniowana transformacja polega </w:t>
+      </w:r>
+      <w:r>
+        <w:t xml:space="preserve">na przemnożeniu </w:t>
+      </w:r>
+      <w:r>
+        <w:t>aktualne</w:t>
+      </w:r>
+      <w:r>
+        <w:t>j</w:t>
+      </w:r>
+      <w:r>
+        <w:t xml:space="preserve"> </w:t>
+      </w:r>
+      <w:r>
+        <w:t>macierzy</w:t>
+      </w:r>
+      <w:r>
+        <w:t xml:space="preserve"> </w:t>
+      </w:r>
+      <w:r>
+        <w:rPr>
+          <w:b/>
+        </w:rPr>
+        <w:t>B</w:t>
+      </w:r>
+      <w:r>
+        <w:t xml:space="preserve"> przez macierz</w:t>
+      </w:r>
+      <w:r>
+        <w:t xml:space="preserve"> transformacji</w:t>
+      </w:r>
+      <w:r>
+        <w:t xml:space="preserve"> </w:t>
+      </w:r>
+      <w:r>
+        <w:rPr>
+          <w:b/>
+        </w:rPr>
+        <w:t>T</w:t>
+      </w:r>
+      <w:r>
+        <w:t xml:space="preserve">, co daje w efekcie nową macierz </w:t>
+      </w:r>
+      <w:r>
+        <w:rPr>
+          <w:b/>
+        </w:rPr>
+        <w:t>B</w:t>
+      </w:r>
+      <w:r>
+        <w:rPr>
+          <w:b/>
+        </w:rPr>
+        <w:t>T</w:t>
+      </w:r>
+      <w:r>
+        <w:t xml:space="preserve">. </w:t>
+      </w:r>
+      <w:r>
+        <w:t>Po zaaplikowaniu wszystkich transformacji, tj. wymnożeniu ich macierzy</w:t>
+      </w:r>
+      <w:r>
+        <w:t xml:space="preserve"> </w:t>
+      </w:r>
+      <w:r>
+        <w:rPr>
+          <w:b/>
+        </w:rPr>
+        <w:t>IT</w:t>
+      </w:r>
+      <w:r>
+        <w:rPr>
+          <w:b/>
+          <w:vertAlign w:val="subscript"/>
+        </w:rPr>
+        <w:t>1</w:t>
+      </w:r>
+      <w:r>
+        <w:rPr>
+          <w:b/>
+        </w:rPr>
+        <w:t>T</w:t>
+      </w:r>
+      <w:r>
+        <w:rPr>
+          <w:b/>
+          <w:vertAlign w:val="subscript"/>
+        </w:rPr>
+        <w:t>2</w:t>
+      </w:r>
+      <w:r>
+        <w:rPr>
+          <w:b/>
+        </w:rPr>
+        <w:t>[.</w:t>
+      </w:r>
+      <w:r>
+        <w:rPr>
+          <w:b/>
+        </w:rPr>
+        <w:t>..</w:t>
+      </w:r>
+      <w:r>
+        <w:rPr>
+          <w:b/>
+        </w:rPr>
+        <w:t>]</w:t>
+      </w:r>
+      <w:r>
+        <w:rPr>
+          <w:b/>
+        </w:rPr>
+        <w:t>T</w:t>
+      </w:r>
+      <w:r>
+        <w:rPr>
+          <w:b/>
+          <w:vertAlign w:val="subscript"/>
+        </w:rPr>
+        <w:t>N</w:t>
+      </w:r>
+      <w:r>
+        <w:t xml:space="preserve"> o</w:t>
+      </w:r>
+      <w:r>
+        <w:t>trzymana macierz jest wykorzystywana do wyznaczania nowej pozycji wierzchołka w przestrzeni 3D</w:t>
+      </w:r>
+      <w:r>
+        <w:t xml:space="preserve">. Dzieje się </w:t>
+      </w:r>
+      <w:r>
+        <w:br/>
+      </w:r>
+      <w:r>
+        <w:t>to</w:t>
+      </w:r>
+      <w:r>
+        <w:t xml:space="preserve"> poprzez wymnożenie</w:t>
+      </w:r>
+      <w:r>
+        <w:t xml:space="preserve"> </w:t>
+      </w:r>
+      <w:r>
+        <w:t xml:space="preserve">macierzy </w:t>
+      </w:r>
+      <w:r>
+        <w:rPr>
+          <w:b/>
+        </w:rPr>
+        <w:t>B</w:t>
+      </w:r>
+      <w:r>
+        <w:t xml:space="preserve"> </w:t>
+      </w:r>
+      <w:r>
+        <w:t>przez oryginalną pozycję</w:t>
+      </w:r>
+      <w:r>
+        <w:t xml:space="preserve"> </w:t>
+      </w:r>
+      <w:r>
+        <w:t xml:space="preserve">wierzchołka </w:t>
+      </w:r>
+      <w:r>
+        <w:rPr>
+          <w:b/>
+        </w:rPr>
+        <w:t>v</w:t>
+      </w:r>
+      <w:r>
+        <w:t>.</w:t>
+      </w:r>
+      <w:r>
+        <w:t xml:space="preserve"> </w:t>
+      </w:r>
+      <w:r>
+        <w:t>Oznacza to, że</w:t>
+      </w:r>
+      <w:r>
+        <w:t xml:space="preserve"> transformacje dla wierzchołka aplikowane są w kolejności odwrotnej do ich specyfikacji</w:t>
+      </w:r>
+      <w:r>
+        <w:t xml:space="preserve"> </w:t>
+      </w:r>
+      <w:r>
+        <w:rPr>
+          <w:b/>
+        </w:rPr>
+        <w:t>I</w:t>
+      </w:r>
+      <w:r>
+        <w:t>(</w:t>
+      </w:r>
+      <w:r>
+        <w:rPr>
+          <w:b/>
+        </w:rPr>
+        <w:t>T</w:t>
+      </w:r>
+      <w:r>
+        <w:rPr>
+          <w:b/>
+          <w:vertAlign w:val="subscript"/>
+        </w:rPr>
+        <w:t>1</w:t>
+      </w:r>
+      <w:r>
+        <w:t>(</w:t>
+      </w:r>
+      <w:r>
+        <w:rPr>
+          <w:b/>
+        </w:rPr>
+        <w:t>T</w:t>
+      </w:r>
+      <w:r>
+        <w:rPr>
+          <w:b/>
+          <w:vertAlign w:val="subscript"/>
+        </w:rPr>
+        <w:t>2</w:t>
+      </w:r>
+      <w:r>
+        <w:t>([…](</w:t>
+      </w:r>
+      <w:r>
+        <w:rPr>
+          <w:b/>
+        </w:rPr>
+        <w:t>T</w:t>
+      </w:r>
+      <w:r>
+        <w:rPr>
+          <w:b/>
+          <w:vertAlign w:val="subscript"/>
+        </w:rPr>
+        <w:t>N</w:t>
+      </w:r>
+      <w:r>
+        <w:t>(</w:t>
+      </w:r>
+      <w:r>
+        <w:rPr>
+          <w:b/>
+        </w:rPr>
+        <w:t>v</w:t>
+      </w:r>
+      <w:r>
+        <w:t>)))))</w:t>
+      </w:r>
+      <w:r>
+        <w:t xml:space="preserve"> </w:t>
+      </w:r>
+      <w:r>
+        <w:t xml:space="preserve">w tzw. lokalnym układzie </w:t>
+      </w:r>
+      <w:r>
+        <w:t>odniesienia</w:t>
+      </w:r>
+      <w:r>
+        <w:t xml:space="preserve">. By uzyskać globalny układ </w:t>
+      </w:r>
+      <w:r>
+        <w:t>odniesienia</w:t>
+      </w:r>
+      <w:r>
+        <w:t xml:space="preserve"> należy odwrócić kolejność </w:t>
+      </w:r>
+      <w:r>
+        <w:t xml:space="preserve">aplikowania </w:t>
+      </w:r>
+      <w:r>
+        <w:t>transformacji przed ich wymnożeniem.</w:t>
+      </w:r>
+      <w:r>
+        <w:t xml:space="preserve"> </w:t>
+      </w:r>
+      <w:r>
+        <w:t xml:space="preserve">Dla lepszego zobrazowania konceptu poniżej zamieszczony </w:t>
+      </w:r>
+      <w:r>
+        <w:t>został</w:t>
+      </w:r>
+      <w:r>
+        <w:t xml:space="preserve"> przykład.</w:t>
+      </w:r>
+    </w:p>
+    <w:p>
+      <w:r>
+        <w:t>Przyjmując</w:t>
+      </w:r>
+      <w:r>
+        <w:t xml:space="preserve"> oznaczenia</w:t>
+      </w:r>
+      <w:r>
+        <w:t>:</w:t>
+      </w:r>
+    </w:p>
+    <w:p>
+      <w:pPr>
+        <w:jc w:val="left"/>
+      </w:pPr>
+      <w:r>
+        <w:t>T –</w:t>
+      </w:r>
+      <w:r>
+        <w:t xml:space="preserve"> </w:t>
+      </w:r>
+      <w:r>
+        <w:t>operacja translacji (przesunięcia)</w:t>
+      </w:r>
+      <w:r>
+        <w:t>,</w:t>
+      </w:r>
+      <w:r>
+        <w:br/>
+        <w:t>R – operacja rotacji</w:t>
+      </w:r>
+      <w:r>
+        <w:t xml:space="preserve">, </w:t>
+      </w:r>
+      <w:r>
+        <w:br/>
+        <w:t>v – oryginalna pozycja wierzchołka</w:t>
+      </w:r>
+    </w:p>
+    <w:p>
+      <w:pPr>
+        <w:jc w:val="left"/>
+      </w:pPr>
+      <w:r>
+        <w:t xml:space="preserve"> </w:t>
+      </w:r>
+      <w:r>
+        <w:rPr>
+          <w:noProof/>
+        </w:rPr>
+        <w:drawing>
+          <wp:inline distT="0" distB="0" distL="0" distR="0" wp14:anchorId="122399FB" wp14:editId="391295DB">
+            <wp:extent cx="5756910" cy="1979930"/>
+            <wp:effectExtent l="0" t="0" r="0" b="1270"/>
+            <wp:docPr id="8" name="Obraz 8" descr="C:\Code\LegacyOpenGL\LegacyOpenGlApp\Models\transform_local_desc.png"/>
+            <wp:cNvGraphicFramePr>
+              <a:graphicFrameLocks xmlns:a="http://schemas.openxmlformats.org/drawingml/2006/main" noChangeAspect="1"/>
+            </wp:cNvGraphicFramePr>
+            <a:graphic xmlns:a="http://schemas.openxmlformats.org/drawingml/2006/main">
+              <a:graphicData uri="http://schemas.openxmlformats.org/drawingml/2006/picture">
+                <pic:pic xmlns:pic="http://schemas.openxmlformats.org/drawingml/2006/picture">
+                  <pic:nvPicPr>
+                    <pic:cNvPr id="0" name="Picture 6" descr="C:\Code\LegacyOpenGL\LegacyOpenGlApp\Models\transform_local_desc.png"/>
+                    <pic:cNvPicPr>
+                      <a:picLocks noChangeAspect="1" noChangeArrowheads="1"/>
+                    </pic:cNvPicPr>
+                  </pic:nvPicPr>
+                  <pic:blipFill>
+                    <a:blip r:embed="rId10">
+                      <a:extLst>
+                        <a:ext uri="{28A0092B-C50C-407E-A947-70E740481C1C}">
+                          <a14:useLocalDpi xmlns:a14="http://schemas.microsoft.com/office/drawing/2010/main" val="0"/>
+                        </a:ext>
+                      </a:extLst>
+                    </a:blip>
+                    <a:srcRect/>
+                    <a:stretch>
+                      <a:fillRect/>
+                    </a:stretch>
+                  </pic:blipFill>
+                  <pic:spPr bwMode="auto">
+                    <a:xfrm>
+                      <a:off x="0" y="0"/>
+                      <a:ext cx="5756910" cy="1979930"/>
+                    </a:xfrm>
+                    <a:prstGeom prst="rect">
+                      <a:avLst/>
+                    </a:prstGeom>
+                    <a:noFill/>
+                    <a:ln>
+                      <a:noFill/>
+                    </a:ln>
+                  </pic:spPr>
+                </pic:pic>
+              </a:graphicData>
+            </a:graphic>
+          </wp:inline>
+        </w:drawing>
+      </w:r>
+    </w:p>
+    <w:p>
+      <w:pPr>
+        <w:jc w:val="center"/>
+      </w:pPr>
+      <w:r>
+        <w:t>Rys. 2.</w:t>
+      </w:r>
+      <w:r>
+        <w:t>3</w:t>
+      </w:r>
+      <w:r>
+        <w:t xml:space="preserve"> Lokalny system odniesienia</w:t>
+      </w:r>
+    </w:p>
+    <w:p>
+      <w:pPr>
+        <w:jc w:val="center"/>
+      </w:pPr>
+    </w:p>
+    <w:p>
+      <w:pPr>
+        <w:jc w:val="left"/>
+      </w:pPr>
+      <w:r>
+        <w:rPr>
+          <w:noProof/>
+        </w:rPr>
+        <w:lastRenderedPageBreak/>
+        <w:drawing>
+          <wp:inline distT="0" distB="0" distL="0" distR="0" wp14:anchorId="014C34CF" wp14:editId="6392AC09">
+            <wp:extent cx="5756910" cy="1964055"/>
+            <wp:effectExtent l="0" t="0" r="0" b="0"/>
+            <wp:docPr id="7" name="Obraz 7" descr="C:\Code\LegacyOpenGL\LegacyOpenGlApp\Models\transform_global_desc.png"/>
+            <wp:cNvGraphicFramePr>
+              <a:graphicFrameLocks xmlns:a="http://schemas.openxmlformats.org/drawingml/2006/main" noChangeAspect="1"/>
+            </wp:cNvGraphicFramePr>
+            <a:graphic xmlns:a="http://schemas.openxmlformats.org/drawingml/2006/main">
+              <a:graphicData uri="http://schemas.openxmlformats.org/drawingml/2006/picture">
+                <pic:pic xmlns:pic="http://schemas.openxmlformats.org/drawingml/2006/picture">
+                  <pic:nvPicPr>
+                    <pic:cNvPr id="0" name="Picture 5" descr="C:\Code\LegacyOpenGL\LegacyOpenGlApp\Models\transform_global_desc.png"/>
+                    <pic:cNvPicPr>
+                      <a:picLocks noChangeAspect="1" noChangeArrowheads="1"/>
+                    </pic:cNvPicPr>
+                  </pic:nvPicPr>
+                  <pic:blipFill>
+                    <a:blip r:embed="rId11">
+                      <a:extLst>
+                        <a:ext uri="{28A0092B-C50C-407E-A947-70E740481C1C}">
+                          <a14:useLocalDpi xmlns:a14="http://schemas.microsoft.com/office/drawing/2010/main" val="0"/>
+                        </a:ext>
+                      </a:extLst>
+                    </a:blip>
+                    <a:srcRect/>
+                    <a:stretch>
+                      <a:fillRect/>
+                    </a:stretch>
+                  </pic:blipFill>
+                  <pic:spPr bwMode="auto">
+                    <a:xfrm>
+                      <a:off x="0" y="0"/>
+                      <a:ext cx="5756910" cy="1964055"/>
+                    </a:xfrm>
+                    <a:prstGeom prst="rect">
+                      <a:avLst/>
+                    </a:prstGeom>
+                    <a:noFill/>
+                    <a:ln>
+                      <a:noFill/>
+                    </a:ln>
+                  </pic:spPr>
+                </pic:pic>
+              </a:graphicData>
+            </a:graphic>
+          </wp:inline>
+        </w:drawing>
+      </w:r>
+    </w:p>
+    <w:p>
+      <w:pPr>
+        <w:jc w:val="center"/>
+      </w:pPr>
+      <w:r>
+        <w:t>Rys. 2.</w:t>
+      </w:r>
+      <w:r>
+        <w:t>3</w:t>
+      </w:r>
+      <w:r>
+        <w:t xml:space="preserve"> Globalny system odniesienia</w:t>
+      </w:r>
+    </w:p>
+    <w:p>
+      <w:pPr>
+        <w:jc w:val="left"/>
+      </w:pPr>
+      <w:r>
+        <w:t>Dąż</w:t>
+      </w:r>
+      <w:r>
+        <w:t>yć</w:t>
+      </w:r>
+      <w:r>
+        <w:t xml:space="preserve"> do osiągnięcia stanu </w:t>
+      </w:r>
+      <w:r>
+        <w:t>przedstawion</w:t>
+      </w:r>
+      <w:r>
+        <w:t>ego</w:t>
+      </w:r>
+      <w:r>
+        <w:t xml:space="preserve"> na </w:t>
+      </w:r>
+      <w:r>
+        <w:t xml:space="preserve">ostatniej pozycji na </w:t>
+      </w:r>
+      <w:r>
+        <w:t>powyższy</w:t>
+      </w:r>
+      <w:r>
+        <w:t>ch</w:t>
+      </w:r>
+      <w:r>
+        <w:t xml:space="preserve"> rysunk</w:t>
+      </w:r>
+      <w:r>
+        <w:t>ach</w:t>
+      </w:r>
+      <w:r>
+        <w:t xml:space="preserve"> </w:t>
+      </w:r>
+      <w:r>
+        <w:t>można</w:t>
+      </w:r>
+      <w:r>
+        <w:t xml:space="preserve"> w dwójnasób</w:t>
+      </w:r>
+      <w:r>
+        <w:t>:</w:t>
+      </w:r>
+    </w:p>
+    <w:p>
+      <w:r>
+        <w:t xml:space="preserve">Korzystając z lokalnego układu odniesienia </w:t>
+      </w:r>
+      <w:r>
+        <w:t>należy</w:t>
+      </w:r>
+      <w:r>
+        <w:t xml:space="preserve"> w pierwszej kolejności obrócić obiekt</w:t>
+      </w:r>
+      <w:r>
+        <w:t xml:space="preserve">, co spowoduje jednocześnie obrót układu </w:t>
+      </w:r>
+      <w:r>
+        <w:t>odniesienia</w:t>
+      </w:r>
+      <w:r>
+        <w:t>,</w:t>
+      </w:r>
+      <w:r>
+        <w:t xml:space="preserve"> a następnie przesunąć</w:t>
+      </w:r>
+      <w:r>
+        <w:t xml:space="preserve"> go</w:t>
+      </w:r>
+      <w:r>
+        <w:t xml:space="preserve"> wzdłuż nowej osi OX</w:t>
+      </w:r>
+      <w:r>
+        <w:rPr>
+          <w:rFonts w:cstheme="minorHAnsi"/>
+          <w:b/>
+        </w:rPr>
+        <w:t>´</w:t>
+      </w:r>
+      <w:r>
+        <w:t>.</w:t>
+      </w:r>
+      <w:r>
+        <w:t xml:space="preserve"> Kolejno aplikowane są transformacje </w:t>
+      </w:r>
+      <w:r>
+        <w:rPr>
+          <w:b/>
+        </w:rPr>
+        <w:t>R</w:t>
+      </w:r>
+      <w:r>
+        <w:t>(</w:t>
+      </w:r>
+      <w:r>
+        <w:rPr>
+          <w:b/>
+        </w:rPr>
+        <w:t>v</w:t>
+      </w:r>
+      <w:r>
+        <w:t xml:space="preserve">), </w:t>
+      </w:r>
+      <w:r>
+        <w:rPr>
+          <w:b/>
+        </w:rPr>
+        <w:t>T</w:t>
+      </w:r>
+      <w:r>
+        <w:t>(</w:t>
+      </w:r>
+      <w:r>
+        <w:rPr>
+          <w:b/>
+        </w:rPr>
+        <w:t>R</w:t>
+      </w:r>
+      <w:r>
+        <w:t>(</w:t>
+      </w:r>
+      <w:r>
+        <w:rPr>
+          <w:b/>
+        </w:rPr>
+        <w:t>v</w:t>
+      </w:r>
+      <w:r>
+        <w:t xml:space="preserve">)), </w:t>
+      </w:r>
+      <w:r>
+        <w:rPr>
+          <w:b/>
+        </w:rPr>
+        <w:t>T</w:t>
+      </w:r>
+      <w:r>
+        <w:t>(</w:t>
+      </w:r>
+      <w:r>
+        <w:rPr>
+          <w:b/>
+        </w:rPr>
+        <w:t>R</w:t>
+      </w:r>
+      <w:r>
+        <w:t>(</w:t>
+      </w:r>
+      <w:r>
+        <w:rPr>
+          <w:b/>
+        </w:rPr>
+        <w:t>v</w:t>
+      </w:r>
+      <w:r>
+        <w:t xml:space="preserve">)). </w:t>
+      </w:r>
+      <w:r>
+        <w:t xml:space="preserve"> </w:t>
+      </w:r>
+      <w:r>
+        <w:t>Właściwą kolejnością definiowania macierzy dla tego scenariusza jest więc</w:t>
+      </w:r>
+      <w:r>
+        <w:t>:</w:t>
+      </w:r>
+      <w:r>
+        <w:t xml:space="preserve"> </w:t>
+      </w:r>
+      <w:r>
+        <w:rPr>
+          <w:b/>
+        </w:rPr>
+        <w:t xml:space="preserve">I </w:t>
+      </w:r>
+      <w:r>
+        <w:rPr>
+          <w:b/>
+        </w:rPr>
+        <w:sym w:font="Wingdings" w:char="F0E0"/>
+      </w:r>
+      <w:r>
+        <w:rPr>
+          <w:b/>
+        </w:rPr>
+        <w:t xml:space="preserve"> I</w:t>
+      </w:r>
+      <w:r>
+        <w:rPr>
+          <w:b/>
+        </w:rPr>
+        <w:t>T</w:t>
+      </w:r>
+      <w:r>
+        <w:rPr>
+          <w:b/>
+        </w:rPr>
+        <w:t xml:space="preserve"> </w:t>
+      </w:r>
+      <w:r>
+        <w:rPr>
+          <w:b/>
+        </w:rPr>
+        <w:sym w:font="Wingdings" w:char="F0E0"/>
+      </w:r>
+      <w:r>
+        <w:rPr>
+          <w:b/>
+        </w:rPr>
+        <w:t xml:space="preserve"> IT</w:t>
+      </w:r>
+      <w:r>
+        <w:rPr>
+          <w:b/>
+        </w:rPr>
+        <w:t>R</w:t>
+      </w:r>
+      <w:r>
+        <w:rPr>
+          <w:b/>
+        </w:rPr>
+        <w:t xml:space="preserve"> </w:t>
+      </w:r>
+      <w:r>
+        <w:rPr>
+          <w:b/>
+        </w:rPr>
+        <w:sym w:font="Wingdings" w:char="F0E0"/>
+      </w:r>
+      <w:r>
+        <w:rPr>
+          <w:b/>
+        </w:rPr>
+        <w:t xml:space="preserve"> IT</w:t>
+      </w:r>
+      <w:r>
+        <w:rPr>
+          <w:b/>
+        </w:rPr>
+        <w:t>R</w:t>
+      </w:r>
+      <w:r>
+        <w:rPr>
+          <w:b/>
+        </w:rPr>
+        <w:t>v</w:t>
+      </w:r>
+      <w:r>
+        <w:t>.</w:t>
+      </w:r>
+    </w:p>
+    <w:p>
+      <w:r>
+        <w:t>By skorzystać z globalnego układu odniesienia należy odwrócić kolejność transformacji</w:t>
+      </w:r>
+      <w:r>
+        <w:t xml:space="preserve">. </w:t>
+      </w:r>
+      <w:r>
+        <w:t xml:space="preserve">Pierwszą operacją jaką wykonamy będzie translacja względem osi OX, a następnie rotacja względem środka układu współrzędnych. Porządek aplikowania transformacji w tym wypadku wygląda następująco: </w:t>
+      </w:r>
+      <w:r>
+        <w:rPr>
+          <w:b/>
+        </w:rPr>
+        <w:t>T</w:t>
+      </w:r>
+      <w:r>
+        <w:t>(</w:t>
+      </w:r>
+      <w:r>
+        <w:rPr>
+          <w:b/>
+        </w:rPr>
+        <w:t>v</w:t>
+      </w:r>
+      <w:r>
+        <w:t xml:space="preserve">), </w:t>
+      </w:r>
+      <w:r>
+        <w:rPr>
+          <w:b/>
+        </w:rPr>
+        <w:t>R</w:t>
+      </w:r>
+      <w:r>
+        <w:t>(</w:t>
+      </w:r>
+      <w:r>
+        <w:rPr>
+          <w:b/>
+        </w:rPr>
+        <w:t>T</w:t>
+      </w:r>
+      <w:r>
+        <w:t>(</w:t>
+      </w:r>
+      <w:r>
+        <w:rPr>
+          <w:b/>
+        </w:rPr>
+        <w:t>v</w:t>
+      </w:r>
+      <w:r>
+        <w:t xml:space="preserve">)), </w:t>
+      </w:r>
+      <w:r>
+        <w:rPr>
+          <w:i/>
+        </w:rPr>
+        <w:t xml:space="preserve"> </w:t>
+      </w:r>
+      <w:r>
+        <w:rPr>
+          <w:b/>
+        </w:rPr>
+        <w:t>R</w:t>
+      </w:r>
+      <w:r>
+        <w:t>(</w:t>
+      </w:r>
+      <w:r>
+        <w:rPr>
+          <w:b/>
+        </w:rPr>
+        <w:t>T</w:t>
+      </w:r>
+      <w:r>
+        <w:t>(</w:t>
+      </w:r>
+      <w:r>
+        <w:rPr>
+          <w:b/>
+        </w:rPr>
+        <w:t>v</w:t>
+      </w:r>
+      <w:r>
+        <w:t xml:space="preserve">)).  Należy więc zdefiniować transformacje </w:t>
+      </w:r>
+      <w:r>
+        <w:br/>
+        <w:t>w następującej kolejności</w:t>
+      </w:r>
+      <w:r>
+        <w:t xml:space="preserve">: </w:t>
+      </w:r>
+      <w:r>
+        <w:rPr>
+          <w:b/>
+        </w:rPr>
+        <w:t xml:space="preserve">I </w:t>
+      </w:r>
+      <w:r>
+        <w:rPr>
+          <w:b/>
+        </w:rPr>
+        <w:sym w:font="Wingdings" w:char="F0E0"/>
+      </w:r>
+      <w:r>
+        <w:rPr>
+          <w:b/>
+        </w:rPr>
+        <w:t xml:space="preserve"> I</w:t>
+      </w:r>
+      <w:r>
+        <w:rPr>
+          <w:b/>
+        </w:rPr>
+        <w:t>R</w:t>
+      </w:r>
+      <w:r>
+        <w:rPr>
+          <w:b/>
+        </w:rPr>
+        <w:t xml:space="preserve"> </w:t>
+      </w:r>
+      <w:r>
+        <w:rPr>
+          <w:b/>
+        </w:rPr>
+        <w:sym w:font="Wingdings" w:char="F0E0"/>
+      </w:r>
+      <w:r>
+        <w:rPr>
+          <w:b/>
+        </w:rPr>
+        <w:t xml:space="preserve"> IR</w:t>
+      </w:r>
+      <w:r>
+        <w:rPr>
+          <w:b/>
+        </w:rPr>
+        <w:t>T</w:t>
+      </w:r>
+      <w:r>
+        <w:rPr>
+          <w:b/>
+        </w:rPr>
+        <w:t xml:space="preserve"> </w:t>
+      </w:r>
+      <w:r>
+        <w:rPr>
+          <w:b/>
+        </w:rPr>
+        <w:sym w:font="Wingdings" w:char="F0E0"/>
+      </w:r>
+      <w:r>
+        <w:rPr>
+          <w:b/>
+        </w:rPr>
+        <w:t xml:space="preserve"> IR</w:t>
+      </w:r>
+      <w:r>
+        <w:rPr>
+          <w:b/>
+        </w:rPr>
+        <w:t>T</w:t>
+      </w:r>
+      <w:r>
+        <w:rPr>
+          <w:b/>
+        </w:rPr>
+        <w:t>v</w:t>
+      </w:r>
+      <w:r>
+        <w:t>.</w:t>
+      </w:r>
+    </w:p>
+    <w:p>
+      <w:pPr>
+        <w:pStyle w:val="Nagwek3"/>
+      </w:pPr>
+      <w:bookmarkStart w:id="14" w:name="_Toc503023160"/>
+      <w:r>
+        <w:t xml:space="preserve">Transformacja </w:t>
+      </w:r>
+      <w:r>
+        <w:t>modelująca</w:t>
+      </w:r>
+      <w:r>
+        <w:t xml:space="preserve"> i transformacja obserwatora</w:t>
+      </w:r>
+      <w:bookmarkEnd w:id="14"/>
+    </w:p>
+    <w:p>
+      <w:r>
+        <w:t>Operacje transformacji modelującej i obserwatora wykonywane są na wspólnej macierzy.</w:t>
+      </w:r>
+      <w:r>
+        <w:t xml:space="preserve"> Transformacje modelujące służą do rozmieszczenia poszczególnych obiektów w przestrzeni sceny. Istnieją trzy podstawowe rodzaje transformacji: translacja, rotacja i skalowanie. Specyfikując ujemne wartości dla transformacji skalowania można uzyskać odbicie względem wybranej osi.</w:t>
+      </w:r>
+      <w:r>
+        <w:t xml:space="preserve"> Przed rozpoczęciem specyfikowania transformacji należy z pomocą komendy </w:t>
+      </w:r>
+      <w:r>
+        <w:rPr>
+          <w:b/>
+        </w:rPr>
+        <w:t xml:space="preserve">glMatrixMode() </w:t>
+      </w:r>
+      <w:r>
+        <w:t>wybrać odpowiednią macierz (</w:t>
+      </w:r>
+      <w:r>
+        <w:t>GL_MODELVIEW</w:t>
+      </w:r>
+      <w:r>
+        <w:t xml:space="preserve">). Następnie należy zresetować jej wartość poprzez załadowanie </w:t>
+      </w:r>
+      <w:r>
+        <w:t xml:space="preserve">do niej </w:t>
+      </w:r>
+      <w:r>
+        <w:t xml:space="preserve">macierzy </w:t>
+      </w:r>
+      <w:r>
+        <w:t>tożsamości</w:t>
+      </w:r>
+      <w:r>
+        <w:t>. Od tego momentu możemy nakładać na nią kolejne transformacj</w:t>
+      </w:r>
+      <w:r>
+        <w:t>e</w:t>
+      </w:r>
+      <w:r>
+        <w:t>. Należy pamiętać, że aby uzyskać transformacje w globalnym układzie odniesienia trzeba odwrócić kolejność stosowania transformacji.</w:t>
+      </w:r>
+    </w:p>
+    <w:p>
+      <w:r>
+        <w:t xml:space="preserve">Transformacja obserwatora pozwala na ustawienie pozycji </w:t>
+      </w:r>
+      <w:r>
+        <w:t xml:space="preserve">i orientacji </w:t>
+      </w:r>
+      <w:r>
+        <w:t>z jakiej obserwujemy scenę</w:t>
+      </w:r>
+      <w:r>
+        <w:t xml:space="preserve">. Jej ustawienie dobywa się na tej samej macierzy co transformacji modelującej za pomocą polecenia </w:t>
+      </w:r>
+      <w:r>
+        <w:rPr>
+          <w:b/>
+        </w:rPr>
+        <w:t>glLookAt()</w:t>
+      </w:r>
+      <w:r>
+        <w:t>. Jest ona analogią pozycjonowania aparatu przed wykonaniem zdjęcia. Warto zaznaczyć, że efekt transformacji modelującej można uzyskać również za pomocą transformacji modelującej poprzez odpowiednie przesunięcie / obrót modelowanej sceny.</w:t>
+      </w:r>
+    </w:p>
+    <w:p>
+      <w:pPr>
+        <w:pStyle w:val="Nagwek3"/>
+      </w:pPr>
+      <w:bookmarkStart w:id="15" w:name="_Toc503023161"/>
+      <w:r>
+        <w:t>Transformacja</w:t>
+      </w:r>
+      <w:r>
+        <w:t xml:space="preserve"> projekcji </w:t>
+      </w:r>
+      <w:r>
+        <w:t>–</w:t>
+      </w:r>
+      <w:r>
+        <w:t xml:space="preserve"> r</w:t>
+      </w:r>
+      <w:r>
+        <w:t>zutowanie</w:t>
+      </w:r>
+      <w:bookmarkEnd w:id="15"/>
+    </w:p>
+    <w:p>
+      <w:r>
+        <w:t xml:space="preserve">Transformacja projekcji odpowiada za ustalenie w jaki sposób obiekty sceny będą zachowywać się w zależności od głębokości ich położenia w scenie. </w:t>
+      </w:r>
+      <w:r>
+        <w:t xml:space="preserve">Do jej ustawienia używamy polecenia  </w:t>
+      </w:r>
+      <w:r>
+        <w:rPr>
+          <w:b/>
+        </w:rPr>
+        <w:lastRenderedPageBreak/>
+        <w:t>glMAtrixMode()</w:t>
+      </w:r>
+      <w:r>
+        <w:t>, tym razem jako parametr podając</w:t>
+      </w:r>
+      <w:r>
+        <w:t xml:space="preserve"> GL_PROJECTION</w:t>
+      </w:r>
+      <w:r>
+        <w:t xml:space="preserve">. </w:t>
+      </w:r>
+      <w:r>
+        <w:t xml:space="preserve"> </w:t>
+      </w:r>
+      <w:r>
+        <w:t xml:space="preserve">Ponownie, pierwszą operacją jaką należy wykonać jest wczytanie macierzy tożsamości. Następnie należy wybrać pożądany sposób projekcji. OpenGL oferuje dwa tryby </w:t>
+      </w:r>
+      <w:r>
+        <w:t xml:space="preserve">projekcji – perspektywiczną i ortograficzną. </w:t>
+      </w:r>
+    </w:p>
+    <w:p>
+      <w:r>
+        <w:t xml:space="preserve">Naturalnym efektem obserwowalnym w naturze jest perspektywa sprawiająca, że obiekty oddalone od kamery wydają się mniejsze a dwie równoległe linie (np. tory) zbiegają się na horyzoncie. Transformacją zadaniem której jest symulowanie tego efektu jest transformacja perspektywiczna. Jest ona zwykle stosowana </w:t>
+      </w:r>
+      <w:r>
+        <w:t xml:space="preserve">wtedy gdy oczekuje się foto-realistycznego efektu mającego symulować rzeczywistość. </w:t>
+      </w:r>
+      <w:r>
+        <w:t xml:space="preserve">Ustawiana jest z pomocą polecenia </w:t>
+      </w:r>
+      <w:r>
+        <w:rPr>
+          <w:b/>
+        </w:rPr>
+        <w:t>glFrustum</w:t>
+      </w:r>
+      <w:r>
+        <w:rPr>
+          <w:b/>
+        </w:rPr>
+        <w:t xml:space="preserve">() </w:t>
+      </w:r>
+      <w:r>
+        <w:t>lub</w:t>
+      </w:r>
+      <w:r>
+        <w:rPr>
+          <w:b/>
+        </w:rPr>
+        <w:t xml:space="preserve"> glPerspective()</w:t>
+      </w:r>
+      <w:r>
+        <w:t>.</w:t>
+      </w:r>
+    </w:p>
+    <w:p>
+      <w:r>
+        <w:t xml:space="preserve">Inną dostępną metodą projekcji jest projekcja ortograficzna. W przeciwieństwie do projekcji perspektywicznej </w:t>
+      </w:r>
+      <w:r>
+        <w:t>odległość obiektów od obserwatora nie wpływa na ich wielkość. Ponadto, charakterystyczną cechą takiego podejścia jest to, że równoległe linie pozostają zawsze równoległe. Taki rodzaj projekcji sprawdza np. się w wypadku szkiców architektonicznych gdzie</w:t>
+      </w:r>
+      <w:r>
+        <w:t xml:space="preserve"> </w:t>
+      </w:r>
+      <w:r>
+        <w:t xml:space="preserve">ważnym jest zachowanie właściwych kątów i rozmiarów obiektów. By ustawić projekcję ortograficzną należy skorzystać z polecenia </w:t>
+      </w:r>
+      <w:r>
+        <w:rPr>
+          <w:b/>
+        </w:rPr>
+        <w:t>glOrtho()</w:t>
+      </w:r>
+      <w:r>
+        <w:t xml:space="preserve">. </w:t>
+      </w:r>
+    </w:p>
+    <w:p>
+      <w:pPr>
+        <w:pStyle w:val="Nagwek3"/>
+      </w:pPr>
+      <w:bookmarkStart w:id="16" w:name="_Toc503023162"/>
+      <w:r>
+        <w:t>Oświetlenie</w:t>
+      </w:r>
+      <w:bookmarkEnd w:id="16"/>
+    </w:p>
+    <w:p>
+      <w:bookmarkStart w:id="17" w:name="_GoBack"/>
+      <w:bookmarkEnd w:id="17"/>
+    </w:p>
+    <w:p>
+      <w:pPr>
+        <w:pStyle w:val="Nagwek3"/>
+      </w:pPr>
+      <w:bookmarkStart w:id="18" w:name="_Toc503023163"/>
+      <w:r>
+        <w:t>Właściwości powierzchniowe. Materiały.</w:t>
+      </w:r>
+      <w:bookmarkEnd w:id="18"/>
+    </w:p>
+    <w:p>
+      <w:pPr>
+        <w:pStyle w:val="Nagwek3"/>
+      </w:pPr>
+      <w:r>
+        <w:t xml:space="preserve"> </w:t>
+      </w:r>
+      <w:bookmarkStart w:id="19" w:name="_Toc503023164"/>
+      <w:r>
+        <w:t>Teksturowanie</w:t>
+      </w:r>
+      <w:bookmarkEnd w:id="19"/>
+      <w:r>
+        <w:br/>
+      </w:r>
+    </w:p>
+    <w:p>
+      <w:pPr>
+        <w:pStyle w:val="Nagwek2"/>
+      </w:pPr>
+      <w:bookmarkStart w:id="20" w:name="_Toc503023165"/>
+      <w:r>
+        <w:t>Wspierane formaty</w:t>
+      </w:r>
+      <w:bookmarkEnd w:id="20"/>
+    </w:p>
+    <w:p>
+      <w:pPr>
+        <w:pStyle w:val="Nagwek3"/>
+      </w:pPr>
+      <w:bookmarkStart w:id="21" w:name="_Toc503023166"/>
+      <w:r>
+        <w:t>Omówienie wykorzystanych formatów plików</w:t>
+      </w:r>
+      <w:bookmarkEnd w:id="21"/>
+    </w:p>
+    <w:p>
+      <w:pPr>
+        <w:pStyle w:val="Nagwek3"/>
+      </w:pPr>
+      <w:bookmarkStart w:id="22" w:name="_Toc503023167"/>
+      <w:r>
+        <w:t>Uzasadnienie wyboru</w:t>
+      </w:r>
+      <w:bookmarkEnd w:id="22"/>
+    </w:p>
+    <w:p>
+      <w:pPr>
+        <w:pStyle w:val="Nagwek3"/>
+      </w:pPr>
+      <w:bookmarkStart w:id="23" w:name="_Toc503023168"/>
+      <w:r>
+        <w:t xml:space="preserve">Definicja geometrii sceny </w:t>
+      </w:r>
+      <w:r>
+        <w:t xml:space="preserve">– format </w:t>
+      </w:r>
+      <w:r>
+        <w:t>OBJ</w:t>
+      </w:r>
+      <w:bookmarkEnd w:id="23"/>
+    </w:p>
+    <w:p>
+      <w:pPr>
+        <w:pStyle w:val="Nagwek3"/>
+      </w:pPr>
+      <w:bookmarkStart w:id="24" w:name="_Toc503023169"/>
+      <w:r>
+        <w:t xml:space="preserve">Definicja materiałów </w:t>
+      </w:r>
+      <w:r>
+        <w:t>–</w:t>
+      </w:r>
+      <w:r>
+        <w:t xml:space="preserve"> </w:t>
+      </w:r>
+      <w:r>
+        <w:t xml:space="preserve">format </w:t>
+      </w:r>
+      <w:r>
+        <w:t>MTL</w:t>
+      </w:r>
+      <w:bookmarkEnd w:id="24"/>
+    </w:p>
+    <w:p>
+      <w:pPr>
+        <w:pStyle w:val="Nagwek3"/>
+      </w:pPr>
+      <w:bookmarkStart w:id="25" w:name="_Toc503023170"/>
+      <w:r>
+        <w:t>Tekstury – popularne formaty rastrowe</w:t>
+      </w:r>
+      <w:bookmarkEnd w:id="25"/>
+    </w:p>
     <w:p/>
     <w:p>
       <w:pPr>
+        <w:pStyle w:val="Nagwek1"/>
+      </w:pPr>
+      <w:bookmarkStart w:id="26" w:name="_Toc503023171"/>
+      <w:r>
+        <w:lastRenderedPageBreak/>
+        <w:t xml:space="preserve">Architektura i </w:t>
+      </w:r>
+      <w:r>
+        <w:t>i</w:t>
+      </w:r>
+      <w:r>
+        <w:t>mplementacja rozwiązania</w:t>
+      </w:r>
+      <w:bookmarkEnd w:id="26"/>
+    </w:p>
+    <w:p>
+      <w:pPr>
+        <w:pStyle w:val="Nagwek2"/>
+      </w:pPr>
+      <w:bookmarkStart w:id="27" w:name="_Toc503023172"/>
+      <w:r>
+        <w:t>Analiza wymagań</w:t>
+      </w:r>
+      <w:bookmarkEnd w:id="27"/>
+    </w:p>
+    <w:p>
+      <w:pPr>
+        <w:pStyle w:val="Nagwek2"/>
+      </w:pPr>
+      <w:bookmarkStart w:id="28" w:name="_Toc503023173"/>
+      <w:r>
+        <w:t>Architektura rozwiązania</w:t>
+      </w:r>
+      <w:bookmarkEnd w:id="28"/>
+    </w:p>
+    <w:p>
+      <w:pPr>
+        <w:pStyle w:val="Nagwek2"/>
+      </w:pPr>
+      <w:bookmarkStart w:id="29" w:name="_Toc503023174"/>
+      <w:r>
+        <w:t>Opis komponentów, uml</w:t>
+      </w:r>
+      <w:bookmarkEnd w:id="29"/>
+    </w:p>
+    <w:p>
+      <w:pPr>
+        <w:pStyle w:val="Nagwek2"/>
+      </w:pPr>
+      <w:bookmarkStart w:id="30" w:name="_Toc503023175"/>
+      <w:r>
+        <w:t>Wykorzystanie technologie</w:t>
+      </w:r>
+      <w:bookmarkEnd w:id="30"/>
+    </w:p>
+    <w:p>
+      <w:pPr>
+        <w:pStyle w:val="Nagwek2"/>
+      </w:pPr>
+      <w:bookmarkStart w:id="31" w:name="_Toc503023176"/>
+      <w:r>
+        <w:t>Problemy napotkane podczas implementacji</w:t>
+      </w:r>
+      <w:bookmarkEnd w:id="31"/>
+    </w:p>
+    <w:p/>
+    <w:p>
+      <w:pPr>
+        <w:pStyle w:val="Nagwek1"/>
+      </w:pPr>
+      <w:bookmarkStart w:id="32" w:name="_Toc503023177"/>
+      <w:r>
+        <w:t>Instrukcja</w:t>
+      </w:r>
+      <w:r>
+        <w:t xml:space="preserve"> użytkownika</w:t>
+      </w:r>
+      <w:bookmarkEnd w:id="32"/>
+    </w:p>
+    <w:p>
+      <w:pPr>
+        <w:pStyle w:val="Nagwek2"/>
+      </w:pPr>
+      <w:bookmarkStart w:id="33" w:name="_Toc503023178"/>
+      <w:r>
+        <w:t>Instalacja</w:t>
+      </w:r>
+      <w:bookmarkEnd w:id="33"/>
+      <w:r>
+        <w:t xml:space="preserve"> </w:t>
+      </w:r>
+    </w:p>
+    <w:p>
+      <w:pPr>
+        <w:pStyle w:val="Nagwek2"/>
+      </w:pPr>
+      <w:bookmarkStart w:id="34" w:name="_Toc503023179"/>
+      <w:r>
+        <w:t>Konfiguracja</w:t>
+      </w:r>
+      <w:bookmarkEnd w:id="34"/>
+    </w:p>
+    <w:p>
+      <w:pPr>
+        <w:pStyle w:val="Nagwek2"/>
+      </w:pPr>
+      <w:bookmarkStart w:id="35" w:name="_Toc503023180"/>
+      <w:r>
+        <w:t>Instrukcja użytkowania</w:t>
+      </w:r>
+      <w:bookmarkEnd w:id="35"/>
+      <w:r>
+        <w:t xml:space="preserve"> </w:t>
+      </w:r>
+    </w:p>
+    <w:p>
+      <w:r>
+        <w:t>+ screeny</w:t>
+      </w:r>
+    </w:p>
+    <w:p/>
+    <w:p>
+      <w:pPr>
+        <w:pStyle w:val="Nagwek1"/>
+      </w:pPr>
+      <w:bookmarkStart w:id="36" w:name="_Toc503023181"/>
+      <w:r>
+        <w:t>Podsumowanie i wnioski</w:t>
+      </w:r>
+      <w:bookmarkEnd w:id="36"/>
+    </w:p>
+    <w:p>
+      <w:pPr>
+        <w:pStyle w:val="Nagwek2"/>
+      </w:pPr>
+      <w:bookmarkStart w:id="37" w:name="_Toc503023182"/>
+      <w:r>
+        <w:t xml:space="preserve">Czego się </w:t>
+      </w:r>
+      <w:r>
+        <w:t>nauczyłem</w:t>
+      </w:r>
+      <w:bookmarkEnd w:id="37"/>
+    </w:p>
+    <w:p>
+      <w:pPr>
+        <w:pStyle w:val="Nagwek2"/>
+      </w:pPr>
+      <w:bookmarkStart w:id="38" w:name="_Toc503023183"/>
+      <w:r>
+        <w:t>D</w:t>
+      </w:r>
+      <w:r>
+        <w:t>alszy rozwój</w:t>
+      </w:r>
+      <w:bookmarkEnd w:id="38"/>
+    </w:p>
+    <w:p>
+      <w:pPr>
         <w:pStyle w:val="Nagwek3"/>
       </w:pPr>
-      <w:bookmarkStart w:id="14" w:name="_Toc502881208"/>
+      <w:bookmarkStart w:id="39" w:name="_Toc503023184"/>
+      <w:r>
+        <w:t>Wykorzystanie biblioteki Prism</w:t>
+      </w:r>
+      <w:bookmarkEnd w:id="39"/>
+    </w:p>
+    <w:p>
+      <w:pPr>
+        <w:pStyle w:val="Nagwek3"/>
+      </w:pPr>
+      <w:bookmarkStart w:id="40" w:name="_Toc503023185"/>
+      <w:r>
+        <w:t>Rozbudowa interfejsu użytkownika</w:t>
+      </w:r>
+      <w:bookmarkEnd w:id="40"/>
+    </w:p>
+    <w:p>
+      <w:pPr>
+        <w:pStyle w:val="Nagwek3"/>
+      </w:pPr>
+      <w:bookmarkStart w:id="41" w:name="_Toc503023186"/>
+      <w:r>
+        <w:t>Pokrycie kodu testami</w:t>
+      </w:r>
+      <w:bookmarkEnd w:id="41"/>
+    </w:p>
+    <w:p/>
+    <w:p>
+      <w:pPr>
+        <w:pStyle w:val="Nagwek1"/>
+      </w:pPr>
+      <w:bookmarkStart w:id="42" w:name="_Toc503023187"/>
       <w:r>
         <w:lastRenderedPageBreak/>
-        <w:t>Transformacja obserwatora</w:t>
-      </w:r>
-      <w:bookmarkEnd w:id="14"/>
-    </w:p>
-    <w:p>
-      <w:pPr>
-        <w:pStyle w:val="Nagwek3"/>
-      </w:pPr>
-      <w:bookmarkStart w:id="15" w:name="_Toc502881209"/>
-      <w:r>
-        <w:t>Transformacja</w:t>
-      </w:r>
-      <w:r>
-        <w:t xml:space="preserve"> projekcji - r</w:t>
-      </w:r>
-      <w:r>
-        <w:t>zutowanie</w:t>
-      </w:r>
-      <w:bookmarkEnd w:id="15"/>
-    </w:p>
-    <w:p>
-      <w:pPr>
-        <w:pStyle w:val="Nagwek3"/>
-      </w:pPr>
-      <w:bookmarkStart w:id="16" w:name="_Toc502881210"/>
-      <w:r>
-        <w:t>Oświetlenie</w:t>
-      </w:r>
-      <w:bookmarkEnd w:id="16"/>
-    </w:p>
-    <w:p>
-      <w:pPr>
-        <w:pStyle w:val="Nagwek3"/>
-      </w:pPr>
-      <w:bookmarkStart w:id="17" w:name="_Toc502881211"/>
-      <w:r>
-        <w:t>Właściwości powierzchniowe. Materiały.</w:t>
-      </w:r>
-      <w:bookmarkEnd w:id="17"/>
-    </w:p>
-    <w:p>
-      <w:pPr>
-        <w:pStyle w:val="Nagwek3"/>
-      </w:pPr>
-      <w:r>
-        <w:t xml:space="preserve"> </w:t>
-      </w:r>
-      <w:bookmarkStart w:id="18" w:name="_Toc502881212"/>
-      <w:r>
-        <w:t>Teksturowanie</w:t>
-      </w:r>
-      <w:bookmarkEnd w:id="18"/>
-      <w:r>
-        <w:br/>
-      </w:r>
-    </w:p>
-    <w:p>
-      <w:pPr>
-        <w:pStyle w:val="Nagwek2"/>
-      </w:pPr>
-      <w:bookmarkStart w:id="19" w:name="_Toc502881213"/>
-      <w:r>
-        <w:t>Wspierane formaty</w:t>
-      </w:r>
-      <w:bookmarkEnd w:id="19"/>
-    </w:p>
-    <w:p>
-      <w:pPr>
-        <w:pStyle w:val="Nagwek3"/>
-      </w:pPr>
-      <w:bookmarkStart w:id="20" w:name="_Toc502881214"/>
-      <w:r>
-        <w:t>Omówienie wykorzystanych formatów plików</w:t>
-      </w:r>
-      <w:bookmarkEnd w:id="20"/>
-    </w:p>
-    <w:p>
-      <w:pPr>
-        <w:pStyle w:val="Nagwek3"/>
-      </w:pPr>
-      <w:bookmarkStart w:id="21" w:name="_Toc502881215"/>
-      <w:r>
-        <w:t>Uzasadnienie wyboru</w:t>
-      </w:r>
-      <w:bookmarkEnd w:id="21"/>
-    </w:p>
-    <w:p>
-      <w:pPr>
-        <w:pStyle w:val="Nagwek3"/>
-      </w:pPr>
-      <w:bookmarkStart w:id="22" w:name="_Toc502881216"/>
-      <w:r>
-        <w:t xml:space="preserve">Definicja geometrii sceny </w:t>
-      </w:r>
-      <w:r>
-        <w:t xml:space="preserve">– format </w:t>
-      </w:r>
-      <w:r>
-        <w:t>OBJ</w:t>
-      </w:r>
-      <w:bookmarkEnd w:id="22"/>
-    </w:p>
-    <w:p>
-      <w:pPr>
-        <w:pStyle w:val="Nagwek3"/>
-      </w:pPr>
-      <w:bookmarkStart w:id="23" w:name="_Toc502881217"/>
-      <w:r>
-        <w:t xml:space="preserve">Definicja materiałów </w:t>
-      </w:r>
-      <w:r>
-        <w:t>–</w:t>
-      </w:r>
-      <w:r>
-        <w:t xml:space="preserve"> </w:t>
-      </w:r>
-      <w:r>
-        <w:t xml:space="preserve">format </w:t>
-      </w:r>
-      <w:r>
-        <w:t>MTL</w:t>
-      </w:r>
-      <w:bookmarkEnd w:id="23"/>
-    </w:p>
-    <w:p>
-      <w:pPr>
-        <w:pStyle w:val="Nagwek3"/>
-      </w:pPr>
-      <w:bookmarkStart w:id="24" w:name="_Toc502881218"/>
-      <w:r>
-        <w:t>Tekstury – popularne formaty rastrowe</w:t>
-      </w:r>
-      <w:bookmarkEnd w:id="24"/>
+        <w:t>Bibliografia</w:t>
+      </w:r>
+      <w:bookmarkEnd w:id="42"/>
     </w:p>
     <w:p/>
     <w:p>
-      <w:pPr>
-        <w:pStyle w:val="Nagwek1"/>
-      </w:pPr>
-      <w:bookmarkStart w:id="25" w:name="_Toc502881219"/>
-      <w:r>
-        <w:t xml:space="preserve">Architektura i </w:t>
-      </w:r>
-      <w:r>
-        <w:t>i</w:t>
-      </w:r>
-      <w:r>
-        <w:t>mplementacja rozwiązania</w:t>
-      </w:r>
-      <w:bookmarkEnd w:id="25"/>
-    </w:p>
-    <w:p>
-      <w:pPr>
-        <w:pStyle w:val="Nagwek2"/>
-      </w:pPr>
-      <w:bookmarkStart w:id="26" w:name="_Toc502881220"/>
-      <w:r>
-        <w:t>Analiza wymagań</w:t>
-      </w:r>
-      <w:bookmarkEnd w:id="26"/>
-    </w:p>
-    <w:p>
-      <w:pPr>
-        <w:pStyle w:val="Nagwek2"/>
-      </w:pPr>
-      <w:bookmarkStart w:id="27" w:name="_Toc502881221"/>
-      <w:r>
-        <w:t>Architektura rozwiązania</w:t>
-      </w:r>
-      <w:bookmarkEnd w:id="27"/>
-    </w:p>
-    <w:p>
-      <w:pPr>
-        <w:pStyle w:val="Nagwek2"/>
-      </w:pPr>
-      <w:bookmarkStart w:id="28" w:name="_Toc502881222"/>
-      <w:r>
-        <w:t>Opis komponentów, uml</w:t>
-      </w:r>
-      <w:bookmarkEnd w:id="28"/>
-    </w:p>
-    <w:p>
-      <w:pPr>
-        <w:pStyle w:val="Nagwek2"/>
-      </w:pPr>
-      <w:bookmarkStart w:id="29" w:name="_Toc502881223"/>
-      <w:r>
-        <w:t>Wykorzystanie technologie</w:t>
-      </w:r>
-      <w:bookmarkEnd w:id="29"/>
-    </w:p>
-    <w:p>
-      <w:pPr>
-        <w:pStyle w:val="Nagwek2"/>
-      </w:pPr>
-      <w:bookmarkStart w:id="30" w:name="_Toc502881224"/>
-      <w:r>
-        <w:t>Problemy napotkane podczas implementacji</w:t>
-      </w:r>
-      <w:bookmarkEnd w:id="30"/>
-    </w:p>
-    <w:p/>
-    <w:p>
-      <w:pPr>
-        <w:pStyle w:val="Nagwek1"/>
-      </w:pPr>
-      <w:bookmarkStart w:id="31" w:name="_Toc502881225"/>
-      <w:r>
-        <w:lastRenderedPageBreak/>
-        <w:t>Instrukcja</w:t>
-      </w:r>
-      <w:bookmarkEnd w:id="31"/>
-      <w:r>
-        <w:t xml:space="preserve"> użytkownika</w:t>
-      </w:r>
-    </w:p>
-    <w:p>
-      <w:pPr>
-        <w:pStyle w:val="Nagwek2"/>
-      </w:pPr>
-      <w:bookmarkStart w:id="32" w:name="_Toc502881226"/>
-      <w:r>
-        <w:t>Instalacja</w:t>
-      </w:r>
-      <w:bookmarkEnd w:id="32"/>
-      <w:r>
-        <w:t xml:space="preserve"> </w:t>
-      </w:r>
-    </w:p>
-    <w:p>
-      <w:pPr>
-        <w:pStyle w:val="Nagwek2"/>
-      </w:pPr>
-      <w:bookmarkStart w:id="33" w:name="_Toc502881227"/>
-      <w:r>
-        <w:t>Konfiguracja</w:t>
-      </w:r>
-      <w:bookmarkEnd w:id="33"/>
-    </w:p>
-    <w:p>
-      <w:pPr>
-        <w:pStyle w:val="Nagwek2"/>
-      </w:pPr>
-      <w:bookmarkStart w:id="34" w:name="_Toc502881228"/>
-      <w:r>
-        <w:t>Instrukcja użytkowania</w:t>
-      </w:r>
-      <w:bookmarkEnd w:id="34"/>
-      <w:r>
-        <w:t xml:space="preserve"> </w:t>
-      </w:r>
-    </w:p>
-    <w:p>
-      <w:r>
-        <w:t>+ screeny</w:t>
-      </w:r>
-    </w:p>
-    <w:p/>
-    <w:p>
-      <w:pPr>
-        <w:pStyle w:val="Nagwek1"/>
-      </w:pPr>
-      <w:bookmarkStart w:id="35" w:name="_Toc502881229"/>
-      <w:r>
-        <w:t>Podsumowanie i wnioski</w:t>
-      </w:r>
-      <w:bookmarkEnd w:id="35"/>
-    </w:p>
-    <w:p>
-      <w:pPr>
-        <w:pStyle w:val="Nagwek2"/>
-      </w:pPr>
-      <w:bookmarkStart w:id="36" w:name="_Toc502881230"/>
-      <w:r>
-        <w:t xml:space="preserve">Czego się </w:t>
-      </w:r>
-      <w:r>
-        <w:t>nauczyłem</w:t>
-      </w:r>
-      <w:bookmarkEnd w:id="36"/>
-    </w:p>
-    <w:p>
-      <w:pPr>
-        <w:pStyle w:val="Nagwek2"/>
-      </w:pPr>
-      <w:bookmarkStart w:id="37" w:name="_Toc502881231"/>
-      <w:r>
-        <w:t>D</w:t>
-      </w:r>
-      <w:r>
-        <w:t>alszy rozwój</w:t>
-      </w:r>
-      <w:bookmarkEnd w:id="37"/>
-    </w:p>
-    <w:p>
-      <w:pPr>
-        <w:pStyle w:val="Nagwek3"/>
-      </w:pPr>
-      <w:bookmarkStart w:id="38" w:name="_Toc502881232"/>
-      <w:r>
-        <w:t>Wykorzystanie biblioteki Prism</w:t>
-      </w:r>
-      <w:bookmarkEnd w:id="38"/>
-    </w:p>
-    <w:p>
-      <w:pPr>
-        <w:pStyle w:val="Nagwek3"/>
-      </w:pPr>
-      <w:bookmarkStart w:id="39" w:name="_Toc502881233"/>
-      <w:r>
-        <w:t>Rozbudowa interfejsu użytkownika</w:t>
-      </w:r>
-      <w:bookmarkEnd w:id="39"/>
-    </w:p>
-    <w:p>
-      <w:pPr>
-        <w:pStyle w:val="Nagwek3"/>
-      </w:pPr>
-      <w:bookmarkStart w:id="40" w:name="_Toc502881234"/>
-      <w:r>
-        <w:t>Pokrycie kodu testami</w:t>
-      </w:r>
-      <w:bookmarkEnd w:id="40"/>
-    </w:p>
-    <w:p/>
-    <w:p>
-      <w:pPr>
-        <w:pStyle w:val="Nagwek1"/>
-      </w:pPr>
-      <w:bookmarkStart w:id="41" w:name="_Toc502881235"/>
-      <w:r>
-        <w:t>Bibliografia</w:t>
-      </w:r>
-      <w:bookmarkEnd w:id="41"/>
-    </w:p>
-    <w:p/>
-    <w:p>
       <w:r>
         <w:t>[A]</w:t>
       </w:r>
       <w:r>
         <w:tab/>
       </w:r>
-      <w:hyperlink r:id="rId9" w:history="1">
+      <w:hyperlink r:id="rId12" w:history="1">
         <w:r>
           <w:rPr>
             <w:rStyle w:val="Hipercze"/>
@@ -5676,7 +6924,7 @@
       <w:r>
         <w:tab/>
       </w:r>
-      <w:hyperlink r:id="rId10" w:history="1">
+      <w:hyperlink r:id="rId13" w:history="1">
         <w:r>
           <w:rPr>
             <w:rStyle w:val="Hipercze"/>
@@ -5707,7 +6955,7 @@
       <w:r>
         <w:tab/>
       </w:r>
-      <w:hyperlink r:id="rId11" w:history="1">
+      <w:hyperlink r:id="rId14" w:history="1">
         <w:r>
           <w:rPr>
             <w:rStyle w:val="Hipercze"/>
@@ -5837,7 +7085,6 @@
         <w:rPr>
           <w:lang w:val="en-US"/>
         </w:rPr>
-        <w:lastRenderedPageBreak/>
         <w:t>Ebert D.S., Musgrave F.K., Peachey D., Perlin K. - Texturing and  Modeling, A Procedural Approach, 3rd edition, Morgan Kaufmann; 2002</w:t>
       </w:r>
     </w:p>
@@ -5893,7 +7140,7 @@
       </w:r>
     </w:p>
     <w:sectPr>
-      <w:footerReference w:type="default" r:id="rId12"/>
+      <w:footerReference w:type="default" r:id="rId15"/>
       <w:pgSz w:w="11906" w:h="16838"/>
       <w:pgMar w:top="1417" w:right="1417" w:bottom="1417" w:left="1417" w:header="708" w:footer="708" w:gutter="0"/>
       <w:pgNumType w:start="1"/>
@@ -7702,6 +8949,74 @@
       <w:shd w:val="clear" w:color="auto" w:fill="E6E6E6"/>
     </w:rPr>
   </w:style>
+  <w:style w:type="character" w:styleId="Odwoaniedokomentarza">
+    <w:name w:val="annotation reference"/>
+    <w:basedOn w:val="Domylnaczcionkaakapitu"/>
+    <w:uiPriority w:val="99"/>
+    <w:semiHidden/>
+    <w:unhideWhenUsed/>
+    <w:rsid w:val="00A375F8"/>
+    <w:rPr>
+      <w:sz w:val="16"/>
+      <w:szCs w:val="16"/>
+    </w:rPr>
+  </w:style>
+  <w:style w:type="paragraph" w:styleId="Tekstkomentarza">
+    <w:name w:val="annotation text"/>
+    <w:basedOn w:val="Normalny"/>
+    <w:link w:val="TekstkomentarzaZnak"/>
+    <w:uiPriority w:val="99"/>
+    <w:semiHidden/>
+    <w:unhideWhenUsed/>
+    <w:rsid w:val="00A375F8"/>
+    <w:pPr>
+      <w:spacing w:line="240" w:lineRule="auto"/>
+    </w:pPr>
+    <w:rPr>
+      <w:sz w:val="20"/>
+      <w:szCs w:val="20"/>
+    </w:rPr>
+  </w:style>
+  <w:style w:type="character" w:customStyle="1" w:styleId="TekstkomentarzaZnak">
+    <w:name w:val="Tekst komentarza Znak"/>
+    <w:basedOn w:val="Domylnaczcionkaakapitu"/>
+    <w:link w:val="Tekstkomentarza"/>
+    <w:uiPriority w:val="99"/>
+    <w:semiHidden/>
+    <w:rsid w:val="00A375F8"/>
+    <w:rPr>
+      <w:sz w:val="20"/>
+      <w:szCs w:val="20"/>
+    </w:rPr>
+  </w:style>
+  <w:style w:type="paragraph" w:styleId="Tematkomentarza">
+    <w:name w:val="annotation subject"/>
+    <w:basedOn w:val="Tekstkomentarza"/>
+    <w:next w:val="Tekstkomentarza"/>
+    <w:link w:val="TematkomentarzaZnak"/>
+    <w:uiPriority w:val="99"/>
+    <w:semiHidden/>
+    <w:unhideWhenUsed/>
+    <w:rsid w:val="00A375F8"/>
+    <w:rPr>
+      <w:b/>
+      <w:bCs/>
+    </w:rPr>
+  </w:style>
+  <w:style w:type="character" w:customStyle="1" w:styleId="TematkomentarzaZnak">
+    <w:name w:val="Temat komentarza Znak"/>
+    <w:basedOn w:val="TekstkomentarzaZnak"/>
+    <w:link w:val="Tematkomentarza"/>
+    <w:uiPriority w:val="99"/>
+    <w:semiHidden/>
+    <w:rsid w:val="00A375F8"/>
+    <w:rPr>
+      <w:b/>
+      <w:bCs/>
+      <w:sz w:val="20"/>
+      <w:szCs w:val="20"/>
+    </w:rPr>
+  </w:style>
 </w:styles>
 </file>
 
@@ -8482,7 +9797,7 @@
 </file>
 
 <file path=customXml/itemProps1.xml><?xml version="1.0" encoding="utf-8"?>
-<ds:datastoreItem xmlns:ds="http://schemas.openxmlformats.org/officeDocument/2006/customXml" ds:itemID="{48F81365-3027-450D-BF68-D6BE54462414}">
+<ds:datastoreItem xmlns:ds="http://schemas.openxmlformats.org/officeDocument/2006/customXml" ds:itemID="{0679E697-5CF2-473A-B94C-306731AFF135}">
   <ds:schemaRefs>
     <ds:schemaRef ds:uri="http://schemas.openxmlformats.org/officeDocument/2006/bibliography"/>
   </ds:schemaRefs>

</xml_diff>

<commit_message>
thesis - config + instruction wip
</commit_message>
<xml_diff>
--- a/Praca dyplomowa.docx
+++ b/Praca dyplomowa.docx
@@ -80,7 +80,7 @@
                   <v:path o:extrusionok="f" gradientshapeok="t" o:connecttype="rect"/>
                   <o:lock v:ext="edit" aspectratio="t"/>
                 </v:shapetype>
-                <v:shape id="_x0000_i1025" type="#_x0000_t75" style="width:265.45pt;height:59.1pt">
+                <v:shape id="_x0000_i1025" type="#_x0000_t75" style="width:265.5pt;height:59.25pt">
                   <v:imagedata r:id="rId8" o:title=""/>
                 </v:shape>
               </w:pict>
@@ -8888,6 +8888,12 @@
       </w:r>
     </w:p>
     <w:p>
+      <w:r>
+        <w:t>############## Tłumienie ###############</w:t>
+      </w:r>
+    </w:p>
+    <w:p/>
+    <w:p>
       <w:pPr>
         <w:pStyle w:val="Nagwek3"/>
       </w:pPr>
@@ -8939,6 +8945,7 @@
     </w:p>
     <w:p>
       <w:r>
+        <w:lastRenderedPageBreak/>
         <w:t>Bardziej złożonym rodzajem światła jest światło kierunkowe</w:t>
       </w:r>
       <w:r>
@@ -8969,220 +8976,228 @@
         <w:t xml:space="preserve">przez </w:t>
       </w:r>
       <w:r>
+        <w:t xml:space="preserve">co poprawia wydajność. </w:t>
+      </w:r>
+      <w:r>
+        <w:t>W przypadku tego rodzaju oświetlenia wykorzystuje się zwykle światło rozproszone (diffuse) i / lub światło odbite (specular).</w:t>
+      </w:r>
+    </w:p>
+    <w:p>
+      <w:r>
+        <w:t>Kolejnym możliwym źródłem światła jest światło pozycyjne</w:t>
+      </w:r>
+      <w:r>
+        <w:t xml:space="preserve"> (positional light)</w:t>
+      </w:r>
+      <w:r>
+        <w:t xml:space="preserve">. Jest to światło </w:t>
+      </w:r>
+      <w:r>
+        <w:t>umieszczone</w:t>
+      </w:r>
+      <w:r>
+        <w:t xml:space="preserve"> w wybranym punkcie</w:t>
+      </w:r>
+      <w:r>
+        <w:t xml:space="preserve"> w przestrzeni sceny</w:t>
+      </w:r>
+      <w:r>
+        <w:t>.</w:t>
+      </w:r>
+      <w:r>
+        <w:t xml:space="preserve"> </w:t>
+      </w:r>
+      <w:r>
+        <w:t xml:space="preserve">W przypadku tego rodzaju światła możemy uzyskać efekt jego osłabiania w zależności od odległości od źródła światła. </w:t>
+      </w:r>
+      <w:r>
+        <w:t xml:space="preserve">Jako, że </w:t>
+      </w:r>
+      <w:r>
+        <w:t xml:space="preserve">domyślnie </w:t>
+      </w:r>
+      <w:r>
+        <w:t xml:space="preserve">promienie rozchodzą się we wszystkich kierunkach z wybranego punktu, </w:t>
+      </w:r>
+      <w:r>
+        <w:t>generowany</w:t>
+      </w:r>
+      <w:r>
+        <w:t xml:space="preserve"> zostaje</w:t>
+      </w:r>
+      <w:r>
+        <w:t xml:space="preserve"> efekt jasnego </w:t>
+      </w:r>
+      <w:r>
+        <w:t>o</w:t>
+      </w:r>
+      <w:r>
+        <w:t xml:space="preserve">świetlenia </w:t>
+      </w:r>
+      <w:r>
+        <w:t xml:space="preserve">pobliskich powierzchni </w:t>
+      </w:r>
+      <w:r>
+        <w:t xml:space="preserve">i słabszego </w:t>
+      </w:r>
+      <w:r>
+        <w:t xml:space="preserve">oświetlenia </w:t>
+      </w:r>
+      <w:r>
+        <w:t>powierzchni oddalonych</w:t>
+      </w:r>
+      <w:r>
+        <w:t>.</w:t>
+      </w:r>
+      <w:r>
+        <w:t xml:space="preserve"> Ponownie, w przypadku tego rodzaju oświetlenia wykorzystuje się zwykle światło rozproszone (diffuse) i / lub światło odbite (specular).</w:t>
+      </w:r>
+    </w:p>
+    <w:p>
+      <w:r>
+        <w:t xml:space="preserve">Specjalnym typem </w:t>
+      </w:r>
+      <w:r>
+        <w:t xml:space="preserve">światła pozycyjnego jest światło punktowe / reflektorowe (spotlight). Pozwala ono na ograniczenie </w:t>
+      </w:r>
+      <w:r>
+        <w:t xml:space="preserve">do stożka </w:t>
+      </w:r>
+      <w:r>
+        <w:t xml:space="preserve">kierunku w jakim </w:t>
+      </w:r>
+      <w:r>
+        <w:t xml:space="preserve">emitowanie jest światło. </w:t>
+      </w:r>
+      <w:r>
+        <w:t xml:space="preserve">Dodatkowo umożliwia kontrolowanie </w:t>
+      </w:r>
+      <w:bookmarkStart w:id="18" w:name="_Hlk503270337"/>
+      <w:r>
+        <w:t xml:space="preserve">rozkładu intensywności emitowanego światła </w:t>
+      </w:r>
+      <w:bookmarkEnd w:id="18"/>
+      <w:r>
+        <w:t xml:space="preserve">(najjaśniejsze </w:t>
+      </w:r>
+      <w:r>
+        <w:br/>
+      </w:r>
+      <w:r>
+        <w:t>w c</w:t>
+      </w:r>
+      <w:r>
+        <w:t xml:space="preserve">entrum stożka) za pomocą wykładnika. Im wyższa jego wartość tym światło jest bardziej skoncentrowane w środku stożka. </w:t>
+      </w:r>
+    </w:p>
+    <w:p>
+      <w:pPr>
+        <w:pStyle w:val="Nagwek3"/>
+      </w:pPr>
+      <w:bookmarkStart w:id="19" w:name="_Toc503174775"/>
+      <w:r>
+        <w:t xml:space="preserve">Oświetlenie </w:t>
+      </w:r>
+      <w:r>
+        <w:t>–</w:t>
+      </w:r>
+      <w:r>
+        <w:t xml:space="preserve"> materiały</w:t>
+      </w:r>
+      <w:bookmarkEnd w:id="19"/>
+    </w:p>
+    <w:p>
+      <w:r>
+        <w:t xml:space="preserve">Aby uzyskać zamierzony efekt oświetlenia koniecznym jest zdefiniowanie właściwości materiałowych dla </w:t>
+      </w:r>
+      <w:r>
+        <w:t>ścian</w:t>
+      </w:r>
+      <w:r>
+        <w:t xml:space="preserve"> obiektów w scenie. Polega </w:t>
+      </w:r>
+      <w:r>
+        <w:t xml:space="preserve">ono na ustaleniu intensywności z jaką materiał odbija każdy z komponentów RGB dla wybranego typu światła. Istnieje możliwość ustawienia współczynników odbicia dla światła otoczenia (ambient color), światła rozproszonego (diffuse color) oraz dla odblasku (specular color). </w:t>
+      </w:r>
+      <w:r>
+        <w:t xml:space="preserve">OpenGL oferuje </w:t>
+      </w:r>
+      <w:r>
+        <w:t>kontrolowani</w:t>
+      </w:r>
+      <w:r>
+        <w:t>e</w:t>
+      </w:r>
+      <w:r>
+        <w:t xml:space="preserve"> skupienia odblasku z pomocą wykładnika odblasku (specular exponent). Ponadto, istnieje możliwość zdefiniowania dla powierzchni współczynnika ilości światła emitowanego (emitted color). Jego ustalenie pozwala zdefiniować kolor obiektu bez względu na istniejące w scenie źródła światła.</w:t>
+      </w:r>
+    </w:p>
+    <w:p>
+      <w:pPr>
+        <w:pStyle w:val="Nagwek3"/>
+      </w:pPr>
+      <w:bookmarkStart w:id="20" w:name="_Toc503174776"/>
+      <w:r>
+        <w:t>Teksturowanie</w:t>
+      </w:r>
+      <w:bookmarkEnd w:id="20"/>
+    </w:p>
+    <w:p>
+      <w:r>
+        <w:t xml:space="preserve">Proces teksturowania jest kolejną funkcją OpenGL mogącą nadać scenie </w:t>
+      </w:r>
+      <w:r>
+        <w:t xml:space="preserve">realizmu. Pozwala on na naniesienie dwu-wymiarowego obrazu na powierzchnie obiektu zapewniając łatwy sposób na przedstawienie obiektów </w:t>
+      </w:r>
+      <w:r>
+        <w:t>podobnych do</w:t>
+      </w:r>
+      <w:r>
+        <w:t xml:space="preserve"> ich rzeczywisty</w:t>
+      </w:r>
+      <w:r>
+        <w:t>ch</w:t>
+      </w:r>
+      <w:r>
+        <w:t xml:space="preserve"> odpowiednik</w:t>
+      </w:r>
+      <w:r>
+        <w:t>ów</w:t>
+      </w:r>
+      <w:r>
+        <w:t>.</w:t>
+      </w:r>
+      <w:r>
+        <w:t xml:space="preserve"> Sprawdza się to w przypadku dążenia do uzyskania powierzchni przypominających rzeczywiste występujące materiały takie jak drewno, kamień, roślinność lub tkaniny.</w:t>
+      </w:r>
+      <w:r>
+        <w:t xml:space="preserve"> Ponadto pozwala na zmniejszenie liczby obiektów potrzebnych do modelowania wielu </w:t>
+      </w:r>
+      <w:r>
+        <w:t>przedmiotów</w:t>
+      </w:r>
+      <w:r>
+        <w:t xml:space="preserve"> – bez teksturowania pojedyncza </w:t>
+      </w:r>
+      <w:r>
+        <w:t>powierzchnia</w:t>
+      </w:r>
+      <w:r>
+        <w:t xml:space="preserve"> posiadać może, w zależności od użytego trybu cieniowania, jeden kolor lub kilka interpolowanych na podstawie kolorów wierzchołków. Przykładowo, do modelowania powierzchni zbudowanej z powtarzającego się wzoru ceglanej ściany konieczne jest zdefiniowanie obiektu dla każdej cegły oraz przestrzeni między nimi. Stosując teksturowanie możemy osiągnąć zbliżony efekt definiując jedynie jeden obiekt</w:t>
+      </w:r>
+      <w:r>
+        <w:t xml:space="preserve"> na </w:t>
+      </w:r>
+      <w:r>
+        <w:t>powierzchnię</w:t>
+      </w:r>
+      <w:r>
+        <w:t xml:space="preserve"> którego naniesiony zostanie powielony obraz przedstawiający wycinek ceglanej ściany.</w:t>
+      </w:r>
+    </w:p>
+    <w:p>
+      <w:r>
         <w:lastRenderedPageBreak/>
-        <w:t xml:space="preserve">co poprawia wydajność. </w:t>
-      </w:r>
-      <w:r>
-        <w:t>W przypadku tego rodzaju oświetlenia wykorzystuje się zwykle światło rozproszone (diffuse) i / lub światło odbite (specular).</w:t>
-      </w:r>
-    </w:p>
-    <w:p>
-      <w:r>
-        <w:t>Kolejnym możliwym źródłem światła jest światło pozycyjne</w:t>
-      </w:r>
-      <w:r>
-        <w:t xml:space="preserve"> (positional light)</w:t>
-      </w:r>
-      <w:r>
-        <w:t xml:space="preserve">. Jest to światło </w:t>
-      </w:r>
-      <w:r>
-        <w:t>umieszczone</w:t>
-      </w:r>
-      <w:r>
-        <w:t xml:space="preserve"> w wybranym punkcie</w:t>
-      </w:r>
-      <w:r>
-        <w:t xml:space="preserve"> w przestrzeni sceny</w:t>
-      </w:r>
-      <w:r>
-        <w:t>.</w:t>
-      </w:r>
-      <w:r>
-        <w:t xml:space="preserve"> </w:t>
-      </w:r>
-      <w:r>
-        <w:t xml:space="preserve">W przypadku tego rodzaju światła możemy uzyskać efekt jego osłabiania w zależności od odległości od źródła światła. </w:t>
-      </w:r>
-      <w:r>
-        <w:t xml:space="preserve">Jako, że </w:t>
-      </w:r>
-      <w:r>
-        <w:t xml:space="preserve">domyślnie </w:t>
-      </w:r>
-      <w:r>
-        <w:t xml:space="preserve">promienie rozchodzą się we wszystkich kierunkach z wybranego punktu, </w:t>
-      </w:r>
-      <w:r>
-        <w:t>generowany</w:t>
-      </w:r>
-      <w:r>
-        <w:t xml:space="preserve"> zostaje</w:t>
-      </w:r>
-      <w:r>
-        <w:t xml:space="preserve"> efekt jasnego </w:t>
-      </w:r>
-      <w:r>
-        <w:t>o</w:t>
-      </w:r>
-      <w:r>
-        <w:t xml:space="preserve">świetlenia </w:t>
-      </w:r>
-      <w:r>
-        <w:t xml:space="preserve">pobliskich powierzchni </w:t>
-      </w:r>
-      <w:r>
-        <w:t xml:space="preserve">i słabszego </w:t>
-      </w:r>
-      <w:r>
-        <w:t xml:space="preserve">oświetlenia </w:t>
-      </w:r>
-      <w:r>
-        <w:t>powierzchni oddalonych</w:t>
-      </w:r>
-      <w:r>
-        <w:t>.</w:t>
-      </w:r>
-      <w:r>
-        <w:t xml:space="preserve"> Ponownie, w przypadku tego rodzaju oświetlenia wykorzystuje się zwykle światło rozproszone (diffuse) i / lub światło odbite (specular).</w:t>
-      </w:r>
-    </w:p>
-    <w:p>
-      <w:r>
-        <w:t xml:space="preserve">Specjalnym typem </w:t>
-      </w:r>
-      <w:r>
-        <w:t xml:space="preserve">światła pozycyjnego jest światło punktowe / reflektorowe (spotlight). Pozwala ono na ograniczenie </w:t>
-      </w:r>
-      <w:r>
-        <w:t xml:space="preserve">do stożka </w:t>
-      </w:r>
-      <w:r>
-        <w:t xml:space="preserve">kierunku w jakim </w:t>
-      </w:r>
-      <w:r>
-        <w:t xml:space="preserve">emitowanie jest światło. </w:t>
-      </w:r>
-      <w:r>
-        <w:t xml:space="preserve">Dodatkowo umożliwia kontrolowanie rozkładu intensywności emitowanego światła (najjaśniejsze </w:t>
-      </w:r>
-      <w:r>
-        <w:br/>
-      </w:r>
-      <w:r>
-        <w:t>w c</w:t>
-      </w:r>
-      <w:r>
-        <w:t xml:space="preserve">entrum stożka) za pomocą wykładnika. Im wyższa jego wartość tym światło jest bardziej skoncentrowane w środku stożka. </w:t>
-      </w:r>
-    </w:p>
-    <w:p>
-      <w:pPr>
-        <w:pStyle w:val="Nagwek3"/>
-      </w:pPr>
-      <w:bookmarkStart w:id="18" w:name="_Toc503174775"/>
-      <w:r>
-        <w:t xml:space="preserve">Oświetlenie </w:t>
-      </w:r>
-      <w:r>
-        <w:t>–</w:t>
-      </w:r>
-      <w:r>
-        <w:t xml:space="preserve"> materiały</w:t>
-      </w:r>
-      <w:bookmarkEnd w:id="18"/>
-    </w:p>
-    <w:p>
-      <w:r>
-        <w:t xml:space="preserve">Aby uzyskać zamierzony efekt oświetlenia koniecznym jest zdefiniowanie właściwości materiałowych dla </w:t>
-      </w:r>
-      <w:r>
-        <w:t>ścian</w:t>
-      </w:r>
-      <w:r>
-        <w:t xml:space="preserve"> obiektów w scenie. Polega </w:t>
-      </w:r>
-      <w:r>
-        <w:t xml:space="preserve">ono na ustaleniu intensywności z jaką materiał odbija każdy z komponentów RGB dla wybranego typu światła. Istnieje możliwość ustawienia współczynników odbicia dla światła otoczenia (ambient color), światła rozproszonego (diffuse color) oraz dla odblasku (specular color). </w:t>
-      </w:r>
-      <w:r>
-        <w:t xml:space="preserve">OpenGL oferuje </w:t>
-      </w:r>
-      <w:r>
-        <w:t>kontrolowani</w:t>
-      </w:r>
-      <w:r>
-        <w:t>e</w:t>
-      </w:r>
-      <w:r>
-        <w:t xml:space="preserve"> skupienia odblasku z pomocą wykładnika odblasku (specular exponent). Ponadto, istnieje możliwość zdefiniowania dla powierzchni współczynnika ilości światła emitowanego (emitted color). Jego ustalenie pozwala zdefiniować kolor obiektu bez względu na istniejące w scenie źródła światła.</w:t>
-      </w:r>
-    </w:p>
-    <w:p>
-      <w:pPr>
-        <w:pStyle w:val="Nagwek3"/>
-      </w:pPr>
-      <w:bookmarkStart w:id="19" w:name="_Toc503174776"/>
-      <w:r>
-        <w:t>Teksturowanie</w:t>
-      </w:r>
-      <w:bookmarkEnd w:id="19"/>
-    </w:p>
-    <w:p>
-      <w:r>
-        <w:t xml:space="preserve">Proces teksturowania jest kolejną funkcją OpenGL mogącą nadać scenie </w:t>
-      </w:r>
-      <w:r>
-        <w:t xml:space="preserve">realizmu. Pozwala on na naniesienie dwu-wymiarowego obrazu na powierzchnie obiektu zapewniając łatwy sposób na przedstawienie obiektów </w:t>
-      </w:r>
-      <w:r>
-        <w:t>podobnych do</w:t>
-      </w:r>
-      <w:r>
-        <w:t xml:space="preserve"> ich rzeczywisty</w:t>
-      </w:r>
-      <w:r>
-        <w:t>ch</w:t>
-      </w:r>
-      <w:r>
-        <w:t xml:space="preserve"> odpowiednik</w:t>
-      </w:r>
-      <w:r>
-        <w:t>ów</w:t>
-      </w:r>
-      <w:r>
-        <w:t>.</w:t>
-      </w:r>
-      <w:r>
-        <w:t xml:space="preserve"> Sprawdza się to w przypadku dążenia do uzyskania powierzchni przypominających rzeczywiste występujące materiały takie jak drewno, kamień, roślinność lub tkaniny.</w:t>
-      </w:r>
-      <w:r>
-        <w:t xml:space="preserve"> Ponadto pozwala na zmniejszenie liczby obiektów potrzebnych do modelowania wielu </w:t>
-      </w:r>
-      <w:r>
-        <w:t>przedmiotów</w:t>
-      </w:r>
-      <w:r>
-        <w:t xml:space="preserve"> – bez teksturowania pojedyncza </w:t>
-      </w:r>
-      <w:r>
-        <w:t>powierzchnia</w:t>
-      </w:r>
-      <w:r>
-        <w:t xml:space="preserve"> posiadać może, w zależności od użytego trybu cieniowania, jeden kolor lub kilka interpolowanych na podstawie kolorów wierzchołków. Przykładowo, do modelowania powierzchni zbudowanej z powtarzającego się wzoru ceglanej ściany konieczne jest zdefiniowanie obiektu dla każdej cegły oraz przestrzeni między nimi. Stosując teksturowanie możemy osiągnąć zbliżony efekt definiując jedynie jeden obiekt</w:t>
-      </w:r>
-      <w:r>
-        <w:t xml:space="preserve"> na </w:t>
-      </w:r>
-      <w:r>
-        <w:t>powierzchnię</w:t>
-      </w:r>
-      <w:r>
-        <w:t xml:space="preserve"> którego naniesiony zostanie powielony obraz przedstawiający wycinek ceglanej ściany.</w:t>
-      </w:r>
-    </w:p>
-    <w:p>
-      <w:r>
         <w:t>Tekstury mogą być aplikowane do powierzchni na kilka sposobów</w:t>
       </w:r>
       <w:r>
@@ -9199,7 +9214,6 @@
         </w:rPr>
       </w:pPr>
       <w:r>
-        <w:lastRenderedPageBreak/>
         <w:t xml:space="preserve">Funkcja podmiany (replacement function) polega na całkowitym zastąpieniu oryginalnego koloru ściany kolorami </w:t>
       </w:r>
       <w:r>
@@ -9326,17 +9340,17 @@
       <w:pPr>
         <w:pStyle w:val="Nagwek2"/>
       </w:pPr>
-      <w:bookmarkStart w:id="20" w:name="_Toc503174777"/>
+      <w:bookmarkStart w:id="21" w:name="_Toc503174777"/>
       <w:r>
         <w:t>Wspierane formaty</w:t>
       </w:r>
-      <w:bookmarkEnd w:id="20"/>
+      <w:bookmarkEnd w:id="21"/>
     </w:p>
     <w:p>
       <w:pPr>
         <w:pStyle w:val="Nagwek3"/>
       </w:pPr>
-      <w:bookmarkStart w:id="21" w:name="_Toc503174778"/>
+      <w:bookmarkStart w:id="22" w:name="_Toc503174778"/>
       <w:r>
         <w:t>Uzasadnienie wyboru</w:t>
       </w:r>
@@ -9352,7 +9366,7 @@
       <w:r>
         <w:t>formatów plików</w:t>
       </w:r>
-      <w:bookmarkEnd w:id="21"/>
+      <w:bookmarkEnd w:id="22"/>
     </w:p>
     <w:p>
       <w:r>
@@ -9366,7 +9380,7 @@
       <w:pPr>
         <w:pStyle w:val="Nagwek3"/>
       </w:pPr>
-      <w:bookmarkStart w:id="22" w:name="_Toc503174779"/>
+      <w:bookmarkStart w:id="23" w:name="_Toc503174779"/>
       <w:r>
         <w:t xml:space="preserve">Definicja geometrii sceny </w:t>
       </w:r>
@@ -9376,7 +9390,7 @@
       <w:r>
         <w:t>OBJ</w:t>
       </w:r>
-      <w:bookmarkEnd w:id="22"/>
+      <w:bookmarkEnd w:id="23"/>
     </w:p>
     <w:p>
       <w:r>
@@ -9487,6 +9501,7 @@
         <w:rPr>
           <w:b/>
         </w:rPr>
+        <w:lastRenderedPageBreak/>
         <w:t>f</w:t>
       </w:r>
       <w:r>
@@ -9518,7 +9533,6 @@
         <w:rPr>
           <w:b/>
         </w:rPr>
-        <w:lastRenderedPageBreak/>
         <w:t>v X Y Z</w:t>
       </w:r>
     </w:p>
@@ -10161,7 +10175,7 @@
       <w:pPr>
         <w:pStyle w:val="Nagwek3"/>
       </w:pPr>
-      <w:bookmarkStart w:id="23" w:name="_Toc503174780"/>
+      <w:bookmarkStart w:id="24" w:name="_Toc503174780"/>
       <w:r>
         <w:t xml:space="preserve">Definicja materiałów </w:t>
       </w:r>
@@ -10177,7 +10191,7 @@
       <w:r>
         <w:t>MTL</w:t>
       </w:r>
-      <w:bookmarkEnd w:id="23"/>
+      <w:bookmarkEnd w:id="24"/>
     </w:p>
     <w:p>
       <w:r>
@@ -10196,7 +10210,11 @@
         <w:t xml:space="preserve"> wykładnik dla światła odbicia</w:t>
       </w:r>
       <w:r>
-        <w:t xml:space="preserve"> oraz współczynnik RGB ilości światła emitowanego</w:t>
+        <w:t xml:space="preserve"> oraz </w:t>
+      </w:r>
+      <w:r>
+        <w:lastRenderedPageBreak/>
+        <w:t>współczynnik RGB ilości światła emitowanego</w:t>
       </w:r>
       <w:r>
         <w:t>.</w:t>
@@ -10217,7 +10235,6 @@
     <w:p/>
     <w:p>
       <w:r>
-        <w:lastRenderedPageBreak/>
         <w:t>Plik MTL może zawierać wiele definicji materiałów. Każda z nich może posiadać:</w:t>
       </w:r>
     </w:p>
@@ -10502,11 +10519,11 @@
       <w:pPr>
         <w:pStyle w:val="Nagwek3"/>
       </w:pPr>
-      <w:bookmarkStart w:id="24" w:name="_Toc503174781"/>
+      <w:bookmarkStart w:id="25" w:name="_Toc503174781"/>
       <w:r>
         <w:t>Tekstury – popularne formaty rastrowe</w:t>
       </w:r>
-      <w:bookmarkEnd w:id="24"/>
+      <w:bookmarkEnd w:id="25"/>
     </w:p>
     <w:p>
       <w:r>
@@ -10557,7 +10574,7 @@
       <w:pPr>
         <w:pStyle w:val="Nagwek1"/>
       </w:pPr>
-      <w:bookmarkStart w:id="25" w:name="_Toc503174782"/>
+      <w:bookmarkStart w:id="26" w:name="_Toc503174782"/>
       <w:r>
         <w:lastRenderedPageBreak/>
         <w:t>Projekt, a</w:t>
@@ -10571,17 +10588,17 @@
       <w:r>
         <w:t>mplementacja rozwiązania</w:t>
       </w:r>
-      <w:bookmarkEnd w:id="25"/>
+      <w:bookmarkEnd w:id="26"/>
     </w:p>
     <w:p>
       <w:pPr>
         <w:pStyle w:val="Nagwek2"/>
       </w:pPr>
-      <w:bookmarkStart w:id="26" w:name="_Toc503174783"/>
+      <w:bookmarkStart w:id="27" w:name="_Toc503174783"/>
       <w:r>
         <w:t>Analiza wymagań</w:t>
       </w:r>
-      <w:bookmarkEnd w:id="26"/>
+      <w:bookmarkEnd w:id="27"/>
     </w:p>
     <w:p>
       <w:r>
@@ -10812,12 +10829,12 @@
       <w:pPr>
         <w:pStyle w:val="Nagwek2"/>
       </w:pPr>
-      <w:bookmarkStart w:id="27" w:name="_Toc503174784"/>
+      <w:bookmarkStart w:id="28" w:name="_Toc503174784"/>
       <w:r>
         <w:lastRenderedPageBreak/>
         <w:t>Architektura rozwiązania</w:t>
       </w:r>
-      <w:bookmarkEnd w:id="27"/>
+      <w:bookmarkEnd w:id="28"/>
     </w:p>
     <w:p>
       <w:r>
@@ -11057,7 +11074,7 @@
       <w:pPr>
         <w:pStyle w:val="Nagwek2"/>
       </w:pPr>
-      <w:bookmarkStart w:id="28" w:name="_Toc503174785"/>
+      <w:bookmarkStart w:id="29" w:name="_Toc503174785"/>
       <w:r>
         <w:t>Omówienie w</w:t>
       </w:r>
@@ -11073,7 +11090,7 @@
       <w:r>
         <w:t>i</w:t>
       </w:r>
-      <w:bookmarkEnd w:id="28"/>
+      <w:bookmarkEnd w:id="29"/>
     </w:p>
     <w:p>
       <w:pPr>
@@ -11615,40 +11632,230 @@
       <w:pPr>
         <w:pStyle w:val="Nagwek1"/>
       </w:pPr>
-      <w:bookmarkStart w:id="29" w:name="_Toc503174787"/>
+      <w:bookmarkStart w:id="30" w:name="_Toc503174787"/>
+      <w:r>
+        <w:t>Instrukcja</w:t>
+      </w:r>
+      <w:r>
+        <w:t xml:space="preserve"> użytkownika</w:t>
+      </w:r>
+      <w:bookmarkEnd w:id="30"/>
+    </w:p>
+    <w:p>
+      <w:pPr>
+        <w:pStyle w:val="Nagwek2"/>
+      </w:pPr>
+      <w:bookmarkStart w:id="31" w:name="_Toc503174788"/>
+      <w:r>
+        <w:t>Instalacja</w:t>
+      </w:r>
+      <w:bookmarkEnd w:id="31"/>
+    </w:p>
+    <w:p>
+      <w:pPr>
+        <w:pStyle w:val="Nagwek3"/>
+      </w:pPr>
+      <w:r>
+        <w:t>Wymagania minimalne</w:t>
+      </w:r>
+    </w:p>
+    <w:p>
+      <w:r>
+        <w:t xml:space="preserve">Ponieważ program wykonany został w technologii .NET </w:t>
+      </w:r>
+      <w:r>
+        <w:t>Framework 4.6.1 do jego prawidłowego działania wymagany jest system z rodziny Windows, poczynając od wersji Windows 7.</w:t>
+      </w:r>
+    </w:p>
+    <w:p>
+      <w:pPr>
+        <w:pStyle w:val="Nagwek3"/>
+      </w:pPr>
       <w:r>
         <w:lastRenderedPageBreak/>
-        <w:t>Instrukcja</w:t>
-      </w:r>
-      <w:r>
-        <w:t xml:space="preserve"> użytkownika</w:t>
-      </w:r>
-      <w:bookmarkEnd w:id="29"/>
+        <w:t xml:space="preserve"> </w:t>
+      </w:r>
+      <w:r>
+        <w:t>Proces instalacji</w:t>
+      </w:r>
+    </w:p>
+    <w:p>
+      <w:r>
+        <w:t>Program będzie można pobrać ze źródeł udostępnionych przez prowadzącego zajęcia. Instalacja programu polega na pozyskaniu archiwum zawierającego skompilowany kod programu oraz jego rozpakowaniu z użyciem wybranego menedżera archiwów, np. dostępnego za darmo programu 7-zip. Po przeprowadzeniu tych operacji program jest gotowy do uruchomienia. Włączenie programu polega na wybraniu pliku ‘LegacyOpenGL.exe’ znajdującego się w głównym katalogu rozpakowanego archiwum i jego uruchomieniu poprzez dwukrotne nań kliknięcie.</w:t>
+      </w:r>
+      <w:bookmarkStart w:id="32" w:name="_Toc503174789"/>
+      <w:r>
+        <w:t xml:space="preserve"> </w:t>
+      </w:r>
+      <w:bookmarkEnd w:id="32"/>
+      <w:r>
+        <w:t xml:space="preserve">Istnieje także możliwość uruchomienia programu z linii komend </w:t>
+      </w:r>
+      <w:r>
+        <w:br/>
+        <w:t>z możliwością specyfikacji konfiguracji innej niż domyślna. Aby to osiągnąć należy</w:t>
+      </w:r>
+      <w:r>
+        <w:t>:</w:t>
+      </w:r>
+    </w:p>
+    <w:p>
+      <w:pPr>
+        <w:pStyle w:val="Akapitzlist"/>
+        <w:numPr>
+          <w:ilvl w:val="0"/>
+          <w:numId w:val="7"/>
+        </w:numPr>
+      </w:pPr>
+      <w:r>
+        <w:t>korzystając z powershell’a nawigować do głównego folderu rozpakowanego archiwum i</w:t>
+      </w:r>
+      <w:r>
+        <w:t xml:space="preserve"> wywołać polecenie</w:t>
+      </w:r>
+      <w:r>
+        <w:t>:</w:t>
+      </w:r>
+      <w:r>
+        <w:t xml:space="preserve"> </w:t>
+      </w:r>
+    </w:p>
+    <w:p>
+      <w:pPr>
+        <w:ind w:firstLine="360"/>
+      </w:pPr>
+      <w:r>
+        <w:rPr>
+          <w:b/>
+        </w:rPr>
+        <w:t xml:space="preserve">Start-Process .\LegacyOpenGlApp.exe </w:t>
+      </w:r>
+      <w:r>
+        <w:rPr>
+          <w:b/>
+        </w:rPr>
+        <w:t>ścieżka_do_pliku_z</w:t>
+      </w:r>
+      <w:r>
+        <w:rPr>
+          <w:b/>
+        </w:rPr>
+        <w:t>_konfiguracją</w:t>
+      </w:r>
+      <w:r>
+        <w:t xml:space="preserve"> </w:t>
+      </w:r>
+    </w:p>
+    <w:p>
+      <w:pPr>
+        <w:pStyle w:val="Akapitzlist"/>
+        <w:numPr>
+          <w:ilvl w:val="0"/>
+          <w:numId w:val="7"/>
+        </w:numPr>
+      </w:pPr>
+      <w:r>
+        <w:t xml:space="preserve">korzystając z wiersza polecenia nawigować do głównego folderu rozpakowanego archiwum </w:t>
+      </w:r>
+      <w:r>
+        <w:t xml:space="preserve">i </w:t>
+      </w:r>
+      <w:r>
+        <w:t xml:space="preserve">wywołać </w:t>
+      </w:r>
+      <w:r>
+        <w:t>polecen</w:t>
+      </w:r>
+      <w:r>
+        <w:t>ie</w:t>
+      </w:r>
+      <w:r>
+        <w:t>:</w:t>
+      </w:r>
+      <w:r>
+        <w:t xml:space="preserve"> </w:t>
+      </w:r>
+    </w:p>
+    <w:p>
+      <w:pPr>
+        <w:ind w:firstLine="360"/>
+        <w:rPr>
+          <w:b/>
+        </w:rPr>
+      </w:pPr>
+      <w:r>
+        <w:rPr>
+          <w:b/>
+        </w:rPr>
+        <w:t xml:space="preserve">start </w:t>
+      </w:r>
+      <w:r>
+        <w:rPr>
+          <w:b/>
+        </w:rPr>
+        <w:t>LegacyOpenGlApp.exe ścieżka_do_pliku_z</w:t>
+      </w:r>
+      <w:r>
+        <w:rPr>
+          <w:b/>
+        </w:rPr>
+        <w:t>_konfiguracją</w:t>
+      </w:r>
+    </w:p>
+    <w:p>
+      <w:r>
+        <w:t xml:space="preserve">Wartość </w:t>
+      </w:r>
+      <w:r>
+        <w:rPr>
+          <w:b/>
+        </w:rPr>
+        <w:t>ścieżka_do_pliku_z</w:t>
+      </w:r>
+      <w:r>
+        <w:rPr>
+          <w:b/>
+        </w:rPr>
+        <w:t xml:space="preserve">_konfiguracją </w:t>
+      </w:r>
+      <w:r>
+        <w:t xml:space="preserve">należy zastąpić </w:t>
+      </w:r>
+      <w:r>
+        <w:t>prawidłową</w:t>
+      </w:r>
+      <w:r>
+        <w:t xml:space="preserve"> ścieżką do pliku JSON. Wspierane są zarówno ścieżki bezpośrednie (absolute path) jak i pośrednie (relative path). Należy pamiętać, że jeśli ścieżka zawiera spację konieczne jest zawarcie jej </w:t>
+      </w:r>
+      <w:r>
+        <w:br/>
+      </w:r>
+      <w:r>
+        <w:t xml:space="preserve">w cudzysłowie. </w:t>
+      </w:r>
+      <w:r>
+        <w:t>Jeśli plik znajduje się w tym samym katalogu co program</w:t>
+      </w:r>
+      <w:r>
+        <w:t>,</w:t>
+      </w:r>
+      <w:r>
+        <w:t xml:space="preserve"> wystarczy podać jego nazwę (wraz</w:t>
+      </w:r>
+      <w:r>
+        <w:t xml:space="preserve"> </w:t>
+      </w:r>
+      <w:r>
+        <w:t>z rozszerzeniem).</w:t>
+      </w:r>
     </w:p>
     <w:p>
       <w:pPr>
         <w:pStyle w:val="Nagwek2"/>
       </w:pPr>
-      <w:bookmarkStart w:id="30" w:name="_Toc503174788"/>
-      <w:r>
-        <w:t>Instalacja</w:t>
-      </w:r>
-      <w:bookmarkStart w:id="31" w:name="_GoBack"/>
-      <w:bookmarkEnd w:id="30"/>
-      <w:bookmarkEnd w:id="31"/>
-      <w:r>
-        <w:t xml:space="preserve"> </w:t>
-      </w:r>
-    </w:p>
-    <w:p>
-      <w:pPr>
-        <w:pStyle w:val="Nagwek2"/>
-      </w:pPr>
-      <w:bookmarkStart w:id="32" w:name="_Toc503174789"/>
       <w:r>
         <w:t>Konfiguracja</w:t>
       </w:r>
-      <w:bookmarkEnd w:id="32"/>
     </w:p>
     <w:p>
       <w:pPr>
@@ -11659,309 +11866,264 @@
         <w:t>Struktura pliku</w:t>
       </w:r>
       <w:bookmarkEnd w:id="33"/>
-    </w:p>
-    <w:p>
-      <w:pPr>
-        <w:pStyle w:val="Nagwek3"/>
-      </w:pPr>
-      <w:bookmarkStart w:id="34" w:name="_Toc503174791"/>
-      <w:r>
-        <w:t>Dozwolone wartości</w:t>
-      </w:r>
-      <w:bookmarkEnd w:id="34"/>
-    </w:p>
-    <w:p>
-      <w:pPr>
-        <w:pStyle w:val="Nagwek2"/>
-      </w:pPr>
-      <w:bookmarkStart w:id="35" w:name="_Toc503174792"/>
-      <w:r>
-        <w:t>Instrukcja użytkowania</w:t>
-      </w:r>
-      <w:bookmarkEnd w:id="35"/>
-      <w:r>
-        <w:t xml:space="preserve"> </w:t>
-      </w:r>
-    </w:p>
-    <w:p>
-      <w:pPr>
-        <w:pStyle w:val="Nagwek3"/>
-      </w:pPr>
-      <w:bookmarkStart w:id="36" w:name="_Toc503174793"/>
-      <w:r>
-        <w:t>Ustawianie binarnych zmiennych stanu</w:t>
-      </w:r>
-      <w:bookmarkEnd w:id="36"/>
-    </w:p>
-    <w:p>
-      <w:pPr>
-        <w:pStyle w:val="Nagwek3"/>
-      </w:pPr>
-      <w:bookmarkStart w:id="37" w:name="_Toc503174794"/>
-      <w:r>
-        <w:t xml:space="preserve">Dodawanie i </w:t>
-      </w:r>
-      <w:bookmarkEnd w:id="37"/>
-      <w:r>
-        <w:t>usuwanie transformacji modelujących</w:t>
-      </w:r>
-    </w:p>
-    <w:p>
-      <w:pPr>
-        <w:pStyle w:val="Nagwek3"/>
-      </w:pPr>
-      <w:r>
-        <w:t>Ustawianie transformacji obserwatora</w:t>
-      </w:r>
-    </w:p>
-    <w:p>
-      <w:pPr>
-        <w:pStyle w:val="Nagwek3"/>
-      </w:pPr>
-      <w:r>
-        <w:t>Ustawianie transformacji projekcji</w:t>
-      </w:r>
-    </w:p>
-    <w:p>
-      <w:pPr>
-        <w:pStyle w:val="Nagwek3"/>
-      </w:pPr>
-      <w:r>
-        <w:t>Dodawanie i usuwanie źródeł światła</w:t>
-      </w:r>
-    </w:p>
-    <w:p>
-      <w:pPr>
-        <w:pStyle w:val="Nagwek3"/>
-      </w:pPr>
-      <w:r>
-        <w:t>Wczytywanie sceny</w:t>
-      </w:r>
-    </w:p>
-    <w:p>
-      <w:pPr>
-        <w:pStyle w:val="Nagwek3"/>
-      </w:pPr>
-      <w:r>
-        <w:t>Wczytywanie i ustawianie materiałów</w:t>
-      </w:r>
-    </w:p>
-    <w:p>
-      <w:pPr>
-        <w:pStyle w:val="Nagwek3"/>
-      </w:pPr>
-      <w:r>
-        <w:t>Wczytywanie i konfiguracja tekstur</w:t>
-      </w:r>
-    </w:p>
-    <w:p>
-      <w:pPr>
-        <w:pStyle w:val="Nagwek2"/>
-      </w:pPr>
-      <w:r>
-        <w:t>Przykłady</w:t>
-      </w:r>
-    </w:p>
-    <w:p/>
-    <w:p>
-      <w:pPr>
-        <w:pStyle w:val="Nagwek1"/>
-      </w:pPr>
-      <w:bookmarkStart w:id="38" w:name="_Toc503174795"/>
-      <w:r>
-        <w:t>Podsumowanie i wnioski</w:t>
-      </w:r>
-      <w:bookmarkEnd w:id="38"/>
-    </w:p>
-    <w:p>
-      <w:pPr>
-        <w:pStyle w:val="Nagwek2"/>
-      </w:pPr>
-      <w:r>
-        <w:t>Wnioski</w:t>
-      </w:r>
-    </w:p>
-    <w:p>
-      <w:r>
-        <w:t xml:space="preserve">Samodzielna praca </w:t>
-      </w:r>
-      <w:r>
-        <w:t xml:space="preserve">nad </w:t>
-      </w:r>
-      <w:r>
-        <w:t xml:space="preserve">wytworzeniem programu pozwoliła na zrozumienie jak istotną rolę odgrywa prawidłowe zarządzanie projektem i organizacja pracy. Pokazała ona, że realizacja projektu informatycznego obejmuje znacznie więcej niż samo programowanie. Poprzez przejście pełnego cyklu wytwarzania oprogramowania wyeksponowane zostało jak wiele kroków należy podjąć zanim możliwa będzie praca nad kodem programu. Pozwala to dostrzec i docenić pracę jaką wykonują </w:t>
-      </w:r>
-      <w:r>
-        <w:t xml:space="preserve">na co dzień </w:t>
-      </w:r>
-      <w:r>
-        <w:t xml:space="preserve">analitycy biznesowi, architekci oprogramowania </w:t>
-      </w:r>
-      <w:r>
-        <w:t>oraz</w:t>
-      </w:r>
-      <w:r>
-        <w:t xml:space="preserve"> menadżerowie projektów</w:t>
-      </w:r>
-      <w:r>
-        <w:t>, która umożliwia programistom ich pracę.</w:t>
-      </w:r>
-      <w:r>
-        <w:t xml:space="preserve"> </w:t>
-      </w:r>
-    </w:p>
-    <w:p>
-      <w:r>
-        <w:lastRenderedPageBreak/>
-        <w:t>W początkowej fazie realizacji projektu, przez zastosowaniem technik zarządzania miał miejsce bardzo powolny postęp prac. Dopiero wprowadzenie organizacji projektu w postaci spriorytetyzowanej listy zadań oraz zbliżający się ostateczny termin oddawania pracy wzmogły mobilizację do działania.</w:t>
-      </w:r>
-    </w:p>
-    <w:p>
-      <w:pPr>
-        <w:pStyle w:val="Nagwek2"/>
-      </w:pPr>
-      <w:bookmarkStart w:id="39" w:name="_Toc503174797"/>
-      <w:r>
-        <w:t>D</w:t>
-      </w:r>
-      <w:r>
-        <w:t>alszy rozwój</w:t>
-      </w:r>
-      <w:bookmarkEnd w:id="39"/>
-    </w:p>
-    <w:p>
-      <w:r>
-        <w:t>Program implementuje wszystkie początkowo przewidziane funkcjonalności. Podczas jego implementacji i dokumentacji dostrzeżonych zostało kilka obszarów które posiadają potencjał do dalszego rozwoju.</w:t>
-      </w:r>
-    </w:p>
-    <w:p>
-      <w:pPr>
-        <w:pStyle w:val="Nagwek3"/>
-      </w:pPr>
-      <w:bookmarkStart w:id="40" w:name="_Toc503174798"/>
-      <w:r>
-        <w:t>Obsługa błędów</w:t>
-      </w:r>
-      <w:bookmarkEnd w:id="40"/>
-    </w:p>
-    <w:p>
-      <w:r>
-        <w:t xml:space="preserve">Jako, że z programu korzystać będą studenci, mogący nie posiadać </w:t>
-      </w:r>
-      <w:r>
-        <w:t xml:space="preserve">jeszcze </w:t>
-      </w:r>
-      <w:r>
-        <w:t>wiedzy z zakresu OpenGL</w:t>
-      </w:r>
-      <w:r>
+      <w:r>
+        <w:t xml:space="preserve"> i dozwolone wartości</w:t>
+      </w:r>
+    </w:p>
+    <w:p>
+      <w:r>
+        <w:t>W celu umożliwienia łatwego dostosowywania aplikacji do potrzeb użytkownika oraz przechowywania ustawień wprowadzono opcję konfiguracji z wykorzystaniem pliku JSON. Oferuje on konfigurację następujących wartości:</w:t>
+      </w:r>
+    </w:p>
+    <w:p>
+      <w:pPr>
+        <w:pStyle w:val="Code"/>
+        <w:rPr>
+          <w:lang w:val="en-US"/>
+        </w:rPr>
+      </w:pPr>
+      <w:r>
+        <w:rPr>
+          <w:sz w:val="19"/>
+          <w:lang w:val="en-US"/>
+        </w:rPr>
+        <w:br/>
+      </w:r>
+      <w:r>
+        <w:rPr>
+          <w:lang w:val="en-US"/>
+        </w:rPr>
+        <w:t>"</w:t>
+      </w:r>
+      <w:r>
+        <w:rPr>
+          <w:lang w:val="en-US"/>
+        </w:rPr>
+        <w:t xml:space="preserve">OpenGlToggles": </w:t>
+      </w:r>
+      <w:r>
+        <w:rPr>
+          <w:lang w:val="en-US"/>
+        </w:rPr>
+        <w:br/>
+      </w:r>
+      <w:r>
+        <w:rPr>
+          <w:lang w:val="en-US"/>
+        </w:rPr>
+        <w:t>[</w:t>
+      </w:r>
+      <w:r>
+        <w:rPr>
+          <w:lang w:val="en-US"/>
+        </w:rPr>
+        <w:br/>
+      </w:r>
+      <w:r>
+        <w:rPr>
+          <w:lang w:val="en-US"/>
+        </w:rPr>
+        <w:t xml:space="preserve">  </w:t>
+      </w:r>
+      <w:r>
+        <w:rPr>
+          <w:lang w:val="en-US"/>
+        </w:rPr>
+        <w:t>{</w:t>
+      </w:r>
+      <w:r>
+        <w:rPr>
+          <w:lang w:val="en-US"/>
+        </w:rPr>
+        <w:br/>
+      </w:r>
+      <w:r>
+        <w:rPr>
+          <w:lang w:val="en-US"/>
+        </w:rPr>
+        <w:t xml:space="preserve">    </w:t>
+      </w:r>
+      <w:r>
+        <w:rPr>
+          <w:lang w:val="en-US"/>
+        </w:rPr>
+        <w:t xml:space="preserve">"StateVariable": </w:t>
+      </w:r>
+      <w:r>
+        <w:rPr>
+          <w:lang w:val="en-US"/>
+        </w:rPr>
+        <w:t>int</w:t>
+      </w:r>
+      <w:r>
+        <w:rPr>
+          <w:lang w:val="en-US"/>
+        </w:rPr>
         <w:t>,</w:t>
       </w:r>
       <w:r>
-        <w:t xml:space="preserve"> należy spodziewać się, że mogą oni próbować wprowadzić niepoprawne wartości dla eksponowanych parametrów OpenGL. Aby uniknąć niespodziewanego zachowania </w:t>
-      </w:r>
-      <w:r>
-        <w:t xml:space="preserve">programu </w:t>
-      </w:r>
-      <w:r>
-        <w:t>w takiej sytuacji</w:t>
-      </w:r>
-      <w:r>
-        <w:t xml:space="preserve"> warto zaimplementować w nim mechanizm obsługi błędów.</w:t>
-      </w:r>
-    </w:p>
-    <w:p>
-      <w:pPr>
-        <w:pStyle w:val="Nagwek3"/>
-      </w:pPr>
-      <w:bookmarkStart w:id="41" w:name="_Toc503174799"/>
-      <w:r>
-        <w:t>Interfejsy</w:t>
-      </w:r>
-      <w:bookmarkEnd w:id="41"/>
-    </w:p>
-    <w:p>
-      <w:r>
-        <w:t xml:space="preserve">Aby zapewnić łatwo testowalny kod zgodny z zasadami SOLID należy wydzielić interfejsy dla serwisów, a następnie zastąpić wstrzykiwanie konkretnych klas poprzez wstrzykiwanie interfejsów. </w:t>
-      </w:r>
-      <w:r>
-        <w:t xml:space="preserve">Pozwoli to uniezależnić kod </w:t>
-      </w:r>
-      <w:r>
-        <w:t xml:space="preserve">od konkretnych implementacji, pozostawiając jedynie zależność od definiowanych </w:t>
-      </w:r>
-      <w:r>
-        <w:t xml:space="preserve">przez interfejs </w:t>
-      </w:r>
-      <w:r>
-        <w:t>funkcjonalności.</w:t>
-      </w:r>
-    </w:p>
-    <w:p>
-      <w:pPr>
-        <w:pStyle w:val="Nagwek3"/>
-      </w:pPr>
-      <w:bookmarkStart w:id="42" w:name="_Toc503174800"/>
-      <w:r>
-        <w:t>Testy</w:t>
-      </w:r>
-      <w:bookmarkEnd w:id="42"/>
-    </w:p>
-    <w:p>
-      <w:r>
-        <w:t xml:space="preserve">W celu ułatwienia utrzymania kodu oraz zapewnienia bezpieczeństwa późniejszego dodawania nowych funkcjonalności i wprowadzania zmian należy zwiększyć pokrycie kodu testami jednostkowymi i integracyjnymi. </w:t>
-      </w:r>
-      <w:r>
-        <w:t>Pozwoli to wyłapać wszelkie zmiany które mogą naruszyć prawidłowe działanie programu.</w:t>
-      </w:r>
-    </w:p>
-    <w:p>
-      <w:pPr>
-        <w:pStyle w:val="Nagwek3"/>
-      </w:pPr>
-      <w:bookmarkStart w:id="43" w:name="_Toc503174801"/>
-      <w:r>
-        <w:t>Wykorzystanie biblioteki Prism</w:t>
-      </w:r>
-      <w:bookmarkEnd w:id="43"/>
-    </w:p>
-    <w:p>
-      <w:r>
-        <w:t>By w pełni wykorzystać potencjał oferowany przez WPF oraz mechanizm wstrzykiwania zależności i poprawić jakość i czytelność kodu odpowiedzialnego za interfejs użytkownika warto skorzystać z biblioteki Prism. Wspiera ona re-używalność kodu, poprawne rozdzielenie odpowiedzialności oraz łatwe zarządzanie zależnościami i interakcjami pomiędzy komponentami [J].</w:t>
-      </w:r>
-    </w:p>
-    <w:p>
-      <w:pPr>
-        <w:pStyle w:val="Nagwek3"/>
-      </w:pPr>
-      <w:bookmarkStart w:id="44" w:name="_Toc503174802"/>
-      <w:r>
-        <w:t>Rozbudowa interfejsu użytkownika</w:t>
-      </w:r>
-      <w:bookmarkEnd w:id="44"/>
-    </w:p>
-    <w:p>
-      <w:r>
-        <w:t>Program zapewnia prosty interfejs użytkownika pozwalający na specyfikowani</w:t>
-      </w:r>
-      <w:r>
-        <w:t>e</w:t>
-      </w:r>
-      <w:r>
-        <w:t xml:space="preserve"> parametrów dla sceny OpenGL. Istnieje </w:t>
-      </w:r>
-      <w:r>
-        <w:t xml:space="preserve">duży </w:t>
-      </w:r>
-      <w:r>
-        <w:t>potencjał do rozbudowy jego możliwości w wielu aspektach,</w:t>
-      </w:r>
-      <w:r>
-        <w:t xml:space="preserve"> </w:t>
-      </w:r>
-      <w:r>
+        <w:rPr>
+          <w:lang w:val="en-US"/>
+        </w:rPr>
         <w:br/>
-        <w:t>między innymi o:</w:t>
+      </w:r>
+      <w:r>
+        <w:rPr>
+          <w:lang w:val="en-US"/>
+        </w:rPr>
+        <w:t xml:space="preserve">    </w:t>
+      </w:r>
+      <w:r>
+        <w:rPr>
+          <w:lang w:val="en-US"/>
+        </w:rPr>
+        <w:t xml:space="preserve">"StateVariableName": </w:t>
+      </w:r>
+      <w:r>
+        <w:rPr>
+          <w:lang w:val="en-US"/>
+        </w:rPr>
+        <w:t>string</w:t>
+      </w:r>
+      <w:r>
+        <w:rPr>
+          <w:lang w:val="en-US"/>
+        </w:rPr>
+        <w:t>,</w:t>
+      </w:r>
+      <w:r>
+        <w:rPr>
+          <w:lang w:val="en-US"/>
+        </w:rPr>
+        <w:br/>
+      </w:r>
+      <w:r>
+        <w:rPr>
+          <w:lang w:val="en-US"/>
+        </w:rPr>
+        <w:t xml:space="preserve">  </w:t>
+      </w:r>
+      <w:r>
+        <w:rPr>
+          <w:lang w:val="en-US"/>
+        </w:rPr>
+        <w:t xml:space="preserve">  "DisplayName":</w:t>
+      </w:r>
+      <w:r>
+        <w:rPr>
+          <w:lang w:val="en-US"/>
+        </w:rPr>
+        <w:t xml:space="preserve"> string</w:t>
+      </w:r>
+      <w:r>
+        <w:rPr>
+          <w:lang w:val="en-US"/>
+        </w:rPr>
+        <w:t>,</w:t>
+      </w:r>
+      <w:r>
+        <w:rPr>
+          <w:lang w:val="en-US"/>
+        </w:rPr>
+        <w:br/>
+      </w:r>
+      <w:r>
+        <w:rPr>
+          <w:lang w:val="en-US"/>
+        </w:rPr>
+        <w:t xml:space="preserve">    "IsActive":</w:t>
+      </w:r>
+      <w:r>
+        <w:rPr>
+          <w:lang w:val="en-US"/>
+        </w:rPr>
+        <w:t xml:space="preserve"> bool</w:t>
+      </w:r>
+      <w:r>
+        <w:rPr>
+          <w:lang w:val="en-US"/>
+        </w:rPr>
+        <w:t>ean</w:t>
+      </w:r>
+      <w:r>
+        <w:rPr>
+          <w:lang w:val="en-US"/>
+        </w:rPr>
+        <w:t>,</w:t>
+      </w:r>
+      <w:r>
+        <w:rPr>
+          <w:lang w:val="en-US"/>
+        </w:rPr>
+        <w:br/>
+      </w:r>
+      <w:r>
+        <w:rPr>
+          <w:lang w:val="en-US"/>
+        </w:rPr>
+        <w:t xml:space="preserve">    "Description": </w:t>
+      </w:r>
+      <w:r>
+        <w:rPr>
+          <w:lang w:val="en-US"/>
+        </w:rPr>
+        <w:t>string</w:t>
+      </w:r>
+      <w:r>
+        <w:rPr>
+          <w:lang w:val="en-US"/>
+        </w:rPr>
+        <w:br/>
+      </w:r>
+      <w:r>
+        <w:rPr>
+          <w:lang w:val="en-US"/>
+        </w:rPr>
+        <w:t xml:space="preserve">    },</w:t>
+      </w:r>
+      <w:r>
+        <w:rPr>
+          <w:lang w:val="en-US"/>
+        </w:rPr>
+        <w:br/>
+      </w:r>
+      <w:r>
+        <w:rPr>
+          <w:lang w:val="en-US"/>
+        </w:rPr>
+        <w:t xml:space="preserve">    </w:t>
+      </w:r>
+      <w:r>
+        <w:rPr>
+          <w:lang w:val="en-US"/>
+        </w:rPr>
+        <w:t>...</w:t>
+      </w:r>
+      <w:r>
+        <w:rPr>
+          <w:lang w:val="en-US"/>
+        </w:rPr>
+        <w:br/>
+      </w:r>
+      <w:r>
+        <w:rPr>
+          <w:lang w:val="en-US"/>
+        </w:rPr>
+        <w:t>]</w:t>
+      </w:r>
+    </w:p>
+    <w:p>
+      <w:r>
+        <w:t xml:space="preserve">Lista binarnych zmiennych stanu eksponowanych przez program. </w:t>
+      </w:r>
+      <w:r>
+        <w:t>Dla każdego z jej elementów w</w:t>
+      </w:r>
+      <w:r>
+        <w:t>ymaganymi wartościami są</w:t>
+      </w:r>
+      <w:r>
+        <w:t>:</w:t>
       </w:r>
     </w:p>
     <w:p>
@@ -11973,13 +12135,12 @@
         </w:numPr>
       </w:pPr>
       <w:r>
-        <w:t xml:space="preserve">wsparcie pozycjonowania obserwatora z wykorzystaniem </w:t>
-      </w:r>
-      <w:r>
-        <w:t xml:space="preserve">klawiatury i </w:t>
-      </w:r>
-      <w:r>
-        <w:t>myszy</w:t>
+        <w:lastRenderedPageBreak/>
+        <w:t xml:space="preserve">StateVariable – odpowiada wartości pod jaką przechowywana jest dana zmienna </w:t>
+      </w:r>
+      <w:r>
+        <w:br/>
+        <w:t>w OpenGL</w:t>
       </w:r>
     </w:p>
     <w:p>
@@ -11991,20 +12152,15 @@
         </w:numPr>
       </w:pPr>
       <w:r>
-        <w:t xml:space="preserve">wsparcie nawigowania po interfejsie </w:t>
-      </w:r>
-      <w:r>
-        <w:t xml:space="preserve">graficznym </w:t>
-      </w:r>
-      <w:r>
-        <w:t xml:space="preserve">z wykorzystaniem klawiatury </w:t>
-      </w:r>
-      <w:r>
-        <w:br/>
-        <w:t>i</w:t>
-      </w:r>
-      <w:r>
-        <w:t xml:space="preserve"> skrótów klawiaturowych</w:t>
+        <w:t>StateVariableName – odpowiada nazwie danej zmiennej OpenGL</w:t>
+      </w:r>
+    </w:p>
+    <w:p>
+      <w:pPr>
+        <w:ind w:left="360"/>
+      </w:pPr>
+      <w:r>
+        <w:t>Opcjonalnymi wartościami są:</w:t>
       </w:r>
     </w:p>
     <w:p>
@@ -12016,8 +12172,7 @@
         </w:numPr>
       </w:pPr>
       <w:r>
-        <w:lastRenderedPageBreak/>
-        <w:t>walidacja typu i zakresu wprowadzanych przez użytkownika wartości</w:t>
+        <w:t>DisplayName – nazwa zmiennej wyświetlana w programie</w:t>
       </w:r>
     </w:p>
     <w:p>
@@ -12029,7 +12184,7 @@
         </w:numPr>
       </w:pPr>
       <w:r>
-        <w:t>dodanie tekstów opisujących znaczenie poszczególnych parametrów</w:t>
+        <w:t>IsActive – informacja o początkowym stanie danej zmiennej; w przypadku jej braku przyjmowana jest wartość domyślna ‘false’</w:t>
       </w:r>
     </w:p>
     <w:p>
@@ -12041,6 +12196,2409 @@
         </w:numPr>
       </w:pPr>
       <w:r>
+        <w:t>Description – opis zmiennej stanu wyświetlany jako podpowiedź po najechaniu na nią myszą</w:t>
+      </w:r>
+    </w:p>
+    <w:p>
+      <w:pPr>
+        <w:pStyle w:val="Code"/>
+        <w:rPr>
+          <w:lang w:val="en-US"/>
+        </w:rPr>
+      </w:pPr>
+      <w:r>
+        <w:rPr>
+          <w:lang w:val="en-US"/>
+        </w:rPr>
+        <w:t xml:space="preserve">"Lights": </w:t>
+      </w:r>
+      <w:r>
+        <w:rPr>
+          <w:lang w:val="en-US"/>
+        </w:rPr>
+        <w:br/>
+      </w:r>
+      <w:r>
+        <w:rPr>
+          <w:lang w:val="en-US"/>
+        </w:rPr>
+        <w:t>[</w:t>
+      </w:r>
+      <w:r>
+        <w:rPr>
+          <w:lang w:val="en-US"/>
+        </w:rPr>
+        <w:br/>
+        <w:t xml:space="preserve">  </w:t>
+      </w:r>
+      <w:r>
+        <w:rPr>
+          <w:lang w:val="en-US"/>
+        </w:rPr>
+        <w:t>{</w:t>
+      </w:r>
+      <w:r>
+        <w:rPr>
+          <w:lang w:val="en-US"/>
+        </w:rPr>
+        <w:br/>
+        <w:t xml:space="preserve">    </w:t>
+      </w:r>
+      <w:r>
+        <w:rPr>
+          <w:lang w:val="en-US"/>
+        </w:rPr>
+        <w:t xml:space="preserve">"Ambient": </w:t>
+      </w:r>
+      <w:r>
+        <w:rPr>
+          <w:lang w:val="en-US"/>
+        </w:rPr>
+        <w:t>[</w:t>
+      </w:r>
+      <w:bookmarkStart w:id="34" w:name="_Hlk503268707"/>
+      <w:r>
+        <w:rPr>
+          <w:lang w:val="en-US"/>
+        </w:rPr>
+        <w:t xml:space="preserve"> float</w:t>
+      </w:r>
+      <w:r>
+        <w:rPr>
+          <w:lang w:val="en-US"/>
+        </w:rPr>
+        <w:t xml:space="preserve">, </w:t>
+      </w:r>
+      <w:r>
+        <w:rPr>
+          <w:lang w:val="en-US"/>
+        </w:rPr>
+        <w:t>float</w:t>
+      </w:r>
+      <w:r>
+        <w:rPr>
+          <w:lang w:val="en-US"/>
+        </w:rPr>
+        <w:t xml:space="preserve">, </w:t>
+      </w:r>
+      <w:r>
+        <w:rPr>
+          <w:lang w:val="en-US"/>
+        </w:rPr>
+        <w:t>float</w:t>
+      </w:r>
+      <w:r>
+        <w:rPr>
+          <w:lang w:val="en-US"/>
+        </w:rPr>
+        <w:t xml:space="preserve">, </w:t>
+      </w:r>
+      <w:r>
+        <w:rPr>
+          <w:lang w:val="en-US"/>
+        </w:rPr>
+        <w:t xml:space="preserve">float </w:t>
+      </w:r>
+      <w:bookmarkEnd w:id="34"/>
+      <w:r>
+        <w:rPr>
+          <w:lang w:val="en-US"/>
+        </w:rPr>
+        <w:t>],</w:t>
+      </w:r>
+      <w:r>
+        <w:rPr>
+          <w:lang w:val="en-US"/>
+        </w:rPr>
+        <w:br/>
+        <w:t xml:space="preserve">    "</w:t>
+      </w:r>
+      <w:r>
+        <w:rPr>
+          <w:lang w:val="en-US"/>
+        </w:rPr>
+        <w:t>Diffuse": [</w:t>
+      </w:r>
+      <w:r>
+        <w:rPr>
+          <w:lang w:val="en-US"/>
+        </w:rPr>
+        <w:t xml:space="preserve"> float</w:t>
+      </w:r>
+      <w:r>
+        <w:rPr>
+          <w:lang w:val="en-US"/>
+        </w:rPr>
+        <w:t xml:space="preserve">, </w:t>
+      </w:r>
+      <w:r>
+        <w:rPr>
+          <w:lang w:val="en-US"/>
+        </w:rPr>
+        <w:t>float</w:t>
+      </w:r>
+      <w:r>
+        <w:rPr>
+          <w:lang w:val="en-US"/>
+        </w:rPr>
+        <w:t xml:space="preserve">, </w:t>
+      </w:r>
+      <w:r>
+        <w:rPr>
+          <w:lang w:val="en-US"/>
+        </w:rPr>
+        <w:t>float</w:t>
+      </w:r>
+      <w:r>
+        <w:rPr>
+          <w:lang w:val="en-US"/>
+        </w:rPr>
+        <w:t xml:space="preserve">, </w:t>
+      </w:r>
+      <w:r>
+        <w:rPr>
+          <w:lang w:val="en-US"/>
+        </w:rPr>
+        <w:t xml:space="preserve">float </w:t>
+      </w:r>
+      <w:r>
+        <w:rPr>
+          <w:lang w:val="en-US"/>
+        </w:rPr>
+        <w:t>],</w:t>
+      </w:r>
+      <w:r>
+        <w:rPr>
+          <w:lang w:val="en-US"/>
+        </w:rPr>
+        <w:br/>
+        <w:t xml:space="preserve">    "Specular": </w:t>
+      </w:r>
+      <w:r>
+        <w:rPr>
+          <w:lang w:val="en-US"/>
+        </w:rPr>
+        <w:t>[</w:t>
+      </w:r>
+      <w:r>
+        <w:rPr>
+          <w:lang w:val="en-US"/>
+        </w:rPr>
+        <w:t xml:space="preserve"> float</w:t>
+      </w:r>
+      <w:r>
+        <w:rPr>
+          <w:lang w:val="en-US"/>
+        </w:rPr>
+        <w:t xml:space="preserve">, </w:t>
+      </w:r>
+      <w:r>
+        <w:rPr>
+          <w:lang w:val="en-US"/>
+        </w:rPr>
+        <w:t>float</w:t>
+      </w:r>
+      <w:r>
+        <w:rPr>
+          <w:lang w:val="en-US"/>
+        </w:rPr>
+        <w:t xml:space="preserve">, </w:t>
+      </w:r>
+      <w:r>
+        <w:rPr>
+          <w:lang w:val="en-US"/>
+        </w:rPr>
+        <w:t>float</w:t>
+      </w:r>
+      <w:r>
+        <w:rPr>
+          <w:lang w:val="en-US"/>
+        </w:rPr>
+        <w:t xml:space="preserve">, </w:t>
+      </w:r>
+      <w:r>
+        <w:rPr>
+          <w:lang w:val="en-US"/>
+        </w:rPr>
+        <w:t xml:space="preserve">float </w:t>
+      </w:r>
+      <w:r>
+        <w:rPr>
+          <w:lang w:val="en-US"/>
+        </w:rPr>
+        <w:t>],</w:t>
+      </w:r>
+      <w:r>
+        <w:rPr>
+          <w:lang w:val="en-US"/>
+        </w:rPr>
+        <w:br/>
+        <w:t xml:space="preserve">    "Position": </w:t>
+      </w:r>
+      <w:r>
+        <w:rPr>
+          <w:lang w:val="en-US"/>
+        </w:rPr>
+        <w:t>[</w:t>
+      </w:r>
+      <w:r>
+        <w:rPr>
+          <w:lang w:val="en-US"/>
+        </w:rPr>
+        <w:t xml:space="preserve"> float</w:t>
+      </w:r>
+      <w:r>
+        <w:rPr>
+          <w:lang w:val="en-US"/>
+        </w:rPr>
+        <w:t xml:space="preserve">, </w:t>
+      </w:r>
+      <w:r>
+        <w:rPr>
+          <w:lang w:val="en-US"/>
+        </w:rPr>
+        <w:t>float</w:t>
+      </w:r>
+      <w:r>
+        <w:rPr>
+          <w:lang w:val="en-US"/>
+        </w:rPr>
+        <w:t xml:space="preserve">, </w:t>
+      </w:r>
+      <w:r>
+        <w:rPr>
+          <w:lang w:val="en-US"/>
+        </w:rPr>
+        <w:t>float</w:t>
+      </w:r>
+      <w:r>
+        <w:rPr>
+          <w:lang w:val="en-US"/>
+        </w:rPr>
+        <w:t xml:space="preserve">, </w:t>
+      </w:r>
+      <w:r>
+        <w:rPr>
+          <w:lang w:val="en-US"/>
+        </w:rPr>
+        <w:t xml:space="preserve">float </w:t>
+      </w:r>
+      <w:r>
+        <w:rPr>
+          <w:lang w:val="en-US"/>
+        </w:rPr>
+        <w:t>],</w:t>
+      </w:r>
+      <w:r>
+        <w:rPr>
+          <w:lang w:val="en-US"/>
+        </w:rPr>
+        <w:br/>
+        <w:t xml:space="preserve">    "SpotlightDirection": </w:t>
+      </w:r>
+      <w:r>
+        <w:rPr>
+          <w:lang w:val="en-US"/>
+        </w:rPr>
+        <w:t>[</w:t>
+      </w:r>
+      <w:r>
+        <w:rPr>
+          <w:lang w:val="en-US"/>
+        </w:rPr>
+        <w:t xml:space="preserve"> float</w:t>
+      </w:r>
+      <w:r>
+        <w:rPr>
+          <w:lang w:val="en-US"/>
+        </w:rPr>
+        <w:t xml:space="preserve">, </w:t>
+      </w:r>
+      <w:r>
+        <w:rPr>
+          <w:lang w:val="en-US"/>
+        </w:rPr>
+        <w:t>float</w:t>
+      </w:r>
+      <w:r>
+        <w:rPr>
+          <w:lang w:val="en-US"/>
+        </w:rPr>
+        <w:t xml:space="preserve">, </w:t>
+      </w:r>
+      <w:r>
+        <w:rPr>
+          <w:lang w:val="en-US"/>
+        </w:rPr>
+        <w:t xml:space="preserve">float </w:t>
+      </w:r>
+      <w:r>
+        <w:rPr>
+          <w:lang w:val="en-US"/>
+        </w:rPr>
+        <w:t>],</w:t>
+      </w:r>
+      <w:r>
+        <w:rPr>
+          <w:lang w:val="en-US"/>
+        </w:rPr>
+        <w:br/>
+        <w:t xml:space="preserve">    "</w:t>
+      </w:r>
+      <w:r>
+        <w:rPr>
+          <w:lang w:val="en-US"/>
+        </w:rPr>
+        <w:t>SpotlightExponent</w:t>
+      </w:r>
+      <w:r>
+        <w:rPr>
+          <w:lang w:val="en-US"/>
+        </w:rPr>
+        <w:t>": float,</w:t>
+      </w:r>
+      <w:r>
+        <w:rPr>
+          <w:lang w:val="en-US"/>
+        </w:rPr>
+        <w:t xml:space="preserve"> </w:t>
+      </w:r>
+      <w:r>
+        <w:rPr>
+          <w:lang w:val="en-US"/>
+        </w:rPr>
+        <w:br/>
+        <w:t xml:space="preserve">    "</w:t>
+      </w:r>
+      <w:r>
+        <w:rPr>
+          <w:lang w:val="en-US"/>
+        </w:rPr>
+        <w:t>SpotlightCutoff</w:t>
+      </w:r>
+      <w:r>
+        <w:rPr>
+          <w:lang w:val="en-US"/>
+        </w:rPr>
+        <w:t>": float,</w:t>
+      </w:r>
+      <w:r>
+        <w:rPr>
+          <w:lang w:val="en-US"/>
+        </w:rPr>
+        <w:t xml:space="preserve"> </w:t>
+      </w:r>
+      <w:r>
+        <w:rPr>
+          <w:lang w:val="en-US"/>
+        </w:rPr>
+        <w:br/>
+        <w:t xml:space="preserve">    "</w:t>
+      </w:r>
+      <w:r>
+        <w:rPr>
+          <w:lang w:val="en-US"/>
+        </w:rPr>
+        <w:t>ConstantAttenuation</w:t>
+      </w:r>
+      <w:r>
+        <w:rPr>
+          <w:lang w:val="en-US"/>
+        </w:rPr>
+        <w:t>": float,</w:t>
+      </w:r>
+      <w:bookmarkStart w:id="35" w:name="_Hlk503268901"/>
+      <w:r>
+        <w:rPr>
+          <w:lang w:val="en-US"/>
+        </w:rPr>
+        <w:t xml:space="preserve"> </w:t>
+      </w:r>
+      <w:r>
+        <w:rPr>
+          <w:lang w:val="en-US"/>
+        </w:rPr>
+        <w:br/>
+        <w:t xml:space="preserve">    "</w:t>
+      </w:r>
+      <w:r>
+        <w:rPr>
+          <w:lang w:val="en-US"/>
+        </w:rPr>
+        <w:t>LinearAttenuation</w:t>
+      </w:r>
+      <w:r>
+        <w:rPr>
+          <w:lang w:val="en-US"/>
+        </w:rPr>
+        <w:t>": float</w:t>
+      </w:r>
+      <w:bookmarkEnd w:id="35"/>
+      <w:r>
+        <w:rPr>
+          <w:lang w:val="en-US"/>
+        </w:rPr>
+        <w:t>,</w:t>
+      </w:r>
+      <w:r>
+        <w:rPr>
+          <w:lang w:val="en-US"/>
+        </w:rPr>
+        <w:t xml:space="preserve"> </w:t>
+      </w:r>
+      <w:r>
+        <w:rPr>
+          <w:lang w:val="en-US"/>
+        </w:rPr>
+        <w:br/>
+        <w:t xml:space="preserve">    "</w:t>
+      </w:r>
+      <w:r>
+        <w:rPr>
+          <w:lang w:val="en-US"/>
+        </w:rPr>
+        <w:t>QuadraticAttenuation</w:t>
+      </w:r>
+      <w:r>
+        <w:rPr>
+          <w:lang w:val="en-US"/>
+        </w:rPr>
+        <w:t>": float</w:t>
+      </w:r>
+      <w:r>
+        <w:rPr>
+          <w:lang w:val="en-US"/>
+        </w:rPr>
+        <w:br/>
+        <w:t xml:space="preserve">  },</w:t>
+      </w:r>
+      <w:r>
+        <w:rPr>
+          <w:lang w:val="en-US"/>
+        </w:rPr>
+        <w:br/>
+        <w:t xml:space="preserve">  ...</w:t>
+      </w:r>
+      <w:r>
+        <w:rPr>
+          <w:lang w:val="en-US"/>
+        </w:rPr>
+        <w:br/>
+        <w:t>]</w:t>
+      </w:r>
+    </w:p>
+    <w:p>
+      <w:r>
+        <w:t xml:space="preserve">Lista </w:t>
+      </w:r>
+      <w:r>
+        <w:t>świateł zdefiniowanych w scenie</w:t>
+      </w:r>
+      <w:r>
+        <w:t xml:space="preserve">. Dla każdego z jej elementów </w:t>
+      </w:r>
+      <w:r>
+        <w:t xml:space="preserve">wspieranymi </w:t>
+      </w:r>
+      <w:r>
+        <w:t>wartościami są:</w:t>
+      </w:r>
+    </w:p>
+    <w:p>
+      <w:pPr>
+        <w:pStyle w:val="Akapitzlist"/>
+        <w:numPr>
+          <w:ilvl w:val="0"/>
+          <w:numId w:val="3"/>
+        </w:numPr>
+      </w:pPr>
+      <w:r>
+        <w:t>Ambient – lista wartości dla kanałów R</w:t>
+      </w:r>
+      <w:r>
+        <w:t xml:space="preserve">, </w:t>
+      </w:r>
+      <w:r>
+        <w:t>G</w:t>
+      </w:r>
+      <w:r>
+        <w:t xml:space="preserve">, </w:t>
+      </w:r>
+      <w:r>
+        <w:t>B</w:t>
+      </w:r>
+      <w:r>
+        <w:t xml:space="preserve">, </w:t>
+      </w:r>
+      <w:r>
+        <w:t>A światła otoczenia</w:t>
+      </w:r>
+    </w:p>
+    <w:p>
+      <w:pPr>
+        <w:pStyle w:val="Akapitzlist"/>
+        <w:numPr>
+          <w:ilvl w:val="0"/>
+          <w:numId w:val="3"/>
+        </w:numPr>
+      </w:pPr>
+      <w:r>
+        <w:t>Diffuse – lista wartości dla kanałów R</w:t>
+      </w:r>
+      <w:r>
+        <w:t xml:space="preserve">, </w:t>
+      </w:r>
+      <w:r>
+        <w:t>G</w:t>
+      </w:r>
+      <w:r>
+        <w:t xml:space="preserve">, </w:t>
+      </w:r>
+      <w:r>
+        <w:t>B</w:t>
+      </w:r>
+      <w:r>
+        <w:t xml:space="preserve">, </w:t>
+      </w:r>
+      <w:r>
+        <w:t>A światła rozproszonego</w:t>
+      </w:r>
+    </w:p>
+    <w:p>
+      <w:pPr>
+        <w:pStyle w:val="Akapitzlist"/>
+        <w:numPr>
+          <w:ilvl w:val="0"/>
+          <w:numId w:val="3"/>
+        </w:numPr>
+      </w:pPr>
+      <w:r>
+        <w:t>Specular – lista wartości dla kanałów R</w:t>
+      </w:r>
+      <w:r>
+        <w:t xml:space="preserve">, </w:t>
+      </w:r>
+      <w:r>
+        <w:t>G</w:t>
+      </w:r>
+      <w:r>
+        <w:t xml:space="preserve">, </w:t>
+      </w:r>
+      <w:r>
+        <w:t>B</w:t>
+      </w:r>
+      <w:r>
+        <w:t xml:space="preserve">, </w:t>
+      </w:r>
+      <w:r>
+        <w:t>A światła odbitego / odblasku</w:t>
+      </w:r>
+    </w:p>
+    <w:p>
+      <w:pPr>
+        <w:pStyle w:val="Akapitzlist"/>
+        <w:numPr>
+          <w:ilvl w:val="0"/>
+          <w:numId w:val="3"/>
+        </w:numPr>
+      </w:pPr>
+      <w:r>
+        <w:t>Position –</w:t>
+      </w:r>
+      <w:r>
+        <w:t xml:space="preserve"> </w:t>
+      </w:r>
+      <w:r>
+        <w:t xml:space="preserve">lista wartości </w:t>
+      </w:r>
+      <w:r>
+        <w:t xml:space="preserve">X, Y, Z, W </w:t>
+      </w:r>
+      <w:r>
+        <w:t>odpowiadających pozycji światła w scenie</w:t>
+      </w:r>
+    </w:p>
+    <w:p>
+      <w:pPr>
+        <w:pStyle w:val="Akapitzlist"/>
+        <w:numPr>
+          <w:ilvl w:val="0"/>
+          <w:numId w:val="3"/>
+        </w:numPr>
+      </w:pPr>
+      <w:r>
+        <w:t xml:space="preserve">SpotlightDirection – lista </w:t>
+      </w:r>
+      <w:r>
+        <w:t xml:space="preserve">wartości </w:t>
+      </w:r>
+      <w:r>
+        <w:t xml:space="preserve">X, Y, Z odpowiadających kierunkowi światła </w:t>
+      </w:r>
+      <w:r>
+        <w:br/>
+        <w:t>w scenie</w:t>
+      </w:r>
+    </w:p>
+    <w:p>
+      <w:pPr>
+        <w:pStyle w:val="Akapitzlist"/>
+        <w:numPr>
+          <w:ilvl w:val="0"/>
+          <w:numId w:val="3"/>
+        </w:numPr>
+      </w:pPr>
+      <w:r>
+        <w:t xml:space="preserve">SpotlightExponent – wykładnik </w:t>
+      </w:r>
+      <w:r>
+        <w:t xml:space="preserve">służący </w:t>
+      </w:r>
+      <w:r>
+        <w:t xml:space="preserve">do kontrolowania </w:t>
+      </w:r>
+      <w:r>
+        <w:t>rozkładu intensywności emitowanego światła</w:t>
+      </w:r>
+      <w:r>
+        <w:t xml:space="preserve"> punktowego</w:t>
+      </w:r>
+    </w:p>
+    <w:p>
+      <w:pPr>
+        <w:pStyle w:val="Akapitzlist"/>
+        <w:numPr>
+          <w:ilvl w:val="0"/>
+          <w:numId w:val="3"/>
+        </w:numPr>
+      </w:pPr>
+      <w:r>
+        <w:t>SpotlightCutoff – parametr definiujący kąt odcięcia dla światła punktowego</w:t>
+      </w:r>
+    </w:p>
+    <w:p>
+      <w:pPr>
+        <w:pStyle w:val="Akapitzlist"/>
+        <w:numPr>
+          <w:ilvl w:val="0"/>
+          <w:numId w:val="3"/>
+        </w:numPr>
+      </w:pPr>
+      <w:r>
+        <w:t xml:space="preserve">ConstantAttenuation – parametr </w:t>
+      </w:r>
+      <w:r>
+        <w:t>definiujący</w:t>
+      </w:r>
+      <w:r>
+        <w:t xml:space="preserve"> stałą</w:t>
+      </w:r>
+      <w:r>
+        <w:t xml:space="preserve"> </w:t>
+      </w:r>
+      <w:r>
+        <w:t>tłumieni</w:t>
+      </w:r>
+      <w:r>
+        <w:t xml:space="preserve">a </w:t>
+      </w:r>
+      <w:r>
+        <w:t>światła</w:t>
+      </w:r>
+      <w:r>
+        <w:t>;</w:t>
+      </w:r>
+      <w:r>
+        <w:t xml:space="preserve"> domyślną jego wartością jest 1</w:t>
+      </w:r>
+    </w:p>
+    <w:p>
+      <w:pPr>
+        <w:pStyle w:val="Akapitzlist"/>
+        <w:numPr>
+          <w:ilvl w:val="0"/>
+          <w:numId w:val="3"/>
+        </w:numPr>
+      </w:pPr>
+      <w:r>
+        <w:t>LinearAttenuation</w:t>
+      </w:r>
+      <w:r>
+        <w:t xml:space="preserve"> – </w:t>
+      </w:r>
+      <w:r>
+        <w:t xml:space="preserve">parametr </w:t>
+      </w:r>
+      <w:r>
+        <w:t xml:space="preserve">definiujący </w:t>
+      </w:r>
+      <w:r>
+        <w:t>wspó</w:t>
+      </w:r>
+      <w:r>
+        <w:t xml:space="preserve">łczynnik liniowy </w:t>
+      </w:r>
+      <w:r>
+        <w:t>tłumieni</w:t>
+      </w:r>
+      <w:r>
+        <w:t xml:space="preserve">a </w:t>
+      </w:r>
+      <w:r>
+        <w:t>światła</w:t>
+      </w:r>
+    </w:p>
+    <w:p>
+      <w:pPr>
+        <w:pStyle w:val="Akapitzlist"/>
+        <w:numPr>
+          <w:ilvl w:val="0"/>
+          <w:numId w:val="3"/>
+        </w:numPr>
+      </w:pPr>
+      <w:r>
+        <w:t>QuadraticAttenuation</w:t>
+      </w:r>
+      <w:r>
+        <w:t xml:space="preserve"> </w:t>
+      </w:r>
+      <w:r>
+        <w:t>–</w:t>
+      </w:r>
+      <w:r>
+        <w:t xml:space="preserve"> </w:t>
+      </w:r>
+      <w:r>
+        <w:t>parametr</w:t>
+      </w:r>
+      <w:r>
+        <w:t xml:space="preserve"> definiujący </w:t>
+      </w:r>
+      <w:r>
+        <w:t>wspó</w:t>
+      </w:r>
+      <w:r>
+        <w:t xml:space="preserve">łczynnik kwadratowy </w:t>
+      </w:r>
+      <w:r>
+        <w:t>tłumieni</w:t>
+      </w:r>
+      <w:r>
+        <w:t xml:space="preserve">a </w:t>
+      </w:r>
+      <w:r>
+        <w:t>światła</w:t>
+      </w:r>
+    </w:p>
+    <w:p>
+      <w:r>
+        <w:t xml:space="preserve">Domyślnymi wartościami dla parametrów </w:t>
+      </w:r>
+      <w:r>
+        <w:t>(jeśli nie zaznaczono inaczej)</w:t>
+      </w:r>
+      <w:r>
+        <w:t xml:space="preserve"> są</w:t>
+      </w:r>
+      <w:r>
+        <w:t>:</w:t>
+      </w:r>
+    </w:p>
+    <w:p>
+      <w:pPr>
+        <w:pStyle w:val="Akapitzlist"/>
+        <w:numPr>
+          <w:ilvl w:val="0"/>
+          <w:numId w:val="3"/>
+        </w:numPr>
+      </w:pPr>
+      <w:r>
+        <w:t xml:space="preserve">dla list – listy o określonej właściwej długości, zawierające domyślne wartości dla </w:t>
+      </w:r>
+      <w:r>
+        <w:br/>
+        <w:t>typu float: 0.0</w:t>
+      </w:r>
+    </w:p>
+    <w:p>
+      <w:pPr>
+        <w:pStyle w:val="Akapitzlist"/>
+        <w:numPr>
+          <w:ilvl w:val="0"/>
+          <w:numId w:val="3"/>
+        </w:numPr>
+      </w:pPr>
+      <w:r>
+        <w:lastRenderedPageBreak/>
+        <w:t xml:space="preserve">dla </w:t>
+      </w:r>
+      <w:r>
+        <w:t>wartości typu float: 0.0</w:t>
+      </w:r>
+    </w:p>
+    <w:p>
+      <w:r>
+        <w:t xml:space="preserve">Zmienne X, Y, Z mogą przyjmować dowolne wartości rzeczywiste. Zmienne R, G, B, A mogą przyjmować wartości </w:t>
+      </w:r>
+      <w:r>
+        <w:t xml:space="preserve">rzeczywiste </w:t>
+      </w:r>
+      <w:r>
+        <w:t>z przedział</w:t>
+      </w:r>
+      <w:r>
+        <w:t>u</w:t>
+      </w:r>
+      <w:r>
+        <w:t xml:space="preserve"> [0, 1]</w:t>
+      </w:r>
+      <w:r>
+        <w:t>.</w:t>
+      </w:r>
+      <w:r>
+        <w:t xml:space="preserve"> Zmienne </w:t>
+      </w:r>
+      <w:r>
+        <w:t>ConstantA</w:t>
+      </w:r>
+      <w:r>
+        <w:t>ttenuation</w:t>
+      </w:r>
+      <w:r>
+        <w:t>, Linear</w:t>
+      </w:r>
+      <w:r>
+        <w:t>Attenuation</w:t>
+      </w:r>
+      <w:r>
+        <w:t xml:space="preserve"> oraz  </w:t>
+      </w:r>
+      <w:r>
+        <w:t>QuadraticAttenuation</w:t>
+      </w:r>
+      <w:r>
+        <w:t xml:space="preserve"> mogą przyjmować wartości z zakresu liczb rzeczywistych </w:t>
+      </w:r>
+      <w:r>
+        <w:t>nieujemnych</w:t>
+      </w:r>
+      <w:r>
+        <w:t>. Współczynnik SpotlightCutoff oczekuje wartości z przedziału [0, 90] lub wartość specjalną 180.</w:t>
+      </w:r>
+    </w:p>
+    <w:p>
+      <w:pPr>
+        <w:pStyle w:val="Code"/>
+        <w:rPr>
+          <w:color w:val="000000"/>
+          <w:lang w:val="en-US"/>
+        </w:rPr>
+      </w:pPr>
+      <w:r>
+        <w:rPr>
+          <w:lang w:val="en-US"/>
+        </w:rPr>
+        <w:t>"Transformations"</w:t>
+      </w:r>
+      <w:r>
+        <w:rPr>
+          <w:color w:val="000000"/>
+          <w:lang w:val="en-US"/>
+        </w:rPr>
+        <w:t xml:space="preserve">: </w:t>
+      </w:r>
+    </w:p>
+    <w:p>
+      <w:pPr>
+        <w:pStyle w:val="Code"/>
+        <w:rPr>
+          <w:color w:val="000000"/>
+          <w:lang w:val="en-US"/>
+        </w:rPr>
+      </w:pPr>
+      <w:r>
+        <w:rPr>
+          <w:color w:val="000000"/>
+          <w:lang w:val="en-US"/>
+        </w:rPr>
+        <w:t>[</w:t>
+      </w:r>
+    </w:p>
+    <w:p>
+      <w:pPr>
+        <w:pStyle w:val="Code"/>
+        <w:rPr>
+          <w:color w:val="000000"/>
+          <w:lang w:val="en-US"/>
+        </w:rPr>
+      </w:pPr>
+      <w:r>
+        <w:rPr>
+          <w:color w:val="000000"/>
+          <w:lang w:val="en-US"/>
+        </w:rPr>
+        <w:t xml:space="preserve">  </w:t>
+      </w:r>
+      <w:r>
+        <w:rPr>
+          <w:color w:val="000000"/>
+          <w:lang w:val="en-US"/>
+        </w:rPr>
+        <w:t>{</w:t>
+      </w:r>
+    </w:p>
+    <w:p>
+      <w:pPr>
+        <w:pStyle w:val="Code"/>
+        <w:rPr>
+          <w:color w:val="000000"/>
+          <w:lang w:val="en-US"/>
+        </w:rPr>
+      </w:pPr>
+      <w:r>
+        <w:rPr>
+          <w:color w:val="000000"/>
+          <w:lang w:val="en-US"/>
+        </w:rPr>
+        <w:t xml:space="preserve">    </w:t>
+      </w:r>
+      <w:r>
+        <w:rPr>
+          <w:lang w:val="en-US"/>
+        </w:rPr>
+        <w:t>"</w:t>
+      </w:r>
+      <w:r>
+        <w:rPr>
+          <w:lang w:val="en-US"/>
+        </w:rPr>
+        <w:t xml:space="preserve">Transform": </w:t>
+      </w:r>
+      <w:r>
+        <w:rPr>
+          <w:lang w:val="en-US"/>
+        </w:rPr>
+        <w:t>string</w:t>
+      </w:r>
+      <w:r>
+        <w:rPr>
+          <w:lang w:val="en-US"/>
+        </w:rPr>
+        <w:t>,</w:t>
+      </w:r>
+    </w:p>
+    <w:p>
+      <w:pPr>
+        <w:pStyle w:val="Code"/>
+        <w:rPr>
+          <w:color w:val="000000"/>
+          <w:lang w:val="en-US"/>
+        </w:rPr>
+      </w:pPr>
+      <w:r>
+        <w:rPr>
+          <w:color w:val="000000"/>
+          <w:lang w:val="en-US"/>
+        </w:rPr>
+        <w:t xml:space="preserve">    </w:t>
+      </w:r>
+      <w:r>
+        <w:rPr>
+          <w:lang w:val="en-US"/>
+        </w:rPr>
+        <w:t>"</w:t>
+      </w:r>
+      <w:r>
+        <w:rPr>
+          <w:lang w:val="en-US"/>
+        </w:rPr>
+        <w:t>X</w:t>
+      </w:r>
+      <w:r>
+        <w:rPr>
+          <w:lang w:val="en-US"/>
+        </w:rPr>
+        <w:t>"</w:t>
+      </w:r>
+      <w:r>
+        <w:rPr>
+          <w:color w:val="000000"/>
+          <w:lang w:val="en-US"/>
+        </w:rPr>
+        <w:t xml:space="preserve">: </w:t>
+      </w:r>
+      <w:r>
+        <w:rPr>
+          <w:color w:val="000000"/>
+          <w:lang w:val="en-US"/>
+        </w:rPr>
+        <w:t>int,</w:t>
+      </w:r>
+    </w:p>
+    <w:p>
+      <w:pPr>
+        <w:pStyle w:val="Code"/>
+        <w:rPr>
+          <w:color w:val="000000"/>
+        </w:rPr>
+      </w:pPr>
+      <w:r>
+        <w:rPr>
+          <w:lang w:val="en-US"/>
+        </w:rPr>
+        <w:t xml:space="preserve">    </w:t>
+      </w:r>
+      <w:r>
+        <w:t>"</w:t>
+      </w:r>
+      <w:r>
+        <w:t>Y</w:t>
+      </w:r>
+      <w:r>
+        <w:t>"</w:t>
+      </w:r>
+      <w:r>
+        <w:rPr>
+          <w:color w:val="000000"/>
+        </w:rPr>
+        <w:t>: int,</w:t>
+      </w:r>
+    </w:p>
+    <w:p>
+      <w:pPr>
+        <w:pStyle w:val="Code"/>
+      </w:pPr>
+      <w:r>
+        <w:t xml:space="preserve">    "Z"</w:t>
+      </w:r>
+      <w:r>
+        <w:rPr>
+          <w:color w:val="000000"/>
+        </w:rPr>
+        <w:t>: int,</w:t>
+      </w:r>
+    </w:p>
+    <w:p>
+      <w:pPr>
+        <w:pStyle w:val="Code"/>
+        <w:rPr>
+          <w:color w:val="000000"/>
+        </w:rPr>
+      </w:pPr>
+      <w:r>
+        <w:rPr>
+          <w:color w:val="000000"/>
+        </w:rPr>
+        <w:t xml:space="preserve">  },</w:t>
+      </w:r>
+    </w:p>
+    <w:p>
+      <w:pPr>
+        <w:pStyle w:val="Code"/>
+        <w:rPr>
+          <w:color w:val="000000"/>
+        </w:rPr>
+      </w:pPr>
+      <w:r>
+        <w:rPr>
+          <w:color w:val="000000"/>
+        </w:rPr>
+        <w:t xml:space="preserve">  ...</w:t>
+      </w:r>
+    </w:p>
+    <w:p>
+      <w:pPr>
+        <w:pStyle w:val="Code"/>
+        <w:rPr>
+          <w:color w:val="000000"/>
+        </w:rPr>
+      </w:pPr>
+      <w:r>
+        <w:rPr>
+          <w:color w:val="000000"/>
+        </w:rPr>
+        <w:t>]</w:t>
+      </w:r>
+    </w:p>
+    <w:p>
+      <w:r>
+        <w:t>Lista transformacji modelujących nałożonych na obiekty w scenie. Dla każdego z jej elementów wspieranymi wartościami są:</w:t>
+      </w:r>
+    </w:p>
+    <w:p>
+      <w:pPr>
+        <w:pStyle w:val="Akapitzlist"/>
+        <w:numPr>
+          <w:ilvl w:val="0"/>
+          <w:numId w:val="3"/>
+        </w:numPr>
+      </w:pPr>
+      <w:r>
+        <w:t>Transform – rodzaj transformacji; może przyjmować jedną z trzech wartości: ‘Translate’, ‘Rotate’, ‘Scale’; domyślną wartością jest pierwsza z wymienionych</w:t>
+      </w:r>
+    </w:p>
+    <w:p>
+      <w:pPr>
+        <w:pStyle w:val="Akapitzlist"/>
+        <w:numPr>
+          <w:ilvl w:val="0"/>
+          <w:numId w:val="3"/>
+        </w:numPr>
+      </w:pPr>
+      <w:r>
+        <w:t>X – wartość transformacji względem osi X</w:t>
+      </w:r>
+      <w:r>
+        <w:t xml:space="preserve"> </w:t>
+      </w:r>
+    </w:p>
+    <w:p>
+      <w:pPr>
+        <w:pStyle w:val="Akapitzlist"/>
+        <w:numPr>
+          <w:ilvl w:val="0"/>
+          <w:numId w:val="3"/>
+        </w:numPr>
+      </w:pPr>
+      <w:r>
+        <w:t>Y – wartość transformacji względem osi Y</w:t>
+      </w:r>
+      <w:r>
+        <w:t xml:space="preserve"> </w:t>
+      </w:r>
+    </w:p>
+    <w:p>
+      <w:pPr>
+        <w:pStyle w:val="Akapitzlist"/>
+        <w:numPr>
+          <w:ilvl w:val="0"/>
+          <w:numId w:val="3"/>
+        </w:numPr>
+      </w:pPr>
+      <w:r>
+        <w:t>Z – wartość transformacji względem osi Z</w:t>
+      </w:r>
+    </w:p>
+    <w:p>
+      <w:r>
+        <w:t xml:space="preserve">Wartość transformacji względem danej osi </w:t>
+      </w:r>
+      <w:r>
+        <w:t>w zależności od wybranej transformacji oznacza:</w:t>
+      </w:r>
+    </w:p>
+    <w:p>
+      <w:pPr>
+        <w:pStyle w:val="Akapitzlist"/>
+        <w:numPr>
+          <w:ilvl w:val="0"/>
+          <w:numId w:val="3"/>
+        </w:numPr>
+      </w:pPr>
+      <w:r>
+        <w:t>Translate – liczb</w:t>
+      </w:r>
+      <w:r>
+        <w:t>ę</w:t>
+      </w:r>
+      <w:r>
+        <w:t xml:space="preserve"> jednostek o jaka obiekt zostanie przesunięty względem wybranej osi</w:t>
+      </w:r>
+    </w:p>
+    <w:p>
+      <w:pPr>
+        <w:pStyle w:val="Akapitzlist"/>
+        <w:numPr>
+          <w:ilvl w:val="0"/>
+          <w:numId w:val="3"/>
+        </w:numPr>
+      </w:pPr>
+      <w:r>
+        <w:t>Rotate – liczb</w:t>
+      </w:r>
+      <w:r>
+        <w:t>ę</w:t>
+      </w:r>
+      <w:r>
+        <w:t xml:space="preserve"> stopni o jaką obiekt zostanie obrócony względem wybranej osi</w:t>
+      </w:r>
+    </w:p>
+    <w:p>
+      <w:pPr>
+        <w:pStyle w:val="Akapitzlist"/>
+        <w:numPr>
+          <w:ilvl w:val="0"/>
+          <w:numId w:val="3"/>
+        </w:numPr>
+      </w:pPr>
+      <w:r>
+        <w:t>Scale</w:t>
+      </w:r>
+      <w:r>
+        <w:t xml:space="preserve"> </w:t>
+      </w:r>
+      <w:r>
+        <w:t>–</w:t>
+      </w:r>
+      <w:r>
+        <w:t xml:space="preserve"> </w:t>
+      </w:r>
+      <w:r>
+        <w:t xml:space="preserve">wartość o jaką zostanie przeskalowany obiekt względem danej osi, gdzie 1 odpowiada oryginalnej skali; ponieważ domyślną wartością jest 0, </w:t>
+      </w:r>
+      <w:r>
+        <w:t xml:space="preserve"> n</w:t>
+      </w:r>
+      <w:r>
+        <w:t xml:space="preserve">ależy podać wartość 1 dla każdej z osi względem której nie </w:t>
+      </w:r>
+      <w:r>
+        <w:t>jest dokonywane skalowanie</w:t>
+      </w:r>
+    </w:p>
+    <w:p>
+      <w:pPr>
+        <w:pStyle w:val="Code"/>
+        <w:rPr>
+          <w:lang w:val="en-US"/>
+        </w:rPr>
+      </w:pPr>
+      <w:r>
+        <w:rPr>
+          <w:lang w:val="en-US"/>
+        </w:rPr>
+        <w:t xml:space="preserve">  "Camera": {</w:t>
+      </w:r>
+    </w:p>
+    <w:p>
+      <w:pPr>
+        <w:pStyle w:val="Code"/>
+        <w:rPr>
+          <w:lang w:val="en-US"/>
+        </w:rPr>
+      </w:pPr>
+      <w:r>
+        <w:rPr>
+          <w:lang w:val="en-US"/>
+        </w:rPr>
+        <w:t xml:space="preserve">    "PositionX":</w:t>
+      </w:r>
+      <w:r>
+        <w:rPr>
+          <w:lang w:val="en-US"/>
+        </w:rPr>
+        <w:t xml:space="preserve"> float</w:t>
+      </w:r>
+      <w:r>
+        <w:rPr>
+          <w:lang w:val="en-US"/>
+        </w:rPr>
+        <w:t>,</w:t>
+      </w:r>
+    </w:p>
+    <w:p>
+      <w:pPr>
+        <w:pStyle w:val="Code"/>
+        <w:rPr>
+          <w:lang w:val="en-US"/>
+        </w:rPr>
+      </w:pPr>
+      <w:r>
+        <w:rPr>
+          <w:lang w:val="en-US"/>
+        </w:rPr>
+        <w:t xml:space="preserve">    "PositionY": </w:t>
+      </w:r>
+      <w:r>
+        <w:rPr>
+          <w:lang w:val="en-US"/>
+        </w:rPr>
+        <w:t>float</w:t>
+      </w:r>
+      <w:r>
+        <w:rPr>
+          <w:lang w:val="en-US"/>
+        </w:rPr>
+        <w:t>,</w:t>
+      </w:r>
+    </w:p>
+    <w:p>
+      <w:pPr>
+        <w:pStyle w:val="Code"/>
+        <w:rPr>
+          <w:lang w:val="en-US"/>
+        </w:rPr>
+      </w:pPr>
+      <w:r>
+        <w:rPr>
+          <w:lang w:val="en-US"/>
+        </w:rPr>
+        <w:t xml:space="preserve">    "PositionZ": </w:t>
+      </w:r>
+      <w:r>
+        <w:rPr>
+          <w:lang w:val="en-US"/>
+        </w:rPr>
+        <w:t>float</w:t>
+      </w:r>
+      <w:r>
+        <w:rPr>
+          <w:lang w:val="en-US"/>
+        </w:rPr>
+        <w:t>,</w:t>
+      </w:r>
+    </w:p>
+    <w:p>
+      <w:pPr>
+        <w:pStyle w:val="Code"/>
+        <w:rPr>
+          <w:lang w:val="en-US"/>
+        </w:rPr>
+      </w:pPr>
+      <w:r>
+        <w:rPr>
+          <w:lang w:val="en-US"/>
+        </w:rPr>
+        <w:t xml:space="preserve">    "AimX": </w:t>
+      </w:r>
+      <w:r>
+        <w:rPr>
+          <w:lang w:val="en-US"/>
+        </w:rPr>
+        <w:t>float</w:t>
+      </w:r>
+      <w:r>
+        <w:rPr>
+          <w:lang w:val="en-US"/>
+        </w:rPr>
+        <w:t>,</w:t>
+      </w:r>
+    </w:p>
+    <w:p>
+      <w:pPr>
+        <w:pStyle w:val="Code"/>
+        <w:rPr>
+          <w:lang w:val="en-US"/>
+        </w:rPr>
+      </w:pPr>
+      <w:r>
+        <w:rPr>
+          <w:lang w:val="en-US"/>
+        </w:rPr>
+        <w:t xml:space="preserve">    "AimY": </w:t>
+      </w:r>
+      <w:r>
+        <w:rPr>
+          <w:lang w:val="en-US"/>
+        </w:rPr>
+        <w:t>float</w:t>
+      </w:r>
+      <w:r>
+        <w:rPr>
+          <w:lang w:val="en-US"/>
+        </w:rPr>
+        <w:t>,</w:t>
+      </w:r>
+    </w:p>
+    <w:p>
+      <w:pPr>
+        <w:pStyle w:val="Code"/>
+        <w:rPr>
+          <w:lang w:val="en-US"/>
+        </w:rPr>
+      </w:pPr>
+      <w:r>
+        <w:rPr>
+          <w:lang w:val="en-US"/>
+        </w:rPr>
+        <w:t xml:space="preserve">    "AimZ": </w:t>
+      </w:r>
+      <w:r>
+        <w:rPr>
+          <w:lang w:val="en-US"/>
+        </w:rPr>
+        <w:t>float</w:t>
+      </w:r>
+      <w:r>
+        <w:rPr>
+          <w:lang w:val="en-US"/>
+        </w:rPr>
+        <w:t>,</w:t>
+      </w:r>
+    </w:p>
+    <w:p>
+      <w:pPr>
+        <w:pStyle w:val="Code"/>
+        <w:rPr>
+          <w:lang w:val="en-US"/>
+        </w:rPr>
+      </w:pPr>
+      <w:r>
+        <w:rPr>
+          <w:lang w:val="en-US"/>
+        </w:rPr>
+        <w:t xml:space="preserve">    "UpX": </w:t>
+      </w:r>
+      <w:r>
+        <w:rPr>
+          <w:lang w:val="en-US"/>
+        </w:rPr>
+        <w:t>float</w:t>
+      </w:r>
+      <w:r>
+        <w:rPr>
+          <w:lang w:val="en-US"/>
+        </w:rPr>
+        <w:t>,</w:t>
+      </w:r>
+    </w:p>
+    <w:p>
+      <w:pPr>
+        <w:pStyle w:val="Code"/>
+        <w:rPr>
+          <w:lang w:val="en-US"/>
+        </w:rPr>
+      </w:pPr>
+      <w:r>
+        <w:rPr>
+          <w:lang w:val="en-US"/>
+        </w:rPr>
+        <w:t xml:space="preserve">    "UpY":</w:t>
+      </w:r>
+      <w:r>
+        <w:rPr>
+          <w:lang w:val="en-US"/>
+        </w:rPr>
+        <w:t xml:space="preserve"> float</w:t>
+      </w:r>
+      <w:r>
+        <w:rPr>
+          <w:lang w:val="en-US"/>
+        </w:rPr>
+        <w:t>,</w:t>
+      </w:r>
+    </w:p>
+    <w:p>
+      <w:pPr>
+        <w:pStyle w:val="Code"/>
+        <w:rPr>
+          <w:lang w:val="en-US"/>
+        </w:rPr>
+      </w:pPr>
+      <w:r>
+        <w:rPr>
+          <w:lang w:val="en-US"/>
+        </w:rPr>
+        <w:t xml:space="preserve">    "UpZ": </w:t>
+      </w:r>
+      <w:r>
+        <w:rPr>
+          <w:lang w:val="en-US"/>
+        </w:rPr>
+        <w:t>float</w:t>
+      </w:r>
+    </w:p>
+    <w:p>
+      <w:pPr>
+        <w:pStyle w:val="Code"/>
+      </w:pPr>
+      <w:r>
+        <w:rPr>
+          <w:lang w:val="en-US"/>
+        </w:rPr>
+        <w:t xml:space="preserve">  </w:t>
+      </w:r>
+      <w:r>
+        <w:t>}</w:t>
+      </w:r>
+    </w:p>
+    <w:p>
+      <w:r>
+        <w:t>Początkowa pozycja i kierunek patrzenia dla transformacji obserwatora. Oferowane wartości to:</w:t>
+      </w:r>
+    </w:p>
+    <w:p>
+      <w:pPr>
+        <w:pStyle w:val="Akapitzlist"/>
+        <w:numPr>
+          <w:ilvl w:val="0"/>
+          <w:numId w:val="3"/>
+        </w:numPr>
+      </w:pPr>
+      <w:r>
+        <w:lastRenderedPageBreak/>
+        <w:t>PositionX, PositionY, PositionZ – pozycja obserwatora o</w:t>
+      </w:r>
+      <w:r>
+        <w:t xml:space="preserve">dpowiednio względem </w:t>
+      </w:r>
+      <w:r>
+        <w:br/>
+        <w:t>osi X, Y i Z</w:t>
+      </w:r>
+    </w:p>
+    <w:p>
+      <w:pPr>
+        <w:pStyle w:val="Akapitzlist"/>
+        <w:numPr>
+          <w:ilvl w:val="0"/>
+          <w:numId w:val="3"/>
+        </w:numPr>
+      </w:pPr>
+      <w:r>
+        <w:t>AimX, AimY, AimZ – pozycja obserwowanego obiektu na osiach X, Y i Z</w:t>
+      </w:r>
+    </w:p>
+    <w:p>
+      <w:pPr>
+        <w:pStyle w:val="Akapitzlist"/>
+        <w:numPr>
+          <w:ilvl w:val="0"/>
+          <w:numId w:val="3"/>
+        </w:numPr>
+      </w:pPr>
+      <w:r>
+        <w:t xml:space="preserve">UpX, UpY, UpZ – kierunek „do góry” ustalający </w:t>
+      </w:r>
+      <w:r>
+        <w:t>obrót transformacji obserwatora względem</w:t>
+      </w:r>
+      <w:r>
+        <w:t xml:space="preserve"> osi wyznaczającej</w:t>
+      </w:r>
+      <w:r>
+        <w:t xml:space="preserve"> kierun</w:t>
+      </w:r>
+      <w:r>
+        <w:t>ek</w:t>
+      </w:r>
+      <w:r>
+        <w:t xml:space="preserve"> patrzenia.</w:t>
+      </w:r>
+    </w:p>
+    <w:p>
+      <w:pPr>
+        <w:pStyle w:val="Code"/>
+      </w:pPr>
+      <w:r>
+        <w:t>"Default</w:t>
+      </w:r>
+      <w:r>
+        <w:t>Obj</w:t>
+      </w:r>
+      <w:r>
+        <w:t>File</w:t>
+      </w:r>
+      <w:r>
+        <w:t xml:space="preserve">Path": </w:t>
+      </w:r>
+      <w:r>
+        <w:t>string</w:t>
+      </w:r>
+    </w:p>
+    <w:p>
+      <w:r>
+        <w:t>Domyślana ścieżka pliku definicji sceny OBJ, który zostanie wczytany przy uruchomieniu programu.</w:t>
+      </w:r>
+    </w:p>
+    <w:p>
+      <w:pPr>
+        <w:pStyle w:val="Code"/>
+      </w:pPr>
+      <w:r>
+        <w:t>"Default</w:t>
+      </w:r>
+      <w:r>
+        <w:t>MtlFile</w:t>
+      </w:r>
+      <w:r>
+        <w:t xml:space="preserve">Path": </w:t>
+      </w:r>
+      <w:r>
+        <w:t>string</w:t>
+      </w:r>
+    </w:p>
+    <w:p>
+      <w:r>
+        <w:t>Domyślana ścieżka pliku definicji materiałów MTL, który zostanie wczytany przy uruchomieniu programu.</w:t>
+      </w:r>
+    </w:p>
+    <w:p>
+      <w:pPr>
+        <w:pStyle w:val="Code"/>
+      </w:pPr>
+      <w:r>
+        <w:t>"Default</w:t>
+      </w:r>
+      <w:r>
+        <w:t>Texture</w:t>
+      </w:r>
+      <w:r>
+        <w:t xml:space="preserve">Path": </w:t>
+      </w:r>
+      <w:r>
+        <w:t>string</w:t>
+      </w:r>
+    </w:p>
+    <w:p>
+      <w:r>
+        <w:t>Domyślana ścieżka pliku graficznego wykorzystywanego do teksturowania, który zostanie wczytany przy uruchomieniu programu.</w:t>
+      </w:r>
+    </w:p>
+    <w:p>
+      <w:pPr>
+        <w:pStyle w:val="Nagwek2"/>
+      </w:pPr>
+      <w:bookmarkStart w:id="36" w:name="_Toc503174792"/>
+      <w:r>
+        <w:t>Instrukcja użytkowania</w:t>
+      </w:r>
+      <w:bookmarkEnd w:id="36"/>
+      <w:r>
+        <w:t xml:space="preserve"> </w:t>
+      </w:r>
+    </w:p>
+    <w:p>
+      <w:pPr>
+        <w:pStyle w:val="Nagwek3"/>
+      </w:pPr>
+      <w:bookmarkStart w:id="37" w:name="_Toc503174793"/>
+      <w:r>
+        <w:t>Ustawianie binarnych zmiennych stanu</w:t>
+      </w:r>
+      <w:bookmarkEnd w:id="37"/>
+    </w:p>
+    <w:p/>
+    <w:p>
+      <w:r>
+        <w:drawing>
+          <wp:inline distT="0" distB="0" distL="0" distR="0" wp14:anchorId="7596027D" wp14:editId="7AE7725B">
+            <wp:extent cx="5760720" cy="3096260"/>
+            <wp:effectExtent l="0" t="0" r="0" b="8890"/>
+            <wp:docPr id="4" name="Obraz 4"/>
+            <wp:cNvGraphicFramePr>
+              <a:graphicFrameLocks xmlns:a="http://schemas.openxmlformats.org/drawingml/2006/main" noChangeAspect="1"/>
+            </wp:cNvGraphicFramePr>
+            <a:graphic xmlns:a="http://schemas.openxmlformats.org/drawingml/2006/main">
+              <a:graphicData uri="http://schemas.openxmlformats.org/drawingml/2006/picture">
+                <pic:pic xmlns:pic="http://schemas.openxmlformats.org/drawingml/2006/picture">
+                  <pic:nvPicPr>
+                    <pic:cNvPr id="1" name=""/>
+                    <pic:cNvPicPr/>
+                  </pic:nvPicPr>
+                  <pic:blipFill>
+                    <a:blip r:embed="rId16"/>
+                    <a:stretch>
+                      <a:fillRect/>
+                    </a:stretch>
+                  </pic:blipFill>
+                  <pic:spPr>
+                    <a:xfrm>
+                      <a:off x="0" y="0"/>
+                      <a:ext cx="5760720" cy="3096260"/>
+                    </a:xfrm>
+                    <a:prstGeom prst="rect">
+                      <a:avLst/>
+                    </a:prstGeom>
+                  </pic:spPr>
+                </pic:pic>
+              </a:graphicData>
+            </a:graphic>
+          </wp:inline>
+        </w:drawing>
+      </w:r>
+    </w:p>
+    <w:p>
+      <w:pPr>
+        <w:jc w:val="center"/>
+      </w:pPr>
+      <w:r>
+        <w:t xml:space="preserve">Rys. 4.1 </w:t>
+      </w:r>
+      <w:r>
+        <w:t>Panel</w:t>
+      </w:r>
+      <w:r>
+        <w:t xml:space="preserve"> edytowania binarnych zmiennych stanu</w:t>
+      </w:r>
+    </w:p>
+    <w:p>
+      <w:pPr>
+        <w:jc w:val="center"/>
+      </w:pPr>
+    </w:p>
+    <w:p>
+      <w:r>
+        <w:lastRenderedPageBreak/>
+        <w:t xml:space="preserve">Na </w:t>
+      </w:r>
+      <w:r>
+        <w:t xml:space="preserve">zaprezentowanym powyżej </w:t>
+      </w:r>
+      <w:r>
+        <w:t>ekranie znajduje się lista dostępnych zmiennych stanu. W celu ułatwienia procesu nauki OpenGL, po najechaniu na zmienną wyświetla się podpowiedź informująca o jej znaczeniu i działaniu.</w:t>
+      </w:r>
+      <w:r>
+        <w:t xml:space="preserve"> Istnieje możliwość przełączania pomiędzy stanem zmiennej wykorzystując pole wyboru (checkbox) znajdujące się przy lewej krawędzi</w:t>
+      </w:r>
+      <w:r>
+        <w:t>.</w:t>
+      </w:r>
+    </w:p>
+    <w:p>
+      <w:pPr>
+        <w:pStyle w:val="Nagwek3"/>
+      </w:pPr>
+      <w:bookmarkStart w:id="38" w:name="_Toc503174794"/>
+      <w:r>
+        <w:t xml:space="preserve">Dodawanie i </w:t>
+      </w:r>
+      <w:bookmarkEnd w:id="38"/>
+      <w:r>
+        <w:t>usuwanie transformacji modelujących</w:t>
+      </w:r>
+    </w:p>
+    <w:p/>
+    <w:p>
+      <w:r>
+        <w:drawing>
+          <wp:inline distT="0" distB="0" distL="0" distR="0" wp14:anchorId="0AD66259" wp14:editId="14F302F6">
+            <wp:extent cx="5760720" cy="3101975"/>
+            <wp:effectExtent l="0" t="0" r="0" b="3175"/>
+            <wp:docPr id="5" name="Obraz 5"/>
+            <wp:cNvGraphicFramePr>
+              <a:graphicFrameLocks xmlns:a="http://schemas.openxmlformats.org/drawingml/2006/main" noChangeAspect="1"/>
+            </wp:cNvGraphicFramePr>
+            <a:graphic xmlns:a="http://schemas.openxmlformats.org/drawingml/2006/main">
+              <a:graphicData uri="http://schemas.openxmlformats.org/drawingml/2006/picture">
+                <pic:pic xmlns:pic="http://schemas.openxmlformats.org/drawingml/2006/picture">
+                  <pic:nvPicPr>
+                    <pic:cNvPr id="1" name=""/>
+                    <pic:cNvPicPr/>
+                  </pic:nvPicPr>
+                  <pic:blipFill>
+                    <a:blip r:embed="rId17"/>
+                    <a:stretch>
+                      <a:fillRect/>
+                    </a:stretch>
+                  </pic:blipFill>
+                  <pic:spPr>
+                    <a:xfrm>
+                      <a:off x="0" y="0"/>
+                      <a:ext cx="5760720" cy="3101975"/>
+                    </a:xfrm>
+                    <a:prstGeom prst="rect">
+                      <a:avLst/>
+                    </a:prstGeom>
+                  </pic:spPr>
+                </pic:pic>
+              </a:graphicData>
+            </a:graphic>
+          </wp:inline>
+        </w:drawing>
+      </w:r>
+    </w:p>
+    <w:p>
+      <w:pPr>
+        <w:jc w:val="center"/>
+      </w:pPr>
+      <w:r>
+        <w:t xml:space="preserve">Rys. 4.2 Panel </w:t>
+      </w:r>
+      <w:r>
+        <w:t>dodawania i usuwania transformacji modelujących</w:t>
+      </w:r>
+    </w:p>
+    <w:p>
+      <w:pPr>
+        <w:jc w:val="center"/>
+      </w:pPr>
+    </w:p>
+    <w:p>
+      <w:r>
+        <w:t>Na ekranie przedstawionym na powyższym rysunku przedstawiony został panel dodawania i usuwania transformacji modelujących. Po wybraniu dowolnej pozycji z listy istnieje możliwość jej usunięcia wykorzystując przycisk zawierający znak minus. Aby dodać nową transformację należy wybrać przycisk plus. Otwiera on poniższe okno.</w:t>
+      </w:r>
+    </w:p>
+    <w:p/>
+    <w:p>
+      <w:r>
+        <w:lastRenderedPageBreak/>
+        <w:drawing>
+          <wp:inline distT="0" distB="0" distL="0" distR="0" wp14:anchorId="549BBBDA" wp14:editId="6C6474DC">
+            <wp:extent cx="5760720" cy="3089275"/>
+            <wp:effectExtent l="0" t="0" r="0" b="0"/>
+            <wp:docPr id="6" name="Obraz 6"/>
+            <wp:cNvGraphicFramePr>
+              <a:graphicFrameLocks xmlns:a="http://schemas.openxmlformats.org/drawingml/2006/main" noChangeAspect="1"/>
+            </wp:cNvGraphicFramePr>
+            <a:graphic xmlns:a="http://schemas.openxmlformats.org/drawingml/2006/main">
+              <a:graphicData uri="http://schemas.openxmlformats.org/drawingml/2006/picture">
+                <pic:pic xmlns:pic="http://schemas.openxmlformats.org/drawingml/2006/picture">
+                  <pic:nvPicPr>
+                    <pic:cNvPr id="1" name=""/>
+                    <pic:cNvPicPr/>
+                  </pic:nvPicPr>
+                  <pic:blipFill>
+                    <a:blip r:embed="rId18"/>
+                    <a:stretch>
+                      <a:fillRect/>
+                    </a:stretch>
+                  </pic:blipFill>
+                  <pic:spPr>
+                    <a:xfrm>
+                      <a:off x="0" y="0"/>
+                      <a:ext cx="5760720" cy="3089275"/>
+                    </a:xfrm>
+                    <a:prstGeom prst="rect">
+                      <a:avLst/>
+                    </a:prstGeom>
+                  </pic:spPr>
+                </pic:pic>
+              </a:graphicData>
+            </a:graphic>
+          </wp:inline>
+        </w:drawing>
+      </w:r>
+    </w:p>
+    <w:p>
+      <w:pPr>
+        <w:jc w:val="center"/>
+      </w:pPr>
+      <w:r>
+        <w:t xml:space="preserve">Rys. 4.3 </w:t>
+      </w:r>
+      <w:r>
+        <w:t>Okno dodawania transformacji</w:t>
+      </w:r>
+    </w:p>
+    <w:p>
+      <w:pPr>
+        <w:jc w:val="center"/>
+      </w:pPr>
+    </w:p>
+    <w:p>
+      <w:r>
+        <w:t>Okno dodawania transformacji pozwala na definiowanie nowych transformacji modelujących. Należy w tym celu wybrać pożądaną zakładkę z paska u góry okna</w:t>
+      </w:r>
+      <w:r>
+        <w:t xml:space="preserve"> odpowiadającą typowi dodawanego przekształcenia</w:t>
+      </w:r>
+      <w:r>
+        <w:t xml:space="preserve">, a następnie zdefiniować wartości transformacji </w:t>
+      </w:r>
+      <w:r>
+        <w:t>względem</w:t>
+      </w:r>
+      <w:r>
+        <w:t xml:space="preserve"> każdej </w:t>
+      </w:r>
+      <w:r>
+        <w:br/>
+      </w:r>
+      <w:r>
+        <w:t>z osi. Po ustaleniu tych wartości należy nacisnąć przycisk ‘Add Transformation’ aby zaaplikować transformację do sceny. Okno nie zamyka się samoczynnie, dając możliwość dodawania kolejnych transformacji.</w:t>
+      </w:r>
+      <w:r>
+        <w:t xml:space="preserve"> Po zakończeniu</w:t>
+      </w:r>
+      <w:r>
+        <w:t xml:space="preserve"> procesu dodawania transformacji </w:t>
+      </w:r>
+      <w:r>
+        <w:t>należy zamknąć okno.</w:t>
+      </w:r>
+    </w:p>
+    <w:p>
+      <w:pPr>
+        <w:pStyle w:val="Nagwek3"/>
+      </w:pPr>
+      <w:r>
+        <w:t>Ustawianie transformacji obserwatora</w:t>
+      </w:r>
+    </w:p>
+    <w:p/>
+    <w:p>
+      <w:r>
+        <w:lastRenderedPageBreak/>
+        <w:drawing>
+          <wp:inline distT="0" distB="0" distL="0" distR="0" wp14:anchorId="6C027F4A" wp14:editId="7E86AD4D">
+            <wp:extent cx="5760720" cy="3100070"/>
+            <wp:effectExtent l="0" t="0" r="0" b="5080"/>
+            <wp:docPr id="10" name="Obraz 10"/>
+            <wp:cNvGraphicFramePr>
+              <a:graphicFrameLocks xmlns:a="http://schemas.openxmlformats.org/drawingml/2006/main" noChangeAspect="1"/>
+            </wp:cNvGraphicFramePr>
+            <a:graphic xmlns:a="http://schemas.openxmlformats.org/drawingml/2006/main">
+              <a:graphicData uri="http://schemas.openxmlformats.org/drawingml/2006/picture">
+                <pic:pic xmlns:pic="http://schemas.openxmlformats.org/drawingml/2006/picture">
+                  <pic:nvPicPr>
+                    <pic:cNvPr id="1" name=""/>
+                    <pic:cNvPicPr/>
+                  </pic:nvPicPr>
+                  <pic:blipFill>
+                    <a:blip r:embed="rId19"/>
+                    <a:stretch>
+                      <a:fillRect/>
+                    </a:stretch>
+                  </pic:blipFill>
+                  <pic:spPr>
+                    <a:xfrm>
+                      <a:off x="0" y="0"/>
+                      <a:ext cx="5760720" cy="3100070"/>
+                    </a:xfrm>
+                    <a:prstGeom prst="rect">
+                      <a:avLst/>
+                    </a:prstGeom>
+                  </pic:spPr>
+                </pic:pic>
+              </a:graphicData>
+            </a:graphic>
+          </wp:inline>
+        </w:drawing>
+      </w:r>
+    </w:p>
+    <w:p>
+      <w:pPr>
+        <w:jc w:val="center"/>
+      </w:pPr>
+      <w:r>
+        <w:t>Rys. 4.4 Panel ustawiania transformacji obserwatora i transformacji projekcji</w:t>
+      </w:r>
+      <w:r>
+        <w:t xml:space="preserve"> (perspektywiczna)</w:t>
+      </w:r>
+    </w:p>
+    <w:p>
+      <w:pPr>
+        <w:jc w:val="center"/>
+      </w:pPr>
+    </w:p>
+    <w:p>
+      <w:r>
+        <w:t xml:space="preserve">Panel zaprezentowany powyżej agreguje dwie funkcjonalności OpenGL mające wpływ na sposób patrzenia na scenę. </w:t>
+      </w:r>
+    </w:p>
+    <w:p>
+      <w:r>
+        <w:t xml:space="preserve">Pierwszą z nich jest ustawienie pozycji i kierunku patrzenia obserwatora. Aby ją ustawić należy wprowadzić wartości dla </w:t>
+      </w:r>
+      <w:r>
+        <w:t>pozycji obserwatora, pozycji obserwowanego obiektu oraz kierunku ‘do góry’ wyznaczającego orientację obserwatora</w:t>
+      </w:r>
+      <w:r>
+        <w:t xml:space="preserve"> </w:t>
+      </w:r>
+      <w:r>
+        <w:t>w przestrzeni.</w:t>
+      </w:r>
+    </w:p>
+    <w:p>
+      <w:r>
+        <w:t xml:space="preserve">Kolejną jest ustawianie transformacji projekcji. Należy wybrać jedną z dwóch dostępnych zakładek – ‘Perspective’ lub ‘Ortographic’. W przypadku wybrania transformacji projekcji </w:t>
+      </w:r>
+      <w:r>
+        <w:t xml:space="preserve">możliwe jest ustawienie odległości płaszczyzn odcięcia wykorzystując pola ‘Near’ i ‘Far’. Pole ‘Fovy’ to kąt wyznaczający szerokość pola widzenia, a pole ‘Aspect’ stosunek wysokości </w:t>
+      </w:r>
+      <w:r>
+        <w:t>szerokości do wysokości pola w którym wyświetlana jest scena. Jeśli wybrana zostanie transformacja ortograficzna Należy zdefiniować wartości ‘Near’ i ‘Far’ oraz ‘Right’, ‘Left’, ‘Top’ i ‘Bottom’ wyznaczające krawędzie odcięcia. Dla porównania obu typów projekcji poniżej zamieszczony zostaje przykład tej samej sceny co powyżej w ujęciu ortograficznym.</w:t>
+      </w:r>
+    </w:p>
+    <w:p>
+      <w:r>
+        <w:lastRenderedPageBreak/>
+        <w:drawing>
+          <wp:inline distT="0" distB="0" distL="0" distR="0" wp14:anchorId="46A9E9AE" wp14:editId="7DA2B6CF">
+            <wp:extent cx="5760720" cy="3100070"/>
+            <wp:effectExtent l="0" t="0" r="0" b="5080"/>
+            <wp:docPr id="13" name="Obraz 13"/>
+            <wp:cNvGraphicFramePr>
+              <a:graphicFrameLocks xmlns:a="http://schemas.openxmlformats.org/drawingml/2006/main" noChangeAspect="1"/>
+            </wp:cNvGraphicFramePr>
+            <a:graphic xmlns:a="http://schemas.openxmlformats.org/drawingml/2006/main">
+              <a:graphicData uri="http://schemas.openxmlformats.org/drawingml/2006/picture">
+                <pic:pic xmlns:pic="http://schemas.openxmlformats.org/drawingml/2006/picture">
+                  <pic:nvPicPr>
+                    <pic:cNvPr id="1" name=""/>
+                    <pic:cNvPicPr/>
+                  </pic:nvPicPr>
+                  <pic:blipFill>
+                    <a:blip r:embed="rId20"/>
+                    <a:stretch>
+                      <a:fillRect/>
+                    </a:stretch>
+                  </pic:blipFill>
+                  <pic:spPr>
+                    <a:xfrm>
+                      <a:off x="0" y="0"/>
+                      <a:ext cx="5760720" cy="3100070"/>
+                    </a:xfrm>
+                    <a:prstGeom prst="rect">
+                      <a:avLst/>
+                    </a:prstGeom>
+                  </pic:spPr>
+                </pic:pic>
+              </a:graphicData>
+            </a:graphic>
+          </wp:inline>
+        </w:drawing>
+      </w:r>
+    </w:p>
+    <w:p>
+      <w:r>
+        <w:t xml:space="preserve">Rys. 4.5 </w:t>
+      </w:r>
+      <w:r>
+        <w:t>Panel ustawiania transformacji obserwatora i transformacji projekcji (</w:t>
+      </w:r>
+      <w:r>
+        <w:t>ortograficzna</w:t>
+      </w:r>
+      <w:r>
+        <w:t>)</w:t>
+      </w:r>
+    </w:p>
+    <w:p>
+      <w:bookmarkStart w:id="39" w:name="_GoBack"/>
+      <w:bookmarkEnd w:id="39"/>
+    </w:p>
+    <w:p>
+      <w:pPr>
+        <w:pStyle w:val="Nagwek3"/>
+      </w:pPr>
+      <w:r>
+        <w:t>Ustawianie transformacji projekcji</w:t>
+      </w:r>
+    </w:p>
+    <w:p>
+      <w:pPr>
+        <w:pStyle w:val="Nagwek3"/>
+      </w:pPr>
+      <w:r>
+        <w:t>Dodawanie i usuwanie źródeł światła</w:t>
+      </w:r>
+    </w:p>
+    <w:p>
+      <w:pPr>
+        <w:pStyle w:val="Nagwek3"/>
+      </w:pPr>
+      <w:r>
+        <w:t>Wczytywanie sceny</w:t>
+      </w:r>
+    </w:p>
+    <w:p>
+      <w:pPr>
+        <w:pStyle w:val="Nagwek3"/>
+      </w:pPr>
+      <w:r>
+        <w:t>Wczytywanie i ustawianie materiałów</w:t>
+      </w:r>
+    </w:p>
+    <w:p>
+      <w:pPr>
+        <w:pStyle w:val="Nagwek3"/>
+      </w:pPr>
+      <w:r>
+        <w:t>Wczytywanie i konfiguracja tekstur</w:t>
+      </w:r>
+    </w:p>
+    <w:p>
+      <w:pPr>
+        <w:pStyle w:val="Nagwek3"/>
+      </w:pPr>
+      <w:r>
+        <w:t>Generowanie kodu</w:t>
+      </w:r>
+    </w:p>
+    <w:p>
+      <w:pPr>
+        <w:pStyle w:val="Nagwek2"/>
+      </w:pPr>
+      <w:r>
+        <w:t>Przykłady</w:t>
+      </w:r>
+    </w:p>
+    <w:p/>
+    <w:p>
+      <w:pPr>
+        <w:pStyle w:val="Nagwek1"/>
+      </w:pPr>
+      <w:bookmarkStart w:id="40" w:name="_Toc503174795"/>
+      <w:r>
+        <w:t>Podsumowanie i wnioski</w:t>
+      </w:r>
+      <w:bookmarkEnd w:id="40"/>
+    </w:p>
+    <w:p>
+      <w:pPr>
+        <w:pStyle w:val="Nagwek2"/>
+      </w:pPr>
+      <w:r>
+        <w:t>Wnioski</w:t>
+      </w:r>
+    </w:p>
+    <w:p>
+      <w:r>
+        <w:t xml:space="preserve">Samodzielna praca </w:t>
+      </w:r>
+      <w:r>
+        <w:t xml:space="preserve">nad </w:t>
+      </w:r>
+      <w:r>
+        <w:t xml:space="preserve">wytworzeniem programu pozwoliła na zrozumienie jak istotną rolę odgrywa prawidłowe zarządzanie projektem i organizacja pracy. Pokazała ona, że realizacja projektu informatycznego obejmuje znacznie więcej niż samo programowanie. Poprzez przejście pełnego cyklu wytwarzania oprogramowania wyeksponowane zostało jak wiele kroków należy podjąć zanim możliwa będzie praca nad kodem programu. Pozwala to dostrzec </w:t>
+      </w:r>
+      <w:r>
+        <w:lastRenderedPageBreak/>
+        <w:t xml:space="preserve">i docenić pracę jaką wykonują </w:t>
+      </w:r>
+      <w:r>
+        <w:t xml:space="preserve">na co dzień </w:t>
+      </w:r>
+      <w:r>
+        <w:t xml:space="preserve">analitycy biznesowi, architekci oprogramowania </w:t>
+      </w:r>
+      <w:r>
+        <w:t>oraz</w:t>
+      </w:r>
+      <w:r>
+        <w:t xml:space="preserve"> menadżerowie projektów</w:t>
+      </w:r>
+      <w:r>
+        <w:t>, która umożliwia programistom ich pracę.</w:t>
+      </w:r>
+      <w:r>
+        <w:t xml:space="preserve"> </w:t>
+      </w:r>
+    </w:p>
+    <w:p>
+      <w:r>
+        <w:t>W początkowej fazie realizacji projektu, przez zastosowaniem technik zarządzania miał miejsce bardzo powolny postęp prac. Dopiero wprowadzenie organizacji projektu w postaci spriorytetyzowanej listy zadań oraz zbliżający się ostateczny termin oddawania pracy wzmogły mobilizację do działania.</w:t>
+      </w:r>
+    </w:p>
+    <w:p>
+      <w:pPr>
+        <w:pStyle w:val="Nagwek2"/>
+      </w:pPr>
+      <w:bookmarkStart w:id="41" w:name="_Toc503174797"/>
+      <w:r>
+        <w:t>D</w:t>
+      </w:r>
+      <w:r>
+        <w:t>alszy rozwój</w:t>
+      </w:r>
+      <w:bookmarkEnd w:id="41"/>
+    </w:p>
+    <w:p>
+      <w:r>
+        <w:t>Program implementuje wszystkie początkowo przewidziane funkcjonalności. Podczas jego implementacji i dokumentacji dostrzeżonych zostało kilka obszarów które posiadają potencjał do dalszego rozwoju.</w:t>
+      </w:r>
+    </w:p>
+    <w:p>
+      <w:pPr>
+        <w:pStyle w:val="Nagwek3"/>
+      </w:pPr>
+      <w:bookmarkStart w:id="42" w:name="_Toc503174798"/>
+      <w:r>
+        <w:t>Obsługa błędów</w:t>
+      </w:r>
+      <w:bookmarkEnd w:id="42"/>
+    </w:p>
+    <w:p>
+      <w:r>
+        <w:t xml:space="preserve">Jako, że z programu korzystać będą studenci, mogący nie posiadać </w:t>
+      </w:r>
+      <w:r>
+        <w:t xml:space="preserve">jeszcze </w:t>
+      </w:r>
+      <w:r>
+        <w:t>wiedzy z zakresu OpenGL</w:t>
+      </w:r>
+      <w:r>
+        <w:t>,</w:t>
+      </w:r>
+      <w:r>
+        <w:t xml:space="preserve"> należy spodziewać się, że mogą oni próbować wprowadzić niepoprawne wartości dla eksponowanych parametrów OpenGL. Aby uniknąć niespodziewanego zachowania </w:t>
+      </w:r>
+      <w:r>
+        <w:t xml:space="preserve">programu </w:t>
+      </w:r>
+      <w:r>
+        <w:t>w takiej sytuacji</w:t>
+      </w:r>
+      <w:r>
+        <w:t xml:space="preserve"> warto zaimplementować w nim mechanizm obsługi błędów.</w:t>
+      </w:r>
+    </w:p>
+    <w:p>
+      <w:pPr>
+        <w:pStyle w:val="Nagwek3"/>
+      </w:pPr>
+      <w:bookmarkStart w:id="43" w:name="_Toc503174799"/>
+      <w:r>
+        <w:t>Interfejsy</w:t>
+      </w:r>
+      <w:bookmarkEnd w:id="43"/>
+    </w:p>
+    <w:p>
+      <w:r>
+        <w:t xml:space="preserve">Aby zapewnić łatwo testowalny kod zgodny z zasadami SOLID należy wydzielić interfejsy dla serwisów, a następnie zastąpić wstrzykiwanie konkretnych klas poprzez wstrzykiwanie interfejsów. </w:t>
+      </w:r>
+      <w:r>
+        <w:t xml:space="preserve">Pozwoli to uniezależnić kod </w:t>
+      </w:r>
+      <w:r>
+        <w:t xml:space="preserve">od konkretnych implementacji, pozostawiając jedynie zależność od definiowanych </w:t>
+      </w:r>
+      <w:r>
+        <w:t xml:space="preserve">przez interfejs </w:t>
+      </w:r>
+      <w:r>
+        <w:t>funkcjonalności.</w:t>
+      </w:r>
+    </w:p>
+    <w:p>
+      <w:pPr>
+        <w:pStyle w:val="Nagwek3"/>
+      </w:pPr>
+      <w:bookmarkStart w:id="44" w:name="_Toc503174800"/>
+      <w:r>
+        <w:t>Testy</w:t>
+      </w:r>
+      <w:bookmarkEnd w:id="44"/>
+    </w:p>
+    <w:p>
+      <w:r>
+        <w:t xml:space="preserve">W celu ułatwienia utrzymania kodu oraz zapewnienia bezpieczeństwa późniejszego dodawania nowych funkcjonalności i wprowadzania zmian należy zwiększyć pokrycie kodu testami jednostkowymi i integracyjnymi. </w:t>
+      </w:r>
+      <w:r>
+        <w:t>Pozwoli to wyłapać wszelkie zmiany które mogą naruszyć prawidłowe działanie programu.</w:t>
+      </w:r>
+    </w:p>
+    <w:p>
+      <w:pPr>
+        <w:pStyle w:val="Nagwek3"/>
+      </w:pPr>
+      <w:bookmarkStart w:id="45" w:name="_Toc503174801"/>
+      <w:r>
+        <w:t>Wykorzystanie biblioteki Prism</w:t>
+      </w:r>
+      <w:bookmarkEnd w:id="45"/>
+    </w:p>
+    <w:p>
+      <w:r>
+        <w:t>By w pełni wykorzystać potencjał oferowany przez WPF oraz mechanizm wstrzykiwania zależności i poprawić jakość i czytelność kodu odpowiedzialnego za interfejs użytkownika warto skorzystać z biblioteki Prism. Wspiera ona re-używalność kodu, poprawne rozdzielenie odpowiedzialności oraz łatwe zarządzanie zależnościami i interakcjami pomiędzy komponentami [J].</w:t>
+      </w:r>
+    </w:p>
+    <w:p>
+      <w:pPr>
+        <w:pStyle w:val="Nagwek3"/>
+      </w:pPr>
+      <w:bookmarkStart w:id="46" w:name="_Toc503174802"/>
+      <w:r>
+        <w:t>Rozbudowa interfejsu użytkownika</w:t>
+      </w:r>
+      <w:bookmarkEnd w:id="46"/>
+    </w:p>
+    <w:p>
+      <w:r>
+        <w:t>Program zapewnia prosty interfejs użytkownika pozwalający na specyfikowani</w:t>
+      </w:r>
+      <w:r>
+        <w:t>e</w:t>
+      </w:r>
+      <w:r>
+        <w:t xml:space="preserve"> parametrów dla sceny OpenGL. Istnieje </w:t>
+      </w:r>
+      <w:r>
+        <w:t xml:space="preserve">duży </w:t>
+      </w:r>
+      <w:r>
+        <w:t>potencjał do rozbudowy jego możliwości w wielu aspektach,</w:t>
+      </w:r>
+      <w:r>
+        <w:t xml:space="preserve"> </w:t>
+      </w:r>
+      <w:r>
+        <w:br/>
+        <w:t>między innymi o:</w:t>
+      </w:r>
+    </w:p>
+    <w:p>
+      <w:pPr>
+        <w:pStyle w:val="Akapitzlist"/>
+        <w:numPr>
+          <w:ilvl w:val="0"/>
+          <w:numId w:val="3"/>
+        </w:numPr>
+      </w:pPr>
+      <w:r>
+        <w:t xml:space="preserve">wsparcie pozycjonowania obserwatora z wykorzystaniem </w:t>
+      </w:r>
+      <w:r>
+        <w:t xml:space="preserve">klawiatury i </w:t>
+      </w:r>
+      <w:r>
+        <w:t>myszy</w:t>
+      </w:r>
+    </w:p>
+    <w:p>
+      <w:pPr>
+        <w:pStyle w:val="Akapitzlist"/>
+        <w:numPr>
+          <w:ilvl w:val="0"/>
+          <w:numId w:val="3"/>
+        </w:numPr>
+      </w:pPr>
+      <w:r>
+        <w:lastRenderedPageBreak/>
+        <w:t xml:space="preserve">wsparcie nawigowania po interfejsie </w:t>
+      </w:r>
+      <w:r>
+        <w:t xml:space="preserve">graficznym </w:t>
+      </w:r>
+      <w:r>
+        <w:t xml:space="preserve">z wykorzystaniem klawiatury </w:t>
+      </w:r>
+      <w:r>
+        <w:br/>
+        <w:t>i</w:t>
+      </w:r>
+      <w:r>
+        <w:t xml:space="preserve"> skrótów klawiaturowych</w:t>
+      </w:r>
+    </w:p>
+    <w:p>
+      <w:pPr>
+        <w:pStyle w:val="Akapitzlist"/>
+        <w:numPr>
+          <w:ilvl w:val="0"/>
+          <w:numId w:val="3"/>
+        </w:numPr>
+      </w:pPr>
+      <w:r>
+        <w:t>walidacja typu i zakresu wprowadzanych przez użytkownika wartości</w:t>
+      </w:r>
+    </w:p>
+    <w:p>
+      <w:pPr>
+        <w:pStyle w:val="Akapitzlist"/>
+        <w:numPr>
+          <w:ilvl w:val="0"/>
+          <w:numId w:val="3"/>
+        </w:numPr>
+      </w:pPr>
+      <w:r>
+        <w:t>dodanie tekstów opisujących znaczenie poszczególnych parametrów</w:t>
+      </w:r>
+    </w:p>
+    <w:p>
+      <w:pPr>
+        <w:pStyle w:val="Akapitzlist"/>
+        <w:numPr>
+          <w:ilvl w:val="0"/>
+          <w:numId w:val="3"/>
+        </w:numPr>
+      </w:pPr>
+      <w:r>
         <w:t xml:space="preserve">uczynienie interfejsu bardziej </w:t>
       </w:r>
       <w:r>
@@ -12054,11 +14612,11 @@
       <w:pPr>
         <w:pStyle w:val="Nagwek1"/>
       </w:pPr>
-      <w:bookmarkStart w:id="45" w:name="_Toc503174803"/>
+      <w:bookmarkStart w:id="47" w:name="_Toc503174803"/>
       <w:r>
         <w:t>Bibliografia</w:t>
       </w:r>
-      <w:bookmarkEnd w:id="45"/>
+      <w:bookmarkEnd w:id="47"/>
     </w:p>
     <w:p/>
     <w:p>
@@ -12068,7 +14626,7 @@
       <w:r>
         <w:tab/>
       </w:r>
-      <w:hyperlink r:id="rId16" w:history="1">
+      <w:hyperlink r:id="rId21" w:history="1">
         <w:r>
           <w:rPr>
             <w:rStyle w:val="Hipercze"/>
@@ -12087,7 +14645,7 @@
       <w:r>
         <w:tab/>
       </w:r>
-      <w:hyperlink r:id="rId17" w:history="1">
+      <w:hyperlink r:id="rId22" w:history="1">
         <w:r>
           <w:rPr>
             <w:rStyle w:val="Hipercze"/>
@@ -12143,7 +14701,7 @@
         </w:rPr>
         <w:tab/>
       </w:r>
-      <w:hyperlink r:id="rId18" w:history="1">
+      <w:hyperlink r:id="rId23" w:history="1">
         <w:r>
           <w:rPr>
             <w:rStyle w:val="Hipercze"/>
@@ -12227,7 +14785,7 @@
         </w:rPr>
         <w:tab/>
       </w:r>
-      <w:hyperlink r:id="rId19" w:history="1">
+      <w:hyperlink r:id="rId24" w:history="1">
         <w:r>
           <w:rPr>
             <w:rStyle w:val="Hipercze"/>
@@ -12255,7 +14813,7 @@
         </w:rPr>
         <w:tab/>
       </w:r>
-      <w:hyperlink r:id="rId20" w:history="1">
+      <w:hyperlink r:id="rId25" w:history="1">
         <w:r>
           <w:rPr>
             <w:rStyle w:val="Hipercze"/>
@@ -12314,7 +14872,7 @@
         </w:rPr>
         <w:tab/>
       </w:r>
-      <w:hyperlink r:id="rId21" w:history="1">
+      <w:hyperlink r:id="rId26" w:history="1">
         <w:r>
           <w:rPr>
             <w:rStyle w:val="Hipercze"/>
@@ -12348,7 +14906,7 @@
         </w:rPr>
         <w:tab/>
       </w:r>
-      <w:hyperlink r:id="rId22" w:history="1">
+      <w:hyperlink r:id="rId27" w:history="1">
         <w:r>
           <w:rPr>
             <w:rStyle w:val="Hipercze"/>
@@ -12464,7 +15022,7 @@
       </w:r>
     </w:p>
     <w:sectPr>
-      <w:footerReference w:type="default" r:id="rId23"/>
+      <w:footerReference w:type="default" r:id="rId28"/>
       <w:pgSz w:w="11906" w:h="16838"/>
       <w:pgMar w:top="1417" w:right="1417" w:bottom="1417" w:left="1417" w:header="708" w:footer="708" w:gutter="0"/>
       <w:pgNumType w:start="1"/>
@@ -12529,7 +15087,7 @@
           <w:rPr>
             <w:noProof/>
           </w:rPr>
-          <w:t>19</w:t>
+          <w:t>26</w:t>
         </w:r>
         <w:r>
           <w:fldChar w:fldCharType="end"/>
@@ -13006,6 +15564,184 @@
         <w:tabs>
           <w:tab w:val="num" w:pos="6480"/>
         </w:tabs>
+        <w:ind w:left="6480" w:hanging="180"/>
+      </w:pPr>
+    </w:lvl>
+  </w:abstractNum>
+  <w:abstractNum w:abstractNumId="4" w15:restartNumberingAfterBreak="0">
+    <w:nsid w:val="7C6D2752"/>
+    <w:multiLevelType w:val="hybridMultilevel"/>
+    <w:tmpl w:val="77521240"/>
+    <w:lvl w:ilvl="0" w:tplc="04150017">
+      <w:start w:val="1"/>
+      <w:numFmt w:val="lowerLetter"/>
+      <w:lvlText w:val="%1)"/>
+      <w:lvlJc w:val="left"/>
+      <w:pPr>
+        <w:ind w:left="720" w:hanging="360"/>
+      </w:pPr>
+      <w:rPr>
+        <w:rFonts w:hint="default"/>
+      </w:rPr>
+    </w:lvl>
+    <w:lvl w:ilvl="1" w:tplc="04150019" w:tentative="1">
+      <w:start w:val="1"/>
+      <w:numFmt w:val="lowerLetter"/>
+      <w:lvlText w:val="%2."/>
+      <w:lvlJc w:val="left"/>
+      <w:pPr>
+        <w:ind w:left="1440" w:hanging="360"/>
+      </w:pPr>
+    </w:lvl>
+    <w:lvl w:ilvl="2" w:tplc="0415001B" w:tentative="1">
+      <w:start w:val="1"/>
+      <w:numFmt w:val="lowerRoman"/>
+      <w:lvlText w:val="%3."/>
+      <w:lvlJc w:val="right"/>
+      <w:pPr>
+        <w:ind w:left="2160" w:hanging="180"/>
+      </w:pPr>
+    </w:lvl>
+    <w:lvl w:ilvl="3" w:tplc="0415000F" w:tentative="1">
+      <w:start w:val="1"/>
+      <w:numFmt w:val="decimal"/>
+      <w:lvlText w:val="%4."/>
+      <w:lvlJc w:val="left"/>
+      <w:pPr>
+        <w:ind w:left="2880" w:hanging="360"/>
+      </w:pPr>
+    </w:lvl>
+    <w:lvl w:ilvl="4" w:tplc="04150019" w:tentative="1">
+      <w:start w:val="1"/>
+      <w:numFmt w:val="lowerLetter"/>
+      <w:lvlText w:val="%5."/>
+      <w:lvlJc w:val="left"/>
+      <w:pPr>
+        <w:ind w:left="3600" w:hanging="360"/>
+      </w:pPr>
+    </w:lvl>
+    <w:lvl w:ilvl="5" w:tplc="0415001B" w:tentative="1">
+      <w:start w:val="1"/>
+      <w:numFmt w:val="lowerRoman"/>
+      <w:lvlText w:val="%6."/>
+      <w:lvlJc w:val="right"/>
+      <w:pPr>
+        <w:ind w:left="4320" w:hanging="180"/>
+      </w:pPr>
+    </w:lvl>
+    <w:lvl w:ilvl="6" w:tplc="0415000F" w:tentative="1">
+      <w:start w:val="1"/>
+      <w:numFmt w:val="decimal"/>
+      <w:lvlText w:val="%7."/>
+      <w:lvlJc w:val="left"/>
+      <w:pPr>
+        <w:ind w:left="5040" w:hanging="360"/>
+      </w:pPr>
+    </w:lvl>
+    <w:lvl w:ilvl="7" w:tplc="04150019" w:tentative="1">
+      <w:start w:val="1"/>
+      <w:numFmt w:val="lowerLetter"/>
+      <w:lvlText w:val="%8."/>
+      <w:lvlJc w:val="left"/>
+      <w:pPr>
+        <w:ind w:left="5760" w:hanging="360"/>
+      </w:pPr>
+    </w:lvl>
+    <w:lvl w:ilvl="8" w:tplc="0415001B" w:tentative="1">
+      <w:start w:val="1"/>
+      <w:numFmt w:val="lowerRoman"/>
+      <w:lvlText w:val="%9."/>
+      <w:lvlJc w:val="right"/>
+      <w:pPr>
+        <w:ind w:left="6480" w:hanging="180"/>
+      </w:pPr>
+    </w:lvl>
+  </w:abstractNum>
+  <w:abstractNum w:abstractNumId="5" w15:restartNumberingAfterBreak="0">
+    <w:nsid w:val="7FB940DE"/>
+    <w:multiLevelType w:val="hybridMultilevel"/>
+    <w:tmpl w:val="77521240"/>
+    <w:lvl w:ilvl="0" w:tplc="04150017">
+      <w:start w:val="1"/>
+      <w:numFmt w:val="lowerLetter"/>
+      <w:lvlText w:val="%1)"/>
+      <w:lvlJc w:val="left"/>
+      <w:pPr>
+        <w:ind w:left="720" w:hanging="360"/>
+      </w:pPr>
+      <w:rPr>
+        <w:rFonts w:hint="default"/>
+      </w:rPr>
+    </w:lvl>
+    <w:lvl w:ilvl="1" w:tplc="04150019" w:tentative="1">
+      <w:start w:val="1"/>
+      <w:numFmt w:val="lowerLetter"/>
+      <w:lvlText w:val="%2."/>
+      <w:lvlJc w:val="left"/>
+      <w:pPr>
+        <w:ind w:left="1440" w:hanging="360"/>
+      </w:pPr>
+    </w:lvl>
+    <w:lvl w:ilvl="2" w:tplc="0415001B" w:tentative="1">
+      <w:start w:val="1"/>
+      <w:numFmt w:val="lowerRoman"/>
+      <w:lvlText w:val="%3."/>
+      <w:lvlJc w:val="right"/>
+      <w:pPr>
+        <w:ind w:left="2160" w:hanging="180"/>
+      </w:pPr>
+    </w:lvl>
+    <w:lvl w:ilvl="3" w:tplc="0415000F" w:tentative="1">
+      <w:start w:val="1"/>
+      <w:numFmt w:val="decimal"/>
+      <w:lvlText w:val="%4."/>
+      <w:lvlJc w:val="left"/>
+      <w:pPr>
+        <w:ind w:left="2880" w:hanging="360"/>
+      </w:pPr>
+    </w:lvl>
+    <w:lvl w:ilvl="4" w:tplc="04150019" w:tentative="1">
+      <w:start w:val="1"/>
+      <w:numFmt w:val="lowerLetter"/>
+      <w:lvlText w:val="%5."/>
+      <w:lvlJc w:val="left"/>
+      <w:pPr>
+        <w:ind w:left="3600" w:hanging="360"/>
+      </w:pPr>
+    </w:lvl>
+    <w:lvl w:ilvl="5" w:tplc="0415001B" w:tentative="1">
+      <w:start w:val="1"/>
+      <w:numFmt w:val="lowerRoman"/>
+      <w:lvlText w:val="%6."/>
+      <w:lvlJc w:val="right"/>
+      <w:pPr>
+        <w:ind w:left="4320" w:hanging="180"/>
+      </w:pPr>
+    </w:lvl>
+    <w:lvl w:ilvl="6" w:tplc="0415000F" w:tentative="1">
+      <w:start w:val="1"/>
+      <w:numFmt w:val="decimal"/>
+      <w:lvlText w:val="%7."/>
+      <w:lvlJc w:val="left"/>
+      <w:pPr>
+        <w:ind w:left="5040" w:hanging="360"/>
+      </w:pPr>
+    </w:lvl>
+    <w:lvl w:ilvl="7" w:tplc="04150019" w:tentative="1">
+      <w:start w:val="1"/>
+      <w:numFmt w:val="lowerLetter"/>
+      <w:lvlText w:val="%8."/>
+      <w:lvlJc w:val="left"/>
+      <w:pPr>
+        <w:ind w:left="5760" w:hanging="360"/>
+      </w:pPr>
+    </w:lvl>
+    <w:lvl w:ilvl="8" w:tplc="0415001B" w:tentative="1">
+      <w:start w:val="1"/>
+      <w:numFmt w:val="lowerRoman"/>
+      <w:lvlText w:val="%9."/>
+      <w:lvlJc w:val="right"/>
+      <w:pPr>
         <w:ind w:left="6480" w:hanging="180"/>
       </w:pPr>
     </w:lvl>
@@ -13077,6 +15813,12 @@
     <w:lvlOverride w:ilvl="8">
       <w:startOverride w:val="1"/>
     </w:lvlOverride>
+  </w:num>
+  <w:num w:numId="7">
+    <w:abstractNumId w:val="4"/>
+  </w:num>
+  <w:num w:numId="8">
+    <w:abstractNumId w:val="5"/>
   </w:num>
   <w:numIdMacAtCleanup w:val="5"/>
 </w:numbering>
@@ -14537,6 +17279,35 @@
       <w:lang w:eastAsia="pl-PL"/>
     </w:rPr>
   </w:style>
+  <w:style w:type="paragraph" w:customStyle="1" w:styleId="Code">
+    <w:name w:val="Code"/>
+    <w:basedOn w:val="Normalny"/>
+    <w:next w:val="Normalny"/>
+    <w:link w:val="CodeZnak"/>
+    <w:qFormat/>
+    <w:rsid w:val="00156417"/>
+    <w:pPr>
+      <w:autoSpaceDE w:val="0"/>
+      <w:autoSpaceDN w:val="0"/>
+      <w:adjustRightInd w:val="0"/>
+      <w:spacing w:before="360" w:after="120" w:line="240" w:lineRule="auto"/>
+      <w:contextualSpacing/>
+      <w:jc w:val="left"/>
+    </w:pPr>
+    <w:rPr>
+      <w:rFonts w:ascii="Consolas" w:hAnsi="Consolas"/>
+      <w:sz w:val="22"/>
+    </w:rPr>
+  </w:style>
+  <w:style w:type="character" w:customStyle="1" w:styleId="CodeZnak">
+    <w:name w:val="Code Znak"/>
+    <w:basedOn w:val="Domylnaczcionkaakapitu"/>
+    <w:link w:val="Code"/>
+    <w:rsid w:val="00156417"/>
+    <w:rPr>
+      <w:rFonts w:ascii="Consolas" w:hAnsi="Consolas"/>
+    </w:rPr>
+  </w:style>
 </w:styles>
 </file>
 
@@ -14764,7 +17535,7 @@
 </file>
 
 <file path=customXml/itemProps1.xml><?xml version="1.0" encoding="utf-8"?>
-<ds:datastoreItem xmlns:ds="http://schemas.openxmlformats.org/officeDocument/2006/customXml" ds:itemID="{4A30EEB5-AAD8-48E6-A109-548ADA957863}">
+<ds:datastoreItem xmlns:ds="http://schemas.openxmlformats.org/officeDocument/2006/customXml" ds:itemID="{1F1F8463-0E1A-4398-9B4A-1E6C523DAAC0}">
   <ds:schemaRefs>
     <ds:schemaRef ds:uri="http://schemas.openxmlformats.org/officeDocument/2006/bibliography"/>
   </ds:schemaRefs>

</xml_diff>